<commit_message>
create sign up api route
</commit_message>
<xml_diff>
--- a/notesMERNcourse.docx
+++ b/notesMERNcourse.docx
@@ -100,7 +100,7 @@
           </mc:Choice>
           <mc:Fallback>
             <w:pict>
-              <v:shapetype w14:anchorId="0B0B44C2" id="_x0000_t75" coordsize="21600,21600" o:spt="75" o:preferrelative="t" path="m@4@5l@4@11@9@11@9@5xe" filled="f" stroked="f">
+              <v:shapetype w14:anchorId="6620CEA0" id="_x0000_t75" coordsize="21600,21600" o:spt="75" o:preferrelative="t" path="m@4@5l@4@11@9@11@9@5xe" filled="f" stroked="f">
                 <v:stroke joinstyle="miter"/>
                 <v:formulas>
                   <v:f eqn="if lineDrawn pixelLineWidth 0"/>
@@ -454,7 +454,7 @@
           </mc:Choice>
           <mc:Fallback>
             <w:pict>
-              <v:shape w14:anchorId="7B4D7471" id="Ink 3" o:spid="_x0000_s1026" type="#_x0000_t75" style="position:absolute;margin-left:344.25pt;margin-top:126.6pt;width:55.3pt;height:34.6pt;z-index:251661312;visibility:visible;mso-wrap-style:square;mso-wrap-distance-left:9pt;mso-wrap-distance-top:0;mso-wrap-distance-right:9pt;mso-wrap-distance-bottom:0;mso-position-horizontal:absolute;mso-position-horizontal-relative:text;mso-position-vertical:absolute;mso-position-vertical-relative:text" o:gfxdata="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">
+              <v:shape w14:anchorId="7781D28A" id="Ink 3" o:spid="_x0000_s1026" type="#_x0000_t75" style="position:absolute;margin-left:344.25pt;margin-top:126.6pt;width:55.3pt;height:34.6pt;z-index:251661312;visibility:visible;mso-wrap-style:square;mso-wrap-distance-left:9pt;mso-wrap-distance-top:0;mso-wrap-distance-right:9pt;mso-wrap-distance-bottom:0;mso-position-horizontal:absolute;mso-position-horizontal-relative:text;mso-position-vertical:absolute;mso-position-vertical-relative:text" o:gfxdata="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">
                 <v:imagedata r:id="rId14" o:title=""/>
               </v:shape>
             </w:pict>
@@ -538,7 +538,7 @@
           </mc:Choice>
           <mc:Fallback>
             <w:pict>
-              <v:shape w14:anchorId="40FC3739" id="Ink 2" o:spid="_x0000_s1026" type="#_x0000_t75" style="position:absolute;margin-left:-5.8pt;margin-top:66.6pt;width:71.85pt;height:32.1pt;z-index:251660288;visibility:visible;mso-wrap-style:square;mso-wrap-distance-left:9pt;mso-wrap-distance-top:0;mso-wrap-distance-right:9pt;mso-wrap-distance-bottom:0;mso-position-horizontal:absolute;mso-position-horizontal-relative:text;mso-position-vertical:absolute;mso-position-vertical-relative:text" o:gfxdata="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">
+              <v:shape w14:anchorId="4D385B6B" id="Ink 2" o:spid="_x0000_s1026" type="#_x0000_t75" style="position:absolute;margin-left:-5.8pt;margin-top:66.6pt;width:71.85pt;height:32.1pt;z-index:251660288;visibility:visible;mso-wrap-style:square;mso-wrap-distance-left:9pt;mso-wrap-distance-top:0;mso-wrap-distance-right:9pt;mso-wrap-distance-bottom:0;mso-position-horizontal:absolute;mso-position-horizontal-relative:text;mso-position-vertical:absolute;mso-position-vertical-relative:text" o:gfxdata="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">
                 <v:imagedata r:id="rId17" o:title=""/>
               </v:shape>
             </w:pict>
@@ -710,7 +710,7 @@
           </mc:Choice>
           <mc:Fallback>
             <w:pict>
-              <v:shape w14:anchorId="0C68D280" id="Ink 4" o:spid="_x0000_s1026" type="#_x0000_t75" style="position:absolute;margin-left:333.45pt;margin-top:30.1pt;width:100.8pt;height:40.2pt;z-index:251662336;visibility:visible;mso-wrap-style:square;mso-wrap-distance-left:9pt;mso-wrap-distance-top:0;mso-wrap-distance-right:9pt;mso-wrap-distance-bottom:0;mso-position-horizontal:absolute;mso-position-horizontal-relative:text;mso-position-vertical:absolute;mso-position-vertical-relative:text" o:gfxdata="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">
+              <v:shape w14:anchorId="081D04EA" id="Ink 4" o:spid="_x0000_s1026" type="#_x0000_t75" style="position:absolute;margin-left:333.45pt;margin-top:30.1pt;width:100.8pt;height:40.2pt;z-index:251662336;visibility:visible;mso-wrap-style:square;mso-wrap-distance-left:9pt;mso-wrap-distance-top:0;mso-wrap-distance-right:9pt;mso-wrap-distance-bottom:0;mso-position-horizontal:absolute;mso-position-horizontal-relative:text;mso-position-vertical:absolute;mso-position-vertical-relative:text" o:gfxdata="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">
                 <v:imagedata r:id="rId22" o:title=""/>
               </v:shape>
             </w:pict>
@@ -794,7 +794,7 @@
           </mc:Choice>
           <mc:Fallback>
             <w:pict>
-              <v:shape w14:anchorId="768510CC" id="Ink 5" o:spid="_x0000_s1026" type="#_x0000_t75" style="position:absolute;margin-left:-.3pt;margin-top:25.85pt;width:138.55pt;height:46.05pt;z-index:251663360;visibility:visible;mso-wrap-style:square;mso-wrap-distance-left:9pt;mso-wrap-distance-top:0;mso-wrap-distance-right:9pt;mso-wrap-distance-bottom:0;mso-position-horizontal:absolute;mso-position-horizontal-relative:text;mso-position-vertical:absolute;mso-position-vertical-relative:text" o:gfxdata="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">
+              <v:shape w14:anchorId="13730C37" id="Ink 5" o:spid="_x0000_s1026" type="#_x0000_t75" style="position:absolute;margin-left:-.3pt;margin-top:25.85pt;width:138.55pt;height:46.05pt;z-index:251663360;visibility:visible;mso-wrap-style:square;mso-wrap-distance-left:9pt;mso-wrap-distance-top:0;mso-wrap-distance-right:9pt;mso-wrap-distance-bottom:0;mso-position-horizontal:absolute;mso-position-horizontal-relative:text;mso-position-vertical:absolute;mso-position-vertical-relative:text" o:gfxdata="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">
                 <v:imagedata r:id="rId25" o:title=""/>
               </v:shape>
             </w:pict>
@@ -884,7 +884,7 @@
           </mc:Choice>
           <mc:Fallback>
             <w:pict>
-              <v:shape w14:anchorId="07AF0730" id="Ink 6" o:spid="_x0000_s1026" type="#_x0000_t75" style="position:absolute;margin-left:16.1pt;margin-top:126pt;width:93.65pt;height:36.05pt;z-index:251664384;visibility:visible;mso-wrap-style:square;mso-wrap-distance-left:9pt;mso-wrap-distance-top:0;mso-wrap-distance-right:9pt;mso-wrap-distance-bottom:0;mso-position-horizontal:absolute;mso-position-horizontal-relative:text;mso-position-vertical:absolute;mso-position-vertical-relative:text" o:gfxdata="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">
+              <v:shape w14:anchorId="57005FC5" id="Ink 6" o:spid="_x0000_s1026" type="#_x0000_t75" style="position:absolute;margin-left:16.1pt;margin-top:126pt;width:93.65pt;height:36.05pt;z-index:251664384;visibility:visible;mso-wrap-style:square;mso-wrap-distance-left:9pt;mso-wrap-distance-top:0;mso-wrap-distance-right:9pt;mso-wrap-distance-bottom:0;mso-position-horizontal:absolute;mso-position-horizontal-relative:text;mso-position-vertical:absolute;mso-position-vertical-relative:text" o:gfxdata="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">
                 <v:imagedata r:id="rId28" o:title=""/>
               </v:shape>
             </w:pict>
@@ -1157,7 +1157,7 @@
           </mc:Choice>
           <mc:Fallback>
             <w:pict>
-              <v:shape w14:anchorId="1F5D97EB" id="Ink 7" o:spid="_x0000_s1026" type="#_x0000_t75" style="position:absolute;margin-left:42.9pt;margin-top:168.4pt;width:51.8pt;height:32.6pt;z-index:251665408;visibility:visible;mso-wrap-style:square;mso-wrap-distance-left:9pt;mso-wrap-distance-top:0;mso-wrap-distance-right:9pt;mso-wrap-distance-bottom:0;mso-position-horizontal:absolute;mso-position-horizontal-relative:text;mso-position-vertical:absolute;mso-position-vertical-relative:text" o:gfxdata="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">
+              <v:shape w14:anchorId="657B522B" id="Ink 7" o:spid="_x0000_s1026" type="#_x0000_t75" style="position:absolute;margin-left:42.9pt;margin-top:168.4pt;width:51.8pt;height:32.6pt;z-index:251665408;visibility:visible;mso-wrap-style:square;mso-wrap-distance-left:9pt;mso-wrap-distance-top:0;mso-wrap-distance-right:9pt;mso-wrap-distance-bottom:0;mso-position-horizontal:absolute;mso-position-horizontal-relative:text;mso-position-vertical:absolute;mso-position-vertical-relative:text" o:gfxdata="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">
                 <v:imagedata r:id="rId34" o:title=""/>
               </v:shape>
             </w:pict>
@@ -1248,7 +1248,290 @@
     </w:p>
     <w:p>
       <w:r>
-        <w:t>****alt +shift+down arrow****  copy twice a bloque of code</w:t>
+        <w:t>****alt +shift+down arrow****  copy twice a blo</w:t>
+      </w:r>
+      <w:r>
+        <w:t>k</w:t>
+      </w:r>
+      <w:r>
+        <w:t xml:space="preserve"> of code</w:t>
+      </w:r>
+    </w:p>
+    <w:p>
+      <w:r>
+        <w:lastRenderedPageBreak/>
+        <w:drawing>
+          <wp:inline distT="0" distB="0" distL="0" distR="0" wp14:anchorId="5B81C728" wp14:editId="1CC22446">
+            <wp:extent cx="4503810" cy="4610500"/>
+            <wp:effectExtent l="0" t="0" r="0" b="0"/>
+            <wp:docPr id="1433981563" name="Picture 1"/>
+            <wp:cNvGraphicFramePr>
+              <a:graphicFrameLocks xmlns:a="http://schemas.openxmlformats.org/drawingml/2006/main" noChangeAspect="1"/>
+            </wp:cNvGraphicFramePr>
+            <a:graphic xmlns:a="http://schemas.openxmlformats.org/drawingml/2006/main">
+              <a:graphicData uri="http://schemas.openxmlformats.org/drawingml/2006/picture">
+                <pic:pic xmlns:pic="http://schemas.openxmlformats.org/drawingml/2006/picture">
+                  <pic:nvPicPr>
+                    <pic:cNvPr id="1433981563" name=""/>
+                    <pic:cNvPicPr/>
+                  </pic:nvPicPr>
+                  <pic:blipFill>
+                    <a:blip r:embed="rId37"/>
+                    <a:stretch>
+                      <a:fillRect/>
+                    </a:stretch>
+                  </pic:blipFill>
+                  <pic:spPr>
+                    <a:xfrm>
+                      <a:off x="0" y="0"/>
+                      <a:ext cx="4503810" cy="4610500"/>
+                    </a:xfrm>
+                    <a:prstGeom prst="rect">
+                      <a:avLst/>
+                    </a:prstGeom>
+                  </pic:spPr>
+                </pic:pic>
+              </a:graphicData>
+            </a:graphic>
+          </wp:inline>
+        </w:drawing>
+      </w:r>
+    </w:p>
+    <w:p>
+      <w:r>
+        <w:t>CLASS 9 Create a test API route</w:t>
+      </w:r>
+    </w:p>
+    <w:p>
+      <w:pPr>
+        <w:rPr>
+          <w:b/>
+          <w:bCs/>
+        </w:rPr>
+      </w:pPr>
+      <w:r>
+        <w:rPr>
+          <w:b/>
+          <w:bCs/>
+        </w:rPr>
+        <w:t>request is the data that we get from the client side</w:t>
+      </w:r>
+    </w:p>
+    <w:p>
+      <w:pPr>
+        <w:rPr>
+          <w:b/>
+          <w:bCs/>
+        </w:rPr>
+      </w:pPr>
+      <w:r>
+        <w:rPr>
+          <w:b/>
+          <w:bCs/>
+        </w:rPr>
+        <w:t>response is the data we sent back from the server side</w:t>
+      </w:r>
+    </w:p>
+    <w:p>
+      <w:r>
+        <w:drawing>
+          <wp:inline distT="0" distB="0" distL="0" distR="0" wp14:anchorId="6B23452E" wp14:editId="4321EA99">
+            <wp:extent cx="1691787" cy="1150720"/>
+            <wp:effectExtent l="0" t="0" r="3810" b="0"/>
+            <wp:docPr id="370581128" name="Picture 1"/>
+            <wp:cNvGraphicFramePr>
+              <a:graphicFrameLocks xmlns:a="http://schemas.openxmlformats.org/drawingml/2006/main" noChangeAspect="1"/>
+            </wp:cNvGraphicFramePr>
+            <a:graphic xmlns:a="http://schemas.openxmlformats.org/drawingml/2006/main">
+              <a:graphicData uri="http://schemas.openxmlformats.org/drawingml/2006/picture">
+                <pic:pic xmlns:pic="http://schemas.openxmlformats.org/drawingml/2006/picture">
+                  <pic:nvPicPr>
+                    <pic:cNvPr id="370581128" name=""/>
+                    <pic:cNvPicPr/>
+                  </pic:nvPicPr>
+                  <pic:blipFill>
+                    <a:blip r:embed="rId38"/>
+                    <a:stretch>
+                      <a:fillRect/>
+                    </a:stretch>
+                  </pic:blipFill>
+                  <pic:spPr>
+                    <a:xfrm>
+                      <a:off x="0" y="0"/>
+                      <a:ext cx="1691787" cy="1150720"/>
+                    </a:xfrm>
+                    <a:prstGeom prst="rect">
+                      <a:avLst/>
+                    </a:prstGeom>
+                  </pic:spPr>
+                </pic:pic>
+              </a:graphicData>
+            </a:graphic>
+          </wp:inline>
+        </w:drawing>
+      </w:r>
+    </w:p>
+    <w:p>
+      <w:r>
+        <w:lastRenderedPageBreak/>
+        <w:drawing>
+          <wp:inline distT="0" distB="0" distL="0" distR="0" wp14:anchorId="68F0DFC4" wp14:editId="7BC56360">
+            <wp:extent cx="2149026" cy="1729890"/>
+            <wp:effectExtent l="0" t="0" r="3810" b="3810"/>
+            <wp:docPr id="1961466559" name="Picture 1" descr="A screenshot of a computer&#10;&#10;Description automatically generated"/>
+            <wp:cNvGraphicFramePr>
+              <a:graphicFrameLocks xmlns:a="http://schemas.openxmlformats.org/drawingml/2006/main" noChangeAspect="1"/>
+            </wp:cNvGraphicFramePr>
+            <a:graphic xmlns:a="http://schemas.openxmlformats.org/drawingml/2006/main">
+              <a:graphicData uri="http://schemas.openxmlformats.org/drawingml/2006/picture">
+                <pic:pic xmlns:pic="http://schemas.openxmlformats.org/drawingml/2006/picture">
+                  <pic:nvPicPr>
+                    <pic:cNvPr id="1961466559" name="Picture 1" descr="A screenshot of a computer&#10;&#10;Description automatically generated"/>
+                    <pic:cNvPicPr/>
+                  </pic:nvPicPr>
+                  <pic:blipFill>
+                    <a:blip r:embed="rId39"/>
+                    <a:stretch>
+                      <a:fillRect/>
+                    </a:stretch>
+                  </pic:blipFill>
+                  <pic:spPr>
+                    <a:xfrm>
+                      <a:off x="0" y="0"/>
+                      <a:ext cx="2149026" cy="1729890"/>
+                    </a:xfrm>
+                    <a:prstGeom prst="rect">
+                      <a:avLst/>
+                    </a:prstGeom>
+                  </pic:spPr>
+                </pic:pic>
+              </a:graphicData>
+            </a:graphic>
+          </wp:inline>
+        </w:drawing>
+      </w:r>
+    </w:p>
+    <w:p>
+      <w:r>
+        <w:drawing>
+          <wp:inline distT="0" distB="0" distL="0" distR="0" wp14:anchorId="58B9CA5F" wp14:editId="741DECA7">
+            <wp:extent cx="3014351" cy="1119882"/>
+            <wp:effectExtent l="0" t="0" r="0" b="4445"/>
+            <wp:docPr id="12887563" name="Picture 1"/>
+            <wp:cNvGraphicFramePr>
+              <a:graphicFrameLocks xmlns:a="http://schemas.openxmlformats.org/drawingml/2006/main" noChangeAspect="1"/>
+            </wp:cNvGraphicFramePr>
+            <a:graphic xmlns:a="http://schemas.openxmlformats.org/drawingml/2006/main">
+              <a:graphicData uri="http://schemas.openxmlformats.org/drawingml/2006/picture">
+                <pic:pic xmlns:pic="http://schemas.openxmlformats.org/drawingml/2006/picture">
+                  <pic:nvPicPr>
+                    <pic:cNvPr id="12887563" name=""/>
+                    <pic:cNvPicPr/>
+                  </pic:nvPicPr>
+                  <pic:blipFill>
+                    <a:blip r:embed="rId40"/>
+                    <a:stretch>
+                      <a:fillRect/>
+                    </a:stretch>
+                  </pic:blipFill>
+                  <pic:spPr>
+                    <a:xfrm>
+                      <a:off x="0" y="0"/>
+                      <a:ext cx="3024666" cy="1123714"/>
+                    </a:xfrm>
+                    <a:prstGeom prst="rect">
+                      <a:avLst/>
+                    </a:prstGeom>
+                  </pic:spPr>
+                </pic:pic>
+              </a:graphicData>
+            </a:graphic>
+          </wp:inline>
+        </w:drawing>
+      </w:r>
+      <w:r>
+        <w:t xml:space="preserve">  </w:t>
+      </w:r>
+      <w:r>
+        <w:drawing>
+          <wp:inline distT="0" distB="0" distL="0" distR="0" wp14:anchorId="4DE2E8E4" wp14:editId="547B2D7E">
+            <wp:extent cx="2522193" cy="889570"/>
+            <wp:effectExtent l="0" t="0" r="0" b="6350"/>
+            <wp:docPr id="2080080303" name="Picture 1" descr="A screen shot of a computer program&#10;&#10;Description automatically generated"/>
+            <wp:cNvGraphicFramePr>
+              <a:graphicFrameLocks xmlns:a="http://schemas.openxmlformats.org/drawingml/2006/main" noChangeAspect="1"/>
+            </wp:cNvGraphicFramePr>
+            <a:graphic xmlns:a="http://schemas.openxmlformats.org/drawingml/2006/main">
+              <a:graphicData uri="http://schemas.openxmlformats.org/drawingml/2006/picture">
+                <pic:pic xmlns:pic="http://schemas.openxmlformats.org/drawingml/2006/picture">
+                  <pic:nvPicPr>
+                    <pic:cNvPr id="2080080303" name="Picture 1" descr="A screen shot of a computer program&#10;&#10;Description automatically generated"/>
+                    <pic:cNvPicPr/>
+                  </pic:nvPicPr>
+                  <pic:blipFill>
+                    <a:blip r:embed="rId41"/>
+                    <a:stretch>
+                      <a:fillRect/>
+                    </a:stretch>
+                  </pic:blipFill>
+                  <pic:spPr>
+                    <a:xfrm>
+                      <a:off x="0" y="0"/>
+                      <a:ext cx="2533028" cy="893391"/>
+                    </a:xfrm>
+                    <a:prstGeom prst="rect">
+                      <a:avLst/>
+                    </a:prstGeom>
+                  </pic:spPr>
+                </pic:pic>
+              </a:graphicData>
+            </a:graphic>
+          </wp:inline>
+        </w:drawing>
+      </w:r>
+    </w:p>
+    <w:p>
+      <w:r>
+        <w:drawing>
+          <wp:inline distT="0" distB="0" distL="0" distR="0" wp14:anchorId="6A5A4238" wp14:editId="45CA0893">
+            <wp:extent cx="2763748" cy="2416051"/>
+            <wp:effectExtent l="0" t="0" r="0" b="3810"/>
+            <wp:docPr id="219140257" name="Picture 1" descr="A screen shot of a computer code&#10;&#10;Description automatically generated"/>
+            <wp:cNvGraphicFramePr>
+              <a:graphicFrameLocks xmlns:a="http://schemas.openxmlformats.org/drawingml/2006/main" noChangeAspect="1"/>
+            </wp:cNvGraphicFramePr>
+            <a:graphic xmlns:a="http://schemas.openxmlformats.org/drawingml/2006/main">
+              <a:graphicData uri="http://schemas.openxmlformats.org/drawingml/2006/picture">
+                <pic:pic xmlns:pic="http://schemas.openxmlformats.org/drawingml/2006/picture">
+                  <pic:nvPicPr>
+                    <pic:cNvPr id="219140257" name="Picture 1" descr="A screen shot of a computer code&#10;&#10;Description automatically generated"/>
+                    <pic:cNvPicPr/>
+                  </pic:nvPicPr>
+                  <pic:blipFill>
+                    <a:blip r:embed="rId42"/>
+                    <a:stretch>
+                      <a:fillRect/>
+                    </a:stretch>
+                  </pic:blipFill>
+                  <pic:spPr>
+                    <a:xfrm>
+                      <a:off x="0" y="0"/>
+                      <a:ext cx="2768010" cy="2419777"/>
+                    </a:xfrm>
+                    <a:prstGeom prst="rect">
+                      <a:avLst/>
+                    </a:prstGeom>
+                  </pic:spPr>
+                </pic:pic>
+              </a:graphicData>
+            </a:graphic>
+          </wp:inline>
+        </w:drawing>
+      </w:r>
+    </w:p>
+    <w:p>
+      <w:r>
+        <w:t>each time we call /api/user index will call  ‘/test’ from userRouter which  calls test function which is defined in the controller file</w:t>
       </w:r>
     </w:p>
     <w:sectPr>

</xml_diff>

<commit_message>
create a middleware and a function to handle erros
</commit_message>
<xml_diff>
--- a/notesMERNcourse.docx
+++ b/notesMERNcourse.docx
@@ -4,26 +4,73 @@
   <w:body>
     <w:p>
       <w:r>
-        <w:t>Create the server</w:t>
-      </w:r>
-    </w:p>
-    <w:p>
-      <w:r>
-        <w:t>create a folder named api into the root</w:t>
-      </w:r>
-    </w:p>
-    <w:p>
-      <w:r>
-        <w:t>in the  the terminal and in the root :</w:t>
-      </w:r>
-    </w:p>
-    <w:p>
-      <w:r>
-        <w:t>npm init -y</w:t>
-      </w:r>
-    </w:p>
-    <w:p>
-      <w:r>
+        <w:t xml:space="preserve">Create the </w:t>
+      </w:r>
+      <w:proofErr w:type="gramStart"/>
+      <w:r>
+        <w:t>server</w:t>
+      </w:r>
+      <w:proofErr w:type="gramEnd"/>
+    </w:p>
+    <w:p>
+      <w:r>
+        <w:t xml:space="preserve">create a folder named </w:t>
+      </w:r>
+      <w:proofErr w:type="spellStart"/>
+      <w:r>
+        <w:t>api</w:t>
+      </w:r>
+      <w:proofErr w:type="spellEnd"/>
+      <w:r>
+        <w:t xml:space="preserve"> into the </w:t>
+      </w:r>
+      <w:proofErr w:type="gramStart"/>
+      <w:r>
+        <w:t>root</w:t>
+      </w:r>
+      <w:proofErr w:type="gramEnd"/>
+    </w:p>
+    <w:p>
+      <w:r>
+        <w:t xml:space="preserve">in </w:t>
+      </w:r>
+      <w:proofErr w:type="gramStart"/>
+      <w:r>
+        <w:t xml:space="preserve">the  </w:t>
+      </w:r>
+      <w:proofErr w:type="spellStart"/>
+      <w:r>
+        <w:t>the</w:t>
+      </w:r>
+      <w:proofErr w:type="spellEnd"/>
+      <w:proofErr w:type="gramEnd"/>
+      <w:r>
+        <w:t xml:space="preserve"> terminal and in the root :</w:t>
+      </w:r>
+    </w:p>
+    <w:p>
+      <w:proofErr w:type="spellStart"/>
+      <w:r>
+        <w:t>npm</w:t>
+      </w:r>
+      <w:proofErr w:type="spellEnd"/>
+      <w:r>
+        <w:t xml:space="preserve"> </w:t>
+      </w:r>
+      <w:proofErr w:type="spellStart"/>
+      <w:r>
+        <w:t>init</w:t>
+      </w:r>
+      <w:proofErr w:type="spellEnd"/>
+      <w:r>
+        <w:t xml:space="preserve"> -y</w:t>
+      </w:r>
+    </w:p>
+    <w:p>
+      <w:r>
+        <w:rPr>
+          <w:noProof/>
+        </w:rPr>
         <w:drawing>
           <wp:inline distT="0" distB="0" distL="0" distR="0" wp14:anchorId="40C0F09E" wp14:editId="44DBB331">
             <wp:extent cx="1767993" cy="1226926"/>
@@ -127,6 +174,9 @@
         </mc:AlternateContent>
       </w:r>
       <w:r>
+        <w:rPr>
+          <w:noProof/>
+        </w:rPr>
         <w:drawing>
           <wp:inline distT="0" distB="0" distL="0" distR="0" wp14:anchorId="521F6EF7" wp14:editId="1AF0EA33">
             <wp:extent cx="3223539" cy="3360711"/>
@@ -166,21 +216,58 @@
     </w:p>
     <w:p>
       <w:r>
-        <w:t>Now we need to create index.js file inside api folder</w:t>
-      </w:r>
-    </w:p>
-    <w:p>
-      <w:r>
-        <w:t xml:space="preserve">install express </w:t>
-      </w:r>
-    </w:p>
-    <w:p>
-      <w:r>
-        <w:t>npm i express</w:t>
-      </w:r>
-    </w:p>
-    <w:p>
-      <w:r>
+        <w:t xml:space="preserve">Now we need to create index.js file inside </w:t>
+      </w:r>
+      <w:proofErr w:type="spellStart"/>
+      <w:r>
+        <w:t>api</w:t>
+      </w:r>
+      <w:proofErr w:type="spellEnd"/>
+      <w:r>
+        <w:t xml:space="preserve"> </w:t>
+      </w:r>
+      <w:proofErr w:type="gramStart"/>
+      <w:r>
+        <w:t>folder</w:t>
+      </w:r>
+      <w:proofErr w:type="gramEnd"/>
+    </w:p>
+    <w:p>
+      <w:r>
+        <w:t xml:space="preserve">install </w:t>
+      </w:r>
+      <w:proofErr w:type="gramStart"/>
+      <w:r>
+        <w:t>express</w:t>
+      </w:r>
+      <w:proofErr w:type="gramEnd"/>
+      <w:r>
+        <w:t xml:space="preserve"> </w:t>
+      </w:r>
+    </w:p>
+    <w:p>
+      <w:proofErr w:type="spellStart"/>
+      <w:r>
+        <w:t>npm</w:t>
+      </w:r>
+      <w:proofErr w:type="spellEnd"/>
+      <w:r>
+        <w:t xml:space="preserve"> </w:t>
+      </w:r>
+      <w:proofErr w:type="spellStart"/>
+      <w:r>
+        <w:t>i</w:t>
+      </w:r>
+      <w:proofErr w:type="spellEnd"/>
+      <w:r>
+        <w:t xml:space="preserve"> express</w:t>
+      </w:r>
+    </w:p>
+    <w:p>
+      <w:r>
+        <w:rPr>
+          <w:noProof/>
+        </w:rPr>
         <w:lastRenderedPageBreak/>
         <w:drawing>
           <wp:inline distT="0" distB="0" distL="0" distR="0" wp14:anchorId="75F58BC8" wp14:editId="68007B4E">
@@ -221,6 +308,9 @@
     </w:p>
     <w:p>
       <w:r>
+        <w:rPr>
+          <w:noProof/>
+        </w:rPr>
         <w:drawing>
           <wp:inline distT="0" distB="0" distL="0" distR="0" wp14:anchorId="3E4D901E" wp14:editId="409EAC42">
             <wp:extent cx="3749365" cy="701101"/>
@@ -259,8 +349,13 @@
       </w:r>
     </w:p>
     <w:p>
-      <w:r>
-        <w:t>mv .git ../</w:t>
+      <w:proofErr w:type="gramStart"/>
+      <w:r>
+        <w:t>mv .git</w:t>
+      </w:r>
+      <w:proofErr w:type="gramEnd"/>
+      <w:r>
+        <w:t xml:space="preserve"> ../</w:t>
       </w:r>
       <w:r>
         <w:tab/>
@@ -272,12 +367,41 @@
     </w:p>
     <w:p/>
     <w:p>
-      <w:r>
-        <w:t>como bloquear cellular por robo</w:t>
-      </w:r>
-    </w:p>
-    <w:p>
-      <w:r>
+      <w:proofErr w:type="spellStart"/>
+      <w:r>
+        <w:t>como</w:t>
+      </w:r>
+      <w:proofErr w:type="spellEnd"/>
+      <w:r>
+        <w:t xml:space="preserve"> </w:t>
+      </w:r>
+      <w:proofErr w:type="spellStart"/>
+      <w:r>
+        <w:t>bloquear</w:t>
+      </w:r>
+      <w:proofErr w:type="spellEnd"/>
+      <w:r>
+        <w:t xml:space="preserve"> cellular </w:t>
+      </w:r>
+      <w:proofErr w:type="spellStart"/>
+      <w:r>
+        <w:t>por</w:t>
+      </w:r>
+      <w:proofErr w:type="spellEnd"/>
+      <w:r>
+        <w:t xml:space="preserve"> </w:t>
+      </w:r>
+      <w:proofErr w:type="spellStart"/>
+      <w:r>
+        <w:t>robo</w:t>
+      </w:r>
+      <w:proofErr w:type="spellEnd"/>
+    </w:p>
+    <w:p>
+      <w:r>
+        <w:rPr>
+          <w:noProof/>
+        </w:rPr>
         <w:drawing>
           <wp:inline distT="0" distB="0" distL="0" distR="0" wp14:anchorId="1F7B0D70" wp14:editId="7F9443AB">
             <wp:extent cx="5612130" cy="2988310"/>
@@ -317,6 +441,9 @@
     </w:p>
     <w:p>
       <w:r>
+        <w:rPr>
+          <w:noProof/>
+        </w:rPr>
         <w:lastRenderedPageBreak/>
         <w:drawing>
           <wp:inline distT="0" distB="0" distL="0" distR="0" wp14:anchorId="72639C67" wp14:editId="7273FE9F">
@@ -357,16 +484,32 @@
     </w:p>
     <w:p>
       <w:r>
-        <w:t>class 7: connect to the database</w:t>
-      </w:r>
-    </w:p>
-    <w:p>
-      <w:r>
-        <w:t>open two terminal one for the api and another for the client and run them:</w:t>
-      </w:r>
-    </w:p>
-    <w:p>
-      <w:r>
+        <w:t xml:space="preserve">class 7: connect to the </w:t>
+      </w:r>
+      <w:proofErr w:type="gramStart"/>
+      <w:r>
+        <w:t>database</w:t>
+      </w:r>
+      <w:proofErr w:type="gramEnd"/>
+    </w:p>
+    <w:p>
+      <w:r>
+        <w:t xml:space="preserve">open two terminal one for the </w:t>
+      </w:r>
+      <w:proofErr w:type="spellStart"/>
+      <w:r>
+        <w:t>api</w:t>
+      </w:r>
+      <w:proofErr w:type="spellEnd"/>
+      <w:r>
+        <w:t xml:space="preserve"> and another for the client and run them:</w:t>
+      </w:r>
+    </w:p>
+    <w:p>
+      <w:r>
+        <w:rPr>
+          <w:noProof/>
+        </w:rPr>
         <w:drawing>
           <wp:inline distT="0" distB="0" distL="0" distR="0" wp14:anchorId="20DFC9B1" wp14:editId="58FD1BA9">
             <wp:extent cx="5612130" cy="3011170"/>
@@ -405,13 +548,34 @@
       </w:r>
     </w:p>
     <w:p>
-      <w:r>
-        <w:t>npm i mongoose</w:t>
-      </w:r>
-    </w:p>
-    <w:p>
-      <w:r>
-        <w:t>in the chrome sigin mongo atlas and create a new project:</w:t>
+      <w:proofErr w:type="spellStart"/>
+      <w:r>
+        <w:t>npm</w:t>
+      </w:r>
+      <w:proofErr w:type="spellEnd"/>
+      <w:r>
+        <w:t xml:space="preserve"> </w:t>
+      </w:r>
+      <w:proofErr w:type="spellStart"/>
+      <w:r>
+        <w:t>i</w:t>
+      </w:r>
+      <w:proofErr w:type="spellEnd"/>
+      <w:r>
+        <w:t xml:space="preserve"> mongoose</w:t>
+      </w:r>
+    </w:p>
+    <w:p>
+      <w:r>
+        <w:t xml:space="preserve">in the chrome </w:t>
+      </w:r>
+      <w:proofErr w:type="spellStart"/>
+      <w:r>
+        <w:t>sigin</w:t>
+      </w:r>
+      <w:proofErr w:type="spellEnd"/>
+      <w:r>
+        <w:t xml:space="preserve"> mongo atlas and create a new project:</w:t>
       </w:r>
     </w:p>
     <w:p>
@@ -462,6 +626,9 @@
         </mc:AlternateContent>
       </w:r>
       <w:r>
+        <w:rPr>
+          <w:noProof/>
+        </w:rPr>
         <w:drawing>
           <wp:inline distT="0" distB="0" distL="0" distR="0" wp14:anchorId="4FF76649" wp14:editId="18900C84">
             <wp:extent cx="5612130" cy="2334895"/>
@@ -546,6 +713,9 @@
         </mc:AlternateContent>
       </w:r>
       <w:r>
+        <w:rPr>
+          <w:noProof/>
+        </w:rPr>
         <w:drawing>
           <wp:inline distT="0" distB="0" distL="0" distR="0" wp14:anchorId="7672342A" wp14:editId="0902173A">
             <wp:extent cx="5612130" cy="4462780"/>
@@ -593,6 +763,9 @@
     </w:p>
     <w:p>
       <w:r>
+        <w:rPr>
+          <w:noProof/>
+        </w:rPr>
         <w:lastRenderedPageBreak/>
         <w:drawing>
           <wp:inline distT="0" distB="0" distL="0" distR="0" wp14:anchorId="15D5A601" wp14:editId="404E2A50">
@@ -633,6 +806,9 @@
     </w:p>
     <w:p>
       <w:r>
+        <w:rPr>
+          <w:noProof/>
+        </w:rPr>
         <w:drawing>
           <wp:inline distT="0" distB="0" distL="0" distR="0" wp14:anchorId="726E4E5B" wp14:editId="443297F0">
             <wp:extent cx="5612130" cy="2544445"/>
@@ -718,6 +894,9 @@
         </mc:AlternateContent>
       </w:r>
       <w:r>
+        <w:rPr>
+          <w:noProof/>
+        </w:rPr>
         <w:drawing>
           <wp:inline distT="0" distB="0" distL="0" distR="0" wp14:anchorId="6E1200B3" wp14:editId="48F7E08C">
             <wp:extent cx="5612130" cy="2012950"/>
@@ -802,6 +981,9 @@
         </mc:AlternateContent>
       </w:r>
       <w:r>
+        <w:rPr>
+          <w:noProof/>
+        </w:rPr>
         <w:drawing>
           <wp:inline distT="0" distB="0" distL="0" distR="0" wp14:anchorId="0F75EE28" wp14:editId="4EE55E4B">
             <wp:extent cx="5612130" cy="2488565"/>
@@ -892,6 +1074,9 @@
         </mc:AlternateContent>
       </w:r>
       <w:r>
+        <w:rPr>
+          <w:noProof/>
+        </w:rPr>
         <w:drawing>
           <wp:inline distT="0" distB="0" distL="0" distR="0" wp14:anchorId="301FED13" wp14:editId="5FA6EB1F">
             <wp:extent cx="5612130" cy="3281045"/>
@@ -931,6 +1116,9 @@
     </w:p>
     <w:p>
       <w:r>
+        <w:rPr>
+          <w:noProof/>
+        </w:rPr>
         <w:drawing>
           <wp:inline distT="0" distB="0" distL="0" distR="0" wp14:anchorId="7B6D0FFD" wp14:editId="7E4BA3A7">
             <wp:extent cx="5612130" cy="1253490"/>
@@ -970,6 +1158,9 @@
     </w:p>
     <w:p>
       <w:r>
+        <w:rPr>
+          <w:noProof/>
+        </w:rPr>
         <w:drawing>
           <wp:inline distT="0" distB="0" distL="0" distR="0" wp14:anchorId="4E9DD5B9" wp14:editId="455BB904">
             <wp:extent cx="5612130" cy="1275080"/>
@@ -1075,11 +1266,29 @@
         <w:t xml:space="preserve"> </w:t>
       </w:r>
       <w:r>
-        <w:t>&gt;npm install dotenv</w:t>
-      </w:r>
-    </w:p>
-    <w:p>
-      <w:r>
+        <w:t>&gt;</w:t>
+      </w:r>
+      <w:proofErr w:type="spellStart"/>
+      <w:r>
+        <w:t>npm</w:t>
+      </w:r>
+      <w:proofErr w:type="spellEnd"/>
+      <w:r>
+        <w:t xml:space="preserve"> install </w:t>
+      </w:r>
+      <w:proofErr w:type="spellStart"/>
+      <w:proofErr w:type="gramStart"/>
+      <w:r>
+        <w:t>dotenv</w:t>
+      </w:r>
+      <w:proofErr w:type="spellEnd"/>
+      <w:proofErr w:type="gramEnd"/>
+    </w:p>
+    <w:p>
+      <w:r>
+        <w:rPr>
+          <w:noProof/>
+        </w:rPr>
         <w:lastRenderedPageBreak/>
         <w:drawing>
           <wp:inline distT="0" distB="0" distL="0" distR="0" wp14:anchorId="672609E1" wp14:editId="3955DEE5">
@@ -1165,6 +1374,9 @@
         </mc:AlternateContent>
       </w:r>
       <w:r>
+        <w:rPr>
+          <w:noProof/>
+        </w:rPr>
         <w:drawing>
           <wp:inline distT="0" distB="0" distL="0" distR="0" wp14:anchorId="2282925F" wp14:editId="0635F8A5">
             <wp:extent cx="3162574" cy="2651990"/>
@@ -1204,11 +1416,19 @@
     </w:p>
     <w:p>
       <w:r>
-        <w:t>CLASS 8 Create a user model</w:t>
-      </w:r>
-    </w:p>
-    <w:p>
-      <w:r>
+        <w:t xml:space="preserve">CLASS 8 Create a user </w:t>
+      </w:r>
+      <w:proofErr w:type="gramStart"/>
+      <w:r>
+        <w:t>model</w:t>
+      </w:r>
+      <w:proofErr w:type="gramEnd"/>
+    </w:p>
+    <w:p>
+      <w:r>
+        <w:rPr>
+          <w:noProof/>
+        </w:rPr>
         <w:drawing>
           <wp:inline distT="0" distB="0" distL="0" distR="0" wp14:anchorId="24276293" wp14:editId="15FD6DFB">
             <wp:extent cx="1760373" cy="769687"/>
@@ -1248,17 +1468,41 @@
     </w:p>
     <w:p>
       <w:r>
-        <w:t>****alt +shift+down arrow****  copy twice a blo</w:t>
+        <w:t>****alt +</w:t>
+      </w:r>
+      <w:proofErr w:type="spellStart"/>
+      <w:r>
+        <w:t>shift+down</w:t>
+      </w:r>
+      <w:proofErr w:type="spellEnd"/>
+      <w:r>
+        <w:t xml:space="preserve"> arrow***</w:t>
+      </w:r>
+      <w:proofErr w:type="gramStart"/>
+      <w:r>
+        <w:t>*  copy</w:t>
+      </w:r>
+      <w:proofErr w:type="gramEnd"/>
+      <w:r>
+        <w:t xml:space="preserve"> twice a </w:t>
+      </w:r>
+      <w:proofErr w:type="spellStart"/>
+      <w:r>
+        <w:t>blo</w:t>
       </w:r>
       <w:r>
         <w:t>k</w:t>
       </w:r>
+      <w:proofErr w:type="spellEnd"/>
       <w:r>
         <w:t xml:space="preserve"> of code</w:t>
       </w:r>
     </w:p>
     <w:p>
       <w:r>
+        <w:rPr>
+          <w:noProof/>
+        </w:rPr>
         <w:lastRenderedPageBreak/>
         <w:drawing>
           <wp:inline distT="0" distB="0" distL="0" distR="0" wp14:anchorId="5B81C728" wp14:editId="1CC22446">
@@ -1299,8 +1543,13 @@
     </w:p>
     <w:p>
       <w:r>
-        <w:t>CLASS 9 Create a test API route</w:t>
-      </w:r>
+        <w:t xml:space="preserve">CLASS 9 Create a test API </w:t>
+      </w:r>
+      <w:proofErr w:type="gramStart"/>
+      <w:r>
+        <w:t>route</w:t>
+      </w:r>
+      <w:proofErr w:type="gramEnd"/>
     </w:p>
     <w:p>
       <w:pPr>
@@ -1314,26 +1563,47 @@
           <w:b/>
           <w:bCs/>
         </w:rPr>
-        <w:t>request is the data that we get from the client side</w:t>
-      </w:r>
-    </w:p>
-    <w:p>
-      <w:pPr>
+        <w:t xml:space="preserve">request is the data that we get from the client </w:t>
+      </w:r>
+      <w:proofErr w:type="gramStart"/>
+      <w:r>
         <w:rPr>
           <w:b/>
           <w:bCs/>
         </w:rPr>
-      </w:pPr>
-      <w:r>
+        <w:t>side</w:t>
+      </w:r>
+      <w:proofErr w:type="gramEnd"/>
+    </w:p>
+    <w:p>
+      <w:pPr>
         <w:rPr>
           <w:b/>
           <w:bCs/>
         </w:rPr>
-        <w:t>response is the data we sent back from the server side</w:t>
-      </w:r>
-    </w:p>
-    <w:p>
-      <w:r>
+      </w:pPr>
+      <w:r>
+        <w:rPr>
+          <w:b/>
+          <w:bCs/>
+        </w:rPr>
+        <w:t xml:space="preserve">response is the data we sent back from the server </w:t>
+      </w:r>
+      <w:proofErr w:type="gramStart"/>
+      <w:r>
+        <w:rPr>
+          <w:b/>
+          <w:bCs/>
+        </w:rPr>
+        <w:t>side</w:t>
+      </w:r>
+      <w:proofErr w:type="gramEnd"/>
+    </w:p>
+    <w:p>
+      <w:r>
+        <w:rPr>
+          <w:noProof/>
+        </w:rPr>
         <w:drawing>
           <wp:inline distT="0" distB="0" distL="0" distR="0" wp14:anchorId="6B23452E" wp14:editId="4321EA99">
             <wp:extent cx="1691787" cy="1150720"/>
@@ -1373,6 +1643,9 @@
     </w:p>
     <w:p>
       <w:r>
+        <w:rPr>
+          <w:noProof/>
+        </w:rPr>
         <w:lastRenderedPageBreak/>
         <w:drawing>
           <wp:inline distT="0" distB="0" distL="0" distR="0" wp14:anchorId="68F0DFC4" wp14:editId="7BC56360">
@@ -1413,6 +1686,9 @@
     </w:p>
     <w:p>
       <w:r>
+        <w:rPr>
+          <w:noProof/>
+        </w:rPr>
         <w:drawing>
           <wp:inline distT="0" distB="0" distL="0" distR="0" wp14:anchorId="58B9CA5F" wp14:editId="741DECA7">
             <wp:extent cx="3014351" cy="1119882"/>
@@ -1453,6 +1729,9 @@
         <w:t xml:space="preserve">  </w:t>
       </w:r>
       <w:r>
+        <w:rPr>
+          <w:noProof/>
+        </w:rPr>
         <w:drawing>
           <wp:inline distT="0" distB="0" distL="0" distR="0" wp14:anchorId="4DE2E8E4" wp14:editId="547B2D7E">
             <wp:extent cx="2522193" cy="889570"/>
@@ -1492,6 +1771,9 @@
     </w:p>
     <w:p>
       <w:r>
+        <w:rPr>
+          <w:noProof/>
+        </w:rPr>
         <w:drawing>
           <wp:inline distT="0" distB="0" distL="0" distR="0" wp14:anchorId="6A5A4238" wp14:editId="45CA0893">
             <wp:extent cx="2763748" cy="2416051"/>
@@ -1531,9 +1813,500 @@
     </w:p>
     <w:p>
       <w:r>
-        <w:t>each time we call /api/user index will call  ‘/test’ from userRouter which  calls test function which is defined in the controller file</w:t>
-      </w:r>
-    </w:p>
+        <w:t>each time we call /</w:t>
+      </w:r>
+      <w:proofErr w:type="spellStart"/>
+      <w:r>
+        <w:t>api</w:t>
+      </w:r>
+      <w:proofErr w:type="spellEnd"/>
+      <w:r>
+        <w:t xml:space="preserve">/user index will </w:t>
+      </w:r>
+      <w:proofErr w:type="gramStart"/>
+      <w:r>
+        <w:t>call  ‘</w:t>
+      </w:r>
+      <w:proofErr w:type="gramEnd"/>
+      <w:r>
+        <w:t xml:space="preserve">/test’ from </w:t>
+      </w:r>
+      <w:proofErr w:type="spellStart"/>
+      <w:r>
+        <w:t>userRouter</w:t>
+      </w:r>
+      <w:proofErr w:type="spellEnd"/>
+      <w:r>
+        <w:t xml:space="preserve"> which  calls test function which is defined in the controller file</w:t>
+      </w:r>
+    </w:p>
+    <w:p>
+      <w:r>
+        <w:t xml:space="preserve">CLASS </w:t>
+      </w:r>
+      <w:proofErr w:type="gramStart"/>
+      <w:r>
+        <w:t>10 :</w:t>
+      </w:r>
+      <w:proofErr w:type="gramEnd"/>
+      <w:r>
+        <w:t xml:space="preserve"> Create sign up API route</w:t>
+      </w:r>
+    </w:p>
+    <w:p>
+      <w:r>
+        <w:rPr>
+          <w:noProof/>
+        </w:rPr>
+        <w:lastRenderedPageBreak/>
+        <mc:AlternateContent>
+          <mc:Choice Requires="wpi">
+            <w:drawing>
+              <wp:anchor distT="0" distB="0" distL="114300" distR="114300" simplePos="0" relativeHeight="251667456" behindDoc="0" locked="0" layoutInCell="1" allowOverlap="1" wp14:anchorId="6E1BDE98" wp14:editId="6F01832C">
+                <wp:simplePos x="0" y="0"/>
+                <wp:positionH relativeFrom="column">
+                  <wp:posOffset>360585</wp:posOffset>
+                </wp:positionH>
+                <wp:positionV relativeFrom="paragraph">
+                  <wp:posOffset>1565695</wp:posOffset>
+                </wp:positionV>
+                <wp:extent cx="1139760" cy="221040"/>
+                <wp:effectExtent l="57150" t="57150" r="60960" b="64770"/>
+                <wp:wrapNone/>
+                <wp:docPr id="1769666178" name="Ink 2"/>
+                <wp:cNvGraphicFramePr/>
+                <a:graphic xmlns:a="http://schemas.openxmlformats.org/drawingml/2006/main">
+                  <a:graphicData uri="http://schemas.microsoft.com/office/word/2010/wordprocessingInk">
+                    <w14:contentPart bwMode="auto" r:id="rId43">
+                      <w14:nvContentPartPr>
+                        <w14:cNvContentPartPr/>
+                      </w14:nvContentPartPr>
+                      <w14:xfrm>
+                        <a:off x="0" y="0"/>
+                        <a:ext cx="1139760" cy="221040"/>
+                      </w14:xfrm>
+                    </w14:contentPart>
+                  </a:graphicData>
+                </a:graphic>
+              </wp:anchor>
+            </w:drawing>
+          </mc:Choice>
+          <mc:Fallback>
+            <w:pict>
+              <v:shapetype w14:anchorId="7E284202" id="_x0000_t75" coordsize="21600,21600" o:spt="75" o:preferrelative="t" path="m@4@5l@4@11@9@11@9@5xe" filled="f" stroked="f">
+                <v:stroke joinstyle="miter"/>
+                <v:formulas>
+                  <v:f eqn="if lineDrawn pixelLineWidth 0"/>
+                  <v:f eqn="sum @0 1 0"/>
+                  <v:f eqn="sum 0 0 @1"/>
+                  <v:f eqn="prod @2 1 2"/>
+                  <v:f eqn="prod @3 21600 pixelWidth"/>
+                  <v:f eqn="prod @3 21600 pixelHeight"/>
+                  <v:f eqn="sum @0 0 1"/>
+                  <v:f eqn="prod @6 1 2"/>
+                  <v:f eqn="prod @7 21600 pixelWidth"/>
+                  <v:f eqn="sum @8 21600 0"/>
+                  <v:f eqn="prod @7 21600 pixelHeight"/>
+                  <v:f eqn="sum @10 21600 0"/>
+                </v:formulas>
+                <v:path o:extrusionok="f" gradientshapeok="t" o:connecttype="rect"/>
+                <o:lock v:ext="edit" aspectratio="t"/>
+              </v:shapetype>
+              <v:shape id="Ink 2" o:spid="_x0000_s1026" type="#_x0000_t75" style="position:absolute;margin-left:27pt;margin-top:121.9pt;width:92.6pt;height:20.2pt;z-index:251667456;visibility:visible;mso-wrap-style:square;mso-wrap-distance-left:9pt;mso-wrap-distance-top:0;mso-wrap-distance-right:9pt;mso-wrap-distance-bottom:0;mso-position-horizontal:absolute;mso-position-horizontal-relative:text;mso-position-vertical:absolute;mso-position-vertical-relative:text" o:gfxdata="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">
+                <v:imagedata r:id="rId44" o:title=""/>
+              </v:shape>
+            </w:pict>
+          </mc:Fallback>
+        </mc:AlternateContent>
+      </w:r>
+      <w:r>
+        <w:rPr>
+          <w:noProof/>
+        </w:rPr>
+        <mc:AlternateContent>
+          <mc:Choice Requires="wpi">
+            <w:drawing>
+              <wp:anchor distT="0" distB="0" distL="114300" distR="114300" simplePos="0" relativeHeight="251666432" behindDoc="0" locked="0" layoutInCell="1" allowOverlap="1" wp14:anchorId="32025B4A" wp14:editId="685CB3A6">
+                <wp:simplePos x="0" y="0"/>
+                <wp:positionH relativeFrom="column">
+                  <wp:posOffset>418185</wp:posOffset>
+                </wp:positionH>
+                <wp:positionV relativeFrom="paragraph">
+                  <wp:posOffset>687295</wp:posOffset>
+                </wp:positionV>
+                <wp:extent cx="1299240" cy="247680"/>
+                <wp:effectExtent l="57150" t="57150" r="0" b="76200"/>
+                <wp:wrapNone/>
+                <wp:docPr id="1560901559" name="Ink 1"/>
+                <wp:cNvGraphicFramePr/>
+                <a:graphic xmlns:a="http://schemas.openxmlformats.org/drawingml/2006/main">
+                  <a:graphicData uri="http://schemas.microsoft.com/office/word/2010/wordprocessingInk">
+                    <w14:contentPart bwMode="auto" r:id="rId45">
+                      <w14:nvContentPartPr>
+                        <w14:cNvContentPartPr/>
+                      </w14:nvContentPartPr>
+                      <w14:xfrm>
+                        <a:off x="0" y="0"/>
+                        <a:ext cx="1299240" cy="247680"/>
+                      </w14:xfrm>
+                    </w14:contentPart>
+                  </a:graphicData>
+                </a:graphic>
+              </wp:anchor>
+            </w:drawing>
+          </mc:Choice>
+          <mc:Fallback>
+            <w:pict>
+              <v:shape w14:anchorId="02875434" id="Ink 1" o:spid="_x0000_s1026" type="#_x0000_t75" style="position:absolute;margin-left:31.55pt;margin-top:52.7pt;width:105.1pt;height:22.3pt;z-index:251666432;visibility:visible;mso-wrap-style:square;mso-wrap-distance-left:9pt;mso-wrap-distance-top:0;mso-wrap-distance-right:9pt;mso-wrap-distance-bottom:0;mso-position-horizontal:absolute;mso-position-horizontal-relative:text;mso-position-vertical:absolute;mso-position-vertical-relative:text" o:gfxdata="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">
+                <v:imagedata r:id="rId46" o:title=""/>
+              </v:shape>
+            </w:pict>
+          </mc:Fallback>
+        </mc:AlternateContent>
+      </w:r>
+      <w:r>
+        <w:drawing>
+          <wp:inline distT="0" distB="0" distL="0" distR="0" wp14:anchorId="0D1A7161" wp14:editId="4A7C5241">
+            <wp:extent cx="2080440" cy="2225233"/>
+            <wp:effectExtent l="0" t="0" r="0" b="3810"/>
+            <wp:docPr id="186251391" name="Picture 1" descr="A screenshot of a computer&#10;&#10;Description automatically generated"/>
+            <wp:cNvGraphicFramePr>
+              <a:graphicFrameLocks xmlns:a="http://schemas.openxmlformats.org/drawingml/2006/main" noChangeAspect="1"/>
+            </wp:cNvGraphicFramePr>
+            <a:graphic xmlns:a="http://schemas.openxmlformats.org/drawingml/2006/main">
+              <a:graphicData uri="http://schemas.openxmlformats.org/drawingml/2006/picture">
+                <pic:pic xmlns:pic="http://schemas.openxmlformats.org/drawingml/2006/picture">
+                  <pic:nvPicPr>
+                    <pic:cNvPr id="186251391" name="Picture 1" descr="A screenshot of a computer&#10;&#10;Description automatically generated"/>
+                    <pic:cNvPicPr/>
+                  </pic:nvPicPr>
+                  <pic:blipFill>
+                    <a:blip r:embed="rId47"/>
+                    <a:stretch>
+                      <a:fillRect/>
+                    </a:stretch>
+                  </pic:blipFill>
+                  <pic:spPr>
+                    <a:xfrm>
+                      <a:off x="0" y="0"/>
+                      <a:ext cx="2080440" cy="2225233"/>
+                    </a:xfrm>
+                    <a:prstGeom prst="rect">
+                      <a:avLst/>
+                    </a:prstGeom>
+                  </pic:spPr>
+                </pic:pic>
+              </a:graphicData>
+            </a:graphic>
+          </wp:inline>
+        </w:drawing>
+      </w:r>
+    </w:p>
+    <w:p/>
+    <w:p>
+      <w:r>
+        <w:drawing>
+          <wp:inline distT="0" distB="0" distL="0" distR="0" wp14:anchorId="46027EF8" wp14:editId="78F2272C">
+            <wp:extent cx="4619846" cy="1913467"/>
+            <wp:effectExtent l="0" t="0" r="0" b="0"/>
+            <wp:docPr id="1374335367" name="Picture 1" descr="A screen shot of a computer screen&#10;&#10;Description automatically generated"/>
+            <wp:cNvGraphicFramePr>
+              <a:graphicFrameLocks xmlns:a="http://schemas.openxmlformats.org/drawingml/2006/main" noChangeAspect="1"/>
+            </wp:cNvGraphicFramePr>
+            <a:graphic xmlns:a="http://schemas.openxmlformats.org/drawingml/2006/main">
+              <a:graphicData uri="http://schemas.openxmlformats.org/drawingml/2006/picture">
+                <pic:pic xmlns:pic="http://schemas.openxmlformats.org/drawingml/2006/picture">
+                  <pic:nvPicPr>
+                    <pic:cNvPr id="1374335367" name="Picture 1" descr="A screen shot of a computer screen&#10;&#10;Description automatically generated"/>
+                    <pic:cNvPicPr/>
+                  </pic:nvPicPr>
+                  <pic:blipFill>
+                    <a:blip r:embed="rId48"/>
+                    <a:stretch>
+                      <a:fillRect/>
+                    </a:stretch>
+                  </pic:blipFill>
+                  <pic:spPr>
+                    <a:xfrm>
+                      <a:off x="0" y="0"/>
+                      <a:ext cx="4650691" cy="1926242"/>
+                    </a:xfrm>
+                    <a:prstGeom prst="rect">
+                      <a:avLst/>
+                    </a:prstGeom>
+                  </pic:spPr>
+                </pic:pic>
+              </a:graphicData>
+            </a:graphic>
+          </wp:inline>
+        </w:drawing>
+      </w:r>
+      <w:r>
+        <w:t xml:space="preserve">    </w:t>
+      </w:r>
+      <w:r>
+        <w:drawing>
+          <wp:inline distT="0" distB="0" distL="0" distR="0" wp14:anchorId="4EA9C11B" wp14:editId="105BA050">
+            <wp:extent cx="4945015" cy="2243667"/>
+            <wp:effectExtent l="0" t="0" r="8255" b="4445"/>
+            <wp:docPr id="1070542585" name="Picture 1"/>
+            <wp:cNvGraphicFramePr>
+              <a:graphicFrameLocks xmlns:a="http://schemas.openxmlformats.org/drawingml/2006/main" noChangeAspect="1"/>
+            </wp:cNvGraphicFramePr>
+            <a:graphic xmlns:a="http://schemas.openxmlformats.org/drawingml/2006/main">
+              <a:graphicData uri="http://schemas.openxmlformats.org/drawingml/2006/picture">
+                <pic:pic xmlns:pic="http://schemas.openxmlformats.org/drawingml/2006/picture">
+                  <pic:nvPicPr>
+                    <pic:cNvPr id="1070542585" name=""/>
+                    <pic:cNvPicPr/>
+                  </pic:nvPicPr>
+                  <pic:blipFill>
+                    <a:blip r:embed="rId49"/>
+                    <a:stretch>
+                      <a:fillRect/>
+                    </a:stretch>
+                  </pic:blipFill>
+                  <pic:spPr>
+                    <a:xfrm>
+                      <a:off x="0" y="0"/>
+                      <a:ext cx="4974249" cy="2256931"/>
+                    </a:xfrm>
+                    <a:prstGeom prst="rect">
+                      <a:avLst/>
+                    </a:prstGeom>
+                  </pic:spPr>
+                </pic:pic>
+              </a:graphicData>
+            </a:graphic>
+          </wp:inline>
+        </w:drawing>
+      </w:r>
+    </w:p>
+    <w:p>
+      <w:r>
+        <w:rPr>
+          <w:noProof/>
+        </w:rPr>
+        <w:lastRenderedPageBreak/>
+        <mc:AlternateContent>
+          <mc:Choice Requires="wpi">
+            <w:drawing>
+              <wp:anchor distT="0" distB="0" distL="114300" distR="114300" simplePos="0" relativeHeight="251670528" behindDoc="0" locked="0" layoutInCell="1" allowOverlap="1" wp14:anchorId="05B5BC01" wp14:editId="04B2A488">
+                <wp:simplePos x="0" y="0"/>
+                <wp:positionH relativeFrom="column">
+                  <wp:posOffset>353025</wp:posOffset>
+                </wp:positionH>
+                <wp:positionV relativeFrom="paragraph">
+                  <wp:posOffset>4538255</wp:posOffset>
+                </wp:positionV>
+                <wp:extent cx="2505960" cy="116640"/>
+                <wp:effectExtent l="57150" t="57150" r="46990" b="74295"/>
+                <wp:wrapNone/>
+                <wp:docPr id="9313652" name="Ink 5"/>
+                <wp:cNvGraphicFramePr/>
+                <a:graphic xmlns:a="http://schemas.openxmlformats.org/drawingml/2006/main">
+                  <a:graphicData uri="http://schemas.microsoft.com/office/word/2010/wordprocessingInk">
+                    <w14:contentPart bwMode="auto" r:id="rId50">
+                      <w14:nvContentPartPr>
+                        <w14:cNvContentPartPr/>
+                      </w14:nvContentPartPr>
+                      <w14:xfrm>
+                        <a:off x="0" y="0"/>
+                        <a:ext cx="2505960" cy="116640"/>
+                      </w14:xfrm>
+                    </w14:contentPart>
+                  </a:graphicData>
+                </a:graphic>
+              </wp:anchor>
+            </w:drawing>
+          </mc:Choice>
+          <mc:Fallback>
+            <w:pict>
+              <v:shape w14:anchorId="2B4E7579" id="Ink 5" o:spid="_x0000_s1026" type="#_x0000_t75" style="position:absolute;margin-left:26.4pt;margin-top:355.95pt;width:200.15pt;height:12.05pt;z-index:251670528;visibility:visible;mso-wrap-style:square;mso-wrap-distance-left:9pt;mso-wrap-distance-top:0;mso-wrap-distance-right:9pt;mso-wrap-distance-bottom:0;mso-position-horizontal:absolute;mso-position-horizontal-relative:text;mso-position-vertical:absolute;mso-position-vertical-relative:text" o:gfxdata="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">
+                <v:imagedata r:id="rId51" o:title=""/>
+              </v:shape>
+            </w:pict>
+          </mc:Fallback>
+        </mc:AlternateContent>
+      </w:r>
+      <w:r>
+        <w:rPr>
+          <w:noProof/>
+        </w:rPr>
+        <mc:AlternateContent>
+          <mc:Choice Requires="wpi">
+            <w:drawing>
+              <wp:anchor distT="0" distB="0" distL="114300" distR="114300" simplePos="0" relativeHeight="251669504" behindDoc="0" locked="0" layoutInCell="1" allowOverlap="1" wp14:anchorId="4680B9CF" wp14:editId="6567AFBA">
+                <wp:simplePos x="0" y="0"/>
+                <wp:positionH relativeFrom="column">
+                  <wp:posOffset>337545</wp:posOffset>
+                </wp:positionH>
+                <wp:positionV relativeFrom="paragraph">
+                  <wp:posOffset>3320015</wp:posOffset>
+                </wp:positionV>
+                <wp:extent cx="1808280" cy="123840"/>
+                <wp:effectExtent l="57150" t="57150" r="40005" b="66675"/>
+                <wp:wrapNone/>
+                <wp:docPr id="1177776434" name="Ink 4"/>
+                <wp:cNvGraphicFramePr/>
+                <a:graphic xmlns:a="http://schemas.openxmlformats.org/drawingml/2006/main">
+                  <a:graphicData uri="http://schemas.microsoft.com/office/word/2010/wordprocessingInk">
+                    <w14:contentPart bwMode="auto" r:id="rId52">
+                      <w14:nvContentPartPr>
+                        <w14:cNvContentPartPr/>
+                      </w14:nvContentPartPr>
+                      <w14:xfrm>
+                        <a:off x="0" y="0"/>
+                        <a:ext cx="1808280" cy="123840"/>
+                      </w14:xfrm>
+                    </w14:contentPart>
+                  </a:graphicData>
+                </a:graphic>
+              </wp:anchor>
+            </w:drawing>
+          </mc:Choice>
+          <mc:Fallback>
+            <w:pict>
+              <v:shape w14:anchorId="68CEABE8" id="Ink 4" o:spid="_x0000_s1026" type="#_x0000_t75" style="position:absolute;margin-left:25.2pt;margin-top:260pt;width:145.25pt;height:12.55pt;z-index:251669504;visibility:visible;mso-wrap-style:square;mso-wrap-distance-left:9pt;mso-wrap-distance-top:0;mso-wrap-distance-right:9pt;mso-wrap-distance-bottom:0;mso-position-horizontal:absolute;mso-position-horizontal-relative:text;mso-position-vertical:absolute;mso-position-vertical-relative:text" o:gfxdata="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">
+                <v:imagedata r:id="rId53" o:title=""/>
+              </v:shape>
+            </w:pict>
+          </mc:Fallback>
+        </mc:AlternateContent>
+      </w:r>
+      <w:r>
+        <w:rPr>
+          <w:noProof/>
+        </w:rPr>
+        <mc:AlternateContent>
+          <mc:Choice Requires="wpi">
+            <w:drawing>
+              <wp:anchor distT="0" distB="0" distL="114300" distR="114300" simplePos="0" relativeHeight="251668480" behindDoc="0" locked="0" layoutInCell="1" allowOverlap="1" wp14:anchorId="70713CD7" wp14:editId="55CD594C">
+                <wp:simplePos x="0" y="0"/>
+                <wp:positionH relativeFrom="column">
+                  <wp:posOffset>337545</wp:posOffset>
+                </wp:positionH>
+                <wp:positionV relativeFrom="paragraph">
+                  <wp:posOffset>1126725</wp:posOffset>
+                </wp:positionV>
+                <wp:extent cx="3566160" cy="93240"/>
+                <wp:effectExtent l="57150" t="57150" r="34290" b="59690"/>
+                <wp:wrapNone/>
+                <wp:docPr id="1777257534" name="Ink 3"/>
+                <wp:cNvGraphicFramePr/>
+                <a:graphic xmlns:a="http://schemas.openxmlformats.org/drawingml/2006/main">
+                  <a:graphicData uri="http://schemas.microsoft.com/office/word/2010/wordprocessingInk">
+                    <w14:contentPart bwMode="auto" r:id="rId54">
+                      <w14:nvContentPartPr>
+                        <w14:cNvContentPartPr/>
+                      </w14:nvContentPartPr>
+                      <w14:xfrm>
+                        <a:off x="0" y="0"/>
+                        <a:ext cx="3566160" cy="93240"/>
+                      </w14:xfrm>
+                    </w14:contentPart>
+                  </a:graphicData>
+                </a:graphic>
+              </wp:anchor>
+            </w:drawing>
+          </mc:Choice>
+          <mc:Fallback>
+            <w:pict>
+              <v:shape w14:anchorId="38379ADE" id="Ink 3" o:spid="_x0000_s1026" type="#_x0000_t75" style="position:absolute;margin-left:25.2pt;margin-top:87.3pt;width:283.6pt;height:10.2pt;z-index:251668480;visibility:visible;mso-wrap-style:square;mso-wrap-distance-left:9pt;mso-wrap-distance-top:0;mso-wrap-distance-right:9pt;mso-wrap-distance-bottom:0;mso-position-horizontal:absolute;mso-position-horizontal-relative:text;mso-position-vertical:absolute;mso-position-vertical-relative:text" o:gfxdata="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">
+                <v:imagedata r:id="rId55" o:title=""/>
+              </v:shape>
+            </w:pict>
+          </mc:Fallback>
+        </mc:AlternateContent>
+      </w:r>
+      <w:r>
+        <w:drawing>
+          <wp:inline distT="0" distB="0" distL="0" distR="0" wp14:anchorId="484DE038" wp14:editId="6E9FA4EC">
+            <wp:extent cx="5082980" cy="4724809"/>
+            <wp:effectExtent l="0" t="0" r="3810" b="0"/>
+            <wp:docPr id="2002526940" name="Picture 1" descr="A screen shot of a computer program&#10;&#10;Description automatically generated"/>
+            <wp:cNvGraphicFramePr>
+              <a:graphicFrameLocks xmlns:a="http://schemas.openxmlformats.org/drawingml/2006/main" noChangeAspect="1"/>
+            </wp:cNvGraphicFramePr>
+            <a:graphic xmlns:a="http://schemas.openxmlformats.org/drawingml/2006/main">
+              <a:graphicData uri="http://schemas.openxmlformats.org/drawingml/2006/picture">
+                <pic:pic xmlns:pic="http://schemas.openxmlformats.org/drawingml/2006/picture">
+                  <pic:nvPicPr>
+                    <pic:cNvPr id="2002526940" name="Picture 1" descr="A screen shot of a computer program&#10;&#10;Description automatically generated"/>
+                    <pic:cNvPicPr/>
+                  </pic:nvPicPr>
+                  <pic:blipFill>
+                    <a:blip r:embed="rId56"/>
+                    <a:stretch>
+                      <a:fillRect/>
+                    </a:stretch>
+                  </pic:blipFill>
+                  <pic:spPr>
+                    <a:xfrm>
+                      <a:off x="0" y="0"/>
+                      <a:ext cx="5082980" cy="4724809"/>
+                    </a:xfrm>
+                    <a:prstGeom prst="rect">
+                      <a:avLst/>
+                    </a:prstGeom>
+                  </pic:spPr>
+                </pic:pic>
+              </a:graphicData>
+            </a:graphic>
+          </wp:inline>
+        </w:drawing>
+      </w:r>
+    </w:p>
+    <w:p>
+      <w:pPr>
+        <w:rPr>
+          <w:sz w:val="32"/>
+          <w:szCs w:val="32"/>
+        </w:rPr>
+      </w:pPr>
+      <w:proofErr w:type="spellStart"/>
+      <w:r>
+        <w:rPr>
+          <w:sz w:val="32"/>
+          <w:szCs w:val="32"/>
+        </w:rPr>
+        <w:t>npm</w:t>
+      </w:r>
+      <w:proofErr w:type="spellEnd"/>
+      <w:r>
+        <w:rPr>
+          <w:sz w:val="32"/>
+          <w:szCs w:val="32"/>
+        </w:rPr>
+        <w:t xml:space="preserve"> </w:t>
+      </w:r>
+      <w:proofErr w:type="spellStart"/>
+      <w:r>
+        <w:rPr>
+          <w:sz w:val="32"/>
+          <w:szCs w:val="32"/>
+        </w:rPr>
+        <w:t>i</w:t>
+      </w:r>
+      <w:proofErr w:type="spellEnd"/>
+      <w:r>
+        <w:rPr>
+          <w:sz w:val="32"/>
+          <w:szCs w:val="32"/>
+        </w:rPr>
+        <w:t xml:space="preserve"> </w:t>
+      </w:r>
+      <w:proofErr w:type="spellStart"/>
+      <w:r>
+        <w:rPr>
+          <w:sz w:val="32"/>
+          <w:szCs w:val="32"/>
+        </w:rPr>
+        <w:t>bcryptjs</w:t>
+      </w:r>
+      <w:proofErr w:type="spellEnd"/>
+    </w:p>
+    <w:p/>
     <w:sectPr>
       <w:pgSz w:w="12240" w:h="15840"/>
       <w:pgMar w:top="1417" w:right="1701" w:bottom="1417" w:left="1701" w:header="708" w:footer="708" w:gutter="0"/>
@@ -2003,6 +2776,90 @@
 </inkml:ink>
 </file>
 
+<file path=word/ink/ink10.xml><?xml version="1.0" encoding="utf-8"?>
+<inkml:ink xmlns:inkml="http://www.w3.org/2003/InkML">
+  <inkml:definitions>
+    <inkml:context xml:id="ctx0">
+      <inkml:inkSource xml:id="inkSrc0">
+        <inkml:traceFormat>
+          <inkml:channel name="X" type="integer" min="-2.14748E9" max="2.14748E9" units="cm"/>
+          <inkml:channel name="Y" type="integer" min="-2.14748E9" max="2.14748E9" units="cm"/>
+          <inkml:channel name="F" type="integer" max="32767" units="dev"/>
+        </inkml:traceFormat>
+        <inkml:channelProperties>
+          <inkml:channelProperty channel="X" name="resolution" value="1000" units="1/cm"/>
+          <inkml:channelProperty channel="Y" name="resolution" value="1000" units="1/cm"/>
+          <inkml:channelProperty channel="F" name="resolution" value="0" units="1/dev"/>
+        </inkml:channelProperties>
+      </inkml:inkSource>
+      <inkml:timestamp xml:id="ts0" timeString="2023-12-12T15:54:17.593"/>
+    </inkml:context>
+    <inkml:brush xml:id="br0">
+      <inkml:brushProperty name="width" value="0.1" units="cm"/>
+      <inkml:brushProperty name="height" value="0.1" units="cm"/>
+      <inkml:brushProperty name="color" value="#E71224"/>
+    </inkml:brush>
+  </inkml:definitions>
+  <inkml:trace contextRef="#ctx0" brushRef="#br0">0 70 24575,'363'-30'0,"-117"3"0,-125 24 0,19-2 0,-78 1 0,106 7 0,60 21 0,90 4 0,59-8 0,-214-10 0,-118-10 0,-1 2 0,0 2 0,0 2 0,61 16 0,122 28 0,-132-33 0,-81-14 0,147 34 0,-70-15 0,181 17 0,-256-37 0,620 22 0,-514-24 0,760 10 0,-680-11 0,-179-1 0,0-1 0,0-1 0,0-1 0,-1-1 0,0-1 0,33-15 0,-41 17 0,1 0 0,-1 1 0,1 0 0,0 1 0,-1 1 0,24-1 0,9-1 0,51-9 0,327-51 0,-311 51 0,-84 12 0,-1-2 0,1-2 0,49-13 0,45-32 0,-115 46 0,-1 1 0,1 0 0,0 1 0,1 0 0,-1 0 0,0 1 0,1 0 0,-1 1 0,0 0 0,15 2 0,2 3 0,-2 1 0,39 13 0,-58-17 0,149 43 0,-77-24 0,-76-20 0,14 1 0,-13-5 0,-10-7 0,-33-23-1365,-17-9-5461</inkml:trace>
+</inkml:ink>
+</file>
+
+<file path=word/ink/ink11.xml><?xml version="1.0" encoding="utf-8"?>
+<inkml:ink xmlns:inkml="http://www.w3.org/2003/InkML">
+  <inkml:definitions>
+    <inkml:context xml:id="ctx0">
+      <inkml:inkSource xml:id="inkSrc0">
+        <inkml:traceFormat>
+          <inkml:channel name="X" type="integer" min="-2.14748E9" max="2.14748E9" units="cm"/>
+          <inkml:channel name="Y" type="integer" min="-2.14748E9" max="2.14748E9" units="cm"/>
+          <inkml:channel name="F" type="integer" max="32767" units="dev"/>
+        </inkml:traceFormat>
+        <inkml:channelProperties>
+          <inkml:channelProperty channel="X" name="resolution" value="1000" units="1/cm"/>
+          <inkml:channelProperty channel="Y" name="resolution" value="1000" units="1/cm"/>
+          <inkml:channelProperty channel="F" name="resolution" value="0" units="1/dev"/>
+        </inkml:channelProperties>
+      </inkml:inkSource>
+      <inkml:timestamp xml:id="ts0" timeString="2023-12-12T15:54:14.182"/>
+    </inkml:context>
+    <inkml:brush xml:id="br0">
+      <inkml:brushProperty name="width" value="0.1" units="cm"/>
+      <inkml:brushProperty name="height" value="0.1" units="cm"/>
+      <inkml:brushProperty name="color" value="#E71224"/>
+    </inkml:brush>
+  </inkml:definitions>
+  <inkml:trace contextRef="#ctx0" brushRef="#br0">1 1 24575,'0'0'0,"0"1"0,1 0 0,-1 0 0,1 0 0,-1-1 0,1 1 0,0 0 0,-1-1 0,1 1 0,0 0 0,-1-1 0,1 1 0,0-1 0,0 1 0,-1-1 0,1 1 0,0-1 0,0 0 0,0 1 0,0-1 0,1 0 0,26 8 0,-20-6 0,75 19 0,144 15 0,92-12 0,-275-20 0,45 11 0,29 3 0,-13-13 0,-43-2 0,1 2 0,87 18 0,-46-3 0,209 11 0,-148-19 0,126 25 0,-161-30 0,45 4 0,-76 1 0,252 21 0,-263-29 0,0-4 0,89-12 0,-68-3 0,109-30 0,-131 29 0,-66 14 0,-1-2 0,0 0 0,0-1 0,0 0 0,-1-2 0,19-9 0,-8 0 0,0 2 0,0 0 0,1 3 0,1 0 0,0 2 0,0 1 0,58-5 0,38 0 0,113-5 0,-94 20-17,-47 0-657,109-11 0,-184 6-6152</inkml:trace>
+</inkml:ink>
+</file>
+
+<file path=word/ink/ink12.xml><?xml version="1.0" encoding="utf-8"?>
+<inkml:ink xmlns:inkml="http://www.w3.org/2003/InkML">
+  <inkml:definitions>
+    <inkml:context xml:id="ctx0">
+      <inkml:inkSource xml:id="inkSrc0">
+        <inkml:traceFormat>
+          <inkml:channel name="X" type="integer" min="-2.14748E9" max="2.14748E9" units="cm"/>
+          <inkml:channel name="Y" type="integer" min="-2.14748E9" max="2.14748E9" units="cm"/>
+          <inkml:channel name="F" type="integer" max="32767" units="dev"/>
+        </inkml:traceFormat>
+        <inkml:channelProperties>
+          <inkml:channelProperty channel="X" name="resolution" value="1000" units="1/cm"/>
+          <inkml:channelProperty channel="Y" name="resolution" value="1000" units="1/cm"/>
+          <inkml:channelProperty channel="F" name="resolution" value="0" units="1/dev"/>
+        </inkml:channelProperties>
+      </inkml:inkSource>
+      <inkml:timestamp xml:id="ts0" timeString="2023-12-12T15:53:58.705"/>
+    </inkml:context>
+    <inkml:brush xml:id="br0">
+      <inkml:brushProperty name="width" value="0.1" units="cm"/>
+      <inkml:brushProperty name="height" value="0.1" units="cm"/>
+      <inkml:brushProperty name="color" value="#E71224"/>
+    </inkml:brush>
+  </inkml:definitions>
+  <inkml:trace contextRef="#ctx0" brushRef="#br0">1 0 24575,'39'0'0,"308"11"0,-2 11 0,-168-12 0,-113-7 0,11 0 0,-1 3 0,0 4 0,76 19 0,-72-9 0,1-4 0,119 9 0,733-7 0,-622-20 0,102 17 0,112 37 0,153-32 0,-527-21 0,-7-6 0,148-26 0,-100 5 0,97-14 0,-67 27 0,-28 3 0,123-8 0,436-23 0,-443 57 0,-24 0 0,75-15 0,164 5 0,-489-2 0,-1 1 0,1 2 0,-1 1 0,42 14 0,67 19 0,173 25 0,-239-54 0,1-4 0,0-3 0,79-7 0,-101-1 0,0-3 0,82-22 0,-110 21-1365,-9 1-5461</inkml:trace>
+</inkml:ink>
+</file>
+
 <file path=word/ink/ink2.xml><?xml version="1.0" encoding="utf-8"?>
 <inkml:ink xmlns:inkml="http://www.w3.org/2003/InkML">
   <inkml:definitions>
@@ -2168,6 +3025,62 @@
     </inkml:brush>
   </inkml:definitions>
   <inkml:trace contextRef="#ctx0" brushRef="#br0">1657 530 24575,'10'-9'0,"-2"0"0,1-1 0,-1 0 0,-1 0 0,11-18 0,-16 23 0,0 1 0,-1-1 0,1 0 0,-1 1 0,0-1 0,0 0 0,0 0 0,0 0 0,-1 0 0,0 1 0,0-1 0,-1 0 0,1 0 0,-1 0 0,0 0 0,0 0 0,-4-8 0,0 2 0,-1 0 0,-1 0 0,0 0 0,0 1 0,-1 0 0,0 1 0,-1-1 0,0 2 0,0-1 0,-1 1 0,0 1 0,-1 0 0,0 0 0,0 1 0,0 0 0,-13-4 0,-16-5 0,-2 1 0,1 2 0,-58-8 0,-108-8 0,-72-16 0,180 19 0,51 11 0,0 2 0,-1 3 0,-76-6 0,114 16 0,1-1 0,-1 2 0,1-1 0,-1 2 0,1-1 0,0 1 0,-17 8 0,-67 38 0,66-33 0,14-8 0,1 0 0,0 0 0,0 1 0,1 1 0,0 0 0,1 0 0,0 1 0,1 1 0,-14 19 0,24-31 0,-70 111 0,62-96 0,1 0 0,0 1 0,2-1 0,0 1 0,-6 31 0,4 14 0,3 0 0,6 105 0,-1-155 0,1-1 0,0 1 0,1-1 0,0 0 0,0 1 0,1-2 0,1 1 0,0 0 0,0-1 0,0 0 0,1 0 0,1-1 0,0 1 0,0-2 0,0 1 0,1-1 0,0 0 0,1 0 0,13 8 0,2-1 0,1 0 0,1-1 0,0-2 0,0-1 0,1-1 0,32 7 0,36 2 0,0-5 0,1-3 0,0-5 0,138-10 0,-217 3 0,-1-1 0,1-1 0,-1 0 0,0-1 0,24-11 0,-20 7 0,0 2 0,32-8 0,-40 12 0,3 1 0,0-1 0,0-1 0,19-8 0,-29 10 0,1-1 0,-1 0 0,0 0 0,0-1 0,0 0 0,0 0 0,-1 0 0,0 0 0,0-1 0,0 1 0,5-9 0,21-30 0,0 2 0,3 1 0,41-40 0,90-79-1365,-146 142-5461</inkml:trace>
+</inkml:ink>
+</file>
+
+<file path=word/ink/ink8.xml><?xml version="1.0" encoding="utf-8"?>
+<inkml:ink xmlns:inkml="http://www.w3.org/2003/InkML">
+  <inkml:definitions>
+    <inkml:context xml:id="ctx0">
+      <inkml:inkSource xml:id="inkSrc0">
+        <inkml:traceFormat>
+          <inkml:channel name="X" type="integer" min="-2.14748E9" max="2.14748E9" units="cm"/>
+          <inkml:channel name="Y" type="integer" min="-2.14748E9" max="2.14748E9" units="cm"/>
+          <inkml:channel name="F" type="integer" max="32767" units="dev"/>
+        </inkml:traceFormat>
+        <inkml:channelProperties>
+          <inkml:channelProperty channel="X" name="resolution" value="1000" units="1/cm"/>
+          <inkml:channelProperty channel="Y" name="resolution" value="1000" units="1/cm"/>
+          <inkml:channelProperty channel="F" name="resolution" value="0" units="1/dev"/>
+        </inkml:channelProperties>
+      </inkml:inkSource>
+      <inkml:timestamp xml:id="ts0" timeString="2023-12-12T15:32:01.945"/>
+    </inkml:context>
+    <inkml:brush xml:id="br0">
+      <inkml:brushProperty name="width" value="0.1" units="cm"/>
+      <inkml:brushProperty name="height" value="0.1" units="cm"/>
+      <inkml:brushProperty name="color" value="#E71224"/>
+    </inkml:brush>
+  </inkml:definitions>
+  <inkml:trace contextRef="#ctx0" brushRef="#br0">3105 1 24575,'-884'0'0,"691"13"0,37-1 0,-326-9 0,74-2 0,217 13 0,-37 1 0,212-15 0,-11 0 0,1 0 0,-1-2 0,1-1 0,-41-10 0,61 11 0,-1 0 0,1 0 0,-1 1 0,1 0 0,-1 0 0,1 0 0,-1 1 0,0 0 0,1 0 0,-1 1 0,0 0 0,1 0 0,-1 0 0,1 1 0,0 0 0,-1 0 0,1 1 0,0-1 0,0 1 0,1 1 0,-1-1 0,1 1 0,-1 0 0,1 1 0,-7 7 0,-17 20 0,-112 119 0,138-148 0,-1 1 0,1 0 0,0 0 0,0 0 0,1 0 0,-1 0 0,1 0 0,0 1 0,0-1 0,0 1 0,0-1 0,1 1 0,0 0 0,0 0 0,0 0 0,1-1 0,0 1 0,0 0 0,0 0 0,0 0 0,1 0 0,0 0 0,0 0 0,0-1 0,0 1 0,1 0 0,0-1 0,0 1 0,0-1 0,4 7 0,1 0 0,0 0 0,1-1 0,0 0 0,1 0 0,0-1 0,0 0 0,1 0 0,0-1 0,0 0 0,19 9 0,2-1 0,1-2 0,0-1 0,1-2 0,0-1 0,1-2 0,0-1 0,1-1 0,59 1 0,296-23 0,-242 9 0,16-1 0,-86-4 0,-44 6 0,0 2 0,40-1 0,6 5 0,73 2 0,-138 0 0,0 0 0,-1 1 0,21 8 0,33 6 0,2-10 0,-1-3 0,108-8 0,270-48 0,-408 42 0,-1 0 0,-1-3 0,0-1 0,51-27 0,-44 20 0,2 1 0,55-16 0,-88 33 0,0-1 0,1-1 0,-2 0 0,1-1 0,0 0 0,-1-1 0,14-10 0,-21 13 0,0 0 0,0-1 0,-1 1 0,0-1 0,0 0 0,0 0 0,0-1 0,-1 1 0,0-1 0,0 0 0,0 0 0,-1 0 0,0 0 0,0 0 0,0 0 0,-1-1 0,1-9 0,-1-6-273,0 0 0,-1-1 0,-1 1 0,-8-39 0</inkml:trace>
+</inkml:ink>
+</file>
+
+<file path=word/ink/ink9.xml><?xml version="1.0" encoding="utf-8"?>
+<inkml:ink xmlns:inkml="http://www.w3.org/2003/InkML">
+  <inkml:definitions>
+    <inkml:context xml:id="ctx0">
+      <inkml:inkSource xml:id="inkSrc0">
+        <inkml:traceFormat>
+          <inkml:channel name="X" type="integer" min="-2.14748E9" max="2.14748E9" units="cm"/>
+          <inkml:channel name="Y" type="integer" min="-2.14748E9" max="2.14748E9" units="cm"/>
+          <inkml:channel name="F" type="integer" max="32767" units="dev"/>
+        </inkml:traceFormat>
+        <inkml:channelProperties>
+          <inkml:channelProperty channel="X" name="resolution" value="1000" units="1/cm"/>
+          <inkml:channelProperty channel="Y" name="resolution" value="1000" units="1/cm"/>
+          <inkml:channelProperty channel="F" name="resolution" value="0" units="1/dev"/>
+        </inkml:channelProperties>
+      </inkml:inkSource>
+      <inkml:timestamp xml:id="ts0" timeString="2023-12-12T15:31:58.301"/>
+    </inkml:context>
+    <inkml:brush xml:id="br0">
+      <inkml:brushProperty name="width" value="0.1" units="cm"/>
+      <inkml:brushProperty name="height" value="0.1" units="cm"/>
+      <inkml:brushProperty name="color" value="#E71224"/>
+    </inkml:brush>
+  </inkml:definitions>
+  <inkml:trace contextRef="#ctx0" brushRef="#br0">3572 143 24575,'-5'-3'0,"1"0"0,-2 0 0,1 0 0,0 0 0,0 1 0,-10-3 0,-3-3 0,-24-9 0,0 2 0,0 1 0,-2 2 0,0 2 0,-57-5 0,-33 3 0,-245 10 0,295 7 0,-7 1 0,-164-9 0,-46-10 0,71 6 0,-271 4 0,452 6 0,-1 2 0,2 2 0,-1 2 0,-83 27 0,76-18 0,-131 39 0,140-46 0,-1-1 0,1-3 0,-67 2 0,38-10 0,-51 1 0,121 1 0,0 1 0,0-1 0,0 1 0,0 0 0,0 1 0,1-1 0,-1 1 0,1 1 0,-1-1 0,1 1 0,0-1 0,0 1 0,1 1 0,-1-1 0,1 1 0,-7 10 0,-4 5 0,1 1 0,-20 41 0,28-46 0,1 1 0,0-1 0,1 1 0,1 0 0,0 0 0,2 1 0,0-1 0,0 0 0,2 1 0,3 18 0,-4-32 0,2 0 0,-1-1 0,0 1 0,1-1 0,-1 1 0,1-1 0,0 0 0,0 0 0,0 1 0,1-2 0,-1 1 0,1 0 0,0 0 0,-1-1 0,1 1 0,0-1 0,1 0 0,-1 0 0,0 0 0,1-1 0,-1 1 0,1-1 0,4 2 0,6 2 0,0-1 0,0-1 0,1 0 0,24 2 0,269-4 0,-152-3 0,-36 0 0,148 6 0,-142 19 0,-6-1 0,33-11 0,158-10 0,-136-4 0,-129 4 0,28 0 0,1-3 0,133-21 0,-164 16 0,1 2 0,57 1 0,-5 0 0,-64 1 0,58-15 0,3-1 0,-81 19 0,0-1 0,0 2 0,0 0 0,0 1 0,0 0 0,20 6 0,-18-4 0,0 0 0,0-2 0,0 0 0,27 1 0,4-8 0,79-19 0,-76 14 0,52-6 0,-73 15 0,-18 1 0,0 0 0,0-1 0,0 0 0,9-2 0,-16 2 0,-1 0 0,1 1 0,-1-1 0,0 0 0,0-1 0,0 1 0,1 0 0,-1 0 0,0-1 0,0 0 0,-1 1 0,1-1 0,0 0 0,0 0 0,-1 0 0,1 0 0,-1 0 0,0 0 0,0 0 0,2-4 0,4-10 0,0 1 0,1 1 0,12-18 0,14-23 0,17-51-1365,-42 87-5461</inkml:trace>
 </inkml:ink>
 </file>
 

</xml_diff>

<commit_message>
complete sign up page ui
</commit_message>
<xml_diff>
--- a/notesMERNcourse.docx
+++ b/notesMERNcourse.docx
@@ -4,66 +4,22 @@
   <w:body>
     <w:p>
       <w:r>
-        <w:t xml:space="preserve">Create the </w:t>
-      </w:r>
-      <w:proofErr w:type="gramStart"/>
-      <w:r>
-        <w:t>server</w:t>
-      </w:r>
-      <w:proofErr w:type="gramEnd"/>
-    </w:p>
-    <w:p>
-      <w:r>
-        <w:t xml:space="preserve">create a folder named </w:t>
-      </w:r>
-      <w:proofErr w:type="spellStart"/>
-      <w:r>
-        <w:t>api</w:t>
-      </w:r>
-      <w:proofErr w:type="spellEnd"/>
-      <w:r>
-        <w:t xml:space="preserve"> into the </w:t>
-      </w:r>
-      <w:proofErr w:type="gramStart"/>
-      <w:r>
-        <w:t>root</w:t>
-      </w:r>
-      <w:proofErr w:type="gramEnd"/>
-    </w:p>
-    <w:p>
-      <w:r>
-        <w:t xml:space="preserve">in </w:t>
-      </w:r>
-      <w:proofErr w:type="gramStart"/>
-      <w:r>
-        <w:t xml:space="preserve">the  </w:t>
-      </w:r>
-      <w:proofErr w:type="spellStart"/>
-      <w:r>
-        <w:t>the</w:t>
-      </w:r>
-      <w:proofErr w:type="spellEnd"/>
-      <w:proofErr w:type="gramEnd"/>
-      <w:r>
-        <w:t xml:space="preserve"> terminal and in the root :</w:t>
-      </w:r>
-    </w:p>
-    <w:p>
-      <w:proofErr w:type="spellStart"/>
-      <w:r>
-        <w:t>npm</w:t>
-      </w:r>
-      <w:proofErr w:type="spellEnd"/>
-      <w:r>
-        <w:t xml:space="preserve"> </w:t>
-      </w:r>
-      <w:proofErr w:type="spellStart"/>
-      <w:r>
-        <w:t>init</w:t>
-      </w:r>
-      <w:proofErr w:type="spellEnd"/>
-      <w:r>
-        <w:t xml:space="preserve"> -y</w:t>
+        <w:t>Create the server</w:t>
+      </w:r>
+    </w:p>
+    <w:p>
+      <w:r>
+        <w:t>create a folder named api into the root</w:t>
+      </w:r>
+    </w:p>
+    <w:p>
+      <w:r>
+        <w:t>in the  the terminal and in the root :</w:t>
+      </w:r>
+    </w:p>
+    <w:p>
+      <w:r>
+        <w:t>npm init -y</w:t>
       </w:r>
     </w:p>
     <w:p>
@@ -216,51 +172,17 @@
     </w:p>
     <w:p>
       <w:r>
-        <w:t xml:space="preserve">Now we need to create index.js file inside </w:t>
-      </w:r>
-      <w:proofErr w:type="spellStart"/>
-      <w:r>
-        <w:t>api</w:t>
-      </w:r>
-      <w:proofErr w:type="spellEnd"/>
-      <w:r>
-        <w:t xml:space="preserve"> </w:t>
-      </w:r>
-      <w:proofErr w:type="gramStart"/>
-      <w:r>
-        <w:t>folder</w:t>
-      </w:r>
-      <w:proofErr w:type="gramEnd"/>
-    </w:p>
-    <w:p>
-      <w:r>
-        <w:t xml:space="preserve">install </w:t>
-      </w:r>
-      <w:proofErr w:type="gramStart"/>
-      <w:r>
-        <w:t>express</w:t>
-      </w:r>
-      <w:proofErr w:type="gramEnd"/>
-      <w:r>
-        <w:t xml:space="preserve"> </w:t>
-      </w:r>
-    </w:p>
-    <w:p>
-      <w:proofErr w:type="spellStart"/>
-      <w:r>
-        <w:t>npm</w:t>
-      </w:r>
-      <w:proofErr w:type="spellEnd"/>
-      <w:r>
-        <w:t xml:space="preserve"> </w:t>
-      </w:r>
-      <w:proofErr w:type="spellStart"/>
-      <w:r>
-        <w:t>i</w:t>
-      </w:r>
-      <w:proofErr w:type="spellEnd"/>
-      <w:r>
-        <w:t xml:space="preserve"> express</w:t>
+        <w:t>Now we need to create index.js file inside api folder</w:t>
+      </w:r>
+    </w:p>
+    <w:p>
+      <w:r>
+        <w:t xml:space="preserve">install express </w:t>
+      </w:r>
+    </w:p>
+    <w:p>
+      <w:r>
+        <w:t>npm i express</w:t>
       </w:r>
     </w:p>
     <w:p>
@@ -349,13 +271,8 @@
       </w:r>
     </w:p>
     <w:p>
-      <w:proofErr w:type="gramStart"/>
-      <w:r>
-        <w:t>mv .git</w:t>
-      </w:r>
-      <w:proofErr w:type="gramEnd"/>
-      <w:r>
-        <w:t xml:space="preserve"> ../</w:t>
+      <w:r>
+        <w:t>mv .git ../</w:t>
       </w:r>
       <w:r>
         <w:tab/>
@@ -367,35 +284,9 @@
     </w:p>
     <w:p/>
     <w:p>
-      <w:proofErr w:type="spellStart"/>
-      <w:r>
-        <w:t>como</w:t>
-      </w:r>
-      <w:proofErr w:type="spellEnd"/>
-      <w:r>
-        <w:t xml:space="preserve"> </w:t>
-      </w:r>
-      <w:proofErr w:type="spellStart"/>
-      <w:r>
-        <w:t>bloquear</w:t>
-      </w:r>
-      <w:proofErr w:type="spellEnd"/>
-      <w:r>
-        <w:t xml:space="preserve"> cellular </w:t>
-      </w:r>
-      <w:proofErr w:type="spellStart"/>
-      <w:r>
-        <w:t>por</w:t>
-      </w:r>
-      <w:proofErr w:type="spellEnd"/>
-      <w:r>
-        <w:t xml:space="preserve"> </w:t>
-      </w:r>
-      <w:proofErr w:type="spellStart"/>
-      <w:r>
-        <w:t>robo</w:t>
-      </w:r>
-      <w:proofErr w:type="spellEnd"/>
+      <w:r>
+        <w:t>como bloquear cellular por robo</w:t>
+      </w:r>
     </w:p>
     <w:p>
       <w:r>
@@ -484,25 +375,12 @@
     </w:p>
     <w:p>
       <w:r>
-        <w:t xml:space="preserve">class 7: connect to the </w:t>
-      </w:r>
-      <w:proofErr w:type="gramStart"/>
-      <w:r>
-        <w:t>database</w:t>
-      </w:r>
-      <w:proofErr w:type="gramEnd"/>
-    </w:p>
-    <w:p>
-      <w:r>
-        <w:t xml:space="preserve">open two terminal one for the </w:t>
-      </w:r>
-      <w:proofErr w:type="spellStart"/>
-      <w:r>
-        <w:t>api</w:t>
-      </w:r>
-      <w:proofErr w:type="spellEnd"/>
-      <w:r>
-        <w:t xml:space="preserve"> and another for the client and run them:</w:t>
+        <w:t>class 7: connect to the database</w:t>
+      </w:r>
+    </w:p>
+    <w:p>
+      <w:r>
+        <w:t>open two terminal one for the api and another for the client and run them:</w:t>
       </w:r>
     </w:p>
     <w:p>
@@ -548,34 +426,13 @@
       </w:r>
     </w:p>
     <w:p>
-      <w:proofErr w:type="spellStart"/>
-      <w:r>
-        <w:t>npm</w:t>
-      </w:r>
-      <w:proofErr w:type="spellEnd"/>
-      <w:r>
-        <w:t xml:space="preserve"> </w:t>
-      </w:r>
-      <w:proofErr w:type="spellStart"/>
-      <w:r>
-        <w:t>i</w:t>
-      </w:r>
-      <w:proofErr w:type="spellEnd"/>
-      <w:r>
-        <w:t xml:space="preserve"> mongoose</w:t>
-      </w:r>
-    </w:p>
-    <w:p>
-      <w:r>
-        <w:t xml:space="preserve">in the chrome </w:t>
-      </w:r>
-      <w:proofErr w:type="spellStart"/>
-      <w:r>
-        <w:t>sigin</w:t>
-      </w:r>
-      <w:proofErr w:type="spellEnd"/>
-      <w:r>
-        <w:t xml:space="preserve"> mongo atlas and create a new project:</w:t>
+      <w:r>
+        <w:t>npm i mongoose</w:t>
+      </w:r>
+    </w:p>
+    <w:p>
+      <w:r>
+        <w:t>in the chrome sigin mongo atlas and create a new project:</w:t>
       </w:r>
     </w:p>
     <w:p>
@@ -1266,23 +1123,8 @@
         <w:t xml:space="preserve"> </w:t>
       </w:r>
       <w:r>
-        <w:t>&gt;</w:t>
-      </w:r>
-      <w:proofErr w:type="spellStart"/>
-      <w:r>
-        <w:t>npm</w:t>
-      </w:r>
-      <w:proofErr w:type="spellEnd"/>
-      <w:r>
-        <w:t xml:space="preserve"> install </w:t>
-      </w:r>
-      <w:proofErr w:type="spellStart"/>
-      <w:proofErr w:type="gramStart"/>
-      <w:r>
-        <w:t>dotenv</w:t>
-      </w:r>
-      <w:proofErr w:type="spellEnd"/>
-      <w:proofErr w:type="gramEnd"/>
+        <w:t>&gt;npm install dotenv</w:t>
+      </w:r>
     </w:p>
     <w:p>
       <w:r>
@@ -1416,13 +1258,8 @@
     </w:p>
     <w:p>
       <w:r>
-        <w:t xml:space="preserve">CLASS 8 Create a user </w:t>
-      </w:r>
-      <w:proofErr w:type="gramStart"/>
-      <w:r>
-        <w:t>model</w:t>
-      </w:r>
-      <w:proofErr w:type="gramEnd"/>
+        <w:t>CLASS 8 Create a user model</w:t>
+      </w:r>
     </w:p>
     <w:p>
       <w:r>
@@ -1468,32 +1305,11 @@
     </w:p>
     <w:p>
       <w:r>
-        <w:t>****alt +</w:t>
-      </w:r>
-      <w:proofErr w:type="spellStart"/>
-      <w:r>
-        <w:t>shift+down</w:t>
-      </w:r>
-      <w:proofErr w:type="spellEnd"/>
-      <w:r>
-        <w:t xml:space="preserve"> arrow***</w:t>
-      </w:r>
-      <w:proofErr w:type="gramStart"/>
-      <w:r>
-        <w:t>*  copy</w:t>
-      </w:r>
-      <w:proofErr w:type="gramEnd"/>
-      <w:r>
-        <w:t xml:space="preserve"> twice a </w:t>
-      </w:r>
-      <w:proofErr w:type="spellStart"/>
-      <w:r>
-        <w:t>blo</w:t>
+        <w:t>****alt +shift+down arrow****  copy twice a blo</w:t>
       </w:r>
       <w:r>
         <w:t>k</w:t>
       </w:r>
-      <w:proofErr w:type="spellEnd"/>
       <w:r>
         <w:t xml:space="preserve"> of code</w:t>
       </w:r>
@@ -1543,13 +1359,8 @@
     </w:p>
     <w:p>
       <w:r>
-        <w:t xml:space="preserve">CLASS 9 Create a test API </w:t>
-      </w:r>
-      <w:proofErr w:type="gramStart"/>
-      <w:r>
-        <w:t>route</w:t>
-      </w:r>
-      <w:proofErr w:type="gramEnd"/>
+        <w:t>CLASS 9 Create a test API route</w:t>
+      </w:r>
     </w:p>
     <w:p>
       <w:pPr>
@@ -1563,41 +1374,23 @@
           <w:b/>
           <w:bCs/>
         </w:rPr>
-        <w:t xml:space="preserve">request is the data that we get from the client </w:t>
-      </w:r>
-      <w:proofErr w:type="gramStart"/>
-      <w:r>
+        <w:t>request is the data that we get from the client side</w:t>
+      </w:r>
+    </w:p>
+    <w:p>
+      <w:pPr>
         <w:rPr>
           <w:b/>
           <w:bCs/>
         </w:rPr>
-        <w:t>side</w:t>
-      </w:r>
-      <w:proofErr w:type="gramEnd"/>
-    </w:p>
-    <w:p>
-      <w:pPr>
+      </w:pPr>
+      <w:r>
         <w:rPr>
           <w:b/>
           <w:bCs/>
         </w:rPr>
-      </w:pPr>
-      <w:r>
-        <w:rPr>
-          <w:b/>
-          <w:bCs/>
-        </w:rPr>
-        <w:t xml:space="preserve">response is the data we sent back from the server </w:t>
-      </w:r>
-      <w:proofErr w:type="gramStart"/>
-      <w:r>
-        <w:rPr>
-          <w:b/>
-          <w:bCs/>
-        </w:rPr>
-        <w:t>side</w:t>
-      </w:r>
-      <w:proofErr w:type="gramEnd"/>
+        <w:t>response is the data we sent back from the server side</w:t>
+      </w:r>
     </w:p>
     <w:p>
       <w:r>
@@ -1813,44 +1606,12 @@
     </w:p>
     <w:p>
       <w:r>
-        <w:t>each time we call /</w:t>
-      </w:r>
-      <w:proofErr w:type="spellStart"/>
-      <w:r>
-        <w:t>api</w:t>
-      </w:r>
-      <w:proofErr w:type="spellEnd"/>
-      <w:r>
-        <w:t xml:space="preserve">/user index will </w:t>
-      </w:r>
-      <w:proofErr w:type="gramStart"/>
-      <w:r>
-        <w:t>call  ‘</w:t>
-      </w:r>
-      <w:proofErr w:type="gramEnd"/>
-      <w:r>
-        <w:t xml:space="preserve">/test’ from </w:t>
-      </w:r>
-      <w:proofErr w:type="spellStart"/>
-      <w:r>
-        <w:t>userRouter</w:t>
-      </w:r>
-      <w:proofErr w:type="spellEnd"/>
-      <w:r>
-        <w:t xml:space="preserve"> which  calls test function which is defined in the controller file</w:t>
-      </w:r>
-    </w:p>
-    <w:p>
-      <w:r>
-        <w:t xml:space="preserve">CLASS </w:t>
-      </w:r>
-      <w:proofErr w:type="gramStart"/>
-      <w:r>
-        <w:t>10 :</w:t>
-      </w:r>
-      <w:proofErr w:type="gramEnd"/>
-      <w:r>
-        <w:t xml:space="preserve"> Create sign up API route</w:t>
+        <w:t>each time we call /api/user index will call  ‘/test’ from userRouter which  calls test function which is defined in the controller file</w:t>
+      </w:r>
+    </w:p>
+    <w:p>
+      <w:r>
+        <w:t>CLASS 10 : Create sign up API route</w:t>
       </w:r>
     </w:p>
     <w:p>
@@ -1893,7 +1654,7 @@
           </mc:Choice>
           <mc:Fallback>
             <w:pict>
-              <v:shapetype w14:anchorId="7E284202" id="_x0000_t75" coordsize="21600,21600" o:spt="75" o:preferrelative="t" path="m@4@5l@4@11@9@11@9@5xe" filled="f" stroked="f">
+              <v:shapetype w14:anchorId="7D8DEDD0" id="_x0000_t75" coordsize="21600,21600" o:spt="75" o:preferrelative="t" path="m@4@5l@4@11@9@11@9@5xe" filled="f" stroked="f">
                 <v:stroke joinstyle="miter"/>
                 <v:formulas>
                   <v:f eqn="if lineDrawn pixelLineWidth 0"/>
@@ -1957,7 +1718,7 @@
           </mc:Choice>
           <mc:Fallback>
             <w:pict>
-              <v:shape w14:anchorId="02875434" id="Ink 1" o:spid="_x0000_s1026" type="#_x0000_t75" style="position:absolute;margin-left:31.55pt;margin-top:52.7pt;width:105.1pt;height:22.3pt;z-index:251666432;visibility:visible;mso-wrap-style:square;mso-wrap-distance-left:9pt;mso-wrap-distance-top:0;mso-wrap-distance-right:9pt;mso-wrap-distance-bottom:0;mso-position-horizontal:absolute;mso-position-horizontal-relative:text;mso-position-vertical:absolute;mso-position-vertical-relative:text" o:gfxdata="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">
+              <v:shape w14:anchorId="008E6B7C" id="Ink 1" o:spid="_x0000_s1026" type="#_x0000_t75" style="position:absolute;margin-left:31.55pt;margin-top:52.7pt;width:105.1pt;height:22.3pt;z-index:251666432;visibility:visible;mso-wrap-style:square;mso-wrap-distance-left:9pt;mso-wrap-distance-top:0;mso-wrap-distance-right:9pt;mso-wrap-distance-bottom:0;mso-position-horizontal:absolute;mso-position-horizontal-relative:text;mso-position-vertical:absolute;mso-position-vertical-relative:text" o:gfxdata="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">
                 <v:imagedata r:id="rId46" o:title=""/>
               </v:shape>
             </w:pict>
@@ -2122,7 +1883,7 @@
           </mc:Choice>
           <mc:Fallback>
             <w:pict>
-              <v:shape w14:anchorId="2B4E7579" id="Ink 5" o:spid="_x0000_s1026" type="#_x0000_t75" style="position:absolute;margin-left:26.4pt;margin-top:355.95pt;width:200.15pt;height:12.05pt;z-index:251670528;visibility:visible;mso-wrap-style:square;mso-wrap-distance-left:9pt;mso-wrap-distance-top:0;mso-wrap-distance-right:9pt;mso-wrap-distance-bottom:0;mso-position-horizontal:absolute;mso-position-horizontal-relative:text;mso-position-vertical:absolute;mso-position-vertical-relative:text" o:gfxdata="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">
+              <v:shape w14:anchorId="70370C10" id="Ink 5" o:spid="_x0000_s1026" type="#_x0000_t75" style="position:absolute;margin-left:26.4pt;margin-top:355.95pt;width:200.15pt;height:12.05pt;z-index:251670528;visibility:visible;mso-wrap-style:square;mso-wrap-distance-left:9pt;mso-wrap-distance-top:0;mso-wrap-distance-right:9pt;mso-wrap-distance-bottom:0;mso-position-horizontal:absolute;mso-position-horizontal-relative:text;mso-position-vertical:absolute;mso-position-vertical-relative:text" o:gfxdata="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">
                 <v:imagedata r:id="rId51" o:title=""/>
               </v:shape>
             </w:pict>
@@ -2167,7 +1928,7 @@
           </mc:Choice>
           <mc:Fallback>
             <w:pict>
-              <v:shape w14:anchorId="68CEABE8" id="Ink 4" o:spid="_x0000_s1026" type="#_x0000_t75" style="position:absolute;margin-left:25.2pt;margin-top:260pt;width:145.25pt;height:12.55pt;z-index:251669504;visibility:visible;mso-wrap-style:square;mso-wrap-distance-left:9pt;mso-wrap-distance-top:0;mso-wrap-distance-right:9pt;mso-wrap-distance-bottom:0;mso-position-horizontal:absolute;mso-position-horizontal-relative:text;mso-position-vertical:absolute;mso-position-vertical-relative:text" o:gfxdata="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">
+              <v:shape w14:anchorId="4493E1B1" id="Ink 4" o:spid="_x0000_s1026" type="#_x0000_t75" style="position:absolute;margin-left:25.2pt;margin-top:260pt;width:145.25pt;height:12.55pt;z-index:251669504;visibility:visible;mso-wrap-style:square;mso-wrap-distance-left:9pt;mso-wrap-distance-top:0;mso-wrap-distance-right:9pt;mso-wrap-distance-bottom:0;mso-position-horizontal:absolute;mso-position-horizontal-relative:text;mso-position-vertical:absolute;mso-position-vertical-relative:text" o:gfxdata="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">
                 <v:imagedata r:id="rId53" o:title=""/>
               </v:shape>
             </w:pict>
@@ -2212,7 +1973,7 @@
           </mc:Choice>
           <mc:Fallback>
             <w:pict>
-              <v:shape w14:anchorId="38379ADE" id="Ink 3" o:spid="_x0000_s1026" type="#_x0000_t75" style="position:absolute;margin-left:25.2pt;margin-top:87.3pt;width:283.6pt;height:10.2pt;z-index:251668480;visibility:visible;mso-wrap-style:square;mso-wrap-distance-left:9pt;mso-wrap-distance-top:0;mso-wrap-distance-right:9pt;mso-wrap-distance-bottom:0;mso-position-horizontal:absolute;mso-position-horizontal-relative:text;mso-position-vertical:absolute;mso-position-vertical-relative:text" o:gfxdata="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">
+              <v:shape w14:anchorId="51CED8D0" id="Ink 3" o:spid="_x0000_s1026" type="#_x0000_t75" style="position:absolute;margin-left:25.2pt;margin-top:87.3pt;width:283.6pt;height:10.2pt;z-index:251668480;visibility:visible;mso-wrap-style:square;mso-wrap-distance-left:9pt;mso-wrap-distance-top:0;mso-wrap-distance-right:9pt;mso-wrap-distance-bottom:0;mso-position-horizontal:absolute;mso-position-horizontal-relative:text;mso-position-vertical:absolute;mso-position-vertical-relative:text" o:gfxdata="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">
                 <v:imagedata r:id="rId55" o:title=""/>
               </v:shape>
             </w:pict>
@@ -2264,49 +2025,191 @@
           <w:szCs w:val="32"/>
         </w:rPr>
       </w:pPr>
-      <w:proofErr w:type="spellStart"/>
       <w:r>
         <w:rPr>
           <w:sz w:val="32"/>
           <w:szCs w:val="32"/>
         </w:rPr>
-        <w:t>npm</w:t>
-      </w:r>
-      <w:proofErr w:type="spellEnd"/>
-      <w:r>
-        <w:rPr>
-          <w:sz w:val="32"/>
-          <w:szCs w:val="32"/>
-        </w:rPr>
-        <w:t xml:space="preserve"> </w:t>
-      </w:r>
-      <w:proofErr w:type="spellStart"/>
-      <w:r>
-        <w:rPr>
-          <w:sz w:val="32"/>
-          <w:szCs w:val="32"/>
-        </w:rPr>
-        <w:t>i</w:t>
-      </w:r>
-      <w:proofErr w:type="spellEnd"/>
-      <w:r>
-        <w:rPr>
-          <w:sz w:val="32"/>
-          <w:szCs w:val="32"/>
-        </w:rPr>
-        <w:t xml:space="preserve"> </w:t>
-      </w:r>
-      <w:proofErr w:type="spellStart"/>
-      <w:r>
-        <w:rPr>
-          <w:sz w:val="32"/>
-          <w:szCs w:val="32"/>
-        </w:rPr>
-        <w:t>bcryptjs</w:t>
-      </w:r>
-      <w:proofErr w:type="spellEnd"/>
-    </w:p>
-    <w:p/>
+        <w:t>npm i bcryptjs</w:t>
+      </w:r>
+    </w:p>
+    <w:p>
+      <w:r>
+        <w:t>CLASS 11 : Create middleware and function to handle errors</w:t>
+      </w:r>
+    </w:p>
+    <w:p>
+      <w:r>
+        <w:t xml:space="preserve">in the api/index.js </w:t>
+      </w:r>
+    </w:p>
+    <w:p>
+      <w:r>
+        <w:drawing>
+          <wp:inline distT="0" distB="0" distL="0" distR="0" wp14:anchorId="3678B99B" wp14:editId="50752EC6">
+            <wp:extent cx="4877223" cy="1760373"/>
+            <wp:effectExtent l="0" t="0" r="0" b="0"/>
+            <wp:docPr id="1661649663" name="Picture 1"/>
+            <wp:cNvGraphicFramePr>
+              <a:graphicFrameLocks xmlns:a="http://schemas.openxmlformats.org/drawingml/2006/main" noChangeAspect="1"/>
+            </wp:cNvGraphicFramePr>
+            <a:graphic xmlns:a="http://schemas.openxmlformats.org/drawingml/2006/main">
+              <a:graphicData uri="http://schemas.openxmlformats.org/drawingml/2006/picture">
+                <pic:pic xmlns:pic="http://schemas.openxmlformats.org/drawingml/2006/picture">
+                  <pic:nvPicPr>
+                    <pic:cNvPr id="1661649663" name=""/>
+                    <pic:cNvPicPr/>
+                  </pic:nvPicPr>
+                  <pic:blipFill>
+                    <a:blip r:embed="rId57"/>
+                    <a:stretch>
+                      <a:fillRect/>
+                    </a:stretch>
+                  </pic:blipFill>
+                  <pic:spPr>
+                    <a:xfrm>
+                      <a:off x="0" y="0"/>
+                      <a:ext cx="4877223" cy="1760373"/>
+                    </a:xfrm>
+                    <a:prstGeom prst="rect">
+                      <a:avLst/>
+                    </a:prstGeom>
+                  </pic:spPr>
+                </pic:pic>
+              </a:graphicData>
+            </a:graphic>
+          </wp:inline>
+        </w:drawing>
+      </w:r>
+    </w:p>
+    <w:p>
+      <w:r>
+        <w:lastRenderedPageBreak/>
+        <w:drawing>
+          <wp:inline distT="0" distB="0" distL="0" distR="0" wp14:anchorId="455C1065" wp14:editId="7507F349">
+            <wp:extent cx="5612130" cy="2452370"/>
+            <wp:effectExtent l="0" t="0" r="7620" b="5080"/>
+            <wp:docPr id="96336422" name="Picture 1"/>
+            <wp:cNvGraphicFramePr>
+              <a:graphicFrameLocks xmlns:a="http://schemas.openxmlformats.org/drawingml/2006/main" noChangeAspect="1"/>
+            </wp:cNvGraphicFramePr>
+            <a:graphic xmlns:a="http://schemas.openxmlformats.org/drawingml/2006/main">
+              <a:graphicData uri="http://schemas.openxmlformats.org/drawingml/2006/picture">
+                <pic:pic xmlns:pic="http://schemas.openxmlformats.org/drawingml/2006/picture">
+                  <pic:nvPicPr>
+                    <pic:cNvPr id="96336422" name=""/>
+                    <pic:cNvPicPr/>
+                  </pic:nvPicPr>
+                  <pic:blipFill>
+                    <a:blip r:embed="rId58"/>
+                    <a:stretch>
+                      <a:fillRect/>
+                    </a:stretch>
+                  </pic:blipFill>
+                  <pic:spPr>
+                    <a:xfrm>
+                      <a:off x="0" y="0"/>
+                      <a:ext cx="5612130" cy="2452370"/>
+                    </a:xfrm>
+                    <a:prstGeom prst="rect">
+                      <a:avLst/>
+                    </a:prstGeom>
+                  </pic:spPr>
+                </pic:pic>
+              </a:graphicData>
+            </a:graphic>
+          </wp:inline>
+        </w:drawing>
+      </w:r>
+    </w:p>
+    <w:p>
+      <w:r>
+        <w:t>Create a new folder and a new file:</w:t>
+      </w:r>
+    </w:p>
+    <w:p>
+      <w:r>
+        <w:drawing>
+          <wp:inline distT="0" distB="0" distL="0" distR="0" wp14:anchorId="2C24FB29" wp14:editId="21C40FD7">
+            <wp:extent cx="2225233" cy="1920406"/>
+            <wp:effectExtent l="0" t="0" r="3810" b="3810"/>
+            <wp:docPr id="1289904405" name="Picture 1"/>
+            <wp:cNvGraphicFramePr>
+              <a:graphicFrameLocks xmlns:a="http://schemas.openxmlformats.org/drawingml/2006/main" noChangeAspect="1"/>
+            </wp:cNvGraphicFramePr>
+            <a:graphic xmlns:a="http://schemas.openxmlformats.org/drawingml/2006/main">
+              <a:graphicData uri="http://schemas.openxmlformats.org/drawingml/2006/picture">
+                <pic:pic xmlns:pic="http://schemas.openxmlformats.org/drawingml/2006/picture">
+                  <pic:nvPicPr>
+                    <pic:cNvPr id="1289904405" name=""/>
+                    <pic:cNvPicPr/>
+                  </pic:nvPicPr>
+                  <pic:blipFill>
+                    <a:blip r:embed="rId59"/>
+                    <a:stretch>
+                      <a:fillRect/>
+                    </a:stretch>
+                  </pic:blipFill>
+                  <pic:spPr>
+                    <a:xfrm>
+                      <a:off x="0" y="0"/>
+                      <a:ext cx="2225233" cy="1920406"/>
+                    </a:xfrm>
+                    <a:prstGeom prst="rect">
+                      <a:avLst/>
+                    </a:prstGeom>
+                  </pic:spPr>
+                </pic:pic>
+              </a:graphicData>
+            </a:graphic>
+          </wp:inline>
+        </w:drawing>
+      </w:r>
+    </w:p>
+    <w:p>
+      <w:r>
+        <w:drawing>
+          <wp:inline distT="0" distB="0" distL="0" distR="0" wp14:anchorId="4EF0648D" wp14:editId="774E4671">
+            <wp:extent cx="4930567" cy="1333616"/>
+            <wp:effectExtent l="0" t="0" r="3810" b="0"/>
+            <wp:docPr id="1912666117" name="Picture 1" descr="A screen shot of a computer program&#10;&#10;Description automatically generated"/>
+            <wp:cNvGraphicFramePr>
+              <a:graphicFrameLocks xmlns:a="http://schemas.openxmlformats.org/drawingml/2006/main" noChangeAspect="1"/>
+            </wp:cNvGraphicFramePr>
+            <a:graphic xmlns:a="http://schemas.openxmlformats.org/drawingml/2006/main">
+              <a:graphicData uri="http://schemas.openxmlformats.org/drawingml/2006/picture">
+                <pic:pic xmlns:pic="http://schemas.openxmlformats.org/drawingml/2006/picture">
+                  <pic:nvPicPr>
+                    <pic:cNvPr id="1912666117" name="Picture 1" descr="A screen shot of a computer program&#10;&#10;Description automatically generated"/>
+                    <pic:cNvPicPr/>
+                  </pic:nvPicPr>
+                  <pic:blipFill>
+                    <a:blip r:embed="rId60"/>
+                    <a:stretch>
+                      <a:fillRect/>
+                    </a:stretch>
+                  </pic:blipFill>
+                  <pic:spPr>
+                    <a:xfrm>
+                      <a:off x="0" y="0"/>
+                      <a:ext cx="4930567" cy="1333616"/>
+                    </a:xfrm>
+                    <a:prstGeom prst="rect">
+                      <a:avLst/>
+                    </a:prstGeom>
+                  </pic:spPr>
+                </pic:pic>
+              </a:graphicData>
+            </a:graphic>
+          </wp:inline>
+        </w:drawing>
+      </w:r>
+    </w:p>
+    <w:p>
+      <w:r>
+        <w:t>CLASS 12:Complete sign up page functionality</w:t>
+      </w:r>
+    </w:p>
     <w:sectPr>
       <w:pgSz w:w="12240" w:h="15840"/>
       <w:pgMar w:top="1417" w:right="1701" w:bottom="1417" w:left="1701" w:header="708" w:footer="708" w:gutter="0"/>

</xml_diff>

<commit_message>
complete sign up funcionality
</commit_message>
<xml_diff>
--- a/notesMERNcourse.docx
+++ b/notesMERNcourse.docx
@@ -1654,7 +1654,7 @@
           </mc:Choice>
           <mc:Fallback>
             <w:pict>
-              <v:shapetype w14:anchorId="7D8DEDD0" id="_x0000_t75" coordsize="21600,21600" o:spt="75" o:preferrelative="t" path="m@4@5l@4@11@9@11@9@5xe" filled="f" stroked="f">
+              <v:shapetype w14:anchorId="0CB8A08C" id="_x0000_t75" coordsize="21600,21600" o:spt="75" o:preferrelative="t" path="m@4@5l@4@11@9@11@9@5xe" filled="f" stroked="f">
                 <v:stroke joinstyle="miter"/>
                 <v:formulas>
                   <v:f eqn="if lineDrawn pixelLineWidth 0"/>
@@ -1718,7 +1718,7 @@
           </mc:Choice>
           <mc:Fallback>
             <w:pict>
-              <v:shape w14:anchorId="008E6B7C" id="Ink 1" o:spid="_x0000_s1026" type="#_x0000_t75" style="position:absolute;margin-left:31.55pt;margin-top:52.7pt;width:105.1pt;height:22.3pt;z-index:251666432;visibility:visible;mso-wrap-style:square;mso-wrap-distance-left:9pt;mso-wrap-distance-top:0;mso-wrap-distance-right:9pt;mso-wrap-distance-bottom:0;mso-position-horizontal:absolute;mso-position-horizontal-relative:text;mso-position-vertical:absolute;mso-position-vertical-relative:text" o:gfxdata="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">
+              <v:shape w14:anchorId="326EECC6" id="Ink 1" o:spid="_x0000_s1026" type="#_x0000_t75" style="position:absolute;margin-left:31.55pt;margin-top:52.7pt;width:105.1pt;height:22.3pt;z-index:251666432;visibility:visible;mso-wrap-style:square;mso-wrap-distance-left:9pt;mso-wrap-distance-top:0;mso-wrap-distance-right:9pt;mso-wrap-distance-bottom:0;mso-position-horizontal:absolute;mso-position-horizontal-relative:text;mso-position-vertical:absolute;mso-position-vertical-relative:text" o:gfxdata="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">
                 <v:imagedata r:id="rId46" o:title=""/>
               </v:shape>
             </w:pict>
@@ -1883,7 +1883,7 @@
           </mc:Choice>
           <mc:Fallback>
             <w:pict>
-              <v:shape w14:anchorId="70370C10" id="Ink 5" o:spid="_x0000_s1026" type="#_x0000_t75" style="position:absolute;margin-left:26.4pt;margin-top:355.95pt;width:200.15pt;height:12.05pt;z-index:251670528;visibility:visible;mso-wrap-style:square;mso-wrap-distance-left:9pt;mso-wrap-distance-top:0;mso-wrap-distance-right:9pt;mso-wrap-distance-bottom:0;mso-position-horizontal:absolute;mso-position-horizontal-relative:text;mso-position-vertical:absolute;mso-position-vertical-relative:text" o:gfxdata="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">
+              <v:shape w14:anchorId="31E649E5" id="Ink 5" o:spid="_x0000_s1026" type="#_x0000_t75" style="position:absolute;margin-left:26.4pt;margin-top:355.95pt;width:200.15pt;height:12.05pt;z-index:251670528;visibility:visible;mso-wrap-style:square;mso-wrap-distance-left:9pt;mso-wrap-distance-top:0;mso-wrap-distance-right:9pt;mso-wrap-distance-bottom:0;mso-position-horizontal:absolute;mso-position-horizontal-relative:text;mso-position-vertical:absolute;mso-position-vertical-relative:text" o:gfxdata="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">
                 <v:imagedata r:id="rId51" o:title=""/>
               </v:shape>
             </w:pict>
@@ -1928,7 +1928,7 @@
           </mc:Choice>
           <mc:Fallback>
             <w:pict>
-              <v:shape w14:anchorId="4493E1B1" id="Ink 4" o:spid="_x0000_s1026" type="#_x0000_t75" style="position:absolute;margin-left:25.2pt;margin-top:260pt;width:145.25pt;height:12.55pt;z-index:251669504;visibility:visible;mso-wrap-style:square;mso-wrap-distance-left:9pt;mso-wrap-distance-top:0;mso-wrap-distance-right:9pt;mso-wrap-distance-bottom:0;mso-position-horizontal:absolute;mso-position-horizontal-relative:text;mso-position-vertical:absolute;mso-position-vertical-relative:text" o:gfxdata="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">
+              <v:shape w14:anchorId="09CBD50D" id="Ink 4" o:spid="_x0000_s1026" type="#_x0000_t75" style="position:absolute;margin-left:25.2pt;margin-top:260pt;width:145.25pt;height:12.55pt;z-index:251669504;visibility:visible;mso-wrap-style:square;mso-wrap-distance-left:9pt;mso-wrap-distance-top:0;mso-wrap-distance-right:9pt;mso-wrap-distance-bottom:0;mso-position-horizontal:absolute;mso-position-horizontal-relative:text;mso-position-vertical:absolute;mso-position-vertical-relative:text" o:gfxdata="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">
                 <v:imagedata r:id="rId53" o:title=""/>
               </v:shape>
             </w:pict>
@@ -1973,7 +1973,7 @@
           </mc:Choice>
           <mc:Fallback>
             <w:pict>
-              <v:shape w14:anchorId="51CED8D0" id="Ink 3" o:spid="_x0000_s1026" type="#_x0000_t75" style="position:absolute;margin-left:25.2pt;margin-top:87.3pt;width:283.6pt;height:10.2pt;z-index:251668480;visibility:visible;mso-wrap-style:square;mso-wrap-distance-left:9pt;mso-wrap-distance-top:0;mso-wrap-distance-right:9pt;mso-wrap-distance-bottom:0;mso-position-horizontal:absolute;mso-position-horizontal-relative:text;mso-position-vertical:absolute;mso-position-vertical-relative:text" o:gfxdata="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">
+              <v:shape w14:anchorId="3ECB4D5A" id="Ink 3" o:spid="_x0000_s1026" type="#_x0000_t75" style="position:absolute;margin-left:25.2pt;margin-top:87.3pt;width:283.6pt;height:10.2pt;z-index:251668480;visibility:visible;mso-wrap-style:square;mso-wrap-distance-left:9pt;mso-wrap-distance-top:0;mso-wrap-distance-right:9pt;mso-wrap-distance-bottom:0;mso-position-horizontal:absolute;mso-position-horizontal-relative:text;mso-position-vertical:absolute;mso-position-vertical-relative:text" o:gfxdata="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">
                 <v:imagedata r:id="rId55" o:title=""/>
               </v:shape>
             </w:pict>
@@ -2207,7 +2207,2994 @@
     </w:p>
     <w:p>
       <w:r>
-        <w:t>CLASS 12:Complete sign up page functionality</w:t>
+        <w:t>CLASS 12:</w:t>
+      </w:r>
+      <w:r>
+        <w:t>Commplete sign up page UI</w:t>
+      </w:r>
+    </w:p>
+    <w:p>
+      <w:r>
+        <w:t>Beowse to SignUp.jsx</w:t>
+      </w:r>
+    </w:p>
+    <w:p>
+      <w:r>
+        <w:lastRenderedPageBreak/>
+        <w:drawing>
+          <wp:inline distT="0" distB="0" distL="0" distR="0" wp14:anchorId="6E9CC134" wp14:editId="0EACCBA0">
+            <wp:extent cx="2674852" cy="3322608"/>
+            <wp:effectExtent l="0" t="0" r="0" b="0"/>
+            <wp:docPr id="1033498026" name="Picture 1"/>
+            <wp:cNvGraphicFramePr>
+              <a:graphicFrameLocks xmlns:a="http://schemas.openxmlformats.org/drawingml/2006/main" noChangeAspect="1"/>
+            </wp:cNvGraphicFramePr>
+            <a:graphic xmlns:a="http://schemas.openxmlformats.org/drawingml/2006/main">
+              <a:graphicData uri="http://schemas.openxmlformats.org/drawingml/2006/picture">
+                <pic:pic xmlns:pic="http://schemas.openxmlformats.org/drawingml/2006/picture">
+                  <pic:nvPicPr>
+                    <pic:cNvPr id="1033498026" name=""/>
+                    <pic:cNvPicPr/>
+                  </pic:nvPicPr>
+                  <pic:blipFill>
+                    <a:blip r:embed="rId61"/>
+                    <a:stretch>
+                      <a:fillRect/>
+                    </a:stretch>
+                  </pic:blipFill>
+                  <pic:spPr>
+                    <a:xfrm>
+                      <a:off x="0" y="0"/>
+                      <a:ext cx="2674852" cy="3322608"/>
+                    </a:xfrm>
+                    <a:prstGeom prst="rect">
+                      <a:avLst/>
+                    </a:prstGeom>
+                  </pic:spPr>
+                </pic:pic>
+              </a:graphicData>
+            </a:graphic>
+          </wp:inline>
+        </w:drawing>
+      </w:r>
+    </w:p>
+    <w:p>
+      <w:r>
+        <w:t>To have same color in all views:</w:t>
+      </w:r>
+    </w:p>
+    <w:p>
+      <w:r>
+        <w:drawing>
+          <wp:inline distT="0" distB="0" distL="0" distR="0" wp14:anchorId="0EF6A047" wp14:editId="266F7E3D">
+            <wp:extent cx="4503810" cy="1585097"/>
+            <wp:effectExtent l="0" t="0" r="0" b="0"/>
+            <wp:docPr id="280461009" name="Picture 1"/>
+            <wp:cNvGraphicFramePr>
+              <a:graphicFrameLocks xmlns:a="http://schemas.openxmlformats.org/drawingml/2006/main" noChangeAspect="1"/>
+            </wp:cNvGraphicFramePr>
+            <a:graphic xmlns:a="http://schemas.openxmlformats.org/drawingml/2006/main">
+              <a:graphicData uri="http://schemas.openxmlformats.org/drawingml/2006/picture">
+                <pic:pic xmlns:pic="http://schemas.openxmlformats.org/drawingml/2006/picture">
+                  <pic:nvPicPr>
+                    <pic:cNvPr id="280461009" name=""/>
+                    <pic:cNvPicPr/>
+                  </pic:nvPicPr>
+                  <pic:blipFill>
+                    <a:blip r:embed="rId62"/>
+                    <a:stretch>
+                      <a:fillRect/>
+                    </a:stretch>
+                  </pic:blipFill>
+                  <pic:spPr>
+                    <a:xfrm>
+                      <a:off x="0" y="0"/>
+                      <a:ext cx="4503810" cy="1585097"/>
+                    </a:xfrm>
+                    <a:prstGeom prst="rect">
+                      <a:avLst/>
+                    </a:prstGeom>
+                  </pic:spPr>
+                </pic:pic>
+              </a:graphicData>
+            </a:graphic>
+          </wp:inline>
+        </w:drawing>
+      </w:r>
+    </w:p>
+    <w:p/>
+    <w:p>
+      <w:r>
+        <w:drawing>
+          <wp:inline distT="0" distB="0" distL="0" distR="0" wp14:anchorId="2F3FF830" wp14:editId="44211B56">
+            <wp:extent cx="5121084" cy="281964"/>
+            <wp:effectExtent l="0" t="0" r="3810" b="3810"/>
+            <wp:docPr id="957865049" name="Picture 1"/>
+            <wp:cNvGraphicFramePr>
+              <a:graphicFrameLocks xmlns:a="http://schemas.openxmlformats.org/drawingml/2006/main" noChangeAspect="1"/>
+            </wp:cNvGraphicFramePr>
+            <a:graphic xmlns:a="http://schemas.openxmlformats.org/drawingml/2006/main">
+              <a:graphicData uri="http://schemas.openxmlformats.org/drawingml/2006/picture">
+                <pic:pic xmlns:pic="http://schemas.openxmlformats.org/drawingml/2006/picture">
+                  <pic:nvPicPr>
+                    <pic:cNvPr id="957865049" name=""/>
+                    <pic:cNvPicPr/>
+                  </pic:nvPicPr>
+                  <pic:blipFill>
+                    <a:blip r:embed="rId63"/>
+                    <a:stretch>
+                      <a:fillRect/>
+                    </a:stretch>
+                  </pic:blipFill>
+                  <pic:spPr>
+                    <a:xfrm>
+                      <a:off x="0" y="0"/>
+                      <a:ext cx="5121084" cy="281964"/>
+                    </a:xfrm>
+                    <a:prstGeom prst="rect">
+                      <a:avLst/>
+                    </a:prstGeom>
+                  </pic:spPr>
+                </pic:pic>
+              </a:graphicData>
+            </a:graphic>
+          </wp:inline>
+        </w:drawing>
+      </w:r>
+    </w:p>
+    <w:p>
+      <w:pPr>
+        <w:rPr>
+          <w:lang w:val="es-CO"/>
+        </w:rPr>
+      </w:pPr>
+      <w:r>
+        <w:rPr>
+          <w:lang w:val="es-CO"/>
+        </w:rPr>
+        <w:t>texto grande, centrado, con negrita y</w:t>
+      </w:r>
+      <w:r>
+        <w:rPr>
+          <w:lang w:val="es-CO"/>
+        </w:rPr>
+        <w:t xml:space="preserve"> un margen de 7</w:t>
+      </w:r>
+    </w:p>
+    <w:p>
+      <w:pPr>
+        <w:rPr>
+          <w:lang w:val="es-CO"/>
+        </w:rPr>
+      </w:pPr>
+    </w:p>
+    <w:tbl>
+      <w:tblPr>
+        <w:tblStyle w:val="TableGrid"/>
+        <w:tblW w:w="9918" w:type="dxa"/>
+        <w:tblLook w:val="04A0" w:firstRow="1" w:lastRow="0" w:firstColumn="1" w:lastColumn="0" w:noHBand="0" w:noVBand="1"/>
+      </w:tblPr>
+      <w:tblGrid>
+        <w:gridCol w:w="9918"/>
+      </w:tblGrid>
+      <w:tr>
+        <w:tc>
+          <w:tcPr>
+            <w:tcW w:w="9918" w:type="dxa"/>
+          </w:tcPr>
+          <w:p>
+            <w:pPr>
+              <w:shd w:val="clear" w:color="auto" w:fill="2D2A2E"/>
+              <w:spacing w:after="0" w:line="285" w:lineRule="atLeast"/>
+              <w:rPr>
+                <w:rFonts w:ascii="Consolas" w:eastAsia="Times New Roman" w:hAnsi="Consolas" w:cs="Times New Roman"/>
+                <w:color w:val="FCFCFA"/>
+                <w:kern w:val="0"/>
+                <w:sz w:val="21"/>
+                <w:szCs w:val="21"/>
+                <w14:ligatures w14:val="none"/>
+              </w:rPr>
+            </w:pPr>
+            <w:r>
+              <w:rPr>
+                <w:rFonts w:ascii="Consolas" w:eastAsia="Times New Roman" w:hAnsi="Consolas" w:cs="Times New Roman"/>
+                <w:color w:val="FF6188"/>
+                <w:kern w:val="0"/>
+                <w:sz w:val="21"/>
+                <w:szCs w:val="21"/>
+                <w14:ligatures w14:val="none"/>
+              </w:rPr>
+              <w:t>import</w:t>
+            </w:r>
+            <w:r>
+              <w:rPr>
+                <w:rFonts w:ascii="Consolas" w:eastAsia="Times New Roman" w:hAnsi="Consolas" w:cs="Times New Roman"/>
+                <w:color w:val="FCFCFA"/>
+                <w:kern w:val="0"/>
+                <w:sz w:val="21"/>
+                <w:szCs w:val="21"/>
+                <w14:ligatures w14:val="none"/>
+              </w:rPr>
+              <w:t xml:space="preserve"> </w:t>
+            </w:r>
+            <w:r>
+              <w:rPr>
+                <w:rFonts w:ascii="Consolas" w:eastAsia="Times New Roman" w:hAnsi="Consolas" w:cs="Times New Roman"/>
+                <w:color w:val="939293"/>
+                <w:kern w:val="0"/>
+                <w:sz w:val="21"/>
+                <w:szCs w:val="21"/>
+                <w14:ligatures w14:val="none"/>
+              </w:rPr>
+              <w:t>{</w:t>
+            </w:r>
+            <w:r>
+              <w:rPr>
+                <w:rFonts w:ascii="Consolas" w:eastAsia="Times New Roman" w:hAnsi="Consolas" w:cs="Times New Roman"/>
+                <w:color w:val="FCFCFA"/>
+                <w:kern w:val="0"/>
+                <w:sz w:val="21"/>
+                <w:szCs w:val="21"/>
+                <w14:ligatures w14:val="none"/>
+              </w:rPr>
+              <w:t xml:space="preserve"> Link </w:t>
+            </w:r>
+            <w:r>
+              <w:rPr>
+                <w:rFonts w:ascii="Consolas" w:eastAsia="Times New Roman" w:hAnsi="Consolas" w:cs="Times New Roman"/>
+                <w:color w:val="939293"/>
+                <w:kern w:val="0"/>
+                <w:sz w:val="21"/>
+                <w:szCs w:val="21"/>
+                <w14:ligatures w14:val="none"/>
+              </w:rPr>
+              <w:t>}</w:t>
+            </w:r>
+            <w:r>
+              <w:rPr>
+                <w:rFonts w:ascii="Consolas" w:eastAsia="Times New Roman" w:hAnsi="Consolas" w:cs="Times New Roman"/>
+                <w:color w:val="FCFCFA"/>
+                <w:kern w:val="0"/>
+                <w:sz w:val="21"/>
+                <w:szCs w:val="21"/>
+                <w14:ligatures w14:val="none"/>
+              </w:rPr>
+              <w:t xml:space="preserve"> </w:t>
+            </w:r>
+            <w:r>
+              <w:rPr>
+                <w:rFonts w:ascii="Consolas" w:eastAsia="Times New Roman" w:hAnsi="Consolas" w:cs="Times New Roman"/>
+                <w:color w:val="FF6188"/>
+                <w:kern w:val="0"/>
+                <w:sz w:val="21"/>
+                <w:szCs w:val="21"/>
+                <w14:ligatures w14:val="none"/>
+              </w:rPr>
+              <w:t>from</w:t>
+            </w:r>
+            <w:r>
+              <w:rPr>
+                <w:rFonts w:ascii="Consolas" w:eastAsia="Times New Roman" w:hAnsi="Consolas" w:cs="Times New Roman"/>
+                <w:color w:val="FCFCFA"/>
+                <w:kern w:val="0"/>
+                <w:sz w:val="21"/>
+                <w:szCs w:val="21"/>
+                <w14:ligatures w14:val="none"/>
+              </w:rPr>
+              <w:t xml:space="preserve"> </w:t>
+            </w:r>
+            <w:r>
+              <w:rPr>
+                <w:rFonts w:ascii="Consolas" w:eastAsia="Times New Roman" w:hAnsi="Consolas" w:cs="Times New Roman"/>
+                <w:color w:val="939293"/>
+                <w:kern w:val="0"/>
+                <w:sz w:val="21"/>
+                <w:szCs w:val="21"/>
+                <w14:ligatures w14:val="none"/>
+              </w:rPr>
+              <w:t>'</w:t>
+            </w:r>
+            <w:r>
+              <w:rPr>
+                <w:rFonts w:ascii="Consolas" w:eastAsia="Times New Roman" w:hAnsi="Consolas" w:cs="Times New Roman"/>
+                <w:color w:val="FFD866"/>
+                <w:kern w:val="0"/>
+                <w:sz w:val="21"/>
+                <w:szCs w:val="21"/>
+                <w14:ligatures w14:val="none"/>
+              </w:rPr>
+              <w:t>react-router-dom</w:t>
+            </w:r>
+            <w:r>
+              <w:rPr>
+                <w:rFonts w:ascii="Consolas" w:eastAsia="Times New Roman" w:hAnsi="Consolas" w:cs="Times New Roman"/>
+                <w:color w:val="939293"/>
+                <w:kern w:val="0"/>
+                <w:sz w:val="21"/>
+                <w:szCs w:val="21"/>
+                <w14:ligatures w14:val="none"/>
+              </w:rPr>
+              <w:t>'</w:t>
+            </w:r>
+          </w:p>
+          <w:p>
+            <w:pPr>
+              <w:shd w:val="clear" w:color="auto" w:fill="2D2A2E"/>
+              <w:spacing w:line="285" w:lineRule="atLeast"/>
+              <w:rPr>
+                <w:rFonts w:ascii="Consolas" w:eastAsia="Times New Roman" w:hAnsi="Consolas" w:cs="Times New Roman"/>
+                <w:color w:val="FCFCFA"/>
+                <w:kern w:val="0"/>
+                <w:sz w:val="21"/>
+                <w:szCs w:val="21"/>
+                <w14:ligatures w14:val="none"/>
+              </w:rPr>
+            </w:pPr>
+          </w:p>
+          <w:p>
+            <w:pPr>
+              <w:shd w:val="clear" w:color="auto" w:fill="2D2A2E"/>
+              <w:spacing w:line="285" w:lineRule="atLeast"/>
+              <w:rPr>
+                <w:rFonts w:ascii="Consolas" w:eastAsia="Times New Roman" w:hAnsi="Consolas" w:cs="Times New Roman"/>
+                <w:color w:val="FCFCFA"/>
+                <w:kern w:val="0"/>
+                <w:sz w:val="21"/>
+                <w:szCs w:val="21"/>
+                <w14:ligatures w14:val="none"/>
+              </w:rPr>
+            </w:pPr>
+            <w:r>
+              <w:rPr>
+                <w:rFonts w:ascii="Consolas" w:eastAsia="Times New Roman" w:hAnsi="Consolas" w:cs="Times New Roman"/>
+                <w:color w:val="FF6188"/>
+                <w:kern w:val="0"/>
+                <w:sz w:val="21"/>
+                <w:szCs w:val="21"/>
+                <w14:ligatures w14:val="none"/>
+              </w:rPr>
+              <w:t>export</w:t>
+            </w:r>
+            <w:r>
+              <w:rPr>
+                <w:rFonts w:ascii="Consolas" w:eastAsia="Times New Roman" w:hAnsi="Consolas" w:cs="Times New Roman"/>
+                <w:color w:val="FCFCFA"/>
+                <w:kern w:val="0"/>
+                <w:sz w:val="21"/>
+                <w:szCs w:val="21"/>
+                <w14:ligatures w14:val="none"/>
+              </w:rPr>
+              <w:t xml:space="preserve"> </w:t>
+            </w:r>
+            <w:r>
+              <w:rPr>
+                <w:rFonts w:ascii="Consolas" w:eastAsia="Times New Roman" w:hAnsi="Consolas" w:cs="Times New Roman"/>
+                <w:color w:val="FF6188"/>
+                <w:kern w:val="0"/>
+                <w:sz w:val="21"/>
+                <w:szCs w:val="21"/>
+                <w14:ligatures w14:val="none"/>
+              </w:rPr>
+              <w:t>default</w:t>
+            </w:r>
+            <w:r>
+              <w:rPr>
+                <w:rFonts w:ascii="Consolas" w:eastAsia="Times New Roman" w:hAnsi="Consolas" w:cs="Times New Roman"/>
+                <w:color w:val="FCFCFA"/>
+                <w:kern w:val="0"/>
+                <w:sz w:val="21"/>
+                <w:szCs w:val="21"/>
+                <w14:ligatures w14:val="none"/>
+              </w:rPr>
+              <w:t xml:space="preserve"> </w:t>
+            </w:r>
+            <w:r>
+              <w:rPr>
+                <w:rFonts w:ascii="Consolas" w:eastAsia="Times New Roman" w:hAnsi="Consolas" w:cs="Times New Roman"/>
+                <w:i/>
+                <w:iCs/>
+                <w:color w:val="78DCE8"/>
+                <w:kern w:val="0"/>
+                <w:sz w:val="21"/>
+                <w:szCs w:val="21"/>
+                <w14:ligatures w14:val="none"/>
+              </w:rPr>
+              <w:t>function</w:t>
+            </w:r>
+            <w:r>
+              <w:rPr>
+                <w:rFonts w:ascii="Consolas" w:eastAsia="Times New Roman" w:hAnsi="Consolas" w:cs="Times New Roman"/>
+                <w:color w:val="FCFCFA"/>
+                <w:kern w:val="0"/>
+                <w:sz w:val="21"/>
+                <w:szCs w:val="21"/>
+                <w14:ligatures w14:val="none"/>
+              </w:rPr>
+              <w:t xml:space="preserve"> </w:t>
+            </w:r>
+            <w:r>
+              <w:rPr>
+                <w:rFonts w:ascii="Consolas" w:eastAsia="Times New Roman" w:hAnsi="Consolas" w:cs="Times New Roman"/>
+                <w:color w:val="A9DC76"/>
+                <w:kern w:val="0"/>
+                <w:sz w:val="21"/>
+                <w:szCs w:val="21"/>
+                <w14:ligatures w14:val="none"/>
+              </w:rPr>
+              <w:t>SignUp</w:t>
+            </w:r>
+            <w:r>
+              <w:rPr>
+                <w:rFonts w:ascii="Consolas" w:eastAsia="Times New Roman" w:hAnsi="Consolas" w:cs="Times New Roman"/>
+                <w:color w:val="939293"/>
+                <w:kern w:val="0"/>
+                <w:sz w:val="21"/>
+                <w:szCs w:val="21"/>
+                <w14:ligatures w14:val="none"/>
+              </w:rPr>
+              <w:t>()</w:t>
+            </w:r>
+            <w:r>
+              <w:rPr>
+                <w:rFonts w:ascii="Consolas" w:eastAsia="Times New Roman" w:hAnsi="Consolas" w:cs="Times New Roman"/>
+                <w:color w:val="FCFCFA"/>
+                <w:kern w:val="0"/>
+                <w:sz w:val="21"/>
+                <w:szCs w:val="21"/>
+                <w14:ligatures w14:val="none"/>
+              </w:rPr>
+              <w:t xml:space="preserve"> </w:t>
+            </w:r>
+            <w:r>
+              <w:rPr>
+                <w:rFonts w:ascii="Consolas" w:eastAsia="Times New Roman" w:hAnsi="Consolas" w:cs="Times New Roman"/>
+                <w:color w:val="939293"/>
+                <w:kern w:val="0"/>
+                <w:sz w:val="21"/>
+                <w:szCs w:val="21"/>
+                <w14:ligatures w14:val="none"/>
+              </w:rPr>
+              <w:t>{</w:t>
+            </w:r>
+          </w:p>
+          <w:p>
+            <w:pPr>
+              <w:shd w:val="clear" w:color="auto" w:fill="2D2A2E"/>
+              <w:spacing w:line="285" w:lineRule="atLeast"/>
+              <w:rPr>
+                <w:rFonts w:ascii="Consolas" w:eastAsia="Times New Roman" w:hAnsi="Consolas" w:cs="Times New Roman"/>
+                <w:color w:val="FCFCFA"/>
+                <w:kern w:val="0"/>
+                <w:sz w:val="21"/>
+                <w:szCs w:val="21"/>
+                <w14:ligatures w14:val="none"/>
+              </w:rPr>
+            </w:pPr>
+            <w:r>
+              <w:rPr>
+                <w:rFonts w:ascii="Consolas" w:eastAsia="Times New Roman" w:hAnsi="Consolas" w:cs="Times New Roman"/>
+                <w:color w:val="FCFCFA"/>
+                <w:kern w:val="0"/>
+                <w:sz w:val="21"/>
+                <w:szCs w:val="21"/>
+                <w14:ligatures w14:val="none"/>
+              </w:rPr>
+              <w:t xml:space="preserve">  </w:t>
+            </w:r>
+            <w:r>
+              <w:rPr>
+                <w:rFonts w:ascii="Consolas" w:eastAsia="Times New Roman" w:hAnsi="Consolas" w:cs="Times New Roman"/>
+                <w:color w:val="FF6188"/>
+                <w:kern w:val="0"/>
+                <w:sz w:val="21"/>
+                <w:szCs w:val="21"/>
+                <w14:ligatures w14:val="none"/>
+              </w:rPr>
+              <w:t>return</w:t>
+            </w:r>
+            <w:r>
+              <w:rPr>
+                <w:rFonts w:ascii="Consolas" w:eastAsia="Times New Roman" w:hAnsi="Consolas" w:cs="Times New Roman"/>
+                <w:color w:val="FCFCFA"/>
+                <w:kern w:val="0"/>
+                <w:sz w:val="21"/>
+                <w:szCs w:val="21"/>
+                <w14:ligatures w14:val="none"/>
+              </w:rPr>
+              <w:t xml:space="preserve"> </w:t>
+            </w:r>
+            <w:r>
+              <w:rPr>
+                <w:rFonts w:ascii="Consolas" w:eastAsia="Times New Roman" w:hAnsi="Consolas" w:cs="Times New Roman"/>
+                <w:color w:val="939293"/>
+                <w:kern w:val="0"/>
+                <w:sz w:val="21"/>
+                <w:szCs w:val="21"/>
+                <w14:ligatures w14:val="none"/>
+              </w:rPr>
+              <w:t>(</w:t>
+            </w:r>
+          </w:p>
+          <w:p>
+            <w:pPr>
+              <w:shd w:val="clear" w:color="auto" w:fill="2D2A2E"/>
+              <w:spacing w:line="285" w:lineRule="atLeast"/>
+              <w:rPr>
+                <w:rFonts w:ascii="Consolas" w:eastAsia="Times New Roman" w:hAnsi="Consolas" w:cs="Times New Roman"/>
+                <w:color w:val="FCFCFA"/>
+                <w:kern w:val="0"/>
+                <w:sz w:val="21"/>
+                <w:szCs w:val="21"/>
+                <w14:ligatures w14:val="none"/>
+              </w:rPr>
+            </w:pPr>
+            <w:r>
+              <w:rPr>
+                <w:rFonts w:ascii="Consolas" w:eastAsia="Times New Roman" w:hAnsi="Consolas" w:cs="Times New Roman"/>
+                <w:color w:val="FCFCFA"/>
+                <w:kern w:val="0"/>
+                <w:sz w:val="21"/>
+                <w:szCs w:val="21"/>
+                <w14:ligatures w14:val="none"/>
+              </w:rPr>
+              <w:t xml:space="preserve">    </w:t>
+            </w:r>
+            <w:r>
+              <w:rPr>
+                <w:rFonts w:ascii="Consolas" w:eastAsia="Times New Roman" w:hAnsi="Consolas" w:cs="Times New Roman"/>
+                <w:color w:val="939293"/>
+                <w:kern w:val="0"/>
+                <w:sz w:val="21"/>
+                <w:szCs w:val="21"/>
+                <w14:ligatures w14:val="none"/>
+              </w:rPr>
+              <w:t>&lt;</w:t>
+            </w:r>
+            <w:r>
+              <w:rPr>
+                <w:rFonts w:ascii="Consolas" w:eastAsia="Times New Roman" w:hAnsi="Consolas" w:cs="Times New Roman"/>
+                <w:color w:val="FF6188"/>
+                <w:kern w:val="0"/>
+                <w:sz w:val="21"/>
+                <w:szCs w:val="21"/>
+                <w14:ligatures w14:val="none"/>
+              </w:rPr>
+              <w:t>div</w:t>
+            </w:r>
+            <w:r>
+              <w:rPr>
+                <w:rFonts w:ascii="Consolas" w:eastAsia="Times New Roman" w:hAnsi="Consolas" w:cs="Times New Roman"/>
+                <w:color w:val="FCFCFA"/>
+                <w:kern w:val="0"/>
+                <w:sz w:val="21"/>
+                <w:szCs w:val="21"/>
+                <w14:ligatures w14:val="none"/>
+              </w:rPr>
+              <w:t xml:space="preserve"> </w:t>
+            </w:r>
+            <w:r>
+              <w:rPr>
+                <w:rFonts w:ascii="Consolas" w:eastAsia="Times New Roman" w:hAnsi="Consolas" w:cs="Times New Roman"/>
+                <w:i/>
+                <w:iCs/>
+                <w:color w:val="78DCE8"/>
+                <w:kern w:val="0"/>
+                <w:sz w:val="21"/>
+                <w:szCs w:val="21"/>
+                <w14:ligatures w14:val="none"/>
+              </w:rPr>
+              <w:t>className</w:t>
+            </w:r>
+            <w:r>
+              <w:rPr>
+                <w:rFonts w:ascii="Consolas" w:eastAsia="Times New Roman" w:hAnsi="Consolas" w:cs="Times New Roman"/>
+                <w:color w:val="FF6188"/>
+                <w:kern w:val="0"/>
+                <w:sz w:val="21"/>
+                <w:szCs w:val="21"/>
+                <w14:ligatures w14:val="none"/>
+              </w:rPr>
+              <w:t>=</w:t>
+            </w:r>
+            <w:r>
+              <w:rPr>
+                <w:rFonts w:ascii="Consolas" w:eastAsia="Times New Roman" w:hAnsi="Consolas" w:cs="Times New Roman"/>
+                <w:color w:val="939293"/>
+                <w:kern w:val="0"/>
+                <w:sz w:val="21"/>
+                <w:szCs w:val="21"/>
+                <w14:ligatures w14:val="none"/>
+              </w:rPr>
+              <w:t>'</w:t>
+            </w:r>
+            <w:r>
+              <w:rPr>
+                <w:rFonts w:ascii="Consolas" w:eastAsia="Times New Roman" w:hAnsi="Consolas" w:cs="Times New Roman"/>
+                <w:color w:val="FFD866"/>
+                <w:kern w:val="0"/>
+                <w:sz w:val="21"/>
+                <w:szCs w:val="21"/>
+                <w14:ligatures w14:val="none"/>
+              </w:rPr>
+              <w:t>p-3 max-w-lg mx-auto</w:t>
+            </w:r>
+            <w:r>
+              <w:rPr>
+                <w:rFonts w:ascii="Consolas" w:eastAsia="Times New Roman" w:hAnsi="Consolas" w:cs="Times New Roman"/>
+                <w:color w:val="939293"/>
+                <w:kern w:val="0"/>
+                <w:sz w:val="21"/>
+                <w:szCs w:val="21"/>
+                <w14:ligatures w14:val="none"/>
+              </w:rPr>
+              <w:t>'&gt;</w:t>
+            </w:r>
+          </w:p>
+          <w:p>
+            <w:pPr>
+              <w:shd w:val="clear" w:color="auto" w:fill="2D2A2E"/>
+              <w:spacing w:line="285" w:lineRule="atLeast"/>
+              <w:rPr>
+                <w:rFonts w:ascii="Consolas" w:eastAsia="Times New Roman" w:hAnsi="Consolas" w:cs="Times New Roman"/>
+                <w:color w:val="FCFCFA"/>
+                <w:kern w:val="0"/>
+                <w:sz w:val="21"/>
+                <w:szCs w:val="21"/>
+                <w14:ligatures w14:val="none"/>
+              </w:rPr>
+            </w:pPr>
+            <w:r>
+              <w:rPr>
+                <w:rFonts w:ascii="Consolas" w:eastAsia="Times New Roman" w:hAnsi="Consolas" w:cs="Times New Roman"/>
+                <w:color w:val="FCFCFA"/>
+                <w:kern w:val="0"/>
+                <w:sz w:val="21"/>
+                <w:szCs w:val="21"/>
+                <w14:ligatures w14:val="none"/>
+              </w:rPr>
+              <w:t xml:space="preserve">      </w:t>
+            </w:r>
+            <w:r>
+              <w:rPr>
+                <w:rFonts w:ascii="Consolas" w:eastAsia="Times New Roman" w:hAnsi="Consolas" w:cs="Times New Roman"/>
+                <w:color w:val="939293"/>
+                <w:kern w:val="0"/>
+                <w:sz w:val="21"/>
+                <w:szCs w:val="21"/>
+                <w14:ligatures w14:val="none"/>
+              </w:rPr>
+              <w:t>&lt;</w:t>
+            </w:r>
+            <w:r>
+              <w:rPr>
+                <w:rFonts w:ascii="Consolas" w:eastAsia="Times New Roman" w:hAnsi="Consolas" w:cs="Times New Roman"/>
+                <w:color w:val="FF6188"/>
+                <w:kern w:val="0"/>
+                <w:sz w:val="21"/>
+                <w:szCs w:val="21"/>
+                <w14:ligatures w14:val="none"/>
+              </w:rPr>
+              <w:t>h1</w:t>
+            </w:r>
+            <w:r>
+              <w:rPr>
+                <w:rFonts w:ascii="Consolas" w:eastAsia="Times New Roman" w:hAnsi="Consolas" w:cs="Times New Roman"/>
+                <w:color w:val="FCFCFA"/>
+                <w:kern w:val="0"/>
+                <w:sz w:val="21"/>
+                <w:szCs w:val="21"/>
+                <w14:ligatures w14:val="none"/>
+              </w:rPr>
+              <w:t xml:space="preserve"> </w:t>
+            </w:r>
+            <w:r>
+              <w:rPr>
+                <w:rFonts w:ascii="Consolas" w:eastAsia="Times New Roman" w:hAnsi="Consolas" w:cs="Times New Roman"/>
+                <w:i/>
+                <w:iCs/>
+                <w:color w:val="78DCE8"/>
+                <w:kern w:val="0"/>
+                <w:sz w:val="21"/>
+                <w:szCs w:val="21"/>
+                <w14:ligatures w14:val="none"/>
+              </w:rPr>
+              <w:t>className</w:t>
+            </w:r>
+            <w:r>
+              <w:rPr>
+                <w:rFonts w:ascii="Consolas" w:eastAsia="Times New Roman" w:hAnsi="Consolas" w:cs="Times New Roman"/>
+                <w:color w:val="FF6188"/>
+                <w:kern w:val="0"/>
+                <w:sz w:val="21"/>
+                <w:szCs w:val="21"/>
+                <w14:ligatures w14:val="none"/>
+              </w:rPr>
+              <w:t>=</w:t>
+            </w:r>
+            <w:r>
+              <w:rPr>
+                <w:rFonts w:ascii="Consolas" w:eastAsia="Times New Roman" w:hAnsi="Consolas" w:cs="Times New Roman"/>
+                <w:color w:val="939293"/>
+                <w:kern w:val="0"/>
+                <w:sz w:val="21"/>
+                <w:szCs w:val="21"/>
+                <w14:ligatures w14:val="none"/>
+              </w:rPr>
+              <w:t>'</w:t>
+            </w:r>
+            <w:r>
+              <w:rPr>
+                <w:rFonts w:ascii="Consolas" w:eastAsia="Times New Roman" w:hAnsi="Consolas" w:cs="Times New Roman"/>
+                <w:color w:val="FFD866"/>
+                <w:kern w:val="0"/>
+                <w:sz w:val="21"/>
+                <w:szCs w:val="21"/>
+                <w14:ligatures w14:val="none"/>
+              </w:rPr>
+              <w:t>text-3xl text-center font-semibold my-7</w:t>
+            </w:r>
+            <w:r>
+              <w:rPr>
+                <w:rFonts w:ascii="Consolas" w:eastAsia="Times New Roman" w:hAnsi="Consolas" w:cs="Times New Roman"/>
+                <w:color w:val="939293"/>
+                <w:kern w:val="0"/>
+                <w:sz w:val="21"/>
+                <w:szCs w:val="21"/>
+                <w14:ligatures w14:val="none"/>
+              </w:rPr>
+              <w:t>'&gt;</w:t>
+            </w:r>
+            <w:r>
+              <w:rPr>
+                <w:rFonts w:ascii="Consolas" w:eastAsia="Times New Roman" w:hAnsi="Consolas" w:cs="Times New Roman"/>
+                <w:color w:val="FCFCFA"/>
+                <w:kern w:val="0"/>
+                <w:sz w:val="21"/>
+                <w:szCs w:val="21"/>
+                <w14:ligatures w14:val="none"/>
+              </w:rPr>
+              <w:t>Sign Up</w:t>
+            </w:r>
+            <w:r>
+              <w:rPr>
+                <w:rFonts w:ascii="Consolas" w:eastAsia="Times New Roman" w:hAnsi="Consolas" w:cs="Times New Roman"/>
+                <w:color w:val="939293"/>
+                <w:kern w:val="0"/>
+                <w:sz w:val="21"/>
+                <w:szCs w:val="21"/>
+                <w14:ligatures w14:val="none"/>
+              </w:rPr>
+              <w:t>&lt;/</w:t>
+            </w:r>
+            <w:r>
+              <w:rPr>
+                <w:rFonts w:ascii="Consolas" w:eastAsia="Times New Roman" w:hAnsi="Consolas" w:cs="Times New Roman"/>
+                <w:color w:val="FF6188"/>
+                <w:kern w:val="0"/>
+                <w:sz w:val="21"/>
+                <w:szCs w:val="21"/>
+                <w14:ligatures w14:val="none"/>
+              </w:rPr>
+              <w:t>h1</w:t>
+            </w:r>
+            <w:r>
+              <w:rPr>
+                <w:rFonts w:ascii="Consolas" w:eastAsia="Times New Roman" w:hAnsi="Consolas" w:cs="Times New Roman"/>
+                <w:color w:val="939293"/>
+                <w:kern w:val="0"/>
+                <w:sz w:val="21"/>
+                <w:szCs w:val="21"/>
+                <w14:ligatures w14:val="none"/>
+              </w:rPr>
+              <w:t>&gt;</w:t>
+            </w:r>
+          </w:p>
+          <w:p>
+            <w:pPr>
+              <w:shd w:val="clear" w:color="auto" w:fill="2D2A2E"/>
+              <w:spacing w:line="285" w:lineRule="atLeast"/>
+              <w:rPr>
+                <w:rFonts w:ascii="Consolas" w:eastAsia="Times New Roman" w:hAnsi="Consolas" w:cs="Times New Roman"/>
+                <w:color w:val="FCFCFA"/>
+                <w:kern w:val="0"/>
+                <w:sz w:val="21"/>
+                <w:szCs w:val="21"/>
+                <w14:ligatures w14:val="none"/>
+              </w:rPr>
+            </w:pPr>
+            <w:r>
+              <w:rPr>
+                <w:rFonts w:ascii="Consolas" w:eastAsia="Times New Roman" w:hAnsi="Consolas" w:cs="Times New Roman"/>
+                <w:color w:val="FCFCFA"/>
+                <w:kern w:val="0"/>
+                <w:sz w:val="21"/>
+                <w:szCs w:val="21"/>
+                <w14:ligatures w14:val="none"/>
+              </w:rPr>
+              <w:t xml:space="preserve">      </w:t>
+            </w:r>
+            <w:r>
+              <w:rPr>
+                <w:rFonts w:ascii="Consolas" w:eastAsia="Times New Roman" w:hAnsi="Consolas" w:cs="Times New Roman"/>
+                <w:color w:val="939293"/>
+                <w:kern w:val="0"/>
+                <w:sz w:val="21"/>
+                <w:szCs w:val="21"/>
+                <w14:ligatures w14:val="none"/>
+              </w:rPr>
+              <w:t>&lt;</w:t>
+            </w:r>
+            <w:r>
+              <w:rPr>
+                <w:rFonts w:ascii="Consolas" w:eastAsia="Times New Roman" w:hAnsi="Consolas" w:cs="Times New Roman"/>
+                <w:color w:val="FF6188"/>
+                <w:kern w:val="0"/>
+                <w:sz w:val="21"/>
+                <w:szCs w:val="21"/>
+                <w14:ligatures w14:val="none"/>
+              </w:rPr>
+              <w:t>form</w:t>
+            </w:r>
+            <w:r>
+              <w:rPr>
+                <w:rFonts w:ascii="Consolas" w:eastAsia="Times New Roman" w:hAnsi="Consolas" w:cs="Times New Roman"/>
+                <w:color w:val="FCFCFA"/>
+                <w:kern w:val="0"/>
+                <w:sz w:val="21"/>
+                <w:szCs w:val="21"/>
+                <w14:ligatures w14:val="none"/>
+              </w:rPr>
+              <w:t xml:space="preserve"> </w:t>
+            </w:r>
+            <w:r>
+              <w:rPr>
+                <w:rFonts w:ascii="Consolas" w:eastAsia="Times New Roman" w:hAnsi="Consolas" w:cs="Times New Roman"/>
+                <w:i/>
+                <w:iCs/>
+                <w:color w:val="78DCE8"/>
+                <w:kern w:val="0"/>
+                <w:sz w:val="21"/>
+                <w:szCs w:val="21"/>
+                <w14:ligatures w14:val="none"/>
+              </w:rPr>
+              <w:t>className</w:t>
+            </w:r>
+            <w:r>
+              <w:rPr>
+                <w:rFonts w:ascii="Consolas" w:eastAsia="Times New Roman" w:hAnsi="Consolas" w:cs="Times New Roman"/>
+                <w:color w:val="FF6188"/>
+                <w:kern w:val="0"/>
+                <w:sz w:val="21"/>
+                <w:szCs w:val="21"/>
+                <w14:ligatures w14:val="none"/>
+              </w:rPr>
+              <w:t>=</w:t>
+            </w:r>
+            <w:r>
+              <w:rPr>
+                <w:rFonts w:ascii="Consolas" w:eastAsia="Times New Roman" w:hAnsi="Consolas" w:cs="Times New Roman"/>
+                <w:color w:val="939293"/>
+                <w:kern w:val="0"/>
+                <w:sz w:val="21"/>
+                <w:szCs w:val="21"/>
+                <w14:ligatures w14:val="none"/>
+              </w:rPr>
+              <w:t>'</w:t>
+            </w:r>
+            <w:r>
+              <w:rPr>
+                <w:rFonts w:ascii="Consolas" w:eastAsia="Times New Roman" w:hAnsi="Consolas" w:cs="Times New Roman"/>
+                <w:color w:val="FFD866"/>
+                <w:kern w:val="0"/>
+                <w:sz w:val="21"/>
+                <w:szCs w:val="21"/>
+                <w14:ligatures w14:val="none"/>
+              </w:rPr>
+              <w:t>flex flex-col gap-4</w:t>
+            </w:r>
+            <w:r>
+              <w:rPr>
+                <w:rFonts w:ascii="Consolas" w:eastAsia="Times New Roman" w:hAnsi="Consolas" w:cs="Times New Roman"/>
+                <w:color w:val="939293"/>
+                <w:kern w:val="0"/>
+                <w:sz w:val="21"/>
+                <w:szCs w:val="21"/>
+                <w14:ligatures w14:val="none"/>
+              </w:rPr>
+              <w:t>'&gt;</w:t>
+            </w:r>
+          </w:p>
+          <w:p>
+            <w:pPr>
+              <w:shd w:val="clear" w:color="auto" w:fill="2D2A2E"/>
+              <w:spacing w:line="285" w:lineRule="atLeast"/>
+              <w:rPr>
+                <w:rFonts w:ascii="Consolas" w:eastAsia="Times New Roman" w:hAnsi="Consolas" w:cs="Times New Roman"/>
+                <w:color w:val="FCFCFA"/>
+                <w:kern w:val="0"/>
+                <w:sz w:val="21"/>
+                <w:szCs w:val="21"/>
+                <w14:ligatures w14:val="none"/>
+              </w:rPr>
+            </w:pPr>
+            <w:r>
+              <w:rPr>
+                <w:rFonts w:ascii="Consolas" w:eastAsia="Times New Roman" w:hAnsi="Consolas" w:cs="Times New Roman"/>
+                <w:color w:val="FCFCFA"/>
+                <w:kern w:val="0"/>
+                <w:sz w:val="21"/>
+                <w:szCs w:val="21"/>
+                <w14:ligatures w14:val="none"/>
+              </w:rPr>
+              <w:lastRenderedPageBreak/>
+              <w:t xml:space="preserve">        </w:t>
+            </w:r>
+            <w:r>
+              <w:rPr>
+                <w:rFonts w:ascii="Consolas" w:eastAsia="Times New Roman" w:hAnsi="Consolas" w:cs="Times New Roman"/>
+                <w:color w:val="939293"/>
+                <w:kern w:val="0"/>
+                <w:sz w:val="21"/>
+                <w:szCs w:val="21"/>
+                <w14:ligatures w14:val="none"/>
+              </w:rPr>
+              <w:t>&lt;</w:t>
+            </w:r>
+            <w:r>
+              <w:rPr>
+                <w:rFonts w:ascii="Consolas" w:eastAsia="Times New Roman" w:hAnsi="Consolas" w:cs="Times New Roman"/>
+                <w:color w:val="FF6188"/>
+                <w:kern w:val="0"/>
+                <w:sz w:val="21"/>
+                <w:szCs w:val="21"/>
+                <w14:ligatures w14:val="none"/>
+              </w:rPr>
+              <w:t>input</w:t>
+            </w:r>
+            <w:r>
+              <w:rPr>
+                <w:rFonts w:ascii="Consolas" w:eastAsia="Times New Roman" w:hAnsi="Consolas" w:cs="Times New Roman"/>
+                <w:color w:val="FCFCFA"/>
+                <w:kern w:val="0"/>
+                <w:sz w:val="21"/>
+                <w:szCs w:val="21"/>
+                <w14:ligatures w14:val="none"/>
+              </w:rPr>
+              <w:t xml:space="preserve"> </w:t>
+            </w:r>
+            <w:r>
+              <w:rPr>
+                <w:rFonts w:ascii="Consolas" w:eastAsia="Times New Roman" w:hAnsi="Consolas" w:cs="Times New Roman"/>
+                <w:i/>
+                <w:iCs/>
+                <w:color w:val="78DCE8"/>
+                <w:kern w:val="0"/>
+                <w:sz w:val="21"/>
+                <w:szCs w:val="21"/>
+                <w14:ligatures w14:val="none"/>
+              </w:rPr>
+              <w:t>type</w:t>
+            </w:r>
+            <w:r>
+              <w:rPr>
+                <w:rFonts w:ascii="Consolas" w:eastAsia="Times New Roman" w:hAnsi="Consolas" w:cs="Times New Roman"/>
+                <w:color w:val="FF6188"/>
+                <w:kern w:val="0"/>
+                <w:sz w:val="21"/>
+                <w:szCs w:val="21"/>
+                <w14:ligatures w14:val="none"/>
+              </w:rPr>
+              <w:t>=</w:t>
+            </w:r>
+            <w:r>
+              <w:rPr>
+                <w:rFonts w:ascii="Consolas" w:eastAsia="Times New Roman" w:hAnsi="Consolas" w:cs="Times New Roman"/>
+                <w:color w:val="939293"/>
+                <w:kern w:val="0"/>
+                <w:sz w:val="21"/>
+                <w:szCs w:val="21"/>
+                <w14:ligatures w14:val="none"/>
+              </w:rPr>
+              <w:t>"</w:t>
+            </w:r>
+            <w:r>
+              <w:rPr>
+                <w:rFonts w:ascii="Consolas" w:eastAsia="Times New Roman" w:hAnsi="Consolas" w:cs="Times New Roman"/>
+                <w:color w:val="FFD866"/>
+                <w:kern w:val="0"/>
+                <w:sz w:val="21"/>
+                <w:szCs w:val="21"/>
+                <w14:ligatures w14:val="none"/>
+              </w:rPr>
+              <w:t>text</w:t>
+            </w:r>
+            <w:r>
+              <w:rPr>
+                <w:rFonts w:ascii="Consolas" w:eastAsia="Times New Roman" w:hAnsi="Consolas" w:cs="Times New Roman"/>
+                <w:color w:val="939293"/>
+                <w:kern w:val="0"/>
+                <w:sz w:val="21"/>
+                <w:szCs w:val="21"/>
+                <w14:ligatures w14:val="none"/>
+              </w:rPr>
+              <w:t>"</w:t>
+            </w:r>
+            <w:r>
+              <w:rPr>
+                <w:rFonts w:ascii="Consolas" w:eastAsia="Times New Roman" w:hAnsi="Consolas" w:cs="Times New Roman"/>
+                <w:color w:val="FCFCFA"/>
+                <w:kern w:val="0"/>
+                <w:sz w:val="21"/>
+                <w:szCs w:val="21"/>
+                <w14:ligatures w14:val="none"/>
+              </w:rPr>
+              <w:t xml:space="preserve"> </w:t>
+            </w:r>
+            <w:r>
+              <w:rPr>
+                <w:rFonts w:ascii="Consolas" w:eastAsia="Times New Roman" w:hAnsi="Consolas" w:cs="Times New Roman"/>
+                <w:i/>
+                <w:iCs/>
+                <w:color w:val="78DCE8"/>
+                <w:kern w:val="0"/>
+                <w:sz w:val="21"/>
+                <w:szCs w:val="21"/>
+                <w14:ligatures w14:val="none"/>
+              </w:rPr>
+              <w:t>placeholder</w:t>
+            </w:r>
+            <w:r>
+              <w:rPr>
+                <w:rFonts w:ascii="Consolas" w:eastAsia="Times New Roman" w:hAnsi="Consolas" w:cs="Times New Roman"/>
+                <w:color w:val="FF6188"/>
+                <w:kern w:val="0"/>
+                <w:sz w:val="21"/>
+                <w:szCs w:val="21"/>
+                <w14:ligatures w14:val="none"/>
+              </w:rPr>
+              <w:t>=</w:t>
+            </w:r>
+            <w:r>
+              <w:rPr>
+                <w:rFonts w:ascii="Consolas" w:eastAsia="Times New Roman" w:hAnsi="Consolas" w:cs="Times New Roman"/>
+                <w:color w:val="939293"/>
+                <w:kern w:val="0"/>
+                <w:sz w:val="21"/>
+                <w:szCs w:val="21"/>
+                <w14:ligatures w14:val="none"/>
+              </w:rPr>
+              <w:t>'</w:t>
+            </w:r>
+            <w:r>
+              <w:rPr>
+                <w:rFonts w:ascii="Consolas" w:eastAsia="Times New Roman" w:hAnsi="Consolas" w:cs="Times New Roman"/>
+                <w:color w:val="FFD866"/>
+                <w:kern w:val="0"/>
+                <w:sz w:val="21"/>
+                <w:szCs w:val="21"/>
+                <w14:ligatures w14:val="none"/>
+              </w:rPr>
+              <w:t>username</w:t>
+            </w:r>
+            <w:r>
+              <w:rPr>
+                <w:rFonts w:ascii="Consolas" w:eastAsia="Times New Roman" w:hAnsi="Consolas" w:cs="Times New Roman"/>
+                <w:color w:val="939293"/>
+                <w:kern w:val="0"/>
+                <w:sz w:val="21"/>
+                <w:szCs w:val="21"/>
+                <w14:ligatures w14:val="none"/>
+              </w:rPr>
+              <w:t>'</w:t>
+            </w:r>
+            <w:r>
+              <w:rPr>
+                <w:rFonts w:ascii="Consolas" w:eastAsia="Times New Roman" w:hAnsi="Consolas" w:cs="Times New Roman"/>
+                <w:color w:val="FCFCFA"/>
+                <w:kern w:val="0"/>
+                <w:sz w:val="21"/>
+                <w:szCs w:val="21"/>
+                <w14:ligatures w14:val="none"/>
+              </w:rPr>
+              <w:t xml:space="preserve"> </w:t>
+            </w:r>
+            <w:r>
+              <w:rPr>
+                <w:rFonts w:ascii="Consolas" w:eastAsia="Times New Roman" w:hAnsi="Consolas" w:cs="Times New Roman"/>
+                <w:i/>
+                <w:iCs/>
+                <w:color w:val="78DCE8"/>
+                <w:kern w:val="0"/>
+                <w:sz w:val="21"/>
+                <w:szCs w:val="21"/>
+                <w14:ligatures w14:val="none"/>
+              </w:rPr>
+              <w:t>className</w:t>
+            </w:r>
+            <w:r>
+              <w:rPr>
+                <w:rFonts w:ascii="Consolas" w:eastAsia="Times New Roman" w:hAnsi="Consolas" w:cs="Times New Roman"/>
+                <w:color w:val="FF6188"/>
+                <w:kern w:val="0"/>
+                <w:sz w:val="21"/>
+                <w:szCs w:val="21"/>
+                <w14:ligatures w14:val="none"/>
+              </w:rPr>
+              <w:t>=</w:t>
+            </w:r>
+            <w:r>
+              <w:rPr>
+                <w:rFonts w:ascii="Consolas" w:eastAsia="Times New Roman" w:hAnsi="Consolas" w:cs="Times New Roman"/>
+                <w:color w:val="939293"/>
+                <w:kern w:val="0"/>
+                <w:sz w:val="21"/>
+                <w:szCs w:val="21"/>
+                <w14:ligatures w14:val="none"/>
+              </w:rPr>
+              <w:t>'</w:t>
+            </w:r>
+            <w:r>
+              <w:rPr>
+                <w:rFonts w:ascii="Consolas" w:eastAsia="Times New Roman" w:hAnsi="Consolas" w:cs="Times New Roman"/>
+                <w:color w:val="FFD866"/>
+                <w:kern w:val="0"/>
+                <w:sz w:val="21"/>
+                <w:szCs w:val="21"/>
+                <w14:ligatures w14:val="none"/>
+              </w:rPr>
+              <w:t>border p-3 rounded-lg</w:t>
+            </w:r>
+            <w:r>
+              <w:rPr>
+                <w:rFonts w:ascii="Consolas" w:eastAsia="Times New Roman" w:hAnsi="Consolas" w:cs="Times New Roman"/>
+                <w:color w:val="939293"/>
+                <w:kern w:val="0"/>
+                <w:sz w:val="21"/>
+                <w:szCs w:val="21"/>
+                <w14:ligatures w14:val="none"/>
+              </w:rPr>
+              <w:t>'</w:t>
+            </w:r>
+            <w:r>
+              <w:rPr>
+                <w:rFonts w:ascii="Consolas" w:eastAsia="Times New Roman" w:hAnsi="Consolas" w:cs="Times New Roman"/>
+                <w:color w:val="FCFCFA"/>
+                <w:kern w:val="0"/>
+                <w:sz w:val="21"/>
+                <w:szCs w:val="21"/>
+                <w14:ligatures w14:val="none"/>
+              </w:rPr>
+              <w:t xml:space="preserve"> </w:t>
+            </w:r>
+            <w:r>
+              <w:rPr>
+                <w:rFonts w:ascii="Consolas" w:eastAsia="Times New Roman" w:hAnsi="Consolas" w:cs="Times New Roman"/>
+                <w:i/>
+                <w:iCs/>
+                <w:color w:val="78DCE8"/>
+                <w:kern w:val="0"/>
+                <w:sz w:val="21"/>
+                <w:szCs w:val="21"/>
+                <w14:ligatures w14:val="none"/>
+              </w:rPr>
+              <w:t>id</w:t>
+            </w:r>
+            <w:r>
+              <w:rPr>
+                <w:rFonts w:ascii="Consolas" w:eastAsia="Times New Roman" w:hAnsi="Consolas" w:cs="Times New Roman"/>
+                <w:color w:val="FF6188"/>
+                <w:kern w:val="0"/>
+                <w:sz w:val="21"/>
+                <w:szCs w:val="21"/>
+                <w14:ligatures w14:val="none"/>
+              </w:rPr>
+              <w:t>=</w:t>
+            </w:r>
+            <w:r>
+              <w:rPr>
+                <w:rFonts w:ascii="Consolas" w:eastAsia="Times New Roman" w:hAnsi="Consolas" w:cs="Times New Roman"/>
+                <w:color w:val="939293"/>
+                <w:kern w:val="0"/>
+                <w:sz w:val="21"/>
+                <w:szCs w:val="21"/>
+                <w14:ligatures w14:val="none"/>
+              </w:rPr>
+              <w:t>'</w:t>
+            </w:r>
+            <w:r>
+              <w:rPr>
+                <w:rFonts w:ascii="Consolas" w:eastAsia="Times New Roman" w:hAnsi="Consolas" w:cs="Times New Roman"/>
+                <w:color w:val="FFD866"/>
+                <w:kern w:val="0"/>
+                <w:sz w:val="21"/>
+                <w:szCs w:val="21"/>
+                <w14:ligatures w14:val="none"/>
+              </w:rPr>
+              <w:t>username</w:t>
+            </w:r>
+            <w:r>
+              <w:rPr>
+                <w:rFonts w:ascii="Consolas" w:eastAsia="Times New Roman" w:hAnsi="Consolas" w:cs="Times New Roman"/>
+                <w:color w:val="939293"/>
+                <w:kern w:val="0"/>
+                <w:sz w:val="21"/>
+                <w:szCs w:val="21"/>
+                <w14:ligatures w14:val="none"/>
+              </w:rPr>
+              <w:t>'</w:t>
+            </w:r>
+            <w:r>
+              <w:rPr>
+                <w:rFonts w:ascii="Consolas" w:eastAsia="Times New Roman" w:hAnsi="Consolas" w:cs="Times New Roman"/>
+                <w:color w:val="FCFCFA"/>
+                <w:kern w:val="0"/>
+                <w:sz w:val="21"/>
+                <w:szCs w:val="21"/>
+                <w14:ligatures w14:val="none"/>
+              </w:rPr>
+              <w:t xml:space="preserve"> </w:t>
+            </w:r>
+            <w:r>
+              <w:rPr>
+                <w:rFonts w:ascii="Consolas" w:eastAsia="Times New Roman" w:hAnsi="Consolas" w:cs="Times New Roman"/>
+                <w:color w:val="939293"/>
+                <w:kern w:val="0"/>
+                <w:sz w:val="21"/>
+                <w:szCs w:val="21"/>
+                <w14:ligatures w14:val="none"/>
+              </w:rPr>
+              <w:t>/&gt;</w:t>
+            </w:r>
+          </w:p>
+          <w:p>
+            <w:pPr>
+              <w:shd w:val="clear" w:color="auto" w:fill="2D2A2E"/>
+              <w:spacing w:line="285" w:lineRule="atLeast"/>
+              <w:rPr>
+                <w:rFonts w:ascii="Consolas" w:eastAsia="Times New Roman" w:hAnsi="Consolas" w:cs="Times New Roman"/>
+                <w:color w:val="FCFCFA"/>
+                <w:kern w:val="0"/>
+                <w:sz w:val="21"/>
+                <w:szCs w:val="21"/>
+                <w14:ligatures w14:val="none"/>
+              </w:rPr>
+            </w:pPr>
+            <w:r>
+              <w:rPr>
+                <w:rFonts w:ascii="Consolas" w:eastAsia="Times New Roman" w:hAnsi="Consolas" w:cs="Times New Roman"/>
+                <w:color w:val="FCFCFA"/>
+                <w:kern w:val="0"/>
+                <w:sz w:val="21"/>
+                <w:szCs w:val="21"/>
+                <w14:ligatures w14:val="none"/>
+              </w:rPr>
+              <w:t xml:space="preserve">        </w:t>
+            </w:r>
+            <w:r>
+              <w:rPr>
+                <w:rFonts w:ascii="Consolas" w:eastAsia="Times New Roman" w:hAnsi="Consolas" w:cs="Times New Roman"/>
+                <w:color w:val="939293"/>
+                <w:kern w:val="0"/>
+                <w:sz w:val="21"/>
+                <w:szCs w:val="21"/>
+                <w14:ligatures w14:val="none"/>
+              </w:rPr>
+              <w:t>&lt;</w:t>
+            </w:r>
+            <w:r>
+              <w:rPr>
+                <w:rFonts w:ascii="Consolas" w:eastAsia="Times New Roman" w:hAnsi="Consolas" w:cs="Times New Roman"/>
+                <w:color w:val="FF6188"/>
+                <w:kern w:val="0"/>
+                <w:sz w:val="21"/>
+                <w:szCs w:val="21"/>
+                <w14:ligatures w14:val="none"/>
+              </w:rPr>
+              <w:t>input</w:t>
+            </w:r>
+            <w:r>
+              <w:rPr>
+                <w:rFonts w:ascii="Consolas" w:eastAsia="Times New Roman" w:hAnsi="Consolas" w:cs="Times New Roman"/>
+                <w:color w:val="FCFCFA"/>
+                <w:kern w:val="0"/>
+                <w:sz w:val="21"/>
+                <w:szCs w:val="21"/>
+                <w14:ligatures w14:val="none"/>
+              </w:rPr>
+              <w:t xml:space="preserve"> </w:t>
+            </w:r>
+            <w:r>
+              <w:rPr>
+                <w:rFonts w:ascii="Consolas" w:eastAsia="Times New Roman" w:hAnsi="Consolas" w:cs="Times New Roman"/>
+                <w:i/>
+                <w:iCs/>
+                <w:color w:val="78DCE8"/>
+                <w:kern w:val="0"/>
+                <w:sz w:val="21"/>
+                <w:szCs w:val="21"/>
+                <w14:ligatures w14:val="none"/>
+              </w:rPr>
+              <w:t>type</w:t>
+            </w:r>
+            <w:r>
+              <w:rPr>
+                <w:rFonts w:ascii="Consolas" w:eastAsia="Times New Roman" w:hAnsi="Consolas" w:cs="Times New Roman"/>
+                <w:color w:val="FF6188"/>
+                <w:kern w:val="0"/>
+                <w:sz w:val="21"/>
+                <w:szCs w:val="21"/>
+                <w14:ligatures w14:val="none"/>
+              </w:rPr>
+              <w:t>=</w:t>
+            </w:r>
+            <w:r>
+              <w:rPr>
+                <w:rFonts w:ascii="Consolas" w:eastAsia="Times New Roman" w:hAnsi="Consolas" w:cs="Times New Roman"/>
+                <w:color w:val="939293"/>
+                <w:kern w:val="0"/>
+                <w:sz w:val="21"/>
+                <w:szCs w:val="21"/>
+                <w14:ligatures w14:val="none"/>
+              </w:rPr>
+              <w:t>"</w:t>
+            </w:r>
+            <w:r>
+              <w:rPr>
+                <w:rFonts w:ascii="Consolas" w:eastAsia="Times New Roman" w:hAnsi="Consolas" w:cs="Times New Roman"/>
+                <w:color w:val="FFD866"/>
+                <w:kern w:val="0"/>
+                <w:sz w:val="21"/>
+                <w:szCs w:val="21"/>
+                <w14:ligatures w14:val="none"/>
+              </w:rPr>
+              <w:t>text</w:t>
+            </w:r>
+            <w:r>
+              <w:rPr>
+                <w:rFonts w:ascii="Consolas" w:eastAsia="Times New Roman" w:hAnsi="Consolas" w:cs="Times New Roman"/>
+                <w:color w:val="939293"/>
+                <w:kern w:val="0"/>
+                <w:sz w:val="21"/>
+                <w:szCs w:val="21"/>
+                <w14:ligatures w14:val="none"/>
+              </w:rPr>
+              <w:t>"</w:t>
+            </w:r>
+            <w:r>
+              <w:rPr>
+                <w:rFonts w:ascii="Consolas" w:eastAsia="Times New Roman" w:hAnsi="Consolas" w:cs="Times New Roman"/>
+                <w:color w:val="FCFCFA"/>
+                <w:kern w:val="0"/>
+                <w:sz w:val="21"/>
+                <w:szCs w:val="21"/>
+                <w14:ligatures w14:val="none"/>
+              </w:rPr>
+              <w:t xml:space="preserve"> </w:t>
+            </w:r>
+            <w:r>
+              <w:rPr>
+                <w:rFonts w:ascii="Consolas" w:eastAsia="Times New Roman" w:hAnsi="Consolas" w:cs="Times New Roman"/>
+                <w:i/>
+                <w:iCs/>
+                <w:color w:val="78DCE8"/>
+                <w:kern w:val="0"/>
+                <w:sz w:val="21"/>
+                <w:szCs w:val="21"/>
+                <w14:ligatures w14:val="none"/>
+              </w:rPr>
+              <w:t>placeholder</w:t>
+            </w:r>
+            <w:r>
+              <w:rPr>
+                <w:rFonts w:ascii="Consolas" w:eastAsia="Times New Roman" w:hAnsi="Consolas" w:cs="Times New Roman"/>
+                <w:color w:val="FF6188"/>
+                <w:kern w:val="0"/>
+                <w:sz w:val="21"/>
+                <w:szCs w:val="21"/>
+                <w14:ligatures w14:val="none"/>
+              </w:rPr>
+              <w:t>=</w:t>
+            </w:r>
+            <w:r>
+              <w:rPr>
+                <w:rFonts w:ascii="Consolas" w:eastAsia="Times New Roman" w:hAnsi="Consolas" w:cs="Times New Roman"/>
+                <w:color w:val="939293"/>
+                <w:kern w:val="0"/>
+                <w:sz w:val="21"/>
+                <w:szCs w:val="21"/>
+                <w14:ligatures w14:val="none"/>
+              </w:rPr>
+              <w:t>'</w:t>
+            </w:r>
+            <w:r>
+              <w:rPr>
+                <w:rFonts w:ascii="Consolas" w:eastAsia="Times New Roman" w:hAnsi="Consolas" w:cs="Times New Roman"/>
+                <w:color w:val="FFD866"/>
+                <w:kern w:val="0"/>
+                <w:sz w:val="21"/>
+                <w:szCs w:val="21"/>
+                <w14:ligatures w14:val="none"/>
+              </w:rPr>
+              <w:t>email</w:t>
+            </w:r>
+            <w:r>
+              <w:rPr>
+                <w:rFonts w:ascii="Consolas" w:eastAsia="Times New Roman" w:hAnsi="Consolas" w:cs="Times New Roman"/>
+                <w:color w:val="939293"/>
+                <w:kern w:val="0"/>
+                <w:sz w:val="21"/>
+                <w:szCs w:val="21"/>
+                <w14:ligatures w14:val="none"/>
+              </w:rPr>
+              <w:t>'</w:t>
+            </w:r>
+            <w:r>
+              <w:rPr>
+                <w:rFonts w:ascii="Consolas" w:eastAsia="Times New Roman" w:hAnsi="Consolas" w:cs="Times New Roman"/>
+                <w:color w:val="FCFCFA"/>
+                <w:kern w:val="0"/>
+                <w:sz w:val="21"/>
+                <w:szCs w:val="21"/>
+                <w14:ligatures w14:val="none"/>
+              </w:rPr>
+              <w:t xml:space="preserve"> </w:t>
+            </w:r>
+            <w:r>
+              <w:rPr>
+                <w:rFonts w:ascii="Consolas" w:eastAsia="Times New Roman" w:hAnsi="Consolas" w:cs="Times New Roman"/>
+                <w:i/>
+                <w:iCs/>
+                <w:color w:val="78DCE8"/>
+                <w:kern w:val="0"/>
+                <w:sz w:val="21"/>
+                <w:szCs w:val="21"/>
+                <w14:ligatures w14:val="none"/>
+              </w:rPr>
+              <w:t>className</w:t>
+            </w:r>
+            <w:r>
+              <w:rPr>
+                <w:rFonts w:ascii="Consolas" w:eastAsia="Times New Roman" w:hAnsi="Consolas" w:cs="Times New Roman"/>
+                <w:color w:val="FF6188"/>
+                <w:kern w:val="0"/>
+                <w:sz w:val="21"/>
+                <w:szCs w:val="21"/>
+                <w14:ligatures w14:val="none"/>
+              </w:rPr>
+              <w:t>=</w:t>
+            </w:r>
+            <w:r>
+              <w:rPr>
+                <w:rFonts w:ascii="Consolas" w:eastAsia="Times New Roman" w:hAnsi="Consolas" w:cs="Times New Roman"/>
+                <w:color w:val="939293"/>
+                <w:kern w:val="0"/>
+                <w:sz w:val="21"/>
+                <w:szCs w:val="21"/>
+                <w14:ligatures w14:val="none"/>
+              </w:rPr>
+              <w:t>'</w:t>
+            </w:r>
+            <w:r>
+              <w:rPr>
+                <w:rFonts w:ascii="Consolas" w:eastAsia="Times New Roman" w:hAnsi="Consolas" w:cs="Times New Roman"/>
+                <w:color w:val="FFD866"/>
+                <w:kern w:val="0"/>
+                <w:sz w:val="21"/>
+                <w:szCs w:val="21"/>
+                <w14:ligatures w14:val="none"/>
+              </w:rPr>
+              <w:t>border p-3 rounded-lg</w:t>
+            </w:r>
+            <w:r>
+              <w:rPr>
+                <w:rFonts w:ascii="Consolas" w:eastAsia="Times New Roman" w:hAnsi="Consolas" w:cs="Times New Roman"/>
+                <w:color w:val="939293"/>
+                <w:kern w:val="0"/>
+                <w:sz w:val="21"/>
+                <w:szCs w:val="21"/>
+                <w14:ligatures w14:val="none"/>
+              </w:rPr>
+              <w:t>'</w:t>
+            </w:r>
+            <w:r>
+              <w:rPr>
+                <w:rFonts w:ascii="Consolas" w:eastAsia="Times New Roman" w:hAnsi="Consolas" w:cs="Times New Roman"/>
+                <w:color w:val="FCFCFA"/>
+                <w:kern w:val="0"/>
+                <w:sz w:val="21"/>
+                <w:szCs w:val="21"/>
+                <w14:ligatures w14:val="none"/>
+              </w:rPr>
+              <w:t xml:space="preserve"> </w:t>
+            </w:r>
+            <w:r>
+              <w:rPr>
+                <w:rFonts w:ascii="Consolas" w:eastAsia="Times New Roman" w:hAnsi="Consolas" w:cs="Times New Roman"/>
+                <w:i/>
+                <w:iCs/>
+                <w:color w:val="78DCE8"/>
+                <w:kern w:val="0"/>
+                <w:sz w:val="21"/>
+                <w:szCs w:val="21"/>
+                <w14:ligatures w14:val="none"/>
+              </w:rPr>
+              <w:t>id</w:t>
+            </w:r>
+            <w:r>
+              <w:rPr>
+                <w:rFonts w:ascii="Consolas" w:eastAsia="Times New Roman" w:hAnsi="Consolas" w:cs="Times New Roman"/>
+                <w:color w:val="FF6188"/>
+                <w:kern w:val="0"/>
+                <w:sz w:val="21"/>
+                <w:szCs w:val="21"/>
+                <w14:ligatures w14:val="none"/>
+              </w:rPr>
+              <w:t>=</w:t>
+            </w:r>
+            <w:r>
+              <w:rPr>
+                <w:rFonts w:ascii="Consolas" w:eastAsia="Times New Roman" w:hAnsi="Consolas" w:cs="Times New Roman"/>
+                <w:color w:val="939293"/>
+                <w:kern w:val="0"/>
+                <w:sz w:val="21"/>
+                <w:szCs w:val="21"/>
+                <w14:ligatures w14:val="none"/>
+              </w:rPr>
+              <w:t>'</w:t>
+            </w:r>
+            <w:r>
+              <w:rPr>
+                <w:rFonts w:ascii="Consolas" w:eastAsia="Times New Roman" w:hAnsi="Consolas" w:cs="Times New Roman"/>
+                <w:color w:val="FFD866"/>
+                <w:kern w:val="0"/>
+                <w:sz w:val="21"/>
+                <w:szCs w:val="21"/>
+                <w14:ligatures w14:val="none"/>
+              </w:rPr>
+              <w:t>email</w:t>
+            </w:r>
+            <w:r>
+              <w:rPr>
+                <w:rFonts w:ascii="Consolas" w:eastAsia="Times New Roman" w:hAnsi="Consolas" w:cs="Times New Roman"/>
+                <w:color w:val="939293"/>
+                <w:kern w:val="0"/>
+                <w:sz w:val="21"/>
+                <w:szCs w:val="21"/>
+                <w14:ligatures w14:val="none"/>
+              </w:rPr>
+              <w:t>'</w:t>
+            </w:r>
+            <w:r>
+              <w:rPr>
+                <w:rFonts w:ascii="Consolas" w:eastAsia="Times New Roman" w:hAnsi="Consolas" w:cs="Times New Roman"/>
+                <w:color w:val="FCFCFA"/>
+                <w:kern w:val="0"/>
+                <w:sz w:val="21"/>
+                <w:szCs w:val="21"/>
+                <w14:ligatures w14:val="none"/>
+              </w:rPr>
+              <w:t xml:space="preserve"> </w:t>
+            </w:r>
+            <w:r>
+              <w:rPr>
+                <w:rFonts w:ascii="Consolas" w:eastAsia="Times New Roman" w:hAnsi="Consolas" w:cs="Times New Roman"/>
+                <w:color w:val="939293"/>
+                <w:kern w:val="0"/>
+                <w:sz w:val="21"/>
+                <w:szCs w:val="21"/>
+                <w14:ligatures w14:val="none"/>
+              </w:rPr>
+              <w:t>/&gt;</w:t>
+            </w:r>
+          </w:p>
+          <w:p>
+            <w:pPr>
+              <w:shd w:val="clear" w:color="auto" w:fill="2D2A2E"/>
+              <w:spacing w:line="285" w:lineRule="atLeast"/>
+              <w:rPr>
+                <w:rFonts w:ascii="Consolas" w:eastAsia="Times New Roman" w:hAnsi="Consolas" w:cs="Times New Roman"/>
+                <w:color w:val="FCFCFA"/>
+                <w:kern w:val="0"/>
+                <w:sz w:val="21"/>
+                <w:szCs w:val="21"/>
+                <w14:ligatures w14:val="none"/>
+              </w:rPr>
+            </w:pPr>
+            <w:r>
+              <w:rPr>
+                <w:rFonts w:ascii="Consolas" w:eastAsia="Times New Roman" w:hAnsi="Consolas" w:cs="Times New Roman"/>
+                <w:color w:val="FCFCFA"/>
+                <w:kern w:val="0"/>
+                <w:sz w:val="21"/>
+                <w:szCs w:val="21"/>
+                <w14:ligatures w14:val="none"/>
+              </w:rPr>
+              <w:t xml:space="preserve">        </w:t>
+            </w:r>
+            <w:r>
+              <w:rPr>
+                <w:rFonts w:ascii="Consolas" w:eastAsia="Times New Roman" w:hAnsi="Consolas" w:cs="Times New Roman"/>
+                <w:color w:val="939293"/>
+                <w:kern w:val="0"/>
+                <w:sz w:val="21"/>
+                <w:szCs w:val="21"/>
+                <w14:ligatures w14:val="none"/>
+              </w:rPr>
+              <w:t>&lt;</w:t>
+            </w:r>
+            <w:r>
+              <w:rPr>
+                <w:rFonts w:ascii="Consolas" w:eastAsia="Times New Roman" w:hAnsi="Consolas" w:cs="Times New Roman"/>
+                <w:color w:val="FF6188"/>
+                <w:kern w:val="0"/>
+                <w:sz w:val="21"/>
+                <w:szCs w:val="21"/>
+                <w14:ligatures w14:val="none"/>
+              </w:rPr>
+              <w:t>input</w:t>
+            </w:r>
+            <w:r>
+              <w:rPr>
+                <w:rFonts w:ascii="Consolas" w:eastAsia="Times New Roman" w:hAnsi="Consolas" w:cs="Times New Roman"/>
+                <w:color w:val="FCFCFA"/>
+                <w:kern w:val="0"/>
+                <w:sz w:val="21"/>
+                <w:szCs w:val="21"/>
+                <w14:ligatures w14:val="none"/>
+              </w:rPr>
+              <w:t xml:space="preserve"> </w:t>
+            </w:r>
+            <w:r>
+              <w:rPr>
+                <w:rFonts w:ascii="Consolas" w:eastAsia="Times New Roman" w:hAnsi="Consolas" w:cs="Times New Roman"/>
+                <w:i/>
+                <w:iCs/>
+                <w:color w:val="78DCE8"/>
+                <w:kern w:val="0"/>
+                <w:sz w:val="21"/>
+                <w:szCs w:val="21"/>
+                <w14:ligatures w14:val="none"/>
+              </w:rPr>
+              <w:t>type</w:t>
+            </w:r>
+            <w:r>
+              <w:rPr>
+                <w:rFonts w:ascii="Consolas" w:eastAsia="Times New Roman" w:hAnsi="Consolas" w:cs="Times New Roman"/>
+                <w:color w:val="FF6188"/>
+                <w:kern w:val="0"/>
+                <w:sz w:val="21"/>
+                <w:szCs w:val="21"/>
+                <w14:ligatures w14:val="none"/>
+              </w:rPr>
+              <w:t>=</w:t>
+            </w:r>
+            <w:r>
+              <w:rPr>
+                <w:rFonts w:ascii="Consolas" w:eastAsia="Times New Roman" w:hAnsi="Consolas" w:cs="Times New Roman"/>
+                <w:color w:val="939293"/>
+                <w:kern w:val="0"/>
+                <w:sz w:val="21"/>
+                <w:szCs w:val="21"/>
+                <w14:ligatures w14:val="none"/>
+              </w:rPr>
+              <w:t>"</w:t>
+            </w:r>
+            <w:r>
+              <w:rPr>
+                <w:rFonts w:ascii="Consolas" w:eastAsia="Times New Roman" w:hAnsi="Consolas" w:cs="Times New Roman"/>
+                <w:color w:val="FFD866"/>
+                <w:kern w:val="0"/>
+                <w:sz w:val="21"/>
+                <w:szCs w:val="21"/>
+                <w14:ligatures w14:val="none"/>
+              </w:rPr>
+              <w:t>text</w:t>
+            </w:r>
+            <w:r>
+              <w:rPr>
+                <w:rFonts w:ascii="Consolas" w:eastAsia="Times New Roman" w:hAnsi="Consolas" w:cs="Times New Roman"/>
+                <w:color w:val="939293"/>
+                <w:kern w:val="0"/>
+                <w:sz w:val="21"/>
+                <w:szCs w:val="21"/>
+                <w14:ligatures w14:val="none"/>
+              </w:rPr>
+              <w:t>"</w:t>
+            </w:r>
+            <w:r>
+              <w:rPr>
+                <w:rFonts w:ascii="Consolas" w:eastAsia="Times New Roman" w:hAnsi="Consolas" w:cs="Times New Roman"/>
+                <w:color w:val="FCFCFA"/>
+                <w:kern w:val="0"/>
+                <w:sz w:val="21"/>
+                <w:szCs w:val="21"/>
+                <w14:ligatures w14:val="none"/>
+              </w:rPr>
+              <w:t xml:space="preserve"> </w:t>
+            </w:r>
+            <w:r>
+              <w:rPr>
+                <w:rFonts w:ascii="Consolas" w:eastAsia="Times New Roman" w:hAnsi="Consolas" w:cs="Times New Roman"/>
+                <w:i/>
+                <w:iCs/>
+                <w:color w:val="78DCE8"/>
+                <w:kern w:val="0"/>
+                <w:sz w:val="21"/>
+                <w:szCs w:val="21"/>
+                <w14:ligatures w14:val="none"/>
+              </w:rPr>
+              <w:t>placeholder</w:t>
+            </w:r>
+            <w:r>
+              <w:rPr>
+                <w:rFonts w:ascii="Consolas" w:eastAsia="Times New Roman" w:hAnsi="Consolas" w:cs="Times New Roman"/>
+                <w:color w:val="FF6188"/>
+                <w:kern w:val="0"/>
+                <w:sz w:val="21"/>
+                <w:szCs w:val="21"/>
+                <w14:ligatures w14:val="none"/>
+              </w:rPr>
+              <w:t>=</w:t>
+            </w:r>
+            <w:r>
+              <w:rPr>
+                <w:rFonts w:ascii="Consolas" w:eastAsia="Times New Roman" w:hAnsi="Consolas" w:cs="Times New Roman"/>
+                <w:color w:val="939293"/>
+                <w:kern w:val="0"/>
+                <w:sz w:val="21"/>
+                <w:szCs w:val="21"/>
+                <w14:ligatures w14:val="none"/>
+              </w:rPr>
+              <w:t>'</w:t>
+            </w:r>
+            <w:r>
+              <w:rPr>
+                <w:rFonts w:ascii="Consolas" w:eastAsia="Times New Roman" w:hAnsi="Consolas" w:cs="Times New Roman"/>
+                <w:color w:val="FFD866"/>
+                <w:kern w:val="0"/>
+                <w:sz w:val="21"/>
+                <w:szCs w:val="21"/>
+                <w14:ligatures w14:val="none"/>
+              </w:rPr>
+              <w:t>password</w:t>
+            </w:r>
+            <w:r>
+              <w:rPr>
+                <w:rFonts w:ascii="Consolas" w:eastAsia="Times New Roman" w:hAnsi="Consolas" w:cs="Times New Roman"/>
+                <w:color w:val="939293"/>
+                <w:kern w:val="0"/>
+                <w:sz w:val="21"/>
+                <w:szCs w:val="21"/>
+                <w14:ligatures w14:val="none"/>
+              </w:rPr>
+              <w:t>'</w:t>
+            </w:r>
+            <w:r>
+              <w:rPr>
+                <w:rFonts w:ascii="Consolas" w:eastAsia="Times New Roman" w:hAnsi="Consolas" w:cs="Times New Roman"/>
+                <w:color w:val="FCFCFA"/>
+                <w:kern w:val="0"/>
+                <w:sz w:val="21"/>
+                <w:szCs w:val="21"/>
+                <w14:ligatures w14:val="none"/>
+              </w:rPr>
+              <w:t xml:space="preserve"> </w:t>
+            </w:r>
+            <w:r>
+              <w:rPr>
+                <w:rFonts w:ascii="Consolas" w:eastAsia="Times New Roman" w:hAnsi="Consolas" w:cs="Times New Roman"/>
+                <w:i/>
+                <w:iCs/>
+                <w:color w:val="78DCE8"/>
+                <w:kern w:val="0"/>
+                <w:sz w:val="21"/>
+                <w:szCs w:val="21"/>
+                <w14:ligatures w14:val="none"/>
+              </w:rPr>
+              <w:t>className</w:t>
+            </w:r>
+            <w:r>
+              <w:rPr>
+                <w:rFonts w:ascii="Consolas" w:eastAsia="Times New Roman" w:hAnsi="Consolas" w:cs="Times New Roman"/>
+                <w:color w:val="FF6188"/>
+                <w:kern w:val="0"/>
+                <w:sz w:val="21"/>
+                <w:szCs w:val="21"/>
+                <w14:ligatures w14:val="none"/>
+              </w:rPr>
+              <w:t>=</w:t>
+            </w:r>
+            <w:r>
+              <w:rPr>
+                <w:rFonts w:ascii="Consolas" w:eastAsia="Times New Roman" w:hAnsi="Consolas" w:cs="Times New Roman"/>
+                <w:color w:val="939293"/>
+                <w:kern w:val="0"/>
+                <w:sz w:val="21"/>
+                <w:szCs w:val="21"/>
+                <w14:ligatures w14:val="none"/>
+              </w:rPr>
+              <w:t>'</w:t>
+            </w:r>
+            <w:r>
+              <w:rPr>
+                <w:rFonts w:ascii="Consolas" w:eastAsia="Times New Roman" w:hAnsi="Consolas" w:cs="Times New Roman"/>
+                <w:color w:val="FFD866"/>
+                <w:kern w:val="0"/>
+                <w:sz w:val="21"/>
+                <w:szCs w:val="21"/>
+                <w14:ligatures w14:val="none"/>
+              </w:rPr>
+              <w:t>border p-3 rounded-lg</w:t>
+            </w:r>
+            <w:r>
+              <w:rPr>
+                <w:rFonts w:ascii="Consolas" w:eastAsia="Times New Roman" w:hAnsi="Consolas" w:cs="Times New Roman"/>
+                <w:color w:val="939293"/>
+                <w:kern w:val="0"/>
+                <w:sz w:val="21"/>
+                <w:szCs w:val="21"/>
+                <w14:ligatures w14:val="none"/>
+              </w:rPr>
+              <w:t>'</w:t>
+            </w:r>
+            <w:r>
+              <w:rPr>
+                <w:rFonts w:ascii="Consolas" w:eastAsia="Times New Roman" w:hAnsi="Consolas" w:cs="Times New Roman"/>
+                <w:color w:val="FCFCFA"/>
+                <w:kern w:val="0"/>
+                <w:sz w:val="21"/>
+                <w:szCs w:val="21"/>
+                <w14:ligatures w14:val="none"/>
+              </w:rPr>
+              <w:t xml:space="preserve"> </w:t>
+            </w:r>
+            <w:r>
+              <w:rPr>
+                <w:rFonts w:ascii="Consolas" w:eastAsia="Times New Roman" w:hAnsi="Consolas" w:cs="Times New Roman"/>
+                <w:i/>
+                <w:iCs/>
+                <w:color w:val="78DCE8"/>
+                <w:kern w:val="0"/>
+                <w:sz w:val="21"/>
+                <w:szCs w:val="21"/>
+                <w14:ligatures w14:val="none"/>
+              </w:rPr>
+              <w:t>id</w:t>
+            </w:r>
+            <w:r>
+              <w:rPr>
+                <w:rFonts w:ascii="Consolas" w:eastAsia="Times New Roman" w:hAnsi="Consolas" w:cs="Times New Roman"/>
+                <w:color w:val="FF6188"/>
+                <w:kern w:val="0"/>
+                <w:sz w:val="21"/>
+                <w:szCs w:val="21"/>
+                <w14:ligatures w14:val="none"/>
+              </w:rPr>
+              <w:t>=</w:t>
+            </w:r>
+            <w:r>
+              <w:rPr>
+                <w:rFonts w:ascii="Consolas" w:eastAsia="Times New Roman" w:hAnsi="Consolas" w:cs="Times New Roman"/>
+                <w:color w:val="939293"/>
+                <w:kern w:val="0"/>
+                <w:sz w:val="21"/>
+                <w:szCs w:val="21"/>
+                <w14:ligatures w14:val="none"/>
+              </w:rPr>
+              <w:t>'</w:t>
+            </w:r>
+            <w:r>
+              <w:rPr>
+                <w:rFonts w:ascii="Consolas" w:eastAsia="Times New Roman" w:hAnsi="Consolas" w:cs="Times New Roman"/>
+                <w:color w:val="FFD866"/>
+                <w:kern w:val="0"/>
+                <w:sz w:val="21"/>
+                <w:szCs w:val="21"/>
+                <w14:ligatures w14:val="none"/>
+              </w:rPr>
+              <w:t>password</w:t>
+            </w:r>
+            <w:r>
+              <w:rPr>
+                <w:rFonts w:ascii="Consolas" w:eastAsia="Times New Roman" w:hAnsi="Consolas" w:cs="Times New Roman"/>
+                <w:color w:val="939293"/>
+                <w:kern w:val="0"/>
+                <w:sz w:val="21"/>
+                <w:szCs w:val="21"/>
+                <w14:ligatures w14:val="none"/>
+              </w:rPr>
+              <w:t>'</w:t>
+            </w:r>
+            <w:r>
+              <w:rPr>
+                <w:rFonts w:ascii="Consolas" w:eastAsia="Times New Roman" w:hAnsi="Consolas" w:cs="Times New Roman"/>
+                <w:color w:val="FCFCFA"/>
+                <w:kern w:val="0"/>
+                <w:sz w:val="21"/>
+                <w:szCs w:val="21"/>
+                <w14:ligatures w14:val="none"/>
+              </w:rPr>
+              <w:t xml:space="preserve"> </w:t>
+            </w:r>
+            <w:r>
+              <w:rPr>
+                <w:rFonts w:ascii="Consolas" w:eastAsia="Times New Roman" w:hAnsi="Consolas" w:cs="Times New Roman"/>
+                <w:color w:val="939293"/>
+                <w:kern w:val="0"/>
+                <w:sz w:val="21"/>
+                <w:szCs w:val="21"/>
+                <w14:ligatures w14:val="none"/>
+              </w:rPr>
+              <w:t>/&gt;</w:t>
+            </w:r>
+          </w:p>
+          <w:p>
+            <w:pPr>
+              <w:shd w:val="clear" w:color="auto" w:fill="2D2A2E"/>
+              <w:spacing w:line="285" w:lineRule="atLeast"/>
+              <w:rPr>
+                <w:rFonts w:ascii="Consolas" w:eastAsia="Times New Roman" w:hAnsi="Consolas" w:cs="Times New Roman"/>
+                <w:color w:val="FCFCFA"/>
+                <w:kern w:val="0"/>
+                <w:sz w:val="21"/>
+                <w:szCs w:val="21"/>
+                <w14:ligatures w14:val="none"/>
+              </w:rPr>
+            </w:pPr>
+            <w:r>
+              <w:rPr>
+                <w:rFonts w:ascii="Consolas" w:eastAsia="Times New Roman" w:hAnsi="Consolas" w:cs="Times New Roman"/>
+                <w:color w:val="FCFCFA"/>
+                <w:kern w:val="0"/>
+                <w:sz w:val="21"/>
+                <w:szCs w:val="21"/>
+                <w14:ligatures w14:val="none"/>
+              </w:rPr>
+              <w:t xml:space="preserve">        </w:t>
+            </w:r>
+            <w:r>
+              <w:rPr>
+                <w:rFonts w:ascii="Consolas" w:eastAsia="Times New Roman" w:hAnsi="Consolas" w:cs="Times New Roman"/>
+                <w:color w:val="939293"/>
+                <w:kern w:val="0"/>
+                <w:sz w:val="21"/>
+                <w:szCs w:val="21"/>
+                <w14:ligatures w14:val="none"/>
+              </w:rPr>
+              <w:t>&lt;</w:t>
+            </w:r>
+            <w:r>
+              <w:rPr>
+                <w:rFonts w:ascii="Consolas" w:eastAsia="Times New Roman" w:hAnsi="Consolas" w:cs="Times New Roman"/>
+                <w:color w:val="FF6188"/>
+                <w:kern w:val="0"/>
+                <w:sz w:val="21"/>
+                <w:szCs w:val="21"/>
+                <w14:ligatures w14:val="none"/>
+              </w:rPr>
+              <w:t>button</w:t>
+            </w:r>
+            <w:r>
+              <w:rPr>
+                <w:rFonts w:ascii="Consolas" w:eastAsia="Times New Roman" w:hAnsi="Consolas" w:cs="Times New Roman"/>
+                <w:color w:val="FCFCFA"/>
+                <w:kern w:val="0"/>
+                <w:sz w:val="21"/>
+                <w:szCs w:val="21"/>
+                <w14:ligatures w14:val="none"/>
+              </w:rPr>
+              <w:t xml:space="preserve"> </w:t>
+            </w:r>
+            <w:r>
+              <w:rPr>
+                <w:rFonts w:ascii="Consolas" w:eastAsia="Times New Roman" w:hAnsi="Consolas" w:cs="Times New Roman"/>
+                <w:i/>
+                <w:iCs/>
+                <w:color w:val="78DCE8"/>
+                <w:kern w:val="0"/>
+                <w:sz w:val="21"/>
+                <w:szCs w:val="21"/>
+                <w14:ligatures w14:val="none"/>
+              </w:rPr>
+              <w:t>className</w:t>
+            </w:r>
+            <w:r>
+              <w:rPr>
+                <w:rFonts w:ascii="Consolas" w:eastAsia="Times New Roman" w:hAnsi="Consolas" w:cs="Times New Roman"/>
+                <w:color w:val="FF6188"/>
+                <w:kern w:val="0"/>
+                <w:sz w:val="21"/>
+                <w:szCs w:val="21"/>
+                <w14:ligatures w14:val="none"/>
+              </w:rPr>
+              <w:t>=</w:t>
+            </w:r>
+            <w:r>
+              <w:rPr>
+                <w:rFonts w:ascii="Consolas" w:eastAsia="Times New Roman" w:hAnsi="Consolas" w:cs="Times New Roman"/>
+                <w:color w:val="939293"/>
+                <w:kern w:val="0"/>
+                <w:sz w:val="21"/>
+                <w:szCs w:val="21"/>
+                <w14:ligatures w14:val="none"/>
+              </w:rPr>
+              <w:t>'</w:t>
+            </w:r>
+            <w:r>
+              <w:rPr>
+                <w:rFonts w:ascii="Consolas" w:eastAsia="Times New Roman" w:hAnsi="Consolas" w:cs="Times New Roman"/>
+                <w:color w:val="FFD866"/>
+                <w:kern w:val="0"/>
+                <w:sz w:val="21"/>
+                <w:szCs w:val="21"/>
+                <w14:ligatures w14:val="none"/>
+              </w:rPr>
+              <w:t>bg-slate-700 text-white p-3 rounded-lg uppercase hover:opacity-95 disabled:opacity-80</w:t>
+            </w:r>
+            <w:r>
+              <w:rPr>
+                <w:rFonts w:ascii="Consolas" w:eastAsia="Times New Roman" w:hAnsi="Consolas" w:cs="Times New Roman"/>
+                <w:color w:val="939293"/>
+                <w:kern w:val="0"/>
+                <w:sz w:val="21"/>
+                <w:szCs w:val="21"/>
+                <w14:ligatures w14:val="none"/>
+              </w:rPr>
+              <w:t>'&gt;</w:t>
+            </w:r>
+            <w:r>
+              <w:rPr>
+                <w:rFonts w:ascii="Consolas" w:eastAsia="Times New Roman" w:hAnsi="Consolas" w:cs="Times New Roman"/>
+                <w:color w:val="FCFCFA"/>
+                <w:kern w:val="0"/>
+                <w:sz w:val="21"/>
+                <w:szCs w:val="21"/>
+                <w14:ligatures w14:val="none"/>
+              </w:rPr>
+              <w:t>Sign Up</w:t>
+            </w:r>
+            <w:r>
+              <w:rPr>
+                <w:rFonts w:ascii="Consolas" w:eastAsia="Times New Roman" w:hAnsi="Consolas" w:cs="Times New Roman"/>
+                <w:color w:val="939293"/>
+                <w:kern w:val="0"/>
+                <w:sz w:val="21"/>
+                <w:szCs w:val="21"/>
+                <w14:ligatures w14:val="none"/>
+              </w:rPr>
+              <w:t>&lt;/</w:t>
+            </w:r>
+            <w:r>
+              <w:rPr>
+                <w:rFonts w:ascii="Consolas" w:eastAsia="Times New Roman" w:hAnsi="Consolas" w:cs="Times New Roman"/>
+                <w:color w:val="FF6188"/>
+                <w:kern w:val="0"/>
+                <w:sz w:val="21"/>
+                <w:szCs w:val="21"/>
+                <w14:ligatures w14:val="none"/>
+              </w:rPr>
+              <w:t>button</w:t>
+            </w:r>
+            <w:r>
+              <w:rPr>
+                <w:rFonts w:ascii="Consolas" w:eastAsia="Times New Roman" w:hAnsi="Consolas" w:cs="Times New Roman"/>
+                <w:color w:val="939293"/>
+                <w:kern w:val="0"/>
+                <w:sz w:val="21"/>
+                <w:szCs w:val="21"/>
+                <w14:ligatures w14:val="none"/>
+              </w:rPr>
+              <w:t>&gt;</w:t>
+            </w:r>
+          </w:p>
+          <w:p>
+            <w:pPr>
+              <w:shd w:val="clear" w:color="auto" w:fill="2D2A2E"/>
+              <w:spacing w:line="285" w:lineRule="atLeast"/>
+              <w:rPr>
+                <w:rFonts w:ascii="Consolas" w:eastAsia="Times New Roman" w:hAnsi="Consolas" w:cs="Times New Roman"/>
+                <w:color w:val="FCFCFA"/>
+                <w:kern w:val="0"/>
+                <w:sz w:val="21"/>
+                <w:szCs w:val="21"/>
+                <w14:ligatures w14:val="none"/>
+              </w:rPr>
+            </w:pPr>
+            <w:r>
+              <w:rPr>
+                <w:rFonts w:ascii="Consolas" w:eastAsia="Times New Roman" w:hAnsi="Consolas" w:cs="Times New Roman"/>
+                <w:color w:val="FCFCFA"/>
+                <w:kern w:val="0"/>
+                <w:sz w:val="21"/>
+                <w:szCs w:val="21"/>
+                <w14:ligatures w14:val="none"/>
+              </w:rPr>
+              <w:t xml:space="preserve">      </w:t>
+            </w:r>
+            <w:r>
+              <w:rPr>
+                <w:rFonts w:ascii="Consolas" w:eastAsia="Times New Roman" w:hAnsi="Consolas" w:cs="Times New Roman"/>
+                <w:color w:val="939293"/>
+                <w:kern w:val="0"/>
+                <w:sz w:val="21"/>
+                <w:szCs w:val="21"/>
+                <w14:ligatures w14:val="none"/>
+              </w:rPr>
+              <w:t>&lt;/</w:t>
+            </w:r>
+            <w:r>
+              <w:rPr>
+                <w:rFonts w:ascii="Consolas" w:eastAsia="Times New Roman" w:hAnsi="Consolas" w:cs="Times New Roman"/>
+                <w:color w:val="FF6188"/>
+                <w:kern w:val="0"/>
+                <w:sz w:val="21"/>
+                <w:szCs w:val="21"/>
+                <w14:ligatures w14:val="none"/>
+              </w:rPr>
+              <w:t>form</w:t>
+            </w:r>
+            <w:r>
+              <w:rPr>
+                <w:rFonts w:ascii="Consolas" w:eastAsia="Times New Roman" w:hAnsi="Consolas" w:cs="Times New Roman"/>
+                <w:color w:val="939293"/>
+                <w:kern w:val="0"/>
+                <w:sz w:val="21"/>
+                <w:szCs w:val="21"/>
+                <w14:ligatures w14:val="none"/>
+              </w:rPr>
+              <w:t>&gt;</w:t>
+            </w:r>
+          </w:p>
+          <w:p>
+            <w:pPr>
+              <w:shd w:val="clear" w:color="auto" w:fill="2D2A2E"/>
+              <w:spacing w:line="285" w:lineRule="atLeast"/>
+              <w:rPr>
+                <w:rFonts w:ascii="Consolas" w:eastAsia="Times New Roman" w:hAnsi="Consolas" w:cs="Times New Roman"/>
+                <w:color w:val="FCFCFA"/>
+                <w:kern w:val="0"/>
+                <w:sz w:val="21"/>
+                <w:szCs w:val="21"/>
+                <w14:ligatures w14:val="none"/>
+              </w:rPr>
+            </w:pPr>
+            <w:r>
+              <w:rPr>
+                <w:rFonts w:ascii="Consolas" w:eastAsia="Times New Roman" w:hAnsi="Consolas" w:cs="Times New Roman"/>
+                <w:color w:val="FCFCFA"/>
+                <w:kern w:val="0"/>
+                <w:sz w:val="21"/>
+                <w:szCs w:val="21"/>
+                <w14:ligatures w14:val="none"/>
+              </w:rPr>
+              <w:t xml:space="preserve">      </w:t>
+            </w:r>
+            <w:r>
+              <w:rPr>
+                <w:rFonts w:ascii="Consolas" w:eastAsia="Times New Roman" w:hAnsi="Consolas" w:cs="Times New Roman"/>
+                <w:color w:val="939293"/>
+                <w:kern w:val="0"/>
+                <w:sz w:val="21"/>
+                <w:szCs w:val="21"/>
+                <w14:ligatures w14:val="none"/>
+              </w:rPr>
+              <w:t>&lt;</w:t>
+            </w:r>
+            <w:r>
+              <w:rPr>
+                <w:rFonts w:ascii="Consolas" w:eastAsia="Times New Roman" w:hAnsi="Consolas" w:cs="Times New Roman"/>
+                <w:color w:val="FF6188"/>
+                <w:kern w:val="0"/>
+                <w:sz w:val="21"/>
+                <w:szCs w:val="21"/>
+                <w14:ligatures w14:val="none"/>
+              </w:rPr>
+              <w:t>div</w:t>
+            </w:r>
+            <w:r>
+              <w:rPr>
+                <w:rFonts w:ascii="Consolas" w:eastAsia="Times New Roman" w:hAnsi="Consolas" w:cs="Times New Roman"/>
+                <w:color w:val="FCFCFA"/>
+                <w:kern w:val="0"/>
+                <w:sz w:val="21"/>
+                <w:szCs w:val="21"/>
+                <w14:ligatures w14:val="none"/>
+              </w:rPr>
+              <w:t xml:space="preserve"> </w:t>
+            </w:r>
+            <w:r>
+              <w:rPr>
+                <w:rFonts w:ascii="Consolas" w:eastAsia="Times New Roman" w:hAnsi="Consolas" w:cs="Times New Roman"/>
+                <w:i/>
+                <w:iCs/>
+                <w:color w:val="78DCE8"/>
+                <w:kern w:val="0"/>
+                <w:sz w:val="21"/>
+                <w:szCs w:val="21"/>
+                <w14:ligatures w14:val="none"/>
+              </w:rPr>
+              <w:t>className</w:t>
+            </w:r>
+            <w:r>
+              <w:rPr>
+                <w:rFonts w:ascii="Consolas" w:eastAsia="Times New Roman" w:hAnsi="Consolas" w:cs="Times New Roman"/>
+                <w:color w:val="FF6188"/>
+                <w:kern w:val="0"/>
+                <w:sz w:val="21"/>
+                <w:szCs w:val="21"/>
+                <w14:ligatures w14:val="none"/>
+              </w:rPr>
+              <w:t>=</w:t>
+            </w:r>
+            <w:r>
+              <w:rPr>
+                <w:rFonts w:ascii="Consolas" w:eastAsia="Times New Roman" w:hAnsi="Consolas" w:cs="Times New Roman"/>
+                <w:color w:val="939293"/>
+                <w:kern w:val="0"/>
+                <w:sz w:val="21"/>
+                <w:szCs w:val="21"/>
+                <w14:ligatures w14:val="none"/>
+              </w:rPr>
+              <w:t>'</w:t>
+            </w:r>
+            <w:r>
+              <w:rPr>
+                <w:rFonts w:ascii="Consolas" w:eastAsia="Times New Roman" w:hAnsi="Consolas" w:cs="Times New Roman"/>
+                <w:color w:val="FFD866"/>
+                <w:kern w:val="0"/>
+                <w:sz w:val="21"/>
+                <w:szCs w:val="21"/>
+                <w14:ligatures w14:val="none"/>
+              </w:rPr>
+              <w:t>flex gap-2 mt-5</w:t>
+            </w:r>
+            <w:r>
+              <w:rPr>
+                <w:rFonts w:ascii="Consolas" w:eastAsia="Times New Roman" w:hAnsi="Consolas" w:cs="Times New Roman"/>
+                <w:color w:val="939293"/>
+                <w:kern w:val="0"/>
+                <w:sz w:val="21"/>
+                <w:szCs w:val="21"/>
+                <w14:ligatures w14:val="none"/>
+              </w:rPr>
+              <w:t>'&gt;</w:t>
+            </w:r>
+          </w:p>
+          <w:p>
+            <w:pPr>
+              <w:shd w:val="clear" w:color="auto" w:fill="2D2A2E"/>
+              <w:spacing w:line="285" w:lineRule="atLeast"/>
+              <w:rPr>
+                <w:rFonts w:ascii="Consolas" w:eastAsia="Times New Roman" w:hAnsi="Consolas" w:cs="Times New Roman"/>
+                <w:color w:val="FCFCFA"/>
+                <w:kern w:val="0"/>
+                <w:sz w:val="21"/>
+                <w:szCs w:val="21"/>
+                <w14:ligatures w14:val="none"/>
+              </w:rPr>
+            </w:pPr>
+            <w:r>
+              <w:rPr>
+                <w:rFonts w:ascii="Consolas" w:eastAsia="Times New Roman" w:hAnsi="Consolas" w:cs="Times New Roman"/>
+                <w:color w:val="FCFCFA"/>
+                <w:kern w:val="0"/>
+                <w:sz w:val="21"/>
+                <w:szCs w:val="21"/>
+                <w14:ligatures w14:val="none"/>
+              </w:rPr>
+              <w:t xml:space="preserve">        </w:t>
+            </w:r>
+            <w:r>
+              <w:rPr>
+                <w:rFonts w:ascii="Consolas" w:eastAsia="Times New Roman" w:hAnsi="Consolas" w:cs="Times New Roman"/>
+                <w:color w:val="939293"/>
+                <w:kern w:val="0"/>
+                <w:sz w:val="21"/>
+                <w:szCs w:val="21"/>
+                <w14:ligatures w14:val="none"/>
+              </w:rPr>
+              <w:t>&lt;</w:t>
+            </w:r>
+            <w:r>
+              <w:rPr>
+                <w:rFonts w:ascii="Consolas" w:eastAsia="Times New Roman" w:hAnsi="Consolas" w:cs="Times New Roman"/>
+                <w:color w:val="FF6188"/>
+                <w:kern w:val="0"/>
+                <w:sz w:val="21"/>
+                <w:szCs w:val="21"/>
+                <w14:ligatures w14:val="none"/>
+              </w:rPr>
+              <w:t>p</w:t>
+            </w:r>
+            <w:r>
+              <w:rPr>
+                <w:rFonts w:ascii="Consolas" w:eastAsia="Times New Roman" w:hAnsi="Consolas" w:cs="Times New Roman"/>
+                <w:color w:val="939293"/>
+                <w:kern w:val="0"/>
+                <w:sz w:val="21"/>
+                <w:szCs w:val="21"/>
+                <w14:ligatures w14:val="none"/>
+              </w:rPr>
+              <w:t>&gt;</w:t>
+            </w:r>
+            <w:r>
+              <w:rPr>
+                <w:rFonts w:ascii="Consolas" w:eastAsia="Times New Roman" w:hAnsi="Consolas" w:cs="Times New Roman"/>
+                <w:color w:val="FCFCFA"/>
+                <w:kern w:val="0"/>
+                <w:sz w:val="21"/>
+                <w:szCs w:val="21"/>
+                <w14:ligatures w14:val="none"/>
+              </w:rPr>
+              <w:t>Have an account?</w:t>
+            </w:r>
+            <w:r>
+              <w:rPr>
+                <w:rFonts w:ascii="Consolas" w:eastAsia="Times New Roman" w:hAnsi="Consolas" w:cs="Times New Roman"/>
+                <w:color w:val="939293"/>
+                <w:kern w:val="0"/>
+                <w:sz w:val="21"/>
+                <w:szCs w:val="21"/>
+                <w14:ligatures w14:val="none"/>
+              </w:rPr>
+              <w:t>&lt;/</w:t>
+            </w:r>
+            <w:r>
+              <w:rPr>
+                <w:rFonts w:ascii="Consolas" w:eastAsia="Times New Roman" w:hAnsi="Consolas" w:cs="Times New Roman"/>
+                <w:color w:val="FF6188"/>
+                <w:kern w:val="0"/>
+                <w:sz w:val="21"/>
+                <w:szCs w:val="21"/>
+                <w14:ligatures w14:val="none"/>
+              </w:rPr>
+              <w:t>p</w:t>
+            </w:r>
+            <w:r>
+              <w:rPr>
+                <w:rFonts w:ascii="Consolas" w:eastAsia="Times New Roman" w:hAnsi="Consolas" w:cs="Times New Roman"/>
+                <w:color w:val="939293"/>
+                <w:kern w:val="0"/>
+                <w:sz w:val="21"/>
+                <w:szCs w:val="21"/>
+                <w14:ligatures w14:val="none"/>
+              </w:rPr>
+              <w:t>&gt;</w:t>
+            </w:r>
+          </w:p>
+          <w:p>
+            <w:pPr>
+              <w:shd w:val="clear" w:color="auto" w:fill="2D2A2E"/>
+              <w:spacing w:line="285" w:lineRule="atLeast"/>
+              <w:rPr>
+                <w:rFonts w:ascii="Consolas" w:eastAsia="Times New Roman" w:hAnsi="Consolas" w:cs="Times New Roman"/>
+                <w:color w:val="FCFCFA"/>
+                <w:kern w:val="0"/>
+                <w:sz w:val="21"/>
+                <w:szCs w:val="21"/>
+                <w14:ligatures w14:val="none"/>
+              </w:rPr>
+            </w:pPr>
+            <w:r>
+              <w:rPr>
+                <w:rFonts w:ascii="Consolas" w:eastAsia="Times New Roman" w:hAnsi="Consolas" w:cs="Times New Roman"/>
+                <w:color w:val="FCFCFA"/>
+                <w:kern w:val="0"/>
+                <w:sz w:val="21"/>
+                <w:szCs w:val="21"/>
+                <w14:ligatures w14:val="none"/>
+              </w:rPr>
+              <w:t xml:space="preserve">        </w:t>
+            </w:r>
+            <w:r>
+              <w:rPr>
+                <w:rFonts w:ascii="Consolas" w:eastAsia="Times New Roman" w:hAnsi="Consolas" w:cs="Times New Roman"/>
+                <w:color w:val="939293"/>
+                <w:kern w:val="0"/>
+                <w:sz w:val="21"/>
+                <w:szCs w:val="21"/>
+                <w14:ligatures w14:val="none"/>
+              </w:rPr>
+              <w:t>&lt;</w:t>
+            </w:r>
+            <w:r>
+              <w:rPr>
+                <w:rFonts w:ascii="Consolas" w:eastAsia="Times New Roman" w:hAnsi="Consolas" w:cs="Times New Roman"/>
+                <w:color w:val="FF6188"/>
+                <w:kern w:val="0"/>
+                <w:sz w:val="21"/>
+                <w:szCs w:val="21"/>
+                <w14:ligatures w14:val="none"/>
+              </w:rPr>
+              <w:t>Link</w:t>
+            </w:r>
+            <w:r>
+              <w:rPr>
+                <w:rFonts w:ascii="Consolas" w:eastAsia="Times New Roman" w:hAnsi="Consolas" w:cs="Times New Roman"/>
+                <w:color w:val="FCFCFA"/>
+                <w:kern w:val="0"/>
+                <w:sz w:val="21"/>
+                <w:szCs w:val="21"/>
+                <w14:ligatures w14:val="none"/>
+              </w:rPr>
+              <w:t xml:space="preserve"> </w:t>
+            </w:r>
+            <w:r>
+              <w:rPr>
+                <w:rFonts w:ascii="Consolas" w:eastAsia="Times New Roman" w:hAnsi="Consolas" w:cs="Times New Roman"/>
+                <w:i/>
+                <w:iCs/>
+                <w:color w:val="78DCE8"/>
+                <w:kern w:val="0"/>
+                <w:sz w:val="21"/>
+                <w:szCs w:val="21"/>
+                <w14:ligatures w14:val="none"/>
+              </w:rPr>
+              <w:t>to</w:t>
+            </w:r>
+            <w:r>
+              <w:rPr>
+                <w:rFonts w:ascii="Consolas" w:eastAsia="Times New Roman" w:hAnsi="Consolas" w:cs="Times New Roman"/>
+                <w:color w:val="FF6188"/>
+                <w:kern w:val="0"/>
+                <w:sz w:val="21"/>
+                <w:szCs w:val="21"/>
+                <w14:ligatures w14:val="none"/>
+              </w:rPr>
+              <w:t>=</w:t>
+            </w:r>
+            <w:r>
+              <w:rPr>
+                <w:rFonts w:ascii="Consolas" w:eastAsia="Times New Roman" w:hAnsi="Consolas" w:cs="Times New Roman"/>
+                <w:color w:val="FC9867"/>
+                <w:kern w:val="0"/>
+                <w:sz w:val="21"/>
+                <w:szCs w:val="21"/>
+                <w14:ligatures w14:val="none"/>
+              </w:rPr>
+              <w:t>{</w:t>
+            </w:r>
+            <w:r>
+              <w:rPr>
+                <w:rFonts w:ascii="Consolas" w:eastAsia="Times New Roman" w:hAnsi="Consolas" w:cs="Times New Roman"/>
+                <w:color w:val="939293"/>
+                <w:kern w:val="0"/>
+                <w:sz w:val="21"/>
+                <w:szCs w:val="21"/>
+                <w14:ligatures w14:val="none"/>
+              </w:rPr>
+              <w:t>'</w:t>
+            </w:r>
+            <w:r>
+              <w:rPr>
+                <w:rFonts w:ascii="Consolas" w:eastAsia="Times New Roman" w:hAnsi="Consolas" w:cs="Times New Roman"/>
+                <w:color w:val="FFD866"/>
+                <w:kern w:val="0"/>
+                <w:sz w:val="21"/>
+                <w:szCs w:val="21"/>
+                <w14:ligatures w14:val="none"/>
+              </w:rPr>
+              <w:t>/sign-in</w:t>
+            </w:r>
+            <w:r>
+              <w:rPr>
+                <w:rFonts w:ascii="Consolas" w:eastAsia="Times New Roman" w:hAnsi="Consolas" w:cs="Times New Roman"/>
+                <w:color w:val="939293"/>
+                <w:kern w:val="0"/>
+                <w:sz w:val="21"/>
+                <w:szCs w:val="21"/>
+                <w14:ligatures w14:val="none"/>
+              </w:rPr>
+              <w:t>'</w:t>
+            </w:r>
+            <w:r>
+              <w:rPr>
+                <w:rFonts w:ascii="Consolas" w:eastAsia="Times New Roman" w:hAnsi="Consolas" w:cs="Times New Roman"/>
+                <w:color w:val="FC9867"/>
+                <w:kern w:val="0"/>
+                <w:sz w:val="21"/>
+                <w:szCs w:val="21"/>
+                <w14:ligatures w14:val="none"/>
+              </w:rPr>
+              <w:t>}</w:t>
+            </w:r>
+            <w:r>
+              <w:rPr>
+                <w:rFonts w:ascii="Consolas" w:eastAsia="Times New Roman" w:hAnsi="Consolas" w:cs="Times New Roman"/>
+                <w:color w:val="939293"/>
+                <w:kern w:val="0"/>
+                <w:sz w:val="21"/>
+                <w:szCs w:val="21"/>
+                <w14:ligatures w14:val="none"/>
+              </w:rPr>
+              <w:t>&gt;</w:t>
+            </w:r>
+          </w:p>
+          <w:p>
+            <w:pPr>
+              <w:shd w:val="clear" w:color="auto" w:fill="2D2A2E"/>
+              <w:spacing w:line="285" w:lineRule="atLeast"/>
+              <w:rPr>
+                <w:rFonts w:ascii="Consolas" w:eastAsia="Times New Roman" w:hAnsi="Consolas" w:cs="Times New Roman"/>
+                <w:color w:val="FCFCFA"/>
+                <w:kern w:val="0"/>
+                <w:sz w:val="21"/>
+                <w:szCs w:val="21"/>
+                <w14:ligatures w14:val="none"/>
+              </w:rPr>
+            </w:pPr>
+            <w:r>
+              <w:rPr>
+                <w:rFonts w:ascii="Consolas" w:eastAsia="Times New Roman" w:hAnsi="Consolas" w:cs="Times New Roman"/>
+                <w:color w:val="FCFCFA"/>
+                <w:kern w:val="0"/>
+                <w:sz w:val="21"/>
+                <w:szCs w:val="21"/>
+                <w14:ligatures w14:val="none"/>
+              </w:rPr>
+              <w:t xml:space="preserve">          </w:t>
+            </w:r>
+            <w:r>
+              <w:rPr>
+                <w:rFonts w:ascii="Consolas" w:eastAsia="Times New Roman" w:hAnsi="Consolas" w:cs="Times New Roman"/>
+                <w:color w:val="939293"/>
+                <w:kern w:val="0"/>
+                <w:sz w:val="21"/>
+                <w:szCs w:val="21"/>
+                <w14:ligatures w14:val="none"/>
+              </w:rPr>
+              <w:t>&lt;</w:t>
+            </w:r>
+            <w:r>
+              <w:rPr>
+                <w:rFonts w:ascii="Consolas" w:eastAsia="Times New Roman" w:hAnsi="Consolas" w:cs="Times New Roman"/>
+                <w:color w:val="FF6188"/>
+                <w:kern w:val="0"/>
+                <w:sz w:val="21"/>
+                <w:szCs w:val="21"/>
+                <w14:ligatures w14:val="none"/>
+              </w:rPr>
+              <w:t>span</w:t>
+            </w:r>
+            <w:r>
+              <w:rPr>
+                <w:rFonts w:ascii="Consolas" w:eastAsia="Times New Roman" w:hAnsi="Consolas" w:cs="Times New Roman"/>
+                <w:color w:val="FCFCFA"/>
+                <w:kern w:val="0"/>
+                <w:sz w:val="21"/>
+                <w:szCs w:val="21"/>
+                <w14:ligatures w14:val="none"/>
+              </w:rPr>
+              <w:t xml:space="preserve"> </w:t>
+            </w:r>
+            <w:r>
+              <w:rPr>
+                <w:rFonts w:ascii="Consolas" w:eastAsia="Times New Roman" w:hAnsi="Consolas" w:cs="Times New Roman"/>
+                <w:i/>
+                <w:iCs/>
+                <w:color w:val="78DCE8"/>
+                <w:kern w:val="0"/>
+                <w:sz w:val="21"/>
+                <w:szCs w:val="21"/>
+                <w14:ligatures w14:val="none"/>
+              </w:rPr>
+              <w:t>className</w:t>
+            </w:r>
+            <w:r>
+              <w:rPr>
+                <w:rFonts w:ascii="Consolas" w:eastAsia="Times New Roman" w:hAnsi="Consolas" w:cs="Times New Roman"/>
+                <w:color w:val="FF6188"/>
+                <w:kern w:val="0"/>
+                <w:sz w:val="21"/>
+                <w:szCs w:val="21"/>
+                <w14:ligatures w14:val="none"/>
+              </w:rPr>
+              <w:t>=</w:t>
+            </w:r>
+            <w:r>
+              <w:rPr>
+                <w:rFonts w:ascii="Consolas" w:eastAsia="Times New Roman" w:hAnsi="Consolas" w:cs="Times New Roman"/>
+                <w:color w:val="939293"/>
+                <w:kern w:val="0"/>
+                <w:sz w:val="21"/>
+                <w:szCs w:val="21"/>
+                <w14:ligatures w14:val="none"/>
+              </w:rPr>
+              <w:t>'</w:t>
+            </w:r>
+            <w:r>
+              <w:rPr>
+                <w:rFonts w:ascii="Consolas" w:eastAsia="Times New Roman" w:hAnsi="Consolas" w:cs="Times New Roman"/>
+                <w:color w:val="FFD866"/>
+                <w:kern w:val="0"/>
+                <w:sz w:val="21"/>
+                <w:szCs w:val="21"/>
+                <w14:ligatures w14:val="none"/>
+              </w:rPr>
+              <w:t>text-blue-700</w:t>
+            </w:r>
+            <w:r>
+              <w:rPr>
+                <w:rFonts w:ascii="Consolas" w:eastAsia="Times New Roman" w:hAnsi="Consolas" w:cs="Times New Roman"/>
+                <w:color w:val="939293"/>
+                <w:kern w:val="0"/>
+                <w:sz w:val="21"/>
+                <w:szCs w:val="21"/>
+                <w14:ligatures w14:val="none"/>
+              </w:rPr>
+              <w:t>'&gt;</w:t>
+            </w:r>
+            <w:r>
+              <w:rPr>
+                <w:rFonts w:ascii="Consolas" w:eastAsia="Times New Roman" w:hAnsi="Consolas" w:cs="Times New Roman"/>
+                <w:color w:val="FCFCFA"/>
+                <w:kern w:val="0"/>
+                <w:sz w:val="21"/>
+                <w:szCs w:val="21"/>
+                <w14:ligatures w14:val="none"/>
+              </w:rPr>
+              <w:t>Sing In</w:t>
+            </w:r>
+            <w:r>
+              <w:rPr>
+                <w:rFonts w:ascii="Consolas" w:eastAsia="Times New Roman" w:hAnsi="Consolas" w:cs="Times New Roman"/>
+                <w:color w:val="939293"/>
+                <w:kern w:val="0"/>
+                <w:sz w:val="21"/>
+                <w:szCs w:val="21"/>
+                <w14:ligatures w14:val="none"/>
+              </w:rPr>
+              <w:t>&lt;/</w:t>
+            </w:r>
+            <w:r>
+              <w:rPr>
+                <w:rFonts w:ascii="Consolas" w:eastAsia="Times New Roman" w:hAnsi="Consolas" w:cs="Times New Roman"/>
+                <w:color w:val="FF6188"/>
+                <w:kern w:val="0"/>
+                <w:sz w:val="21"/>
+                <w:szCs w:val="21"/>
+                <w14:ligatures w14:val="none"/>
+              </w:rPr>
+              <w:t>span</w:t>
+            </w:r>
+            <w:r>
+              <w:rPr>
+                <w:rFonts w:ascii="Consolas" w:eastAsia="Times New Roman" w:hAnsi="Consolas" w:cs="Times New Roman"/>
+                <w:color w:val="939293"/>
+                <w:kern w:val="0"/>
+                <w:sz w:val="21"/>
+                <w:szCs w:val="21"/>
+                <w14:ligatures w14:val="none"/>
+              </w:rPr>
+              <w:t>&gt;</w:t>
+            </w:r>
+          </w:p>
+          <w:p>
+            <w:pPr>
+              <w:shd w:val="clear" w:color="auto" w:fill="2D2A2E"/>
+              <w:spacing w:line="285" w:lineRule="atLeast"/>
+              <w:rPr>
+                <w:rFonts w:ascii="Consolas" w:eastAsia="Times New Roman" w:hAnsi="Consolas" w:cs="Times New Roman"/>
+                <w:color w:val="FCFCFA"/>
+                <w:kern w:val="0"/>
+                <w:sz w:val="21"/>
+                <w:szCs w:val="21"/>
+                <w14:ligatures w14:val="none"/>
+              </w:rPr>
+            </w:pPr>
+            <w:r>
+              <w:rPr>
+                <w:rFonts w:ascii="Consolas" w:eastAsia="Times New Roman" w:hAnsi="Consolas" w:cs="Times New Roman"/>
+                <w:color w:val="FCFCFA"/>
+                <w:kern w:val="0"/>
+                <w:sz w:val="21"/>
+                <w:szCs w:val="21"/>
+                <w14:ligatures w14:val="none"/>
+              </w:rPr>
+              <w:t xml:space="preserve">        </w:t>
+            </w:r>
+            <w:r>
+              <w:rPr>
+                <w:rFonts w:ascii="Consolas" w:eastAsia="Times New Roman" w:hAnsi="Consolas" w:cs="Times New Roman"/>
+                <w:color w:val="939293"/>
+                <w:kern w:val="0"/>
+                <w:sz w:val="21"/>
+                <w:szCs w:val="21"/>
+                <w14:ligatures w14:val="none"/>
+              </w:rPr>
+              <w:t>&lt;/</w:t>
+            </w:r>
+            <w:r>
+              <w:rPr>
+                <w:rFonts w:ascii="Consolas" w:eastAsia="Times New Roman" w:hAnsi="Consolas" w:cs="Times New Roman"/>
+                <w:color w:val="FF6188"/>
+                <w:kern w:val="0"/>
+                <w:sz w:val="21"/>
+                <w:szCs w:val="21"/>
+                <w14:ligatures w14:val="none"/>
+              </w:rPr>
+              <w:t>Link</w:t>
+            </w:r>
+            <w:r>
+              <w:rPr>
+                <w:rFonts w:ascii="Consolas" w:eastAsia="Times New Roman" w:hAnsi="Consolas" w:cs="Times New Roman"/>
+                <w:color w:val="939293"/>
+                <w:kern w:val="0"/>
+                <w:sz w:val="21"/>
+                <w:szCs w:val="21"/>
+                <w14:ligatures w14:val="none"/>
+              </w:rPr>
+              <w:t>&gt;</w:t>
+            </w:r>
+          </w:p>
+          <w:p>
+            <w:pPr>
+              <w:shd w:val="clear" w:color="auto" w:fill="2D2A2E"/>
+              <w:spacing w:line="285" w:lineRule="atLeast"/>
+              <w:rPr>
+                <w:rFonts w:ascii="Consolas" w:eastAsia="Times New Roman" w:hAnsi="Consolas" w:cs="Times New Roman"/>
+                <w:color w:val="FCFCFA"/>
+                <w:kern w:val="0"/>
+                <w:sz w:val="21"/>
+                <w:szCs w:val="21"/>
+                <w14:ligatures w14:val="none"/>
+              </w:rPr>
+            </w:pPr>
+            <w:r>
+              <w:rPr>
+                <w:rFonts w:ascii="Consolas" w:eastAsia="Times New Roman" w:hAnsi="Consolas" w:cs="Times New Roman"/>
+                <w:color w:val="FCFCFA"/>
+                <w:kern w:val="0"/>
+                <w:sz w:val="21"/>
+                <w:szCs w:val="21"/>
+                <w14:ligatures w14:val="none"/>
+              </w:rPr>
+              <w:t xml:space="preserve">      </w:t>
+            </w:r>
+            <w:r>
+              <w:rPr>
+                <w:rFonts w:ascii="Consolas" w:eastAsia="Times New Roman" w:hAnsi="Consolas" w:cs="Times New Roman"/>
+                <w:color w:val="939293"/>
+                <w:kern w:val="0"/>
+                <w:sz w:val="21"/>
+                <w:szCs w:val="21"/>
+                <w14:ligatures w14:val="none"/>
+              </w:rPr>
+              <w:t>&lt;/</w:t>
+            </w:r>
+            <w:r>
+              <w:rPr>
+                <w:rFonts w:ascii="Consolas" w:eastAsia="Times New Roman" w:hAnsi="Consolas" w:cs="Times New Roman"/>
+                <w:color w:val="FF6188"/>
+                <w:kern w:val="0"/>
+                <w:sz w:val="21"/>
+                <w:szCs w:val="21"/>
+                <w14:ligatures w14:val="none"/>
+              </w:rPr>
+              <w:t>div</w:t>
+            </w:r>
+            <w:r>
+              <w:rPr>
+                <w:rFonts w:ascii="Consolas" w:eastAsia="Times New Roman" w:hAnsi="Consolas" w:cs="Times New Roman"/>
+                <w:color w:val="939293"/>
+                <w:kern w:val="0"/>
+                <w:sz w:val="21"/>
+                <w:szCs w:val="21"/>
+                <w14:ligatures w14:val="none"/>
+              </w:rPr>
+              <w:t>&gt;</w:t>
+            </w:r>
+          </w:p>
+          <w:p>
+            <w:pPr>
+              <w:shd w:val="clear" w:color="auto" w:fill="2D2A2E"/>
+              <w:spacing w:line="285" w:lineRule="atLeast"/>
+              <w:rPr>
+                <w:rFonts w:ascii="Consolas" w:eastAsia="Times New Roman" w:hAnsi="Consolas" w:cs="Times New Roman"/>
+                <w:color w:val="FCFCFA"/>
+                <w:kern w:val="0"/>
+                <w:sz w:val="21"/>
+                <w:szCs w:val="21"/>
+                <w14:ligatures w14:val="none"/>
+              </w:rPr>
+            </w:pPr>
+            <w:r>
+              <w:rPr>
+                <w:rFonts w:ascii="Consolas" w:eastAsia="Times New Roman" w:hAnsi="Consolas" w:cs="Times New Roman"/>
+                <w:color w:val="FCFCFA"/>
+                <w:kern w:val="0"/>
+                <w:sz w:val="21"/>
+                <w:szCs w:val="21"/>
+                <w14:ligatures w14:val="none"/>
+              </w:rPr>
+              <w:t xml:space="preserve">    </w:t>
+            </w:r>
+            <w:r>
+              <w:rPr>
+                <w:rFonts w:ascii="Consolas" w:eastAsia="Times New Roman" w:hAnsi="Consolas" w:cs="Times New Roman"/>
+                <w:color w:val="939293"/>
+                <w:kern w:val="0"/>
+                <w:sz w:val="21"/>
+                <w:szCs w:val="21"/>
+                <w14:ligatures w14:val="none"/>
+              </w:rPr>
+              <w:t>&lt;/</w:t>
+            </w:r>
+            <w:r>
+              <w:rPr>
+                <w:rFonts w:ascii="Consolas" w:eastAsia="Times New Roman" w:hAnsi="Consolas" w:cs="Times New Roman"/>
+                <w:color w:val="FF6188"/>
+                <w:kern w:val="0"/>
+                <w:sz w:val="21"/>
+                <w:szCs w:val="21"/>
+                <w14:ligatures w14:val="none"/>
+              </w:rPr>
+              <w:t>div</w:t>
+            </w:r>
+            <w:r>
+              <w:rPr>
+                <w:rFonts w:ascii="Consolas" w:eastAsia="Times New Roman" w:hAnsi="Consolas" w:cs="Times New Roman"/>
+                <w:color w:val="939293"/>
+                <w:kern w:val="0"/>
+                <w:sz w:val="21"/>
+                <w:szCs w:val="21"/>
+                <w14:ligatures w14:val="none"/>
+              </w:rPr>
+              <w:t>&gt;</w:t>
+            </w:r>
+          </w:p>
+          <w:p>
+            <w:pPr>
+              <w:shd w:val="clear" w:color="auto" w:fill="2D2A2E"/>
+              <w:spacing w:line="285" w:lineRule="atLeast"/>
+              <w:rPr>
+                <w:rFonts w:ascii="Consolas" w:eastAsia="Times New Roman" w:hAnsi="Consolas" w:cs="Times New Roman"/>
+                <w:color w:val="FCFCFA"/>
+                <w:kern w:val="0"/>
+                <w:sz w:val="21"/>
+                <w:szCs w:val="21"/>
+                <w14:ligatures w14:val="none"/>
+              </w:rPr>
+            </w:pPr>
+            <w:r>
+              <w:rPr>
+                <w:rFonts w:ascii="Consolas" w:eastAsia="Times New Roman" w:hAnsi="Consolas" w:cs="Times New Roman"/>
+                <w:color w:val="FCFCFA"/>
+                <w:kern w:val="0"/>
+                <w:sz w:val="21"/>
+                <w:szCs w:val="21"/>
+                <w14:ligatures w14:val="none"/>
+              </w:rPr>
+              <w:t xml:space="preserve">  </w:t>
+            </w:r>
+            <w:r>
+              <w:rPr>
+                <w:rFonts w:ascii="Consolas" w:eastAsia="Times New Roman" w:hAnsi="Consolas" w:cs="Times New Roman"/>
+                <w:color w:val="939293"/>
+                <w:kern w:val="0"/>
+                <w:sz w:val="21"/>
+                <w:szCs w:val="21"/>
+                <w14:ligatures w14:val="none"/>
+              </w:rPr>
+              <w:t>)</w:t>
+            </w:r>
+          </w:p>
+          <w:p>
+            <w:pPr>
+              <w:shd w:val="clear" w:color="auto" w:fill="2D2A2E"/>
+              <w:spacing w:line="285" w:lineRule="atLeast"/>
+              <w:rPr>
+                <w:rFonts w:ascii="Consolas" w:eastAsia="Times New Roman" w:hAnsi="Consolas" w:cs="Times New Roman"/>
+                <w:color w:val="FCFCFA"/>
+                <w:kern w:val="0"/>
+                <w:sz w:val="21"/>
+                <w:szCs w:val="21"/>
+                <w14:ligatures w14:val="none"/>
+              </w:rPr>
+            </w:pPr>
+            <w:r>
+              <w:rPr>
+                <w:rFonts w:ascii="Consolas" w:eastAsia="Times New Roman" w:hAnsi="Consolas" w:cs="Times New Roman"/>
+                <w:color w:val="939293"/>
+                <w:kern w:val="0"/>
+                <w:sz w:val="21"/>
+                <w:szCs w:val="21"/>
+                <w14:ligatures w14:val="none"/>
+              </w:rPr>
+              <w:t>}</w:t>
+            </w:r>
+          </w:p>
+          <w:p>
+            <w:pPr>
+              <w:shd w:val="clear" w:color="auto" w:fill="2D2A2E"/>
+              <w:spacing w:line="285" w:lineRule="atLeast"/>
+              <w:rPr>
+                <w:rFonts w:ascii="Consolas" w:eastAsia="Times New Roman" w:hAnsi="Consolas" w:cs="Times New Roman"/>
+                <w:color w:val="FCFCFA"/>
+                <w:kern w:val="0"/>
+                <w:sz w:val="21"/>
+                <w:szCs w:val="21"/>
+                <w14:ligatures w14:val="none"/>
+              </w:rPr>
+            </w:pPr>
+          </w:p>
+          <w:p>
+            <w:pPr>
+              <w:rPr>
+                <w:lang w:val="es-CO"/>
+              </w:rPr>
+            </w:pPr>
+          </w:p>
+        </w:tc>
+      </w:tr>
+    </w:tbl>
+    <w:p>
+      <w:pPr>
+        <w:rPr>
+          <w:lang w:val="es-CO"/>
+        </w:rPr>
+      </w:pPr>
+    </w:p>
+    <w:p>
+      <w:r>
+        <w:t xml:space="preserve">CLASS 13: </w:t>
+      </w:r>
+      <w:r>
+        <w:t>Complete sign up page functionality</w:t>
+      </w:r>
+    </w:p>
+    <w:p>
+      <w:r>
+        <w:t>We are going to add functionality to this page and connect it to the database</w:t>
+      </w:r>
+    </w:p>
+    <w:p>
+      <w:r>
+        <w:t>so we want to add an unchanged event listenet to the inputs</w:t>
+      </w:r>
+    </w:p>
+    <w:p>
+      <w:r>
+        <w:drawing>
+          <wp:inline distT="0" distB="0" distL="0" distR="0" wp14:anchorId="4EF74BCC" wp14:editId="39E8E3CB">
+            <wp:extent cx="5612130" cy="1906905"/>
+            <wp:effectExtent l="0" t="0" r="7620" b="0"/>
+            <wp:docPr id="2100009321" name="Picture 1"/>
+            <wp:cNvGraphicFramePr>
+              <a:graphicFrameLocks xmlns:a="http://schemas.openxmlformats.org/drawingml/2006/main" noChangeAspect="1"/>
+            </wp:cNvGraphicFramePr>
+            <a:graphic xmlns:a="http://schemas.openxmlformats.org/drawingml/2006/main">
+              <a:graphicData uri="http://schemas.openxmlformats.org/drawingml/2006/picture">
+                <pic:pic xmlns:pic="http://schemas.openxmlformats.org/drawingml/2006/picture">
+                  <pic:nvPicPr>
+                    <pic:cNvPr id="2100009321" name=""/>
+                    <pic:cNvPicPr/>
+                  </pic:nvPicPr>
+                  <pic:blipFill>
+                    <a:blip r:embed="rId64"/>
+                    <a:stretch>
+                      <a:fillRect/>
+                    </a:stretch>
+                  </pic:blipFill>
+                  <pic:spPr>
+                    <a:xfrm>
+                      <a:off x="0" y="0"/>
+                      <a:ext cx="5612130" cy="1906905"/>
+                    </a:xfrm>
+                    <a:prstGeom prst="rect">
+                      <a:avLst/>
+                    </a:prstGeom>
+                  </pic:spPr>
+                </pic:pic>
+              </a:graphicData>
+            </a:graphic>
+          </wp:inline>
+        </w:drawing>
+      </w:r>
+    </w:p>
+    <w:p>
+      <w:r>
+        <w:t>all information is stored in a piece of state called formData</w:t>
       </w:r>
     </w:p>
     <w:sectPr>
@@ -2647,6 +5634,25 @@
     <w:uiPriority w:val="99"/>
     <w:semiHidden/>
     <w:unhideWhenUsed/>
+  </w:style>
+  <w:style w:type="table" w:styleId="TableGrid">
+    <w:name w:val="Table Grid"/>
+    <w:basedOn w:val="TableNormal"/>
+    <w:uiPriority w:val="39"/>
+    <w:rsid w:val="00EE6A5F"/>
+    <w:pPr>
+      <w:spacing w:after="0" w:line="240" w:lineRule="auto"/>
+    </w:pPr>
+    <w:tblPr>
+      <w:tblBorders>
+        <w:top w:val="single" w:sz="4" w:space="0" w:color="auto"/>
+        <w:left w:val="single" w:sz="4" w:space="0" w:color="auto"/>
+        <w:bottom w:val="single" w:sz="4" w:space="0" w:color="auto"/>
+        <w:right w:val="single" w:sz="4" w:space="0" w:color="auto"/>
+        <w:insideH w:val="single" w:sz="4" w:space="0" w:color="auto"/>
+        <w:insideV w:val="single" w:sz="4" w:space="0" w:color="auto"/>
+      </w:tblBorders>
+    </w:tblPr>
   </w:style>
 </w:styles>
 </file>

</xml_diff>

<commit_message>
create listing model and add create listing API route
</commit_message>
<xml_diff>
--- a/notesMERNcourse.docx
+++ b/notesMERNcourse.docx
@@ -12071,6 +12071,9 @@
     </w:p>
     <w:p>
       <w:r>
+        <w:rPr>
+          <w:noProof/>
+        </w:rPr>
         <w:drawing>
           <wp:inline distT="0" distB="0" distL="0" distR="0" wp14:anchorId="1CBD4894" wp14:editId="249608F2">
             <wp:extent cx="5052498" cy="2255715"/>
@@ -12115,6 +12118,9 @@
     </w:p>
     <w:p>
       <w:r>
+        <w:rPr>
+          <w:noProof/>
+        </w:rPr>
         <w:drawing>
           <wp:inline distT="0" distB="0" distL="0" distR="0" wp14:anchorId="0E405FA5" wp14:editId="19817B34">
             <wp:extent cx="5612130" cy="2341880"/>
@@ -12159,6 +12165,9 @@
     </w:p>
     <w:p>
       <w:r>
+        <w:rPr>
+          <w:noProof/>
+        </w:rPr>
         <w:drawing>
           <wp:inline distT="0" distB="0" distL="0" distR="0" wp14:anchorId="0F6C65FA" wp14:editId="18FCC7CB">
             <wp:extent cx="5612130" cy="1042035"/>
@@ -12203,6 +12212,9 @@
     </w:p>
     <w:p>
       <w:r>
+        <w:rPr>
+          <w:noProof/>
+        </w:rPr>
         <w:lastRenderedPageBreak/>
         <w:drawing>
           <wp:inline distT="0" distB="0" distL="0" distR="0" wp14:anchorId="21E908D3" wp14:editId="04044572">
@@ -12248,6 +12260,9 @@
     </w:p>
     <w:p>
       <w:r>
+        <w:rPr>
+          <w:noProof/>
+        </w:rPr>
         <w:drawing>
           <wp:inline distT="0" distB="0" distL="0" distR="0" wp14:anchorId="04158877" wp14:editId="78C4C076">
             <wp:extent cx="5612130" cy="3216910"/>
@@ -20197,6 +20212,9 @@
     </w:p>
     <w:p>
       <w:r>
+        <w:rPr>
+          <w:noProof/>
+        </w:rPr>
         <w:drawing>
           <wp:inline distT="0" distB="0" distL="0" distR="0" wp14:anchorId="00764B55" wp14:editId="5534B679">
             <wp:extent cx="1272650" cy="1409822"/>
@@ -20241,6 +20259,9 @@
     </w:p>
     <w:p>
       <w:r>
+        <w:rPr>
+          <w:noProof/>
+        </w:rPr>
         <w:lastRenderedPageBreak/>
         <w:drawing>
           <wp:inline distT="0" distB="0" distL="0" distR="0" wp14:anchorId="5E4036BB" wp14:editId="54BC9BB1">
@@ -20286,6 +20307,9 @@
     </w:p>
     <w:p>
       <w:r>
+        <w:rPr>
+          <w:noProof/>
+        </w:rPr>
         <w:drawing>
           <wp:inline distT="0" distB="0" distL="0" distR="0" wp14:anchorId="607A8533" wp14:editId="345B098B">
             <wp:extent cx="5612130" cy="2590165"/>
@@ -20330,6 +20354,9 @@
     </w:p>
     <w:p>
       <w:r>
+        <w:rPr>
+          <w:noProof/>
+        </w:rPr>
         <w:drawing>
           <wp:inline distT="0" distB="0" distL="0" distR="0" wp14:anchorId="4F81FC5E" wp14:editId="48BB8C06">
             <wp:extent cx="1996613" cy="960203"/>
@@ -22720,6 +22747,9 @@
     </w:p>
     <w:p>
       <w:r>
+        <w:rPr>
+          <w:noProof/>
+        </w:rPr>
         <w:drawing>
           <wp:inline distT="0" distB="0" distL="0" distR="0" wp14:anchorId="566FE896" wp14:editId="1E3A9F55">
             <wp:extent cx="5502117" cy="1981372"/>
@@ -22757,7 +22787,16 @@
         </w:drawing>
       </w:r>
     </w:p>
-    <w:p/>
+    <w:p>
+      <w:r>
+        <w:t>class 22</w:t>
+      </w:r>
+    </w:p>
+    <w:p>
+      <w:r>
+        <w:t>npm I cookie-parser</w:t>
+      </w:r>
+    </w:p>
     <w:sectPr>
       <w:pgSz w:w="12240" w:h="15840"/>
       <w:pgMar w:top="1417" w:right="1701" w:bottom="1417" w:left="1701" w:header="708" w:footer="708" w:gutter="0"/>

</xml_diff>

<commit_message>
add contact landlord functionality to the listing page
</commit_message>
<xml_diff>
--- a/notesMERNcourse.docx
+++ b/notesMERNcourse.docx
@@ -9,17 +9,46 @@
     </w:p>
     <w:p>
       <w:r>
-        <w:t>create a folder named api into the root</w:t>
-      </w:r>
-    </w:p>
-    <w:p>
-      <w:r>
-        <w:t>in the  the terminal and in the root :</w:t>
-      </w:r>
-    </w:p>
-    <w:p>
-      <w:r>
-        <w:t>npm init -y</w:t>
+        <w:t xml:space="preserve">create a folder named </w:t>
+      </w:r>
+      <w:proofErr w:type="spellStart"/>
+      <w:r>
+        <w:t>api</w:t>
+      </w:r>
+      <w:proofErr w:type="spellEnd"/>
+      <w:r>
+        <w:t xml:space="preserve"> into the root</w:t>
+      </w:r>
+    </w:p>
+    <w:p>
+      <w:r>
+        <w:t xml:space="preserve">in the  </w:t>
+      </w:r>
+      <w:proofErr w:type="spellStart"/>
+      <w:r>
+        <w:t>the</w:t>
+      </w:r>
+      <w:proofErr w:type="spellEnd"/>
+      <w:r>
+        <w:t xml:space="preserve"> terminal and in the root :</w:t>
+      </w:r>
+    </w:p>
+    <w:p>
+      <w:proofErr w:type="spellStart"/>
+      <w:r>
+        <w:t>npm</w:t>
+      </w:r>
+      <w:proofErr w:type="spellEnd"/>
+      <w:r>
+        <w:t xml:space="preserve"> </w:t>
+      </w:r>
+      <w:proofErr w:type="spellStart"/>
+      <w:r>
+        <w:t>init</w:t>
+      </w:r>
+      <w:proofErr w:type="spellEnd"/>
+      <w:r>
+        <w:t xml:space="preserve"> -y</w:t>
       </w:r>
     </w:p>
     <w:p>
@@ -172,7 +201,15 @@
     </w:p>
     <w:p>
       <w:r>
-        <w:t>Now we need to create index.js file inside api folder</w:t>
+        <w:t xml:space="preserve">Now we need to create index.js file inside </w:t>
+      </w:r>
+      <w:proofErr w:type="spellStart"/>
+      <w:r>
+        <w:t>api</w:t>
+      </w:r>
+      <w:proofErr w:type="spellEnd"/>
+      <w:r>
+        <w:t xml:space="preserve"> folder</w:t>
       </w:r>
     </w:p>
     <w:p>
@@ -181,8 +218,21 @@
       </w:r>
     </w:p>
     <w:p>
-      <w:r>
-        <w:t>npm i express</w:t>
+      <w:proofErr w:type="spellStart"/>
+      <w:r>
+        <w:t>npm</w:t>
+      </w:r>
+      <w:proofErr w:type="spellEnd"/>
+      <w:r>
+        <w:t xml:space="preserve"> </w:t>
+      </w:r>
+      <w:proofErr w:type="spellStart"/>
+      <w:r>
+        <w:t>i</w:t>
+      </w:r>
+      <w:proofErr w:type="spellEnd"/>
+      <w:r>
+        <w:t xml:space="preserve"> express</w:t>
       </w:r>
     </w:p>
     <w:p>
@@ -284,9 +334,35 @@
     </w:p>
     <w:p/>
     <w:p>
-      <w:r>
-        <w:t>como bloquear cellular por robo</w:t>
-      </w:r>
+      <w:proofErr w:type="spellStart"/>
+      <w:r>
+        <w:t>como</w:t>
+      </w:r>
+      <w:proofErr w:type="spellEnd"/>
+      <w:r>
+        <w:t xml:space="preserve"> </w:t>
+      </w:r>
+      <w:proofErr w:type="spellStart"/>
+      <w:r>
+        <w:t>bloquear</w:t>
+      </w:r>
+      <w:proofErr w:type="spellEnd"/>
+      <w:r>
+        <w:t xml:space="preserve"> cellular </w:t>
+      </w:r>
+      <w:proofErr w:type="spellStart"/>
+      <w:r>
+        <w:t>por</w:t>
+      </w:r>
+      <w:proofErr w:type="spellEnd"/>
+      <w:r>
+        <w:t xml:space="preserve"> </w:t>
+      </w:r>
+      <w:proofErr w:type="spellStart"/>
+      <w:r>
+        <w:t>robo</w:t>
+      </w:r>
+      <w:proofErr w:type="spellEnd"/>
     </w:p>
     <w:p>
       <w:r>
@@ -380,7 +456,15 @@
     </w:p>
     <w:p>
       <w:r>
-        <w:t>open two terminal one for the api and another for the client and run them:</w:t>
+        <w:t xml:space="preserve">open two terminal one for the </w:t>
+      </w:r>
+      <w:proofErr w:type="spellStart"/>
+      <w:r>
+        <w:t>api</w:t>
+      </w:r>
+      <w:proofErr w:type="spellEnd"/>
+      <w:r>
+        <w:t xml:space="preserve"> and another for the client and run them:</w:t>
       </w:r>
     </w:p>
     <w:p>
@@ -426,13 +510,34 @@
       </w:r>
     </w:p>
     <w:p>
-      <w:r>
-        <w:t>npm i mongoose</w:t>
-      </w:r>
-    </w:p>
-    <w:p>
-      <w:r>
-        <w:t>in the chrome sigin mongo atlas and create a new project:</w:t>
+      <w:proofErr w:type="spellStart"/>
+      <w:r>
+        <w:t>npm</w:t>
+      </w:r>
+      <w:proofErr w:type="spellEnd"/>
+      <w:r>
+        <w:t xml:space="preserve"> </w:t>
+      </w:r>
+      <w:proofErr w:type="spellStart"/>
+      <w:r>
+        <w:t>i</w:t>
+      </w:r>
+      <w:proofErr w:type="spellEnd"/>
+      <w:r>
+        <w:t xml:space="preserve"> mongoose</w:t>
+      </w:r>
+    </w:p>
+    <w:p>
+      <w:r>
+        <w:t xml:space="preserve">in the chrome </w:t>
+      </w:r>
+      <w:proofErr w:type="spellStart"/>
+      <w:r>
+        <w:t>sigin</w:t>
+      </w:r>
+      <w:proofErr w:type="spellEnd"/>
+      <w:r>
+        <w:t xml:space="preserve"> mongo atlas and create a new project:</w:t>
       </w:r>
     </w:p>
     <w:p>
@@ -1123,8 +1228,21 @@
         <w:t xml:space="preserve"> </w:t>
       </w:r>
       <w:r>
-        <w:t>&gt;npm install dotenv</w:t>
-      </w:r>
+        <w:t>&gt;</w:t>
+      </w:r>
+      <w:proofErr w:type="spellStart"/>
+      <w:r>
+        <w:t>npm</w:t>
+      </w:r>
+      <w:proofErr w:type="spellEnd"/>
+      <w:r>
+        <w:t xml:space="preserve"> install </w:t>
+      </w:r>
+      <w:proofErr w:type="spellStart"/>
+      <w:r>
+        <w:t>dotenv</w:t>
+      </w:r>
+      <w:proofErr w:type="spellEnd"/>
     </w:p>
     <w:p>
       <w:r>
@@ -1305,11 +1423,24 @@
     </w:p>
     <w:p>
       <w:r>
-        <w:t>****alt +shift+down arrow****  copy twice a blo</w:t>
+        <w:t>****alt +</w:t>
+      </w:r>
+      <w:proofErr w:type="spellStart"/>
+      <w:r>
+        <w:t>shift+down</w:t>
+      </w:r>
+      <w:proofErr w:type="spellEnd"/>
+      <w:r>
+        <w:t xml:space="preserve"> arrow****  copy twice a </w:t>
+      </w:r>
+      <w:proofErr w:type="spellStart"/>
+      <w:r>
+        <w:t>blo</w:t>
       </w:r>
       <w:r>
         <w:t>k</w:t>
       </w:r>
+      <w:proofErr w:type="spellEnd"/>
       <w:r>
         <w:t xml:space="preserve"> of code</w:t>
       </w:r>
@@ -1606,7 +1737,23 @@
     </w:p>
     <w:p>
       <w:r>
-        <w:t>each time we call /api/user index will call  ‘/test’ from userRouter which  calls test function which is defined in the controller file</w:t>
+        <w:t>each time we call /</w:t>
+      </w:r>
+      <w:proofErr w:type="spellStart"/>
+      <w:r>
+        <w:t>api</w:t>
+      </w:r>
+      <w:proofErr w:type="spellEnd"/>
+      <w:r>
+        <w:t xml:space="preserve">/user index will call  ‘/test’ from </w:t>
+      </w:r>
+      <w:proofErr w:type="spellStart"/>
+      <w:r>
+        <w:t>userRouter</w:t>
+      </w:r>
+      <w:proofErr w:type="spellEnd"/>
+      <w:r>
+        <w:t xml:space="preserve"> which  calls test function which is defined in the controller file</w:t>
       </w:r>
     </w:p>
     <w:p>
@@ -2037,13 +2184,47 @@
           <w:szCs w:val="32"/>
         </w:rPr>
       </w:pPr>
+      <w:proofErr w:type="spellStart"/>
       <w:r>
         <w:rPr>
           <w:sz w:val="32"/>
           <w:szCs w:val="32"/>
         </w:rPr>
-        <w:t>npm i bcryptjs</w:t>
-      </w:r>
+        <w:t>npm</w:t>
+      </w:r>
+      <w:proofErr w:type="spellEnd"/>
+      <w:r>
+        <w:rPr>
+          <w:sz w:val="32"/>
+          <w:szCs w:val="32"/>
+        </w:rPr>
+        <w:t xml:space="preserve"> </w:t>
+      </w:r>
+      <w:proofErr w:type="spellStart"/>
+      <w:r>
+        <w:rPr>
+          <w:sz w:val="32"/>
+          <w:szCs w:val="32"/>
+        </w:rPr>
+        <w:t>i</w:t>
+      </w:r>
+      <w:proofErr w:type="spellEnd"/>
+      <w:r>
+        <w:rPr>
+          <w:sz w:val="32"/>
+          <w:szCs w:val="32"/>
+        </w:rPr>
+        <w:t xml:space="preserve"> </w:t>
+      </w:r>
+      <w:proofErr w:type="spellStart"/>
+      <w:r>
+        <w:rPr>
+          <w:sz w:val="32"/>
+          <w:szCs w:val="32"/>
+        </w:rPr>
+        <w:t>bcryptjs</w:t>
+      </w:r>
+      <w:proofErr w:type="spellEnd"/>
     </w:p>
     <w:p>
       <w:r>
@@ -2052,7 +2233,15 @@
     </w:p>
     <w:p>
       <w:r>
-        <w:t xml:space="preserve">in the api/index.js </w:t>
+        <w:t xml:space="preserve">in the </w:t>
+      </w:r>
+      <w:proofErr w:type="spellStart"/>
+      <w:r>
+        <w:t>api</w:t>
+      </w:r>
+      <w:proofErr w:type="spellEnd"/>
+      <w:r>
+        <w:t xml:space="preserve">/index.js </w:t>
       </w:r>
     </w:p>
     <w:p>
@@ -2238,9 +2427,19 @@
       </w:r>
     </w:p>
     <w:p>
-      <w:r>
-        <w:t>Beowse to SignUp.jsx</w:t>
-      </w:r>
+      <w:proofErr w:type="spellStart"/>
+      <w:r>
+        <w:t>Beowse</w:t>
+      </w:r>
+      <w:proofErr w:type="spellEnd"/>
+      <w:r>
+        <w:t xml:space="preserve"> to </w:t>
+      </w:r>
+      <w:proofErr w:type="spellStart"/>
+      <w:r>
+        <w:t>SignUp.jsx</w:t>
+      </w:r>
+      <w:proofErr w:type="spellEnd"/>
     </w:p>
     <w:p>
       <w:r>
@@ -2536,8 +2735,21 @@
                 <w:szCs w:val="21"/>
                 <w14:ligatures w14:val="none"/>
               </w:rPr>
-              <w:t>react-router-dom</w:t>
+              <w:t>react-router-</w:t>
             </w:r>
+            <w:proofErr w:type="spellStart"/>
+            <w:r>
+              <w:rPr>
+                <w:rFonts w:ascii="Consolas" w:eastAsia="Times New Roman" w:hAnsi="Consolas" w:cs="Times New Roman"/>
+                <w:color w:val="FFD866"/>
+                <w:kern w:val="0"/>
+                <w:sz w:val="21"/>
+                <w:szCs w:val="21"/>
+                <w14:ligatures w14:val="none"/>
+              </w:rPr>
+              <w:t>dom</w:t>
+            </w:r>
+            <w:proofErr w:type="spellEnd"/>
             <w:r>
               <w:rPr>
                 <w:rFonts w:ascii="Consolas" w:eastAsia="Times New Roman" w:hAnsi="Consolas" w:cs="Times New Roman"/>
@@ -2645,6 +2857,7 @@
               </w:rPr>
               <w:t xml:space="preserve"> </w:t>
             </w:r>
+            <w:proofErr w:type="spellStart"/>
             <w:r>
               <w:rPr>
                 <w:rFonts w:ascii="Consolas" w:eastAsia="Times New Roman" w:hAnsi="Consolas" w:cs="Times New Roman"/>
@@ -2656,6 +2869,7 @@
               </w:rPr>
               <w:t>SignUp</w:t>
             </w:r>
+            <w:proofErr w:type="spellEnd"/>
             <w:r>
               <w:rPr>
                 <w:rFonts w:ascii="Consolas" w:eastAsia="Times New Roman" w:hAnsi="Consolas" w:cs="Times New Roman"/>
@@ -2805,6 +3019,7 @@
               </w:rPr>
               <w:t xml:space="preserve"> </w:t>
             </w:r>
+            <w:proofErr w:type="spellStart"/>
             <w:r>
               <w:rPr>
                 <w:rFonts w:ascii="Consolas" w:eastAsia="Times New Roman" w:hAnsi="Consolas" w:cs="Times New Roman"/>
@@ -2818,6 +3033,7 @@
               </w:rPr>
               <w:t>className</w:t>
             </w:r>
+            <w:proofErr w:type="spellEnd"/>
             <w:r>
               <w:rPr>
                 <w:rFonts w:ascii="Consolas" w:eastAsia="Times New Roman" w:hAnsi="Consolas" w:cs="Times New Roman"/>
@@ -2920,6 +3136,7 @@
               </w:rPr>
               <w:t xml:space="preserve"> </w:t>
             </w:r>
+            <w:proofErr w:type="spellStart"/>
             <w:r>
               <w:rPr>
                 <w:rFonts w:ascii="Consolas" w:eastAsia="Times New Roman" w:hAnsi="Consolas" w:cs="Times New Roman"/>
@@ -2933,6 +3150,7 @@
               </w:rPr>
               <w:t>className</w:t>
             </w:r>
+            <w:proofErr w:type="spellEnd"/>
             <w:r>
               <w:rPr>
                 <w:rFonts w:ascii="Consolas" w:eastAsia="Times New Roman" w:hAnsi="Consolas" w:cs="Times New Roman"/>
@@ -2964,7 +3182,31 @@
                 <w:szCs w:val="21"/>
                 <w14:ligatures w14:val="none"/>
               </w:rPr>
-              <w:t>text-3xl text-center font-semibold my-7</w:t>
+              <w:t>text-3xl text-center font-</w:t>
+            </w:r>
+            <w:proofErr w:type="spellStart"/>
+            <w:r>
+              <w:rPr>
+                <w:rFonts w:ascii="Consolas" w:eastAsia="Times New Roman" w:hAnsi="Consolas" w:cs="Times New Roman"/>
+                <w:color w:val="FFD866"/>
+                <w:kern w:val="0"/>
+                <w:sz w:val="21"/>
+                <w:szCs w:val="21"/>
+                <w14:ligatures w14:val="none"/>
+              </w:rPr>
+              <w:t>semibold</w:t>
+            </w:r>
+            <w:proofErr w:type="spellEnd"/>
+            <w:r>
+              <w:rPr>
+                <w:rFonts w:ascii="Consolas" w:eastAsia="Times New Roman" w:hAnsi="Consolas" w:cs="Times New Roman"/>
+                <w:color w:val="FFD866"/>
+                <w:kern w:val="0"/>
+                <w:sz w:val="21"/>
+                <w:szCs w:val="21"/>
+                <w14:ligatures w14:val="none"/>
+              </w:rPr>
+              <w:t xml:space="preserve"> my-7</w:t>
             </w:r>
             <w:r>
               <w:rPr>
@@ -3079,6 +3321,7 @@
               </w:rPr>
               <w:t xml:space="preserve"> </w:t>
             </w:r>
+            <w:proofErr w:type="spellStart"/>
             <w:r>
               <w:rPr>
                 <w:rFonts w:ascii="Consolas" w:eastAsia="Times New Roman" w:hAnsi="Consolas" w:cs="Times New Roman"/>
@@ -3092,6 +3335,7 @@
               </w:rPr>
               <w:t>className</w:t>
             </w:r>
+            <w:proofErr w:type="spellEnd"/>
             <w:r>
               <w:rPr>
                 <w:rFonts w:ascii="Consolas" w:eastAsia="Times New Roman" w:hAnsi="Consolas" w:cs="Times New Roman"/>
@@ -3331,6 +3575,7 @@
               </w:rPr>
               <w:t xml:space="preserve"> </w:t>
             </w:r>
+            <w:proofErr w:type="spellStart"/>
             <w:r>
               <w:rPr>
                 <w:rFonts w:ascii="Consolas" w:eastAsia="Times New Roman" w:hAnsi="Consolas" w:cs="Times New Roman"/>
@@ -3344,6 +3589,7 @@
               </w:rPr>
               <w:t>className</w:t>
             </w:r>
+            <w:proofErr w:type="spellEnd"/>
             <w:r>
               <w:rPr>
                 <w:rFonts w:ascii="Consolas" w:eastAsia="Times New Roman" w:hAnsi="Consolas" w:cs="Times New Roman"/>
@@ -3672,6 +3918,7 @@
               </w:rPr>
               <w:t xml:space="preserve"> </w:t>
             </w:r>
+            <w:proofErr w:type="spellStart"/>
             <w:r>
               <w:rPr>
                 <w:rFonts w:ascii="Consolas" w:eastAsia="Times New Roman" w:hAnsi="Consolas" w:cs="Times New Roman"/>
@@ -3685,6 +3932,7 @@
               </w:rPr>
               <w:t>className</w:t>
             </w:r>
+            <w:proofErr w:type="spellEnd"/>
             <w:r>
               <w:rPr>
                 <w:rFonts w:ascii="Consolas" w:eastAsia="Times New Roman" w:hAnsi="Consolas" w:cs="Times New Roman"/>
@@ -4013,6 +4261,7 @@
               </w:rPr>
               <w:t xml:space="preserve"> </w:t>
             </w:r>
+            <w:proofErr w:type="spellStart"/>
             <w:r>
               <w:rPr>
                 <w:rFonts w:ascii="Consolas" w:eastAsia="Times New Roman" w:hAnsi="Consolas" w:cs="Times New Roman"/>
@@ -4026,6 +4275,7 @@
               </w:rPr>
               <w:t>className</w:t>
             </w:r>
+            <w:proofErr w:type="spellEnd"/>
             <w:r>
               <w:rPr>
                 <w:rFonts w:ascii="Consolas" w:eastAsia="Times New Roman" w:hAnsi="Consolas" w:cs="Times New Roman"/>
@@ -4218,6 +4468,7 @@
               </w:rPr>
               <w:t xml:space="preserve"> </w:t>
             </w:r>
+            <w:proofErr w:type="spellStart"/>
             <w:r>
               <w:rPr>
                 <w:rFonts w:ascii="Consolas" w:eastAsia="Times New Roman" w:hAnsi="Consolas" w:cs="Times New Roman"/>
@@ -4231,6 +4482,7 @@
               </w:rPr>
               <w:t>className</w:t>
             </w:r>
+            <w:proofErr w:type="spellEnd"/>
             <w:r>
               <w:rPr>
                 <w:rFonts w:ascii="Consolas" w:eastAsia="Times New Roman" w:hAnsi="Consolas" w:cs="Times New Roman"/>
@@ -4435,6 +4687,7 @@
               </w:rPr>
               <w:t xml:space="preserve"> </w:t>
             </w:r>
+            <w:proofErr w:type="spellStart"/>
             <w:r>
               <w:rPr>
                 <w:rFonts w:ascii="Consolas" w:eastAsia="Times New Roman" w:hAnsi="Consolas" w:cs="Times New Roman"/>
@@ -4448,6 +4701,7 @@
               </w:rPr>
               <w:t>className</w:t>
             </w:r>
+            <w:proofErr w:type="spellEnd"/>
             <w:r>
               <w:rPr>
                 <w:rFonts w:ascii="Consolas" w:eastAsia="Times New Roman" w:hAnsi="Consolas" w:cs="Times New Roman"/>
@@ -4800,6 +5054,7 @@
               </w:rPr>
               <w:t xml:space="preserve"> </w:t>
             </w:r>
+            <w:proofErr w:type="spellStart"/>
             <w:r>
               <w:rPr>
                 <w:rFonts w:ascii="Consolas" w:eastAsia="Times New Roman" w:hAnsi="Consolas" w:cs="Times New Roman"/>
@@ -4813,6 +5068,7 @@
               </w:rPr>
               <w:t>className</w:t>
             </w:r>
+            <w:proofErr w:type="spellEnd"/>
             <w:r>
               <w:rPr>
                 <w:rFonts w:ascii="Consolas" w:eastAsia="Times New Roman" w:hAnsi="Consolas" w:cs="Times New Roman"/>
@@ -5183,18 +5439,39 @@
     </w:p>
     <w:p>
       <w:r>
-        <w:t>so we want to add an unchanged event listenet to the inputs</w:t>
+        <w:t xml:space="preserve">so we want to add an unchanged event </w:t>
+      </w:r>
+      <w:proofErr w:type="spellStart"/>
+      <w:r>
+        <w:t>listenet</w:t>
+      </w:r>
+      <w:proofErr w:type="spellEnd"/>
+      <w:r>
+        <w:t xml:space="preserve"> to the inputs</w:t>
       </w:r>
     </w:p>
     <w:p/>
     <w:p>
       <w:r>
-        <w:t>all information is stored in a piece of state called formData</w:t>
-      </w:r>
-    </w:p>
-    <w:p>
-      <w:r>
-        <w:t>Create a proxi:</w:t>
+        <w:t xml:space="preserve">all information is stored in a piece of state called </w:t>
+      </w:r>
+      <w:proofErr w:type="spellStart"/>
+      <w:r>
+        <w:t>formData</w:t>
+      </w:r>
+      <w:proofErr w:type="spellEnd"/>
+    </w:p>
+    <w:p>
+      <w:r>
+        <w:t xml:space="preserve">Create a </w:t>
+      </w:r>
+      <w:proofErr w:type="spellStart"/>
+      <w:r>
+        <w:t>proxi</w:t>
+      </w:r>
+      <w:proofErr w:type="spellEnd"/>
+      <w:r>
+        <w:t>:</w:t>
       </w:r>
     </w:p>
     <w:p>
@@ -5242,12 +5519,28 @@
     </w:p>
     <w:p>
       <w:r>
-        <w:t>it allows the client side charge the data in the api side</w:t>
-      </w:r>
-    </w:p>
-    <w:p>
-      <w:r>
-        <w:t>and this the new code for sigup.jsx:</w:t>
+        <w:t xml:space="preserve">it allows the client side charge the data in the </w:t>
+      </w:r>
+      <w:proofErr w:type="spellStart"/>
+      <w:r>
+        <w:t>api</w:t>
+      </w:r>
+      <w:proofErr w:type="spellEnd"/>
+      <w:r>
+        <w:t xml:space="preserve"> side</w:t>
+      </w:r>
+    </w:p>
+    <w:p>
+      <w:r>
+        <w:t xml:space="preserve">and this the new code for </w:t>
+      </w:r>
+      <w:proofErr w:type="spellStart"/>
+      <w:r>
+        <w:t>sigup.jsx</w:t>
+      </w:r>
+      <w:proofErr w:type="spellEnd"/>
+      <w:r>
+        <w:t>:</w:t>
       </w:r>
     </w:p>
     <w:p>
@@ -5305,7 +5598,31 @@
           <w:szCs w:val="21"/>
           <w14:ligatures w14:val="none"/>
         </w:rPr>
-        <w:t xml:space="preserve"> useState </w:t>
+        <w:t xml:space="preserve"> </w:t>
+      </w:r>
+      <w:proofErr w:type="spellStart"/>
+      <w:r>
+        <w:rPr>
+          <w:rFonts w:ascii="Consolas" w:eastAsia="Times New Roman" w:hAnsi="Consolas" w:cs="Times New Roman"/>
+          <w:color w:val="FCFCFA"/>
+          <w:kern w:val="0"/>
+          <w:sz w:val="21"/>
+          <w:szCs w:val="21"/>
+          <w14:ligatures w14:val="none"/>
+        </w:rPr>
+        <w:t>useState</w:t>
+      </w:r>
+      <w:proofErr w:type="spellEnd"/>
+      <w:r>
+        <w:rPr>
+          <w:rFonts w:ascii="Consolas" w:eastAsia="Times New Roman" w:hAnsi="Consolas" w:cs="Times New Roman"/>
+          <w:color w:val="FCFCFA"/>
+          <w:kern w:val="0"/>
+          <w:sz w:val="21"/>
+          <w:szCs w:val="21"/>
+          <w14:ligatures w14:val="none"/>
+        </w:rPr>
+        <w:t xml:space="preserve"> </w:t>
       </w:r>
       <w:r>
         <w:rPr>
@@ -5462,7 +5779,31 @@
           <w:szCs w:val="21"/>
           <w14:ligatures w14:val="none"/>
         </w:rPr>
-        <w:t xml:space="preserve"> useNavigate </w:t>
+        <w:t xml:space="preserve"> </w:t>
+      </w:r>
+      <w:proofErr w:type="spellStart"/>
+      <w:r>
+        <w:rPr>
+          <w:rFonts w:ascii="Consolas" w:eastAsia="Times New Roman" w:hAnsi="Consolas" w:cs="Times New Roman"/>
+          <w:color w:val="FCFCFA"/>
+          <w:kern w:val="0"/>
+          <w:sz w:val="21"/>
+          <w:szCs w:val="21"/>
+          <w14:ligatures w14:val="none"/>
+        </w:rPr>
+        <w:t>useNavigate</w:t>
+      </w:r>
+      <w:proofErr w:type="spellEnd"/>
+      <w:r>
+        <w:rPr>
+          <w:rFonts w:ascii="Consolas" w:eastAsia="Times New Roman" w:hAnsi="Consolas" w:cs="Times New Roman"/>
+          <w:color w:val="FCFCFA"/>
+          <w:kern w:val="0"/>
+          <w:sz w:val="21"/>
+          <w:szCs w:val="21"/>
+          <w14:ligatures w14:val="none"/>
+        </w:rPr>
+        <w:t xml:space="preserve"> </w:t>
       </w:r>
       <w:r>
         <w:rPr>
@@ -5528,8 +5869,21 @@
           <w:szCs w:val="21"/>
           <w14:ligatures w14:val="none"/>
         </w:rPr>
-        <w:t>react-router-dom</w:t>
-      </w:r>
+        <w:t>react-router-</w:t>
+      </w:r>
+      <w:proofErr w:type="spellStart"/>
+      <w:r>
+        <w:rPr>
+          <w:rFonts w:ascii="Consolas" w:eastAsia="Times New Roman" w:hAnsi="Consolas" w:cs="Times New Roman"/>
+          <w:color w:val="FFD866"/>
+          <w:kern w:val="0"/>
+          <w:sz w:val="21"/>
+          <w:szCs w:val="21"/>
+          <w14:ligatures w14:val="none"/>
+        </w:rPr>
+        <w:t>dom</w:t>
+      </w:r>
+      <w:proofErr w:type="spellEnd"/>
       <w:r>
         <w:rPr>
           <w:rFonts w:ascii="Consolas" w:eastAsia="Times New Roman" w:hAnsi="Consolas" w:cs="Times New Roman"/>
@@ -5637,6 +5991,7 @@
         </w:rPr>
         <w:t xml:space="preserve"> </w:t>
       </w:r>
+      <w:proofErr w:type="spellStart"/>
       <w:r>
         <w:rPr>
           <w:rFonts w:ascii="Consolas" w:eastAsia="Times New Roman" w:hAnsi="Consolas" w:cs="Times New Roman"/>
@@ -5648,6 +6003,7 @@
         </w:rPr>
         <w:t>SignUp</w:t>
       </w:r>
+      <w:proofErr w:type="spellEnd"/>
       <w:r>
         <w:rPr>
           <w:rFonts w:ascii="Consolas" w:eastAsia="Times New Roman" w:hAnsi="Consolas" w:cs="Times New Roman"/>
@@ -5741,6 +6097,7 @@
         </w:rPr>
         <w:t>[</w:t>
       </w:r>
+      <w:proofErr w:type="spellStart"/>
       <w:r>
         <w:rPr>
           <w:rFonts w:ascii="Consolas" w:eastAsia="Times New Roman" w:hAnsi="Consolas" w:cs="Times New Roman"/>
@@ -5752,6 +6109,7 @@
         </w:rPr>
         <w:t>formData</w:t>
       </w:r>
+      <w:proofErr w:type="spellEnd"/>
       <w:r>
         <w:rPr>
           <w:rFonts w:ascii="Consolas" w:eastAsia="Times New Roman" w:hAnsi="Consolas" w:cs="Times New Roman"/>
@@ -5774,6 +6132,7 @@
         </w:rPr>
         <w:t xml:space="preserve"> </w:t>
       </w:r>
+      <w:proofErr w:type="spellStart"/>
       <w:r>
         <w:rPr>
           <w:rFonts w:ascii="Consolas" w:eastAsia="Times New Roman" w:hAnsi="Consolas" w:cs="Times New Roman"/>
@@ -5785,6 +6144,7 @@
         </w:rPr>
         <w:t>setFormData</w:t>
       </w:r>
+      <w:proofErr w:type="spellEnd"/>
       <w:r>
         <w:rPr>
           <w:rFonts w:ascii="Consolas" w:eastAsia="Times New Roman" w:hAnsi="Consolas" w:cs="Times New Roman"/>
@@ -5829,6 +6189,7 @@
         </w:rPr>
         <w:t xml:space="preserve"> </w:t>
       </w:r>
+      <w:proofErr w:type="spellStart"/>
       <w:r>
         <w:rPr>
           <w:rFonts w:ascii="Consolas" w:eastAsia="Times New Roman" w:hAnsi="Consolas" w:cs="Times New Roman"/>
@@ -5840,6 +6201,7 @@
         </w:rPr>
         <w:t>useState</w:t>
       </w:r>
+      <w:proofErr w:type="spellEnd"/>
       <w:r>
         <w:rPr>
           <w:rFonts w:ascii="Consolas" w:eastAsia="Times New Roman" w:hAnsi="Consolas" w:cs="Times New Roman"/>
@@ -5944,6 +6306,7 @@
         </w:rPr>
         <w:t xml:space="preserve"> </w:t>
       </w:r>
+      <w:proofErr w:type="spellStart"/>
       <w:r>
         <w:rPr>
           <w:rFonts w:ascii="Consolas" w:eastAsia="Times New Roman" w:hAnsi="Consolas" w:cs="Times New Roman"/>
@@ -5955,6 +6318,7 @@
         </w:rPr>
         <w:t>setError</w:t>
       </w:r>
+      <w:proofErr w:type="spellEnd"/>
       <w:r>
         <w:rPr>
           <w:rFonts w:ascii="Consolas" w:eastAsia="Times New Roman" w:hAnsi="Consolas" w:cs="Times New Roman"/>
@@ -5999,6 +6363,7 @@
         </w:rPr>
         <w:t xml:space="preserve"> </w:t>
       </w:r>
+      <w:proofErr w:type="spellStart"/>
       <w:r>
         <w:rPr>
           <w:rFonts w:ascii="Consolas" w:eastAsia="Times New Roman" w:hAnsi="Consolas" w:cs="Times New Roman"/>
@@ -6010,6 +6375,7 @@
         </w:rPr>
         <w:t>useState</w:t>
       </w:r>
+      <w:proofErr w:type="spellEnd"/>
       <w:r>
         <w:rPr>
           <w:rFonts w:ascii="Consolas" w:eastAsia="Times New Roman" w:hAnsi="Consolas" w:cs="Times New Roman"/>
@@ -6125,6 +6491,7 @@
         </w:rPr>
         <w:t xml:space="preserve"> </w:t>
       </w:r>
+      <w:proofErr w:type="spellStart"/>
       <w:r>
         <w:rPr>
           <w:rFonts w:ascii="Consolas" w:eastAsia="Times New Roman" w:hAnsi="Consolas" w:cs="Times New Roman"/>
@@ -6136,6 +6503,7 @@
         </w:rPr>
         <w:t>setLoading</w:t>
       </w:r>
+      <w:proofErr w:type="spellEnd"/>
       <w:r>
         <w:rPr>
           <w:rFonts w:ascii="Consolas" w:eastAsia="Times New Roman" w:hAnsi="Consolas" w:cs="Times New Roman"/>
@@ -6180,6 +6548,7 @@
         </w:rPr>
         <w:t xml:space="preserve"> </w:t>
       </w:r>
+      <w:proofErr w:type="spellStart"/>
       <w:r>
         <w:rPr>
           <w:rFonts w:ascii="Consolas" w:eastAsia="Times New Roman" w:hAnsi="Consolas" w:cs="Times New Roman"/>
@@ -6191,6 +6560,7 @@
         </w:rPr>
         <w:t>useState</w:t>
       </w:r>
+      <w:proofErr w:type="spellEnd"/>
       <w:r>
         <w:rPr>
           <w:rFonts w:ascii="Consolas" w:eastAsia="Times New Roman" w:hAnsi="Consolas" w:cs="Times New Roman"/>
@@ -6317,6 +6687,7 @@
         </w:rPr>
         <w:t xml:space="preserve"> </w:t>
       </w:r>
+      <w:proofErr w:type="spellStart"/>
       <w:r>
         <w:rPr>
           <w:rFonts w:ascii="Consolas" w:eastAsia="Times New Roman" w:hAnsi="Consolas" w:cs="Times New Roman"/>
@@ -6328,6 +6699,7 @@
         </w:rPr>
         <w:t>useNavigate</w:t>
       </w:r>
+      <w:proofErr w:type="spellEnd"/>
       <w:r>
         <w:rPr>
           <w:rFonts w:ascii="Consolas" w:eastAsia="Times New Roman" w:hAnsi="Consolas" w:cs="Times New Roman"/>
@@ -6388,6 +6760,7 @@
         </w:rPr>
         <w:t xml:space="preserve"> </w:t>
       </w:r>
+      <w:proofErr w:type="spellStart"/>
       <w:r>
         <w:rPr>
           <w:rFonts w:ascii="Consolas" w:eastAsia="Times New Roman" w:hAnsi="Consolas" w:cs="Times New Roman"/>
@@ -6399,6 +6772,7 @@
         </w:rPr>
         <w:t>handleChange</w:t>
       </w:r>
+      <w:proofErr w:type="spellEnd"/>
       <w:r>
         <w:rPr>
           <w:rFonts w:ascii="Consolas" w:eastAsia="Times New Roman" w:hAnsi="Consolas" w:cs="Times New Roman"/>
@@ -6536,6 +6910,7 @@
         </w:rPr>
         <w:t xml:space="preserve">    </w:t>
       </w:r>
+      <w:proofErr w:type="spellStart"/>
       <w:r>
         <w:rPr>
           <w:rFonts w:ascii="Consolas" w:eastAsia="Times New Roman" w:hAnsi="Consolas" w:cs="Times New Roman"/>
@@ -6547,6 +6922,7 @@
         </w:rPr>
         <w:t>setFormData</w:t>
       </w:r>
+      <w:proofErr w:type="spellEnd"/>
       <w:r>
         <w:rPr>
           <w:rFonts w:ascii="Consolas" w:eastAsia="Times New Roman" w:hAnsi="Consolas" w:cs="Times New Roman"/>
@@ -6594,6 +6970,7 @@
         </w:rPr>
         <w:t>...</w:t>
       </w:r>
+      <w:proofErr w:type="spellStart"/>
       <w:r>
         <w:rPr>
           <w:rFonts w:ascii="Consolas" w:eastAsia="Times New Roman" w:hAnsi="Consolas" w:cs="Times New Roman"/>
@@ -6605,6 +6982,7 @@
         </w:rPr>
         <w:t>formData</w:t>
       </w:r>
+      <w:proofErr w:type="spellEnd"/>
       <w:r>
         <w:rPr>
           <w:rFonts w:ascii="Consolas" w:eastAsia="Times New Roman" w:hAnsi="Consolas" w:cs="Times New Roman"/>
@@ -6713,7 +7091,19 @@
           <w:szCs w:val="21"/>
           <w14:ligatures w14:val="none"/>
         </w:rPr>
-        <w:t xml:space="preserve"> e</w:t>
+        <w:t xml:space="preserve"> </w:t>
+      </w:r>
+      <w:proofErr w:type="spellStart"/>
+      <w:r>
+        <w:rPr>
+          <w:rFonts w:ascii="Consolas" w:eastAsia="Times New Roman" w:hAnsi="Consolas" w:cs="Times New Roman"/>
+          <w:color w:val="FCFCFA"/>
+          <w:kern w:val="0"/>
+          <w:sz w:val="21"/>
+          <w:szCs w:val="21"/>
+          <w14:ligatures w14:val="none"/>
+        </w:rPr>
+        <w:t>e</w:t>
       </w:r>
       <w:r>
         <w:rPr>
@@ -6759,6 +7149,7 @@
         </w:rPr>
         <w:t>value</w:t>
       </w:r>
+      <w:proofErr w:type="spellEnd"/>
     </w:p>
     <w:p>
       <w:pPr>
@@ -6880,6 +7271,7 @@
         </w:rPr>
         <w:t xml:space="preserve"> </w:t>
       </w:r>
+      <w:proofErr w:type="spellStart"/>
       <w:r>
         <w:rPr>
           <w:rFonts w:ascii="Consolas" w:eastAsia="Times New Roman" w:hAnsi="Consolas" w:cs="Times New Roman"/>
@@ -6891,6 +7283,7 @@
         </w:rPr>
         <w:t>handleSubmit</w:t>
       </w:r>
+      <w:proofErr w:type="spellEnd"/>
       <w:r>
         <w:rPr>
           <w:rFonts w:ascii="Consolas" w:eastAsia="Times New Roman" w:hAnsi="Consolas" w:cs="Times New Roman"/>
@@ -7039,7 +7432,19 @@
           <w:szCs w:val="21"/>
           <w14:ligatures w14:val="none"/>
         </w:rPr>
-        <w:t>    e</w:t>
+        <w:t xml:space="preserve">    </w:t>
+      </w:r>
+      <w:proofErr w:type="spellStart"/>
+      <w:r>
+        <w:rPr>
+          <w:rFonts w:ascii="Consolas" w:eastAsia="Times New Roman" w:hAnsi="Consolas" w:cs="Times New Roman"/>
+          <w:color w:val="FCFCFA"/>
+          <w:kern w:val="0"/>
+          <w:sz w:val="21"/>
+          <w:szCs w:val="21"/>
+          <w14:ligatures w14:val="none"/>
+        </w:rPr>
+        <w:t>e</w:t>
       </w:r>
       <w:r>
         <w:rPr>
@@ -7063,6 +7468,7 @@
         </w:rPr>
         <w:t>preventDefault</w:t>
       </w:r>
+      <w:proofErr w:type="spellEnd"/>
       <w:r>
         <w:rPr>
           <w:rFonts w:ascii="Consolas" w:eastAsia="Times New Roman" w:hAnsi="Consolas" w:cs="Times New Roman"/>
@@ -7182,6 +7588,7 @@
         </w:rPr>
         <w:t xml:space="preserve">      </w:t>
       </w:r>
+      <w:proofErr w:type="spellStart"/>
       <w:r>
         <w:rPr>
           <w:rFonts w:ascii="Consolas" w:eastAsia="Times New Roman" w:hAnsi="Consolas" w:cs="Times New Roman"/>
@@ -7193,6 +7600,7 @@
         </w:rPr>
         <w:t>setLoading</w:t>
       </w:r>
+      <w:proofErr w:type="spellEnd"/>
       <w:r>
         <w:rPr>
           <w:rFonts w:ascii="Consolas" w:eastAsia="Times New Roman" w:hAnsi="Consolas" w:cs="Times New Roman"/>
@@ -7372,7 +7780,31 @@
           <w:szCs w:val="21"/>
           <w14:ligatures w14:val="none"/>
         </w:rPr>
-        <w:t>/api/auth/signup</w:t>
+        <w:t>/</w:t>
+      </w:r>
+      <w:proofErr w:type="spellStart"/>
+      <w:r>
+        <w:rPr>
+          <w:rFonts w:ascii="Consolas" w:eastAsia="Times New Roman" w:hAnsi="Consolas" w:cs="Times New Roman"/>
+          <w:color w:val="FFD866"/>
+          <w:kern w:val="0"/>
+          <w:sz w:val="21"/>
+          <w:szCs w:val="21"/>
+          <w14:ligatures w14:val="none"/>
+        </w:rPr>
+        <w:t>api</w:t>
+      </w:r>
+      <w:proofErr w:type="spellEnd"/>
+      <w:r>
+        <w:rPr>
+          <w:rFonts w:ascii="Consolas" w:eastAsia="Times New Roman" w:hAnsi="Consolas" w:cs="Times New Roman"/>
+          <w:color w:val="FFD866"/>
+          <w:kern w:val="0"/>
+          <w:sz w:val="21"/>
+          <w:szCs w:val="21"/>
+          <w14:ligatures w14:val="none"/>
+        </w:rPr>
+        <w:t>/auth/signup</w:t>
       </w:r>
       <w:r>
         <w:rPr>
@@ -7634,8 +8066,21 @@
           <w:szCs w:val="21"/>
           <w14:ligatures w14:val="none"/>
         </w:rPr>
-        <w:t>application/json</w:t>
-      </w:r>
+        <w:t>application/</w:t>
+      </w:r>
+      <w:proofErr w:type="spellStart"/>
+      <w:r>
+        <w:rPr>
+          <w:rFonts w:ascii="Consolas" w:eastAsia="Times New Roman" w:hAnsi="Consolas" w:cs="Times New Roman"/>
+          <w:color w:val="FFD866"/>
+          <w:kern w:val="0"/>
+          <w:sz w:val="21"/>
+          <w:szCs w:val="21"/>
+          <w14:ligatures w14:val="none"/>
+        </w:rPr>
+        <w:t>json</w:t>
+      </w:r>
+      <w:proofErr w:type="spellEnd"/>
       <w:r>
         <w:rPr>
           <w:rFonts w:ascii="Consolas" w:eastAsia="Times New Roman" w:hAnsi="Consolas" w:cs="Times New Roman"/>
@@ -7731,6 +8176,7 @@
         </w:rPr>
         <w:t xml:space="preserve"> </w:t>
       </w:r>
+      <w:proofErr w:type="spellStart"/>
       <w:r>
         <w:rPr>
           <w:rFonts w:ascii="Consolas" w:eastAsia="Times New Roman" w:hAnsi="Consolas" w:cs="Times New Roman"/>
@@ -7764,6 +8210,7 @@
         </w:rPr>
         <w:t>stringify</w:t>
       </w:r>
+      <w:proofErr w:type="spellEnd"/>
       <w:r>
         <w:rPr>
           <w:rFonts w:ascii="Consolas" w:eastAsia="Times New Roman" w:hAnsi="Consolas" w:cs="Times New Roman"/>
@@ -7775,6 +8222,7 @@
         </w:rPr>
         <w:t>(</w:t>
       </w:r>
+      <w:proofErr w:type="spellStart"/>
       <w:r>
         <w:rPr>
           <w:rFonts w:ascii="Consolas" w:eastAsia="Times New Roman" w:hAnsi="Consolas" w:cs="Times New Roman"/>
@@ -7786,6 +8234,7 @@
         </w:rPr>
         <w:t>formData</w:t>
       </w:r>
+      <w:proofErr w:type="spellEnd"/>
       <w:r>
         <w:rPr>
           <w:rFonts w:ascii="Consolas" w:eastAsia="Times New Roman" w:hAnsi="Consolas" w:cs="Times New Roman"/>
@@ -7946,7 +8395,19 @@
           <w:szCs w:val="21"/>
           <w14:ligatures w14:val="none"/>
         </w:rPr>
-        <w:t xml:space="preserve"> res</w:t>
+        <w:t xml:space="preserve"> </w:t>
+      </w:r>
+      <w:proofErr w:type="spellStart"/>
+      <w:r>
+        <w:rPr>
+          <w:rFonts w:ascii="Consolas" w:eastAsia="Times New Roman" w:hAnsi="Consolas" w:cs="Times New Roman"/>
+          <w:color w:val="FCFCFA"/>
+          <w:kern w:val="0"/>
+          <w:sz w:val="21"/>
+          <w:szCs w:val="21"/>
+          <w14:ligatures w14:val="none"/>
+        </w:rPr>
+        <w:t>res</w:t>
       </w:r>
       <w:r>
         <w:rPr>
@@ -7970,6 +8431,7 @@
         </w:rPr>
         <w:t>json</w:t>
       </w:r>
+      <w:proofErr w:type="spellEnd"/>
       <w:r>
         <w:rPr>
           <w:rFonts w:ascii="Consolas" w:eastAsia="Times New Roman" w:hAnsi="Consolas" w:cs="Times New Roman"/>
@@ -8039,6 +8501,7 @@
         </w:rPr>
         <w:t>(</w:t>
       </w:r>
+      <w:proofErr w:type="spellStart"/>
       <w:r>
         <w:rPr>
           <w:rFonts w:ascii="Consolas" w:eastAsia="Times New Roman" w:hAnsi="Consolas" w:cs="Times New Roman"/>
@@ -8072,6 +8535,7 @@
         </w:rPr>
         <w:t>success</w:t>
       </w:r>
+      <w:proofErr w:type="spellEnd"/>
       <w:r>
         <w:rPr>
           <w:rFonts w:ascii="Consolas" w:eastAsia="Times New Roman" w:hAnsi="Consolas" w:cs="Times New Roman"/>
@@ -8163,6 +8627,7 @@
         </w:rPr>
         <w:t xml:space="preserve">        </w:t>
       </w:r>
+      <w:proofErr w:type="spellStart"/>
       <w:r>
         <w:rPr>
           <w:rFonts w:ascii="Consolas" w:eastAsia="Times New Roman" w:hAnsi="Consolas" w:cs="Times New Roman"/>
@@ -8174,6 +8639,7 @@
         </w:rPr>
         <w:t>setError</w:t>
       </w:r>
+      <w:proofErr w:type="spellEnd"/>
       <w:r>
         <w:rPr>
           <w:rFonts w:ascii="Consolas" w:eastAsia="Times New Roman" w:hAnsi="Consolas" w:cs="Times New Roman"/>
@@ -8185,6 +8651,7 @@
         </w:rPr>
         <w:t>(</w:t>
       </w:r>
+      <w:proofErr w:type="spellStart"/>
       <w:r>
         <w:rPr>
           <w:rFonts w:ascii="Consolas" w:eastAsia="Times New Roman" w:hAnsi="Consolas" w:cs="Times New Roman"/>
@@ -8218,6 +8685,7 @@
         </w:rPr>
         <w:t>message</w:t>
       </w:r>
+      <w:proofErr w:type="spellEnd"/>
       <w:r>
         <w:rPr>
           <w:rFonts w:ascii="Consolas" w:eastAsia="Times New Roman" w:hAnsi="Consolas" w:cs="Times New Roman"/>
@@ -8254,6 +8722,7 @@
         </w:rPr>
         <w:t xml:space="preserve">        </w:t>
       </w:r>
+      <w:proofErr w:type="spellStart"/>
       <w:r>
         <w:rPr>
           <w:rFonts w:ascii="Consolas" w:eastAsia="Times New Roman" w:hAnsi="Consolas" w:cs="Times New Roman"/>
@@ -8265,6 +8734,7 @@
         </w:rPr>
         <w:t>setLoading</w:t>
       </w:r>
+      <w:proofErr w:type="spellEnd"/>
       <w:r>
         <w:rPr>
           <w:rFonts w:ascii="Consolas" w:eastAsia="Times New Roman" w:hAnsi="Consolas" w:cs="Times New Roman"/>
@@ -8395,6 +8865,7 @@
         </w:rPr>
         <w:t xml:space="preserve">      </w:t>
       </w:r>
+      <w:proofErr w:type="spellStart"/>
       <w:r>
         <w:rPr>
           <w:rFonts w:ascii="Consolas" w:eastAsia="Times New Roman" w:hAnsi="Consolas" w:cs="Times New Roman"/>
@@ -8406,6 +8877,7 @@
         </w:rPr>
         <w:t>setLoading</w:t>
       </w:r>
+      <w:proofErr w:type="spellEnd"/>
       <w:r>
         <w:rPr>
           <w:rFonts w:ascii="Consolas" w:eastAsia="Times New Roman" w:hAnsi="Consolas" w:cs="Times New Roman"/>
@@ -8464,6 +8936,7 @@
         </w:rPr>
         <w:t xml:space="preserve">      </w:t>
       </w:r>
+      <w:proofErr w:type="spellStart"/>
       <w:r>
         <w:rPr>
           <w:rFonts w:ascii="Consolas" w:eastAsia="Times New Roman" w:hAnsi="Consolas" w:cs="Times New Roman"/>
@@ -8475,6 +8948,7 @@
         </w:rPr>
         <w:t>setError</w:t>
       </w:r>
+      <w:proofErr w:type="spellEnd"/>
       <w:r>
         <w:rPr>
           <w:rFonts w:ascii="Consolas" w:eastAsia="Times New Roman" w:hAnsi="Consolas" w:cs="Times New Roman"/>
@@ -8726,6 +9200,7 @@
         </w:rPr>
         <w:t xml:space="preserve">      </w:t>
       </w:r>
+      <w:proofErr w:type="spellStart"/>
       <w:r>
         <w:rPr>
           <w:rFonts w:ascii="Consolas" w:eastAsia="Times New Roman" w:hAnsi="Consolas" w:cs="Times New Roman"/>
@@ -8737,6 +9212,7 @@
         </w:rPr>
         <w:t>setLoading</w:t>
       </w:r>
+      <w:proofErr w:type="spellEnd"/>
       <w:r>
         <w:rPr>
           <w:rFonts w:ascii="Consolas" w:eastAsia="Times New Roman" w:hAnsi="Consolas" w:cs="Times New Roman"/>
@@ -8795,6 +9271,7 @@
         </w:rPr>
         <w:t xml:space="preserve">      </w:t>
       </w:r>
+      <w:proofErr w:type="spellStart"/>
       <w:r>
         <w:rPr>
           <w:rFonts w:ascii="Consolas" w:eastAsia="Times New Roman" w:hAnsi="Consolas" w:cs="Times New Roman"/>
@@ -8806,6 +9283,7 @@
         </w:rPr>
         <w:t>setError</w:t>
       </w:r>
+      <w:proofErr w:type="spellEnd"/>
       <w:r>
         <w:rPr>
           <w:rFonts w:ascii="Consolas" w:eastAsia="Times New Roman" w:hAnsi="Consolas" w:cs="Times New Roman"/>
@@ -8817,6 +9295,7 @@
         </w:rPr>
         <w:t>(</w:t>
       </w:r>
+      <w:proofErr w:type="spellStart"/>
       <w:r>
         <w:rPr>
           <w:rFonts w:ascii="Consolas" w:eastAsia="Times New Roman" w:hAnsi="Consolas" w:cs="Times New Roman"/>
@@ -8850,6 +9329,7 @@
         </w:rPr>
         <w:t>message</w:t>
       </w:r>
+      <w:proofErr w:type="spellEnd"/>
       <w:r>
         <w:rPr>
           <w:rFonts w:ascii="Consolas" w:eastAsia="Times New Roman" w:hAnsi="Consolas" w:cs="Times New Roman"/>
@@ -9049,6 +9529,7 @@
         </w:rPr>
         <w:t xml:space="preserve"> </w:t>
       </w:r>
+      <w:proofErr w:type="spellStart"/>
       <w:r>
         <w:rPr>
           <w:rFonts w:ascii="Consolas" w:eastAsia="Times New Roman" w:hAnsi="Consolas" w:cs="Times New Roman"/>
@@ -9062,6 +9543,7 @@
         </w:rPr>
         <w:t>className</w:t>
       </w:r>
+      <w:proofErr w:type="spellEnd"/>
       <w:r>
         <w:rPr>
           <w:rFonts w:ascii="Consolas" w:eastAsia="Times New Roman" w:hAnsi="Consolas" w:cs="Times New Roman"/>
@@ -9164,6 +9646,7 @@
         </w:rPr>
         <w:t xml:space="preserve"> </w:t>
       </w:r>
+      <w:proofErr w:type="spellStart"/>
       <w:r>
         <w:rPr>
           <w:rFonts w:ascii="Consolas" w:eastAsia="Times New Roman" w:hAnsi="Consolas" w:cs="Times New Roman"/>
@@ -9177,6 +9660,7 @@
         </w:rPr>
         <w:t>className</w:t>
       </w:r>
+      <w:proofErr w:type="spellEnd"/>
       <w:r>
         <w:rPr>
           <w:rFonts w:ascii="Consolas" w:eastAsia="Times New Roman" w:hAnsi="Consolas" w:cs="Times New Roman"/>
@@ -9208,7 +9692,31 @@
           <w:szCs w:val="21"/>
           <w14:ligatures w14:val="none"/>
         </w:rPr>
-        <w:t>text-3xl text-center font-semibold my-7</w:t>
+        <w:t>text-3xl text-center font-</w:t>
+      </w:r>
+      <w:proofErr w:type="spellStart"/>
+      <w:r>
+        <w:rPr>
+          <w:rFonts w:ascii="Consolas" w:eastAsia="Times New Roman" w:hAnsi="Consolas" w:cs="Times New Roman"/>
+          <w:color w:val="FFD866"/>
+          <w:kern w:val="0"/>
+          <w:sz w:val="21"/>
+          <w:szCs w:val="21"/>
+          <w14:ligatures w14:val="none"/>
+        </w:rPr>
+        <w:t>semibold</w:t>
+      </w:r>
+      <w:proofErr w:type="spellEnd"/>
+      <w:r>
+        <w:rPr>
+          <w:rFonts w:ascii="Consolas" w:eastAsia="Times New Roman" w:hAnsi="Consolas" w:cs="Times New Roman"/>
+          <w:color w:val="FFD866"/>
+          <w:kern w:val="0"/>
+          <w:sz w:val="21"/>
+          <w:szCs w:val="21"/>
+          <w14:ligatures w14:val="none"/>
+        </w:rPr>
+        <w:t xml:space="preserve"> my-7</w:t>
       </w:r>
       <w:r>
         <w:rPr>
@@ -9323,6 +9831,7 @@
         </w:rPr>
         <w:t xml:space="preserve"> </w:t>
       </w:r>
+      <w:proofErr w:type="spellStart"/>
       <w:r>
         <w:rPr>
           <w:rFonts w:ascii="Consolas" w:eastAsia="Times New Roman" w:hAnsi="Consolas" w:cs="Times New Roman"/>
@@ -9336,6 +9845,7 @@
         </w:rPr>
         <w:t>onSubmit</w:t>
       </w:r>
+      <w:proofErr w:type="spellEnd"/>
       <w:r>
         <w:rPr>
           <w:rFonts w:ascii="Consolas" w:eastAsia="Times New Roman" w:hAnsi="Consolas" w:cs="Times New Roman"/>
@@ -9358,6 +9868,7 @@
         </w:rPr>
         <w:t>{</w:t>
       </w:r>
+      <w:proofErr w:type="spellStart"/>
       <w:r>
         <w:rPr>
           <w:rFonts w:ascii="Consolas" w:eastAsia="Times New Roman" w:hAnsi="Consolas" w:cs="Times New Roman"/>
@@ -9369,6 +9880,7 @@
         </w:rPr>
         <w:t>handleSubmit</w:t>
       </w:r>
+      <w:proofErr w:type="spellEnd"/>
       <w:r>
         <w:rPr>
           <w:rFonts w:ascii="Consolas" w:eastAsia="Times New Roman" w:hAnsi="Consolas" w:cs="Times New Roman"/>
@@ -9391,6 +9903,7 @@
         </w:rPr>
         <w:t xml:space="preserve"> </w:t>
       </w:r>
+      <w:proofErr w:type="spellStart"/>
       <w:r>
         <w:rPr>
           <w:rFonts w:ascii="Consolas" w:eastAsia="Times New Roman" w:hAnsi="Consolas" w:cs="Times New Roman"/>
@@ -9404,6 +9917,7 @@
         </w:rPr>
         <w:t>className</w:t>
       </w:r>
+      <w:proofErr w:type="spellEnd"/>
       <w:r>
         <w:rPr>
           <w:rFonts w:ascii="Consolas" w:eastAsia="Times New Roman" w:hAnsi="Consolas" w:cs="Times New Roman"/>
@@ -9642,6 +10156,7 @@
         </w:rPr>
         <w:t xml:space="preserve"> </w:t>
       </w:r>
+      <w:proofErr w:type="spellStart"/>
       <w:r>
         <w:rPr>
           <w:rFonts w:ascii="Consolas" w:eastAsia="Times New Roman" w:hAnsi="Consolas" w:cs="Times New Roman"/>
@@ -9655,6 +10170,7 @@
         </w:rPr>
         <w:t>className</w:t>
       </w:r>
+      <w:proofErr w:type="spellEnd"/>
       <w:r>
         <w:rPr>
           <w:rFonts w:ascii="Consolas" w:eastAsia="Times New Roman" w:hAnsi="Consolas" w:cs="Times New Roman"/>
@@ -9778,6 +10294,7 @@
         </w:rPr>
         <w:t xml:space="preserve"> </w:t>
       </w:r>
+      <w:proofErr w:type="spellStart"/>
       <w:r>
         <w:rPr>
           <w:rFonts w:ascii="Consolas" w:eastAsia="Times New Roman" w:hAnsi="Consolas" w:cs="Times New Roman"/>
@@ -9791,6 +10308,7 @@
         </w:rPr>
         <w:t>onChange</w:t>
       </w:r>
+      <w:proofErr w:type="spellEnd"/>
       <w:r>
         <w:rPr>
           <w:rFonts w:ascii="Consolas" w:eastAsia="Times New Roman" w:hAnsi="Consolas" w:cs="Times New Roman"/>
@@ -9813,6 +10331,7 @@
         </w:rPr>
         <w:t>{</w:t>
       </w:r>
+      <w:proofErr w:type="spellStart"/>
       <w:r>
         <w:rPr>
           <w:rFonts w:ascii="Consolas" w:eastAsia="Times New Roman" w:hAnsi="Consolas" w:cs="Times New Roman"/>
@@ -9824,6 +10343,7 @@
         </w:rPr>
         <w:t>handleChange</w:t>
       </w:r>
+      <w:proofErr w:type="spellEnd"/>
       <w:r>
         <w:rPr>
           <w:rFonts w:ascii="Consolas" w:eastAsia="Times New Roman" w:hAnsi="Consolas" w:cs="Times New Roman"/>
@@ -10040,6 +10560,7 @@
         </w:rPr>
         <w:t xml:space="preserve"> </w:t>
       </w:r>
+      <w:proofErr w:type="spellStart"/>
       <w:r>
         <w:rPr>
           <w:rFonts w:ascii="Consolas" w:eastAsia="Times New Roman" w:hAnsi="Consolas" w:cs="Times New Roman"/>
@@ -10053,6 +10574,7 @@
         </w:rPr>
         <w:t>className</w:t>
       </w:r>
+      <w:proofErr w:type="spellEnd"/>
       <w:r>
         <w:rPr>
           <w:rFonts w:ascii="Consolas" w:eastAsia="Times New Roman" w:hAnsi="Consolas" w:cs="Times New Roman"/>
@@ -10176,6 +10698,7 @@
         </w:rPr>
         <w:t xml:space="preserve"> </w:t>
       </w:r>
+      <w:proofErr w:type="spellStart"/>
       <w:r>
         <w:rPr>
           <w:rFonts w:ascii="Consolas" w:eastAsia="Times New Roman" w:hAnsi="Consolas" w:cs="Times New Roman"/>
@@ -10189,6 +10712,7 @@
         </w:rPr>
         <w:t>onChange</w:t>
       </w:r>
+      <w:proofErr w:type="spellEnd"/>
       <w:r>
         <w:rPr>
           <w:rFonts w:ascii="Consolas" w:eastAsia="Times New Roman" w:hAnsi="Consolas" w:cs="Times New Roman"/>
@@ -10211,6 +10735,7 @@
         </w:rPr>
         <w:t>{</w:t>
       </w:r>
+      <w:proofErr w:type="spellStart"/>
       <w:r>
         <w:rPr>
           <w:rFonts w:ascii="Consolas" w:eastAsia="Times New Roman" w:hAnsi="Consolas" w:cs="Times New Roman"/>
@@ -10222,6 +10747,7 @@
         </w:rPr>
         <w:t>handleChange</w:t>
       </w:r>
+      <w:proofErr w:type="spellEnd"/>
       <w:r>
         <w:rPr>
           <w:rFonts w:ascii="Consolas" w:eastAsia="Times New Roman" w:hAnsi="Consolas" w:cs="Times New Roman"/>
@@ -10438,6 +10964,7 @@
         </w:rPr>
         <w:t xml:space="preserve"> </w:t>
       </w:r>
+      <w:proofErr w:type="spellStart"/>
       <w:r>
         <w:rPr>
           <w:rFonts w:ascii="Consolas" w:eastAsia="Times New Roman" w:hAnsi="Consolas" w:cs="Times New Roman"/>
@@ -10451,6 +10978,7 @@
         </w:rPr>
         <w:t>className</w:t>
       </w:r>
+      <w:proofErr w:type="spellEnd"/>
       <w:r>
         <w:rPr>
           <w:rFonts w:ascii="Consolas" w:eastAsia="Times New Roman" w:hAnsi="Consolas" w:cs="Times New Roman"/>
@@ -10574,6 +11102,7 @@
         </w:rPr>
         <w:t xml:space="preserve"> </w:t>
       </w:r>
+      <w:proofErr w:type="spellStart"/>
       <w:r>
         <w:rPr>
           <w:rFonts w:ascii="Consolas" w:eastAsia="Times New Roman" w:hAnsi="Consolas" w:cs="Times New Roman"/>
@@ -10587,6 +11116,7 @@
         </w:rPr>
         <w:t>onChange</w:t>
       </w:r>
+      <w:proofErr w:type="spellEnd"/>
       <w:r>
         <w:rPr>
           <w:rFonts w:ascii="Consolas" w:eastAsia="Times New Roman" w:hAnsi="Consolas" w:cs="Times New Roman"/>
@@ -10609,6 +11139,7 @@
         </w:rPr>
         <w:t>{</w:t>
       </w:r>
+      <w:proofErr w:type="spellStart"/>
       <w:r>
         <w:rPr>
           <w:rFonts w:ascii="Consolas" w:eastAsia="Times New Roman" w:hAnsi="Consolas" w:cs="Times New Roman"/>
@@ -10620,6 +11151,7 @@
         </w:rPr>
         <w:t>handleChange</w:t>
       </w:r>
+      <w:proofErr w:type="spellEnd"/>
       <w:r>
         <w:rPr>
           <w:rFonts w:ascii="Consolas" w:eastAsia="Times New Roman" w:hAnsi="Consolas" w:cs="Times New Roman"/>
@@ -10768,6 +11300,7 @@
         </w:rPr>
         <w:t xml:space="preserve"> </w:t>
       </w:r>
+      <w:proofErr w:type="spellStart"/>
       <w:r>
         <w:rPr>
           <w:rFonts w:ascii="Consolas" w:eastAsia="Times New Roman" w:hAnsi="Consolas" w:cs="Times New Roman"/>
@@ -10781,6 +11314,7 @@
         </w:rPr>
         <w:t>className</w:t>
       </w:r>
+      <w:proofErr w:type="spellEnd"/>
       <w:r>
         <w:rPr>
           <w:rFonts w:ascii="Consolas" w:eastAsia="Times New Roman" w:hAnsi="Consolas" w:cs="Times New Roman"/>
@@ -10836,6 +11370,7 @@
         </w:rPr>
         <w:t>{</w:t>
       </w:r>
+      <w:proofErr w:type="spellStart"/>
       <w:r>
         <w:rPr>
           <w:rFonts w:ascii="Consolas" w:eastAsia="Times New Roman" w:hAnsi="Consolas" w:cs="Times New Roman"/>
@@ -10878,7 +11413,19 @@
           <w:szCs w:val="21"/>
           <w14:ligatures w14:val="none"/>
         </w:rPr>
-        <w:t>Loading...</w:t>
+        <w:t>Loading</w:t>
+      </w:r>
+      <w:proofErr w:type="spellEnd"/>
+      <w:r>
+        <w:rPr>
+          <w:rFonts w:ascii="Consolas" w:eastAsia="Times New Roman" w:hAnsi="Consolas" w:cs="Times New Roman"/>
+          <w:color w:val="FFD866"/>
+          <w:kern w:val="0"/>
+          <w:sz w:val="21"/>
+          <w:szCs w:val="21"/>
+          <w14:ligatures w14:val="none"/>
+        </w:rPr>
+        <w:t>...</w:t>
       </w:r>
       <w:r>
         <w:rPr>
@@ -11095,6 +11642,7 @@
         </w:rPr>
         <w:t xml:space="preserve"> </w:t>
       </w:r>
+      <w:proofErr w:type="spellStart"/>
       <w:r>
         <w:rPr>
           <w:rFonts w:ascii="Consolas" w:eastAsia="Times New Roman" w:hAnsi="Consolas" w:cs="Times New Roman"/>
@@ -11108,6 +11656,7 @@
         </w:rPr>
         <w:t>className</w:t>
       </w:r>
+      <w:proofErr w:type="spellEnd"/>
       <w:r>
         <w:rPr>
           <w:rFonts w:ascii="Consolas" w:eastAsia="Times New Roman" w:hAnsi="Consolas" w:cs="Times New Roman"/>
@@ -11460,6 +12009,7 @@
         </w:rPr>
         <w:t xml:space="preserve"> </w:t>
       </w:r>
+      <w:proofErr w:type="spellStart"/>
       <w:r>
         <w:rPr>
           <w:rFonts w:ascii="Consolas" w:eastAsia="Times New Roman" w:hAnsi="Consolas" w:cs="Times New Roman"/>
@@ -11473,6 +12023,7 @@
         </w:rPr>
         <w:t>className</w:t>
       </w:r>
+      <w:proofErr w:type="spellEnd"/>
       <w:r>
         <w:rPr>
           <w:rFonts w:ascii="Consolas" w:eastAsia="Times New Roman" w:hAnsi="Consolas" w:cs="Times New Roman"/>
@@ -11779,6 +12330,7 @@
         </w:rPr>
         <w:t xml:space="preserve"> </w:t>
       </w:r>
+      <w:proofErr w:type="spellStart"/>
       <w:r>
         <w:rPr>
           <w:rFonts w:ascii="Consolas" w:eastAsia="Times New Roman" w:hAnsi="Consolas" w:cs="Times New Roman"/>
@@ -11792,6 +12344,7 @@
         </w:rPr>
         <w:t>className</w:t>
       </w:r>
+      <w:proofErr w:type="spellEnd"/>
       <w:r>
         <w:rPr>
           <w:rFonts w:ascii="Consolas" w:eastAsia="Times New Roman" w:hAnsi="Consolas" w:cs="Times New Roman"/>
@@ -12050,23 +12603,57 @@
     <w:p/>
     <w:p>
       <w:r>
-        <w:t>CLASS 14: Create singn in API route</w:t>
+        <w:t xml:space="preserve">CLASS 14: Create </w:t>
+      </w:r>
+      <w:proofErr w:type="spellStart"/>
+      <w:r>
+        <w:t>singn</w:t>
+      </w:r>
+      <w:proofErr w:type="spellEnd"/>
+      <w:r>
+        <w:t xml:space="preserve"> in API route</w:t>
       </w:r>
     </w:p>
     <w:p>
       <w:r>
         <w:lastRenderedPageBreak/>
-        <w:t>we need to install jsonwentoken library:</w:t>
-      </w:r>
-    </w:p>
-    <w:p>
-      <w:r>
-        <w:t>npm install jsonwebtoken</w:t>
-      </w:r>
-    </w:p>
-    <w:p>
-      <w:r>
-        <w:t>inside auth.route.js we create a new router with the post method which is going to be for sign in and it call the signin function</w:t>
+        <w:t xml:space="preserve">we need to install </w:t>
+      </w:r>
+      <w:proofErr w:type="spellStart"/>
+      <w:r>
+        <w:t>jsonwentoken</w:t>
+      </w:r>
+      <w:proofErr w:type="spellEnd"/>
+      <w:r>
+        <w:t xml:space="preserve"> library:</w:t>
+      </w:r>
+    </w:p>
+    <w:p>
+      <w:proofErr w:type="spellStart"/>
+      <w:r>
+        <w:t>npm</w:t>
+      </w:r>
+      <w:proofErr w:type="spellEnd"/>
+      <w:r>
+        <w:t xml:space="preserve"> install </w:t>
+      </w:r>
+      <w:proofErr w:type="spellStart"/>
+      <w:r>
+        <w:t>jsonwebtoken</w:t>
+      </w:r>
+      <w:proofErr w:type="spellEnd"/>
+    </w:p>
+    <w:p>
+      <w:r>
+        <w:t xml:space="preserve">inside auth.route.js we create a new router with the post method which is going to be for sign in and it call the </w:t>
+      </w:r>
+      <w:proofErr w:type="spellStart"/>
+      <w:r>
+        <w:t>signin</w:t>
+      </w:r>
+      <w:proofErr w:type="spellEnd"/>
+      <w:r>
+        <w:t xml:space="preserve"> function</w:t>
       </w:r>
     </w:p>
     <w:p>
@@ -12112,8 +12699,13 @@
       </w:r>
     </w:p>
     <w:p>
-      <w:r>
-        <w:t>signin function was created in the auth.controller.js file:</w:t>
+      <w:proofErr w:type="spellStart"/>
+      <w:r>
+        <w:t>signin</w:t>
+      </w:r>
+      <w:proofErr w:type="spellEnd"/>
+      <w:r>
+        <w:t xml:space="preserve"> function was created in the auth.controller.js file:</w:t>
       </w:r>
     </w:p>
     <w:p>
@@ -12160,7 +12752,31 @@
     </w:p>
     <w:p>
       <w:r>
-        <w:t>and I create the correctPassword function in the user.model js file:</w:t>
+        <w:t xml:space="preserve">and I create the </w:t>
+      </w:r>
+      <w:proofErr w:type="spellStart"/>
+      <w:r>
+        <w:t>correctPassword</w:t>
+      </w:r>
+      <w:proofErr w:type="spellEnd"/>
+      <w:r>
+        <w:t xml:space="preserve"> function in the </w:t>
+      </w:r>
+      <w:proofErr w:type="spellStart"/>
+      <w:r>
+        <w:t>user.model</w:t>
+      </w:r>
+      <w:proofErr w:type="spellEnd"/>
+      <w:r>
+        <w:t xml:space="preserve"> </w:t>
+      </w:r>
+      <w:proofErr w:type="spellStart"/>
+      <w:r>
+        <w:t>js</w:t>
+      </w:r>
+      <w:proofErr w:type="spellEnd"/>
+      <w:r>
+        <w:t xml:space="preserve"> file:</w:t>
       </w:r>
     </w:p>
     <w:p>
@@ -12307,7 +12923,15 @@
     </w:p>
     <w:p>
       <w:r>
-        <w:t>This is the in the signin.jsx file:</w:t>
+        <w:t xml:space="preserve">This is the in the </w:t>
+      </w:r>
+      <w:proofErr w:type="spellStart"/>
+      <w:r>
+        <w:t>signin.jsx</w:t>
+      </w:r>
+      <w:proofErr w:type="spellEnd"/>
+      <w:r>
+        <w:t xml:space="preserve"> file:</w:t>
       </w:r>
     </w:p>
     <w:p>
@@ -12365,7 +12989,31 @@
           <w:szCs w:val="21"/>
           <w14:ligatures w14:val="none"/>
         </w:rPr>
-        <w:t xml:space="preserve"> useState </w:t>
+        <w:t xml:space="preserve"> </w:t>
+      </w:r>
+      <w:proofErr w:type="spellStart"/>
+      <w:r>
+        <w:rPr>
+          <w:rFonts w:ascii="Consolas" w:eastAsia="Times New Roman" w:hAnsi="Consolas" w:cs="Times New Roman"/>
+          <w:color w:val="FCFCFA"/>
+          <w:kern w:val="0"/>
+          <w:sz w:val="21"/>
+          <w:szCs w:val="21"/>
+          <w14:ligatures w14:val="none"/>
+        </w:rPr>
+        <w:t>useState</w:t>
+      </w:r>
+      <w:proofErr w:type="spellEnd"/>
+      <w:r>
+        <w:rPr>
+          <w:rFonts w:ascii="Consolas" w:eastAsia="Times New Roman" w:hAnsi="Consolas" w:cs="Times New Roman"/>
+          <w:color w:val="FCFCFA"/>
+          <w:kern w:val="0"/>
+          <w:sz w:val="21"/>
+          <w:szCs w:val="21"/>
+          <w14:ligatures w14:val="none"/>
+        </w:rPr>
+        <w:t xml:space="preserve"> </w:t>
       </w:r>
       <w:r>
         <w:rPr>
@@ -12522,7 +13170,31 @@
           <w:szCs w:val="21"/>
           <w14:ligatures w14:val="none"/>
         </w:rPr>
-        <w:t xml:space="preserve"> useNavigate </w:t>
+        <w:t xml:space="preserve"> </w:t>
+      </w:r>
+      <w:proofErr w:type="spellStart"/>
+      <w:r>
+        <w:rPr>
+          <w:rFonts w:ascii="Consolas" w:eastAsia="Times New Roman" w:hAnsi="Consolas" w:cs="Times New Roman"/>
+          <w:color w:val="FCFCFA"/>
+          <w:kern w:val="0"/>
+          <w:sz w:val="21"/>
+          <w:szCs w:val="21"/>
+          <w14:ligatures w14:val="none"/>
+        </w:rPr>
+        <w:t>useNavigate</w:t>
+      </w:r>
+      <w:proofErr w:type="spellEnd"/>
+      <w:r>
+        <w:rPr>
+          <w:rFonts w:ascii="Consolas" w:eastAsia="Times New Roman" w:hAnsi="Consolas" w:cs="Times New Roman"/>
+          <w:color w:val="FCFCFA"/>
+          <w:kern w:val="0"/>
+          <w:sz w:val="21"/>
+          <w:szCs w:val="21"/>
+          <w14:ligatures w14:val="none"/>
+        </w:rPr>
+        <w:t xml:space="preserve"> </w:t>
       </w:r>
       <w:r>
         <w:rPr>
@@ -12588,8 +13260,21 @@
           <w:szCs w:val="21"/>
           <w14:ligatures w14:val="none"/>
         </w:rPr>
-        <w:t>react-router-dom</w:t>
-      </w:r>
+        <w:t>react-router-</w:t>
+      </w:r>
+      <w:proofErr w:type="spellStart"/>
+      <w:r>
+        <w:rPr>
+          <w:rFonts w:ascii="Consolas" w:eastAsia="Times New Roman" w:hAnsi="Consolas" w:cs="Times New Roman"/>
+          <w:color w:val="FFD866"/>
+          <w:kern w:val="0"/>
+          <w:sz w:val="21"/>
+          <w:szCs w:val="21"/>
+          <w14:ligatures w14:val="none"/>
+        </w:rPr>
+        <w:t>dom</w:t>
+      </w:r>
+      <w:proofErr w:type="spellEnd"/>
       <w:r>
         <w:rPr>
           <w:rFonts w:ascii="Consolas" w:eastAsia="Times New Roman" w:hAnsi="Consolas" w:cs="Times New Roman"/>
@@ -12657,8 +13342,21 @@
           <w:szCs w:val="21"/>
           <w14:ligatures w14:val="none"/>
         </w:rPr>
-        <w:t xml:space="preserve"> FaEye</w:t>
-      </w:r>
+        <w:t xml:space="preserve"> </w:t>
+      </w:r>
+      <w:proofErr w:type="spellStart"/>
+      <w:r>
+        <w:rPr>
+          <w:rFonts w:ascii="Consolas" w:eastAsia="Times New Roman" w:hAnsi="Consolas" w:cs="Times New Roman"/>
+          <w:color w:val="FCFCFA"/>
+          <w:kern w:val="0"/>
+          <w:sz w:val="21"/>
+          <w:szCs w:val="21"/>
+          <w14:ligatures w14:val="none"/>
+        </w:rPr>
+        <w:t>FaEye</w:t>
+      </w:r>
+      <w:proofErr w:type="spellEnd"/>
       <w:r>
         <w:rPr>
           <w:rFonts w:ascii="Consolas" w:eastAsia="Times New Roman" w:hAnsi="Consolas" w:cs="Times New Roman"/>
@@ -12679,7 +13377,31 @@
           <w:szCs w:val="21"/>
           <w14:ligatures w14:val="none"/>
         </w:rPr>
-        <w:t xml:space="preserve"> FaEyeSlash </w:t>
+        <w:t xml:space="preserve"> </w:t>
+      </w:r>
+      <w:proofErr w:type="spellStart"/>
+      <w:r>
+        <w:rPr>
+          <w:rFonts w:ascii="Consolas" w:eastAsia="Times New Roman" w:hAnsi="Consolas" w:cs="Times New Roman"/>
+          <w:color w:val="FCFCFA"/>
+          <w:kern w:val="0"/>
+          <w:sz w:val="21"/>
+          <w:szCs w:val="21"/>
+          <w14:ligatures w14:val="none"/>
+        </w:rPr>
+        <w:t>FaEyeSlash</w:t>
+      </w:r>
+      <w:proofErr w:type="spellEnd"/>
+      <w:r>
+        <w:rPr>
+          <w:rFonts w:ascii="Consolas" w:eastAsia="Times New Roman" w:hAnsi="Consolas" w:cs="Times New Roman"/>
+          <w:color w:val="FCFCFA"/>
+          <w:kern w:val="0"/>
+          <w:sz w:val="21"/>
+          <w:szCs w:val="21"/>
+          <w14:ligatures w14:val="none"/>
+        </w:rPr>
+        <w:t xml:space="preserve"> </w:t>
       </w:r>
       <w:r>
         <w:rPr>
@@ -12865,6 +13587,7 @@
         </w:rPr>
         <w:t xml:space="preserve"> </w:t>
       </w:r>
+      <w:proofErr w:type="spellStart"/>
       <w:r>
         <w:rPr>
           <w:rFonts w:ascii="Consolas" w:eastAsia="Times New Roman" w:hAnsi="Consolas" w:cs="Times New Roman"/>
@@ -12876,6 +13599,7 @@
         </w:rPr>
         <w:t>SignIn</w:t>
       </w:r>
+      <w:proofErr w:type="spellEnd"/>
       <w:r>
         <w:rPr>
           <w:rFonts w:ascii="Consolas" w:eastAsia="Times New Roman" w:hAnsi="Consolas" w:cs="Times New Roman"/>
@@ -12969,6 +13693,7 @@
         </w:rPr>
         <w:t>[</w:t>
       </w:r>
+      <w:proofErr w:type="spellStart"/>
       <w:r>
         <w:rPr>
           <w:rFonts w:ascii="Consolas" w:eastAsia="Times New Roman" w:hAnsi="Consolas" w:cs="Times New Roman"/>
@@ -12980,6 +13705,7 @@
         </w:rPr>
         <w:t>showPassword</w:t>
       </w:r>
+      <w:proofErr w:type="spellEnd"/>
       <w:r>
         <w:rPr>
           <w:rFonts w:ascii="Consolas" w:eastAsia="Times New Roman" w:hAnsi="Consolas" w:cs="Times New Roman"/>
@@ -13002,6 +13728,7 @@
         </w:rPr>
         <w:t xml:space="preserve"> </w:t>
       </w:r>
+      <w:proofErr w:type="spellStart"/>
       <w:r>
         <w:rPr>
           <w:rFonts w:ascii="Consolas" w:eastAsia="Times New Roman" w:hAnsi="Consolas" w:cs="Times New Roman"/>
@@ -13013,6 +13740,7 @@
         </w:rPr>
         <w:t>setShowPassword</w:t>
       </w:r>
+      <w:proofErr w:type="spellEnd"/>
       <w:r>
         <w:rPr>
           <w:rFonts w:ascii="Consolas" w:eastAsia="Times New Roman" w:hAnsi="Consolas" w:cs="Times New Roman"/>
@@ -13057,6 +13785,7 @@
         </w:rPr>
         <w:t xml:space="preserve"> </w:t>
       </w:r>
+      <w:proofErr w:type="spellStart"/>
       <w:r>
         <w:rPr>
           <w:rFonts w:ascii="Consolas" w:eastAsia="Times New Roman" w:hAnsi="Consolas" w:cs="Times New Roman"/>
@@ -13068,6 +13797,7 @@
         </w:rPr>
         <w:t>useState</w:t>
       </w:r>
+      <w:proofErr w:type="spellEnd"/>
       <w:r>
         <w:rPr>
           <w:rFonts w:ascii="Consolas" w:eastAsia="Times New Roman" w:hAnsi="Consolas" w:cs="Times New Roman"/>
@@ -13150,6 +13880,7 @@
         </w:rPr>
         <w:t xml:space="preserve"> </w:t>
       </w:r>
+      <w:proofErr w:type="spellStart"/>
       <w:r>
         <w:rPr>
           <w:rFonts w:ascii="Consolas" w:eastAsia="Times New Roman" w:hAnsi="Consolas" w:cs="Times New Roman"/>
@@ -13161,6 +13892,7 @@
         </w:rPr>
         <w:t>PasswordIcon</w:t>
       </w:r>
+      <w:proofErr w:type="spellEnd"/>
       <w:r>
         <w:rPr>
           <w:rFonts w:ascii="Consolas" w:eastAsia="Times New Roman" w:hAnsi="Consolas" w:cs="Times New Roman"/>
@@ -13192,8 +13924,21 @@
           <w:szCs w:val="21"/>
           <w14:ligatures w14:val="none"/>
         </w:rPr>
-        <w:t xml:space="preserve"> showPassword</w:t>
-      </w:r>
+        <w:t xml:space="preserve"> </w:t>
+      </w:r>
+      <w:proofErr w:type="spellStart"/>
+      <w:r>
+        <w:rPr>
+          <w:rFonts w:ascii="Consolas" w:eastAsia="Times New Roman" w:hAnsi="Consolas" w:cs="Times New Roman"/>
+          <w:color w:val="FCFCFA"/>
+          <w:kern w:val="0"/>
+          <w:sz w:val="21"/>
+          <w:szCs w:val="21"/>
+          <w14:ligatures w14:val="none"/>
+        </w:rPr>
+        <w:t>showPassword</w:t>
+      </w:r>
+      <w:proofErr w:type="spellEnd"/>
       <w:r>
         <w:rPr>
           <w:rFonts w:ascii="Consolas" w:eastAsia="Times New Roman" w:hAnsi="Consolas" w:cs="Times New Roman"/>
@@ -13214,7 +13959,31 @@
           <w:szCs w:val="21"/>
           <w14:ligatures w14:val="none"/>
         </w:rPr>
-        <w:t xml:space="preserve"> FaEye </w:t>
+        <w:t xml:space="preserve"> </w:t>
+      </w:r>
+      <w:proofErr w:type="spellStart"/>
+      <w:r>
+        <w:rPr>
+          <w:rFonts w:ascii="Consolas" w:eastAsia="Times New Roman" w:hAnsi="Consolas" w:cs="Times New Roman"/>
+          <w:color w:val="FCFCFA"/>
+          <w:kern w:val="0"/>
+          <w:sz w:val="21"/>
+          <w:szCs w:val="21"/>
+          <w14:ligatures w14:val="none"/>
+        </w:rPr>
+        <w:t>FaEye</w:t>
+      </w:r>
+      <w:proofErr w:type="spellEnd"/>
+      <w:r>
+        <w:rPr>
+          <w:rFonts w:ascii="Consolas" w:eastAsia="Times New Roman" w:hAnsi="Consolas" w:cs="Times New Roman"/>
+          <w:color w:val="FCFCFA"/>
+          <w:kern w:val="0"/>
+          <w:sz w:val="21"/>
+          <w:szCs w:val="21"/>
+          <w14:ligatures w14:val="none"/>
+        </w:rPr>
+        <w:t xml:space="preserve"> </w:t>
       </w:r>
       <w:r>
         <w:rPr>
@@ -13236,8 +14005,21 @@
           <w:szCs w:val="21"/>
           <w14:ligatures w14:val="none"/>
         </w:rPr>
-        <w:t xml:space="preserve"> FaEyeSlash</w:t>
-      </w:r>
+        <w:t xml:space="preserve"> </w:t>
+      </w:r>
+      <w:proofErr w:type="spellStart"/>
+      <w:r>
+        <w:rPr>
+          <w:rFonts w:ascii="Consolas" w:eastAsia="Times New Roman" w:hAnsi="Consolas" w:cs="Times New Roman"/>
+          <w:color w:val="FCFCFA"/>
+          <w:kern w:val="0"/>
+          <w:sz w:val="21"/>
+          <w:szCs w:val="21"/>
+          <w14:ligatures w14:val="none"/>
+        </w:rPr>
+        <w:t>FaEyeSlash</w:t>
+      </w:r>
+      <w:proofErr w:type="spellEnd"/>
       <w:r>
         <w:rPr>
           <w:rFonts w:ascii="Consolas" w:eastAsia="Times New Roman" w:hAnsi="Consolas" w:cs="Times New Roman"/>
@@ -13309,6 +14091,7 @@
         </w:rPr>
         <w:t>[</w:t>
       </w:r>
+      <w:proofErr w:type="spellStart"/>
       <w:r>
         <w:rPr>
           <w:rFonts w:ascii="Consolas" w:eastAsia="Times New Roman" w:hAnsi="Consolas" w:cs="Times New Roman"/>
@@ -13320,6 +14103,7 @@
         </w:rPr>
         <w:t>formData</w:t>
       </w:r>
+      <w:proofErr w:type="spellEnd"/>
       <w:r>
         <w:rPr>
           <w:rFonts w:ascii="Consolas" w:eastAsia="Times New Roman" w:hAnsi="Consolas" w:cs="Times New Roman"/>
@@ -13342,6 +14126,7 @@
         </w:rPr>
         <w:t xml:space="preserve"> </w:t>
       </w:r>
+      <w:proofErr w:type="spellStart"/>
       <w:r>
         <w:rPr>
           <w:rFonts w:ascii="Consolas" w:eastAsia="Times New Roman" w:hAnsi="Consolas" w:cs="Times New Roman"/>
@@ -13353,6 +14138,7 @@
         </w:rPr>
         <w:t>setFormData</w:t>
       </w:r>
+      <w:proofErr w:type="spellEnd"/>
       <w:r>
         <w:rPr>
           <w:rFonts w:ascii="Consolas" w:eastAsia="Times New Roman" w:hAnsi="Consolas" w:cs="Times New Roman"/>
@@ -13397,6 +14183,7 @@
         </w:rPr>
         <w:t xml:space="preserve"> </w:t>
       </w:r>
+      <w:proofErr w:type="spellStart"/>
       <w:r>
         <w:rPr>
           <w:rFonts w:ascii="Consolas" w:eastAsia="Times New Roman" w:hAnsi="Consolas" w:cs="Times New Roman"/>
@@ -13408,6 +14195,7 @@
         </w:rPr>
         <w:t>useState</w:t>
       </w:r>
+      <w:proofErr w:type="spellEnd"/>
       <w:r>
         <w:rPr>
           <w:rFonts w:ascii="Consolas" w:eastAsia="Times New Roman" w:hAnsi="Consolas" w:cs="Times New Roman"/>
@@ -13512,6 +14300,7 @@
         </w:rPr>
         <w:t xml:space="preserve"> </w:t>
       </w:r>
+      <w:proofErr w:type="spellStart"/>
       <w:r>
         <w:rPr>
           <w:rFonts w:ascii="Consolas" w:eastAsia="Times New Roman" w:hAnsi="Consolas" w:cs="Times New Roman"/>
@@ -13523,6 +14312,7 @@
         </w:rPr>
         <w:t>setError</w:t>
       </w:r>
+      <w:proofErr w:type="spellEnd"/>
       <w:r>
         <w:rPr>
           <w:rFonts w:ascii="Consolas" w:eastAsia="Times New Roman" w:hAnsi="Consolas" w:cs="Times New Roman"/>
@@ -13567,6 +14357,7 @@
         </w:rPr>
         <w:t xml:space="preserve"> </w:t>
       </w:r>
+      <w:proofErr w:type="spellStart"/>
       <w:r>
         <w:rPr>
           <w:rFonts w:ascii="Consolas" w:eastAsia="Times New Roman" w:hAnsi="Consolas" w:cs="Times New Roman"/>
@@ -13578,6 +14369,7 @@
         </w:rPr>
         <w:t>useState</w:t>
       </w:r>
+      <w:proofErr w:type="spellEnd"/>
       <w:r>
         <w:rPr>
           <w:rFonts w:ascii="Consolas" w:eastAsia="Times New Roman" w:hAnsi="Consolas" w:cs="Times New Roman"/>
@@ -13693,6 +14485,7 @@
         </w:rPr>
         <w:t xml:space="preserve"> </w:t>
       </w:r>
+      <w:proofErr w:type="spellStart"/>
       <w:r>
         <w:rPr>
           <w:rFonts w:ascii="Consolas" w:eastAsia="Times New Roman" w:hAnsi="Consolas" w:cs="Times New Roman"/>
@@ -13704,6 +14497,7 @@
         </w:rPr>
         <w:t>setLoading</w:t>
       </w:r>
+      <w:proofErr w:type="spellEnd"/>
       <w:r>
         <w:rPr>
           <w:rFonts w:ascii="Consolas" w:eastAsia="Times New Roman" w:hAnsi="Consolas" w:cs="Times New Roman"/>
@@ -13748,6 +14542,7 @@
         </w:rPr>
         <w:t xml:space="preserve"> </w:t>
       </w:r>
+      <w:proofErr w:type="spellStart"/>
       <w:r>
         <w:rPr>
           <w:rFonts w:ascii="Consolas" w:eastAsia="Times New Roman" w:hAnsi="Consolas" w:cs="Times New Roman"/>
@@ -13759,6 +14554,7 @@
         </w:rPr>
         <w:t>useState</w:t>
       </w:r>
+      <w:proofErr w:type="spellEnd"/>
       <w:r>
         <w:rPr>
           <w:rFonts w:ascii="Consolas" w:eastAsia="Times New Roman" w:hAnsi="Consolas" w:cs="Times New Roman"/>
@@ -13885,6 +14681,7 @@
         </w:rPr>
         <w:t xml:space="preserve"> </w:t>
       </w:r>
+      <w:proofErr w:type="spellStart"/>
       <w:r>
         <w:rPr>
           <w:rFonts w:ascii="Consolas" w:eastAsia="Times New Roman" w:hAnsi="Consolas" w:cs="Times New Roman"/>
@@ -13896,6 +14693,7 @@
         </w:rPr>
         <w:t>useNavigate</w:t>
       </w:r>
+      <w:proofErr w:type="spellEnd"/>
       <w:r>
         <w:rPr>
           <w:rFonts w:ascii="Consolas" w:eastAsia="Times New Roman" w:hAnsi="Consolas" w:cs="Times New Roman"/>
@@ -13956,6 +14754,7 @@
         </w:rPr>
         <w:t xml:space="preserve"> </w:t>
       </w:r>
+      <w:proofErr w:type="spellStart"/>
       <w:r>
         <w:rPr>
           <w:rFonts w:ascii="Consolas" w:eastAsia="Times New Roman" w:hAnsi="Consolas" w:cs="Times New Roman"/>
@@ -13967,6 +14766,7 @@
         </w:rPr>
         <w:t>handleChange</w:t>
       </w:r>
+      <w:proofErr w:type="spellEnd"/>
       <w:r>
         <w:rPr>
           <w:rFonts w:ascii="Consolas" w:eastAsia="Times New Roman" w:hAnsi="Consolas" w:cs="Times New Roman"/>
@@ -14104,6 +14904,7 @@
         </w:rPr>
         <w:t xml:space="preserve">    </w:t>
       </w:r>
+      <w:proofErr w:type="spellStart"/>
       <w:r>
         <w:rPr>
           <w:rFonts w:ascii="Consolas" w:eastAsia="Times New Roman" w:hAnsi="Consolas" w:cs="Times New Roman"/>
@@ -14115,6 +14916,7 @@
         </w:rPr>
         <w:t>setFormData</w:t>
       </w:r>
+      <w:proofErr w:type="spellEnd"/>
       <w:r>
         <w:rPr>
           <w:rFonts w:ascii="Consolas" w:eastAsia="Times New Roman" w:hAnsi="Consolas" w:cs="Times New Roman"/>
@@ -14162,6 +14964,7 @@
         </w:rPr>
         <w:t>...</w:t>
       </w:r>
+      <w:proofErr w:type="spellStart"/>
       <w:r>
         <w:rPr>
           <w:rFonts w:ascii="Consolas" w:eastAsia="Times New Roman" w:hAnsi="Consolas" w:cs="Times New Roman"/>
@@ -14173,6 +14976,7 @@
         </w:rPr>
         <w:t>formData</w:t>
       </w:r>
+      <w:proofErr w:type="spellEnd"/>
       <w:r>
         <w:rPr>
           <w:rFonts w:ascii="Consolas" w:eastAsia="Times New Roman" w:hAnsi="Consolas" w:cs="Times New Roman"/>
@@ -14281,7 +15085,19 @@
           <w:szCs w:val="21"/>
           <w14:ligatures w14:val="none"/>
         </w:rPr>
-        <w:t xml:space="preserve"> e</w:t>
+        <w:t xml:space="preserve"> </w:t>
+      </w:r>
+      <w:proofErr w:type="spellStart"/>
+      <w:r>
+        <w:rPr>
+          <w:rFonts w:ascii="Consolas" w:eastAsia="Times New Roman" w:hAnsi="Consolas" w:cs="Times New Roman"/>
+          <w:color w:val="FCFCFA"/>
+          <w:kern w:val="0"/>
+          <w:sz w:val="21"/>
+          <w:szCs w:val="21"/>
+          <w14:ligatures w14:val="none"/>
+        </w:rPr>
+        <w:t>e</w:t>
       </w:r>
       <w:r>
         <w:rPr>
@@ -14327,6 +15143,7 @@
         </w:rPr>
         <w:t>value</w:t>
       </w:r>
+      <w:proofErr w:type="spellEnd"/>
     </w:p>
     <w:p>
       <w:pPr>
@@ -14449,6 +15266,7 @@
         </w:rPr>
         <w:t xml:space="preserve"> </w:t>
       </w:r>
+      <w:proofErr w:type="spellStart"/>
       <w:r>
         <w:rPr>
           <w:rFonts w:ascii="Consolas" w:eastAsia="Times New Roman" w:hAnsi="Consolas" w:cs="Times New Roman"/>
@@ -14460,6 +15278,7 @@
         </w:rPr>
         <w:t>handleSubmit</w:t>
       </w:r>
+      <w:proofErr w:type="spellEnd"/>
       <w:r>
         <w:rPr>
           <w:rFonts w:ascii="Consolas" w:eastAsia="Times New Roman" w:hAnsi="Consolas" w:cs="Times New Roman"/>
@@ -14608,7 +15427,19 @@
           <w:szCs w:val="21"/>
           <w14:ligatures w14:val="none"/>
         </w:rPr>
-        <w:t>    e</w:t>
+        <w:t xml:space="preserve">    </w:t>
+      </w:r>
+      <w:proofErr w:type="spellStart"/>
+      <w:r>
+        <w:rPr>
+          <w:rFonts w:ascii="Consolas" w:eastAsia="Times New Roman" w:hAnsi="Consolas" w:cs="Times New Roman"/>
+          <w:color w:val="FCFCFA"/>
+          <w:kern w:val="0"/>
+          <w:sz w:val="21"/>
+          <w:szCs w:val="21"/>
+          <w14:ligatures w14:val="none"/>
+        </w:rPr>
+        <w:t>e</w:t>
       </w:r>
       <w:r>
         <w:rPr>
@@ -14632,6 +15463,7 @@
         </w:rPr>
         <w:t>preventDefault</w:t>
       </w:r>
+      <w:proofErr w:type="spellEnd"/>
       <w:r>
         <w:rPr>
           <w:rFonts w:ascii="Consolas" w:eastAsia="Times New Roman" w:hAnsi="Consolas" w:cs="Times New Roman"/>
@@ -14751,6 +15583,7 @@
         </w:rPr>
         <w:t xml:space="preserve">      </w:t>
       </w:r>
+      <w:proofErr w:type="spellStart"/>
       <w:r>
         <w:rPr>
           <w:rFonts w:ascii="Consolas" w:eastAsia="Times New Roman" w:hAnsi="Consolas" w:cs="Times New Roman"/>
@@ -14762,6 +15595,7 @@
         </w:rPr>
         <w:t>setLoading</w:t>
       </w:r>
+      <w:proofErr w:type="spellEnd"/>
       <w:r>
         <w:rPr>
           <w:rFonts w:ascii="Consolas" w:eastAsia="Times New Roman" w:hAnsi="Consolas" w:cs="Times New Roman"/>
@@ -14941,8 +15775,45 @@
           <w:szCs w:val="21"/>
           <w14:ligatures w14:val="none"/>
         </w:rPr>
-        <w:t>/api/auth/signin</w:t>
-      </w:r>
+        <w:t>/</w:t>
+      </w:r>
+      <w:proofErr w:type="spellStart"/>
+      <w:r>
+        <w:rPr>
+          <w:rFonts w:ascii="Consolas" w:eastAsia="Times New Roman" w:hAnsi="Consolas" w:cs="Times New Roman"/>
+          <w:color w:val="FFD866"/>
+          <w:kern w:val="0"/>
+          <w:sz w:val="21"/>
+          <w:szCs w:val="21"/>
+          <w14:ligatures w14:val="none"/>
+        </w:rPr>
+        <w:t>api</w:t>
+      </w:r>
+      <w:proofErr w:type="spellEnd"/>
+      <w:r>
+        <w:rPr>
+          <w:rFonts w:ascii="Consolas" w:eastAsia="Times New Roman" w:hAnsi="Consolas" w:cs="Times New Roman"/>
+          <w:color w:val="FFD866"/>
+          <w:kern w:val="0"/>
+          <w:sz w:val="21"/>
+          <w:szCs w:val="21"/>
+          <w14:ligatures w14:val="none"/>
+        </w:rPr>
+        <w:t>/auth/</w:t>
+      </w:r>
+      <w:proofErr w:type="spellStart"/>
+      <w:r>
+        <w:rPr>
+          <w:rFonts w:ascii="Consolas" w:eastAsia="Times New Roman" w:hAnsi="Consolas" w:cs="Times New Roman"/>
+          <w:color w:val="FFD866"/>
+          <w:kern w:val="0"/>
+          <w:sz w:val="21"/>
+          <w:szCs w:val="21"/>
+          <w14:ligatures w14:val="none"/>
+        </w:rPr>
+        <w:t>signin</w:t>
+      </w:r>
+      <w:proofErr w:type="spellEnd"/>
       <w:r>
         <w:rPr>
           <w:rFonts w:ascii="Consolas" w:eastAsia="Times New Roman" w:hAnsi="Consolas" w:cs="Times New Roman"/>
@@ -15203,8 +16074,21 @@
           <w:szCs w:val="21"/>
           <w14:ligatures w14:val="none"/>
         </w:rPr>
-        <w:t>application/json</w:t>
-      </w:r>
+        <w:t>application/</w:t>
+      </w:r>
+      <w:proofErr w:type="spellStart"/>
+      <w:r>
+        <w:rPr>
+          <w:rFonts w:ascii="Consolas" w:eastAsia="Times New Roman" w:hAnsi="Consolas" w:cs="Times New Roman"/>
+          <w:color w:val="FFD866"/>
+          <w:kern w:val="0"/>
+          <w:sz w:val="21"/>
+          <w:szCs w:val="21"/>
+          <w14:ligatures w14:val="none"/>
+        </w:rPr>
+        <w:t>json</w:t>
+      </w:r>
+      <w:proofErr w:type="spellEnd"/>
       <w:r>
         <w:rPr>
           <w:rFonts w:ascii="Consolas" w:eastAsia="Times New Roman" w:hAnsi="Consolas" w:cs="Times New Roman"/>
@@ -15299,6 +16183,7 @@
         </w:rPr>
         <w:t xml:space="preserve"> </w:t>
       </w:r>
+      <w:proofErr w:type="spellStart"/>
       <w:r>
         <w:rPr>
           <w:rFonts w:ascii="Consolas" w:eastAsia="Times New Roman" w:hAnsi="Consolas" w:cs="Times New Roman"/>
@@ -15332,6 +16217,7 @@
         </w:rPr>
         <w:t>stringify</w:t>
       </w:r>
+      <w:proofErr w:type="spellEnd"/>
       <w:r>
         <w:rPr>
           <w:rFonts w:ascii="Consolas" w:eastAsia="Times New Roman" w:hAnsi="Consolas" w:cs="Times New Roman"/>
@@ -15343,6 +16229,7 @@
         </w:rPr>
         <w:t>(</w:t>
       </w:r>
+      <w:proofErr w:type="spellStart"/>
       <w:r>
         <w:rPr>
           <w:rFonts w:ascii="Consolas" w:eastAsia="Times New Roman" w:hAnsi="Consolas" w:cs="Times New Roman"/>
@@ -15354,6 +16241,7 @@
         </w:rPr>
         <w:t>formData</w:t>
       </w:r>
+      <w:proofErr w:type="spellEnd"/>
       <w:r>
         <w:rPr>
           <w:rFonts w:ascii="Consolas" w:eastAsia="Times New Roman" w:hAnsi="Consolas" w:cs="Times New Roman"/>
@@ -15514,7 +16402,19 @@
           <w:szCs w:val="21"/>
           <w14:ligatures w14:val="none"/>
         </w:rPr>
-        <w:t xml:space="preserve"> res</w:t>
+        <w:t xml:space="preserve"> </w:t>
+      </w:r>
+      <w:proofErr w:type="spellStart"/>
+      <w:r>
+        <w:rPr>
+          <w:rFonts w:ascii="Consolas" w:eastAsia="Times New Roman" w:hAnsi="Consolas" w:cs="Times New Roman"/>
+          <w:color w:val="FCFCFA"/>
+          <w:kern w:val="0"/>
+          <w:sz w:val="21"/>
+          <w:szCs w:val="21"/>
+          <w14:ligatures w14:val="none"/>
+        </w:rPr>
+        <w:t>res</w:t>
       </w:r>
       <w:r>
         <w:rPr>
@@ -15538,6 +16438,7 @@
         </w:rPr>
         <w:t>json</w:t>
       </w:r>
+      <w:proofErr w:type="spellEnd"/>
       <w:r>
         <w:rPr>
           <w:rFonts w:ascii="Consolas" w:eastAsia="Times New Roman" w:hAnsi="Consolas" w:cs="Times New Roman"/>
@@ -15607,6 +16508,7 @@
         </w:rPr>
         <w:t>(</w:t>
       </w:r>
+      <w:proofErr w:type="spellStart"/>
       <w:r>
         <w:rPr>
           <w:rFonts w:ascii="Consolas" w:eastAsia="Times New Roman" w:hAnsi="Consolas" w:cs="Times New Roman"/>
@@ -15640,6 +16542,7 @@
         </w:rPr>
         <w:t>success</w:t>
       </w:r>
+      <w:proofErr w:type="spellEnd"/>
       <w:r>
         <w:rPr>
           <w:rFonts w:ascii="Consolas" w:eastAsia="Times New Roman" w:hAnsi="Consolas" w:cs="Times New Roman"/>
@@ -15731,6 +16634,7 @@
         </w:rPr>
         <w:t xml:space="preserve">        </w:t>
       </w:r>
+      <w:proofErr w:type="spellStart"/>
       <w:r>
         <w:rPr>
           <w:rFonts w:ascii="Consolas" w:eastAsia="Times New Roman" w:hAnsi="Consolas" w:cs="Times New Roman"/>
@@ -15742,6 +16646,7 @@
         </w:rPr>
         <w:t>setError</w:t>
       </w:r>
+      <w:proofErr w:type="spellEnd"/>
       <w:r>
         <w:rPr>
           <w:rFonts w:ascii="Consolas" w:eastAsia="Times New Roman" w:hAnsi="Consolas" w:cs="Times New Roman"/>
@@ -15753,6 +16658,7 @@
         </w:rPr>
         <w:t>(</w:t>
       </w:r>
+      <w:proofErr w:type="spellStart"/>
       <w:r>
         <w:rPr>
           <w:rFonts w:ascii="Consolas" w:eastAsia="Times New Roman" w:hAnsi="Consolas" w:cs="Times New Roman"/>
@@ -15786,6 +16692,7 @@
         </w:rPr>
         <w:t>message</w:t>
       </w:r>
+      <w:proofErr w:type="spellEnd"/>
       <w:r>
         <w:rPr>
           <w:rFonts w:ascii="Consolas" w:eastAsia="Times New Roman" w:hAnsi="Consolas" w:cs="Times New Roman"/>
@@ -15822,6 +16729,7 @@
         </w:rPr>
         <w:t xml:space="preserve">        </w:t>
       </w:r>
+      <w:proofErr w:type="spellStart"/>
       <w:r>
         <w:rPr>
           <w:rFonts w:ascii="Consolas" w:eastAsia="Times New Roman" w:hAnsi="Consolas" w:cs="Times New Roman"/>
@@ -15833,6 +16741,7 @@
         </w:rPr>
         <w:t>setLoading</w:t>
       </w:r>
+      <w:proofErr w:type="spellEnd"/>
       <w:r>
         <w:rPr>
           <w:rFonts w:ascii="Consolas" w:eastAsia="Times New Roman" w:hAnsi="Consolas" w:cs="Times New Roman"/>
@@ -15963,6 +16872,7 @@
         </w:rPr>
         <w:t xml:space="preserve">      </w:t>
       </w:r>
+      <w:proofErr w:type="spellStart"/>
       <w:r>
         <w:rPr>
           <w:rFonts w:ascii="Consolas" w:eastAsia="Times New Roman" w:hAnsi="Consolas" w:cs="Times New Roman"/>
@@ -15974,6 +16884,7 @@
         </w:rPr>
         <w:t>setLoading</w:t>
       </w:r>
+      <w:proofErr w:type="spellEnd"/>
       <w:r>
         <w:rPr>
           <w:rFonts w:ascii="Consolas" w:eastAsia="Times New Roman" w:hAnsi="Consolas" w:cs="Times New Roman"/>
@@ -16032,6 +16943,7 @@
         </w:rPr>
         <w:t xml:space="preserve">      </w:t>
       </w:r>
+      <w:proofErr w:type="spellStart"/>
       <w:r>
         <w:rPr>
           <w:rFonts w:ascii="Consolas" w:eastAsia="Times New Roman" w:hAnsi="Consolas" w:cs="Times New Roman"/>
@@ -16043,6 +16955,7 @@
         </w:rPr>
         <w:t>setError</w:t>
       </w:r>
+      <w:proofErr w:type="spellEnd"/>
       <w:r>
         <w:rPr>
           <w:rFonts w:ascii="Consolas" w:eastAsia="Times New Roman" w:hAnsi="Consolas" w:cs="Times New Roman"/>
@@ -16294,6 +17207,7 @@
         </w:rPr>
         <w:t xml:space="preserve">      </w:t>
       </w:r>
+      <w:proofErr w:type="spellStart"/>
       <w:r>
         <w:rPr>
           <w:rFonts w:ascii="Consolas" w:eastAsia="Times New Roman" w:hAnsi="Consolas" w:cs="Times New Roman"/>
@@ -16305,6 +17219,7 @@
         </w:rPr>
         <w:t>setLoading</w:t>
       </w:r>
+      <w:proofErr w:type="spellEnd"/>
       <w:r>
         <w:rPr>
           <w:rFonts w:ascii="Consolas" w:eastAsia="Times New Roman" w:hAnsi="Consolas" w:cs="Times New Roman"/>
@@ -16363,6 +17278,7 @@
         </w:rPr>
         <w:t xml:space="preserve">      </w:t>
       </w:r>
+      <w:proofErr w:type="spellStart"/>
       <w:r>
         <w:rPr>
           <w:rFonts w:ascii="Consolas" w:eastAsia="Times New Roman" w:hAnsi="Consolas" w:cs="Times New Roman"/>
@@ -16374,6 +17290,7 @@
         </w:rPr>
         <w:t>setError</w:t>
       </w:r>
+      <w:proofErr w:type="spellEnd"/>
       <w:r>
         <w:rPr>
           <w:rFonts w:ascii="Consolas" w:eastAsia="Times New Roman" w:hAnsi="Consolas" w:cs="Times New Roman"/>
@@ -16385,6 +17302,7 @@
         </w:rPr>
         <w:t>(</w:t>
       </w:r>
+      <w:proofErr w:type="spellStart"/>
       <w:r>
         <w:rPr>
           <w:rFonts w:ascii="Consolas" w:eastAsia="Times New Roman" w:hAnsi="Consolas" w:cs="Times New Roman"/>
@@ -16418,6 +17336,7 @@
         </w:rPr>
         <w:t>message</w:t>
       </w:r>
+      <w:proofErr w:type="spellEnd"/>
       <w:r>
         <w:rPr>
           <w:rFonts w:ascii="Consolas" w:eastAsia="Times New Roman" w:hAnsi="Consolas" w:cs="Times New Roman"/>
@@ -16617,6 +17536,7 @@
         </w:rPr>
         <w:t xml:space="preserve"> </w:t>
       </w:r>
+      <w:proofErr w:type="spellStart"/>
       <w:r>
         <w:rPr>
           <w:rFonts w:ascii="Consolas" w:eastAsia="Times New Roman" w:hAnsi="Consolas" w:cs="Times New Roman"/>
@@ -16630,6 +17550,7 @@
         </w:rPr>
         <w:t>className</w:t>
       </w:r>
+      <w:proofErr w:type="spellEnd"/>
       <w:r>
         <w:rPr>
           <w:rFonts w:ascii="Consolas" w:eastAsia="Times New Roman" w:hAnsi="Consolas" w:cs="Times New Roman"/>
@@ -16732,6 +17653,7 @@
         </w:rPr>
         <w:t xml:space="preserve"> </w:t>
       </w:r>
+      <w:proofErr w:type="spellStart"/>
       <w:r>
         <w:rPr>
           <w:rFonts w:ascii="Consolas" w:eastAsia="Times New Roman" w:hAnsi="Consolas" w:cs="Times New Roman"/>
@@ -16745,6 +17667,7 @@
         </w:rPr>
         <w:t>className</w:t>
       </w:r>
+      <w:proofErr w:type="spellEnd"/>
       <w:r>
         <w:rPr>
           <w:rFonts w:ascii="Consolas" w:eastAsia="Times New Roman" w:hAnsi="Consolas" w:cs="Times New Roman"/>
@@ -16776,7 +17699,31 @@
           <w:szCs w:val="21"/>
           <w14:ligatures w14:val="none"/>
         </w:rPr>
-        <w:t>text-3xl text-center font-semibold my-7</w:t>
+        <w:t>text-3xl text-center font-</w:t>
+      </w:r>
+      <w:proofErr w:type="spellStart"/>
+      <w:r>
+        <w:rPr>
+          <w:rFonts w:ascii="Consolas" w:eastAsia="Times New Roman" w:hAnsi="Consolas" w:cs="Times New Roman"/>
+          <w:color w:val="FFD866"/>
+          <w:kern w:val="0"/>
+          <w:sz w:val="21"/>
+          <w:szCs w:val="21"/>
+          <w14:ligatures w14:val="none"/>
+        </w:rPr>
+        <w:t>semibold</w:t>
+      </w:r>
+      <w:proofErr w:type="spellEnd"/>
+      <w:r>
+        <w:rPr>
+          <w:rFonts w:ascii="Consolas" w:eastAsia="Times New Roman" w:hAnsi="Consolas" w:cs="Times New Roman"/>
+          <w:color w:val="FFD866"/>
+          <w:kern w:val="0"/>
+          <w:sz w:val="21"/>
+          <w:szCs w:val="21"/>
+          <w14:ligatures w14:val="none"/>
+        </w:rPr>
+        <w:t xml:space="preserve"> my-7</w:t>
       </w:r>
       <w:r>
         <w:rPr>
@@ -16930,6 +17877,7 @@
         </w:rPr>
         <w:t xml:space="preserve"> </w:t>
       </w:r>
+      <w:proofErr w:type="spellStart"/>
       <w:r>
         <w:rPr>
           <w:rFonts w:ascii="Consolas" w:eastAsia="Times New Roman" w:hAnsi="Consolas" w:cs="Times New Roman"/>
@@ -16943,6 +17891,7 @@
         </w:rPr>
         <w:t>onSubmit</w:t>
       </w:r>
+      <w:proofErr w:type="spellEnd"/>
       <w:r>
         <w:rPr>
           <w:rFonts w:ascii="Consolas" w:eastAsia="Times New Roman" w:hAnsi="Consolas" w:cs="Times New Roman"/>
@@ -16965,6 +17914,7 @@
         </w:rPr>
         <w:t>{</w:t>
       </w:r>
+      <w:proofErr w:type="spellStart"/>
       <w:r>
         <w:rPr>
           <w:rFonts w:ascii="Consolas" w:eastAsia="Times New Roman" w:hAnsi="Consolas" w:cs="Times New Roman"/>
@@ -16976,6 +17926,7 @@
         </w:rPr>
         <w:t>handleSubmit</w:t>
       </w:r>
+      <w:proofErr w:type="spellEnd"/>
       <w:r>
         <w:rPr>
           <w:rFonts w:ascii="Consolas" w:eastAsia="Times New Roman" w:hAnsi="Consolas" w:cs="Times New Roman"/>
@@ -16998,6 +17949,7 @@
         </w:rPr>
         <w:t xml:space="preserve"> </w:t>
       </w:r>
+      <w:proofErr w:type="spellStart"/>
       <w:r>
         <w:rPr>
           <w:rFonts w:ascii="Consolas" w:eastAsia="Times New Roman" w:hAnsi="Consolas" w:cs="Times New Roman"/>
@@ -17011,6 +17963,7 @@
         </w:rPr>
         <w:t>className</w:t>
       </w:r>
+      <w:proofErr w:type="spellEnd"/>
       <w:r>
         <w:rPr>
           <w:rFonts w:ascii="Consolas" w:eastAsia="Times New Roman" w:hAnsi="Consolas" w:cs="Times New Roman"/>
@@ -17249,6 +18202,7 @@
         </w:rPr>
         <w:t xml:space="preserve"> </w:t>
       </w:r>
+      <w:proofErr w:type="spellStart"/>
       <w:r>
         <w:rPr>
           <w:rFonts w:ascii="Consolas" w:eastAsia="Times New Roman" w:hAnsi="Consolas" w:cs="Times New Roman"/>
@@ -17262,6 +18216,7 @@
         </w:rPr>
         <w:t>className</w:t>
       </w:r>
+      <w:proofErr w:type="spellEnd"/>
       <w:r>
         <w:rPr>
           <w:rFonts w:ascii="Consolas" w:eastAsia="Times New Roman" w:hAnsi="Consolas" w:cs="Times New Roman"/>
@@ -17385,6 +18340,7 @@
         </w:rPr>
         <w:t xml:space="preserve"> </w:t>
       </w:r>
+      <w:proofErr w:type="spellStart"/>
       <w:r>
         <w:rPr>
           <w:rFonts w:ascii="Consolas" w:eastAsia="Times New Roman" w:hAnsi="Consolas" w:cs="Times New Roman"/>
@@ -17398,6 +18354,7 @@
         </w:rPr>
         <w:t>onChange</w:t>
       </w:r>
+      <w:proofErr w:type="spellEnd"/>
       <w:r>
         <w:rPr>
           <w:rFonts w:ascii="Consolas" w:eastAsia="Times New Roman" w:hAnsi="Consolas" w:cs="Times New Roman"/>
@@ -17420,6 +18377,7 @@
         </w:rPr>
         <w:t>{</w:t>
       </w:r>
+      <w:proofErr w:type="spellStart"/>
       <w:r>
         <w:rPr>
           <w:rFonts w:ascii="Consolas" w:eastAsia="Times New Roman" w:hAnsi="Consolas" w:cs="Times New Roman"/>
@@ -17431,6 +18389,7 @@
         </w:rPr>
         <w:t>handleChange</w:t>
       </w:r>
+      <w:proofErr w:type="spellEnd"/>
       <w:r>
         <w:rPr>
           <w:rFonts w:ascii="Consolas" w:eastAsia="Times New Roman" w:hAnsi="Consolas" w:cs="Times New Roman"/>
@@ -17511,6 +18470,7 @@
         </w:rPr>
         <w:t xml:space="preserve"> </w:t>
       </w:r>
+      <w:proofErr w:type="spellStart"/>
       <w:r>
         <w:rPr>
           <w:rFonts w:ascii="Consolas" w:eastAsia="Times New Roman" w:hAnsi="Consolas" w:cs="Times New Roman"/>
@@ -17524,6 +18484,7 @@
         </w:rPr>
         <w:t>className</w:t>
       </w:r>
+      <w:proofErr w:type="spellEnd"/>
       <w:r>
         <w:rPr>
           <w:rFonts w:ascii="Consolas" w:eastAsia="Times New Roman" w:hAnsi="Consolas" w:cs="Times New Roman"/>
@@ -17546,6 +18507,7 @@
         </w:rPr>
         <w:t>'</w:t>
       </w:r>
+      <w:proofErr w:type="spellStart"/>
       <w:r>
         <w:rPr>
           <w:rFonts w:ascii="Consolas" w:eastAsia="Times New Roman" w:hAnsi="Consolas" w:cs="Times New Roman"/>
@@ -17555,7 +18517,19 @@
           <w:szCs w:val="21"/>
           <w14:ligatures w14:val="none"/>
         </w:rPr>
-        <w:t>bg-white p-3 border rounded-lg flex items-center</w:t>
+        <w:t>bg</w:t>
+      </w:r>
+      <w:proofErr w:type="spellEnd"/>
+      <w:r>
+        <w:rPr>
+          <w:rFonts w:ascii="Consolas" w:eastAsia="Times New Roman" w:hAnsi="Consolas" w:cs="Times New Roman"/>
+          <w:color w:val="FFD866"/>
+          <w:kern w:val="0"/>
+          <w:sz w:val="21"/>
+          <w:szCs w:val="21"/>
+          <w14:ligatures w14:val="none"/>
+        </w:rPr>
+        <w:t>-white p-3 border rounded-lg flex items-center</w:t>
       </w:r>
       <w:r>
         <w:rPr>
@@ -17675,6 +18649,7 @@
         </w:rPr>
         <w:t>{</w:t>
       </w:r>
+      <w:proofErr w:type="spellStart"/>
       <w:r>
         <w:rPr>
           <w:rFonts w:ascii="Consolas" w:eastAsia="Times New Roman" w:hAnsi="Consolas" w:cs="Times New Roman"/>
@@ -17686,6 +18661,7 @@
         </w:rPr>
         <w:t>showPassword</w:t>
       </w:r>
+      <w:proofErr w:type="spellEnd"/>
       <w:r>
         <w:rPr>
           <w:rFonts w:ascii="Consolas" w:eastAsia="Times New Roman" w:hAnsi="Consolas" w:cs="Times New Roman"/>
@@ -17925,6 +18901,7 @@
         </w:rPr>
         <w:t xml:space="preserve">          </w:t>
       </w:r>
+      <w:proofErr w:type="spellStart"/>
       <w:r>
         <w:rPr>
           <w:rFonts w:ascii="Consolas" w:eastAsia="Times New Roman" w:hAnsi="Consolas" w:cs="Times New Roman"/>
@@ -17938,6 +18915,7 @@
         </w:rPr>
         <w:t>className</w:t>
       </w:r>
+      <w:proofErr w:type="spellEnd"/>
       <w:r>
         <w:rPr>
           <w:rFonts w:ascii="Consolas" w:eastAsia="Times New Roman" w:hAnsi="Consolas" w:cs="Times New Roman"/>
@@ -17969,7 +18947,55 @@
           <w:szCs w:val="21"/>
           <w14:ligatures w14:val="none"/>
         </w:rPr>
-        <w:t>flex-grow bg-transparent focus:outline-none w-24 sm:w-64</w:t>
+        <w:t xml:space="preserve">flex-grow </w:t>
+      </w:r>
+      <w:proofErr w:type="spellStart"/>
+      <w:r>
+        <w:rPr>
+          <w:rFonts w:ascii="Consolas" w:eastAsia="Times New Roman" w:hAnsi="Consolas" w:cs="Times New Roman"/>
+          <w:color w:val="FFD866"/>
+          <w:kern w:val="0"/>
+          <w:sz w:val="21"/>
+          <w:szCs w:val="21"/>
+          <w14:ligatures w14:val="none"/>
+        </w:rPr>
+        <w:t>bg</w:t>
+      </w:r>
+      <w:proofErr w:type="spellEnd"/>
+      <w:r>
+        <w:rPr>
+          <w:rFonts w:ascii="Consolas" w:eastAsia="Times New Roman" w:hAnsi="Consolas" w:cs="Times New Roman"/>
+          <w:color w:val="FFD866"/>
+          <w:kern w:val="0"/>
+          <w:sz w:val="21"/>
+          <w:szCs w:val="21"/>
+          <w14:ligatures w14:val="none"/>
+        </w:rPr>
+        <w:t xml:space="preserve">-transparent </w:t>
+      </w:r>
+      <w:proofErr w:type="spellStart"/>
+      <w:r>
+        <w:rPr>
+          <w:rFonts w:ascii="Consolas" w:eastAsia="Times New Roman" w:hAnsi="Consolas" w:cs="Times New Roman"/>
+          <w:color w:val="FFD866"/>
+          <w:kern w:val="0"/>
+          <w:sz w:val="21"/>
+          <w:szCs w:val="21"/>
+          <w14:ligatures w14:val="none"/>
+        </w:rPr>
+        <w:t>focus:outline-none</w:t>
+      </w:r>
+      <w:proofErr w:type="spellEnd"/>
+      <w:r>
+        <w:rPr>
+          <w:rFonts w:ascii="Consolas" w:eastAsia="Times New Roman" w:hAnsi="Consolas" w:cs="Times New Roman"/>
+          <w:color w:val="FFD866"/>
+          <w:kern w:val="0"/>
+          <w:sz w:val="21"/>
+          <w:szCs w:val="21"/>
+          <w14:ligatures w14:val="none"/>
+        </w:rPr>
+        <w:t xml:space="preserve"> w-24 sm:w-64</w:t>
       </w:r>
       <w:r>
         <w:rPr>
@@ -18089,6 +19115,7 @@
         </w:rPr>
         <w:t xml:space="preserve">          </w:t>
       </w:r>
+      <w:proofErr w:type="spellStart"/>
       <w:r>
         <w:rPr>
           <w:rFonts w:ascii="Consolas" w:eastAsia="Times New Roman" w:hAnsi="Consolas" w:cs="Times New Roman"/>
@@ -18102,6 +19129,7 @@
         </w:rPr>
         <w:t>onChange</w:t>
       </w:r>
+      <w:proofErr w:type="spellEnd"/>
       <w:r>
         <w:rPr>
           <w:rFonts w:ascii="Consolas" w:eastAsia="Times New Roman" w:hAnsi="Consolas" w:cs="Times New Roman"/>
@@ -18124,6 +19152,7 @@
         </w:rPr>
         <w:t>{</w:t>
       </w:r>
+      <w:proofErr w:type="spellStart"/>
       <w:r>
         <w:rPr>
           <w:rFonts w:ascii="Consolas" w:eastAsia="Times New Roman" w:hAnsi="Consolas" w:cs="Times New Roman"/>
@@ -18135,6 +19164,7 @@
         </w:rPr>
         <w:t>handleChange</w:t>
       </w:r>
+      <w:proofErr w:type="spellEnd"/>
       <w:r>
         <w:rPr>
           <w:rFonts w:ascii="Consolas" w:eastAsia="Times New Roman" w:hAnsi="Consolas" w:cs="Times New Roman"/>
@@ -18309,6 +19339,7 @@
         </w:rPr>
         <w:t xml:space="preserve"> </w:t>
       </w:r>
+      <w:proofErr w:type="spellStart"/>
       <w:r>
         <w:rPr>
           <w:rFonts w:ascii="Consolas" w:eastAsia="Times New Roman" w:hAnsi="Consolas" w:cs="Times New Roman"/>
@@ -18322,6 +19353,7 @@
         </w:rPr>
         <w:t>onClick</w:t>
       </w:r>
+      <w:proofErr w:type="spellEnd"/>
       <w:r>
         <w:rPr>
           <w:rFonts w:ascii="Consolas" w:eastAsia="Times New Roman" w:hAnsi="Consolas" w:cs="Times New Roman"/>
@@ -18388,6 +19420,7 @@
         </w:rPr>
         <w:t xml:space="preserve"> </w:t>
       </w:r>
+      <w:proofErr w:type="spellStart"/>
       <w:r>
         <w:rPr>
           <w:rFonts w:ascii="Consolas" w:eastAsia="Times New Roman" w:hAnsi="Consolas" w:cs="Times New Roman"/>
@@ -18399,6 +19432,7 @@
         </w:rPr>
         <w:t>setShowPassword</w:t>
       </w:r>
+      <w:proofErr w:type="spellEnd"/>
       <w:r>
         <w:rPr>
           <w:rFonts w:ascii="Consolas" w:eastAsia="Times New Roman" w:hAnsi="Consolas" w:cs="Times New Roman"/>
@@ -18421,6 +19455,7 @@
         </w:rPr>
         <w:t>!</w:t>
       </w:r>
+      <w:proofErr w:type="spellStart"/>
       <w:r>
         <w:rPr>
           <w:rFonts w:ascii="Consolas" w:eastAsia="Times New Roman" w:hAnsi="Consolas" w:cs="Times New Roman"/>
@@ -18432,6 +19467,7 @@
         </w:rPr>
         <w:t>showPassword</w:t>
       </w:r>
+      <w:proofErr w:type="spellEnd"/>
       <w:r>
         <w:rPr>
           <w:rFonts w:ascii="Consolas" w:eastAsia="Times New Roman" w:hAnsi="Consolas" w:cs="Times New Roman"/>
@@ -18465,6 +19501,7 @@
         </w:rPr>
         <w:t xml:space="preserve"> </w:t>
       </w:r>
+      <w:proofErr w:type="spellStart"/>
       <w:r>
         <w:rPr>
           <w:rFonts w:ascii="Consolas" w:eastAsia="Times New Roman" w:hAnsi="Consolas" w:cs="Times New Roman"/>
@@ -18478,6 +19515,7 @@
         </w:rPr>
         <w:t>className</w:t>
       </w:r>
+      <w:proofErr w:type="spellEnd"/>
       <w:r>
         <w:rPr>
           <w:rFonts w:ascii="Consolas" w:eastAsia="Times New Roman" w:hAnsi="Consolas" w:cs="Times New Roman"/>
@@ -18500,6 +19538,7 @@
         </w:rPr>
         <w:t>'</w:t>
       </w:r>
+      <w:proofErr w:type="spellStart"/>
       <w:r>
         <w:rPr>
           <w:rFonts w:ascii="Consolas" w:eastAsia="Times New Roman" w:hAnsi="Consolas" w:cs="Times New Roman"/>
@@ -18509,7 +19548,19 @@
           <w:szCs w:val="21"/>
           <w14:ligatures w14:val="none"/>
         </w:rPr>
-        <w:t>focus:outline-none text-gray-500</w:t>
+        <w:t>focus:outline-none</w:t>
+      </w:r>
+      <w:proofErr w:type="spellEnd"/>
+      <w:r>
+        <w:rPr>
+          <w:rFonts w:ascii="Consolas" w:eastAsia="Times New Roman" w:hAnsi="Consolas" w:cs="Times New Roman"/>
+          <w:color w:val="FFD866"/>
+          <w:kern w:val="0"/>
+          <w:sz w:val="21"/>
+          <w:szCs w:val="21"/>
+          <w14:ligatures w14:val="none"/>
+        </w:rPr>
+        <w:t xml:space="preserve"> text-gray-500</w:t>
       </w:r>
       <w:r>
         <w:rPr>
@@ -18558,6 +19609,7 @@
         </w:rPr>
         <w:t>&lt;</w:t>
       </w:r>
+      <w:proofErr w:type="spellStart"/>
       <w:r>
         <w:rPr>
           <w:rFonts w:ascii="Consolas" w:eastAsia="Times New Roman" w:hAnsi="Consolas" w:cs="Times New Roman"/>
@@ -18569,6 +19621,7 @@
         </w:rPr>
         <w:t>PasswordIcon</w:t>
       </w:r>
+      <w:proofErr w:type="spellEnd"/>
       <w:r>
         <w:rPr>
           <w:rFonts w:ascii="Consolas" w:eastAsia="Times New Roman" w:hAnsi="Consolas" w:cs="Times New Roman"/>
@@ -18580,6 +19633,7 @@
         </w:rPr>
         <w:t xml:space="preserve"> </w:t>
       </w:r>
+      <w:proofErr w:type="spellStart"/>
       <w:r>
         <w:rPr>
           <w:rFonts w:ascii="Consolas" w:eastAsia="Times New Roman" w:hAnsi="Consolas" w:cs="Times New Roman"/>
@@ -18593,6 +19647,7 @@
         </w:rPr>
         <w:t>className</w:t>
       </w:r>
+      <w:proofErr w:type="spellEnd"/>
       <w:r>
         <w:rPr>
           <w:rFonts w:ascii="Consolas" w:eastAsia="Times New Roman" w:hAnsi="Consolas" w:cs="Times New Roman"/>
@@ -18879,6 +19934,7 @@
         </w:rPr>
         <w:t xml:space="preserve"> </w:t>
       </w:r>
+      <w:proofErr w:type="spellStart"/>
       <w:r>
         <w:rPr>
           <w:rFonts w:ascii="Consolas" w:eastAsia="Times New Roman" w:hAnsi="Consolas" w:cs="Times New Roman"/>
@@ -18892,6 +19948,7 @@
         </w:rPr>
         <w:t>className</w:t>
       </w:r>
+      <w:proofErr w:type="spellEnd"/>
       <w:r>
         <w:rPr>
           <w:rFonts w:ascii="Consolas" w:eastAsia="Times New Roman" w:hAnsi="Consolas" w:cs="Times New Roman"/>
@@ -18947,6 +20004,7 @@
         </w:rPr>
         <w:t>{</w:t>
       </w:r>
+      <w:proofErr w:type="spellStart"/>
       <w:r>
         <w:rPr>
           <w:rFonts w:ascii="Consolas" w:eastAsia="Times New Roman" w:hAnsi="Consolas" w:cs="Times New Roman"/>
@@ -18989,7 +20047,19 @@
           <w:szCs w:val="21"/>
           <w14:ligatures w14:val="none"/>
         </w:rPr>
-        <w:t>Loading...</w:t>
+        <w:t>Loading</w:t>
+      </w:r>
+      <w:proofErr w:type="spellEnd"/>
+      <w:r>
+        <w:rPr>
+          <w:rFonts w:ascii="Consolas" w:eastAsia="Times New Roman" w:hAnsi="Consolas" w:cs="Times New Roman"/>
+          <w:color w:val="FFD866"/>
+          <w:kern w:val="0"/>
+          <w:sz w:val="21"/>
+          <w:szCs w:val="21"/>
+          <w14:ligatures w14:val="none"/>
+        </w:rPr>
+        <w:t>...</w:t>
       </w:r>
       <w:r>
         <w:rPr>
@@ -19231,6 +20301,7 @@
         </w:rPr>
         <w:t xml:space="preserve"> </w:t>
       </w:r>
+      <w:proofErr w:type="spellStart"/>
       <w:r>
         <w:rPr>
           <w:rFonts w:ascii="Consolas" w:eastAsia="Times New Roman" w:hAnsi="Consolas" w:cs="Times New Roman"/>
@@ -19244,6 +20315,7 @@
         </w:rPr>
         <w:t>className</w:t>
       </w:r>
+      <w:proofErr w:type="spellEnd"/>
       <w:r>
         <w:rPr>
           <w:rFonts w:ascii="Consolas" w:eastAsia="Times New Roman" w:hAnsi="Consolas" w:cs="Times New Roman"/>
@@ -19346,16 +20418,29 @@
         </w:rPr>
         <w:t>&gt;</w:t>
       </w:r>
-      <w:r>
-        <w:rPr>
-          <w:rFonts w:ascii="Consolas" w:eastAsia="Times New Roman" w:hAnsi="Consolas" w:cs="Times New Roman"/>
-          <w:color w:val="FCFCFA"/>
-          <w:kern w:val="0"/>
-          <w:sz w:val="21"/>
-          <w:szCs w:val="21"/>
-          <w14:ligatures w14:val="none"/>
-        </w:rPr>
-        <w:t>Dont have an account?</w:t>
+      <w:proofErr w:type="spellStart"/>
+      <w:r>
+        <w:rPr>
+          <w:rFonts w:ascii="Consolas" w:eastAsia="Times New Roman" w:hAnsi="Consolas" w:cs="Times New Roman"/>
+          <w:color w:val="FCFCFA"/>
+          <w:kern w:val="0"/>
+          <w:sz w:val="21"/>
+          <w:szCs w:val="21"/>
+          <w14:ligatures w14:val="none"/>
+        </w:rPr>
+        <w:t>Dont</w:t>
+      </w:r>
+      <w:proofErr w:type="spellEnd"/>
+      <w:r>
+        <w:rPr>
+          <w:rFonts w:ascii="Consolas" w:eastAsia="Times New Roman" w:hAnsi="Consolas" w:cs="Times New Roman"/>
+          <w:color w:val="FCFCFA"/>
+          <w:kern w:val="0"/>
+          <w:sz w:val="21"/>
+          <w:szCs w:val="21"/>
+          <w14:ligatures w14:val="none"/>
+        </w:rPr>
+        <w:t xml:space="preserve"> have an account?</w:t>
       </w:r>
       <w:r>
         <w:rPr>
@@ -19596,6 +20681,7 @@
         </w:rPr>
         <w:t xml:space="preserve"> </w:t>
       </w:r>
+      <w:proofErr w:type="spellStart"/>
       <w:r>
         <w:rPr>
           <w:rFonts w:ascii="Consolas" w:eastAsia="Times New Roman" w:hAnsi="Consolas" w:cs="Times New Roman"/>
@@ -19609,6 +20695,7 @@
         </w:rPr>
         <w:t>className</w:t>
       </w:r>
+      <w:proofErr w:type="spellEnd"/>
       <w:r>
         <w:rPr>
           <w:rFonts w:ascii="Consolas" w:eastAsia="Times New Roman" w:hAnsi="Consolas" w:cs="Times New Roman"/>
@@ -19915,6 +21002,7 @@
         </w:rPr>
         <w:t xml:space="preserve"> </w:t>
       </w:r>
+      <w:proofErr w:type="spellStart"/>
       <w:r>
         <w:rPr>
           <w:rFonts w:ascii="Consolas" w:eastAsia="Times New Roman" w:hAnsi="Consolas" w:cs="Times New Roman"/>
@@ -19928,6 +21016,7 @@
         </w:rPr>
         <w:t>className</w:t>
       </w:r>
+      <w:proofErr w:type="spellEnd"/>
       <w:r>
         <w:rPr>
           <w:rFonts w:ascii="Consolas" w:eastAsia="Times New Roman" w:hAnsi="Consolas" w:cs="Times New Roman"/>
@@ -20197,12 +21286,25 @@
     </w:p>
     <w:p>
       <w:r>
-        <w:t>in the cliente side:</w:t>
-      </w:r>
-    </w:p>
-    <w:p>
-      <w:r>
-        <w:t>npm install @reduxjs/toolkit react-redux</w:t>
+        <w:t xml:space="preserve">in the </w:t>
+      </w:r>
+      <w:proofErr w:type="spellStart"/>
+      <w:r>
+        <w:t>cliente</w:t>
+      </w:r>
+      <w:proofErr w:type="spellEnd"/>
+      <w:r>
+        <w:t xml:space="preserve"> side:</w:t>
+      </w:r>
+    </w:p>
+    <w:p>
+      <w:proofErr w:type="spellStart"/>
+      <w:r>
+        <w:t>npm</w:t>
+      </w:r>
+      <w:proofErr w:type="spellEnd"/>
+      <w:r>
+        <w:t xml:space="preserve"> install @reduxjs/toolkit react-redux</w:t>
       </w:r>
     </w:p>
     <w:p>
@@ -20445,6 +21547,7 @@
         </w:rPr>
         <w:t>{</w:t>
       </w:r>
+      <w:proofErr w:type="spellStart"/>
       <w:r>
         <w:rPr>
           <w:rFonts w:ascii="Consolas" w:eastAsia="Times New Roman" w:hAnsi="Consolas" w:cs="Times New Roman"/>
@@ -20456,6 +21559,7 @@
         </w:rPr>
         <w:t>createSlice</w:t>
       </w:r>
+      <w:proofErr w:type="spellEnd"/>
       <w:r>
         <w:rPr>
           <w:rFonts w:ascii="Consolas" w:eastAsia="Times New Roman" w:hAnsi="Consolas" w:cs="Times New Roman"/>
@@ -20520,7 +21624,31 @@
           <w:szCs w:val="21"/>
           <w14:ligatures w14:val="none"/>
         </w:rPr>
-        <w:t>@reduxjs/toolkit</w:t>
+        <w:t>@</w:t>
+      </w:r>
+      <w:proofErr w:type="spellStart"/>
+      <w:r>
+        <w:rPr>
+          <w:rFonts w:ascii="Consolas" w:eastAsia="Times New Roman" w:hAnsi="Consolas" w:cs="Times New Roman"/>
+          <w:color w:val="FFD866"/>
+          <w:kern w:val="0"/>
+          <w:sz w:val="21"/>
+          <w:szCs w:val="21"/>
+          <w14:ligatures w14:val="none"/>
+        </w:rPr>
+        <w:t>reduxjs</w:t>
+      </w:r>
+      <w:proofErr w:type="spellEnd"/>
+      <w:r>
+        <w:rPr>
+          <w:rFonts w:ascii="Consolas" w:eastAsia="Times New Roman" w:hAnsi="Consolas" w:cs="Times New Roman"/>
+          <w:color w:val="FFD866"/>
+          <w:kern w:val="0"/>
+          <w:sz w:val="21"/>
+          <w:szCs w:val="21"/>
+          <w14:ligatures w14:val="none"/>
+        </w:rPr>
+        <w:t>/toolkit</w:t>
       </w:r>
       <w:r>
         <w:rPr>
@@ -20585,6 +21713,7 @@
         </w:rPr>
         <w:t xml:space="preserve"> </w:t>
       </w:r>
+      <w:proofErr w:type="spellStart"/>
       <w:r>
         <w:rPr>
           <w:rFonts w:ascii="Consolas" w:eastAsia="Times New Roman" w:hAnsi="Consolas" w:cs="Times New Roman"/>
@@ -20596,6 +21725,7 @@
         </w:rPr>
         <w:t>initialState</w:t>
       </w:r>
+      <w:proofErr w:type="spellEnd"/>
       <w:r>
         <w:rPr>
           <w:rFonts w:ascii="Consolas" w:eastAsia="Times New Roman" w:hAnsi="Consolas" w:cs="Times New Roman"/>
@@ -20663,8 +21793,21 @@
           <w:szCs w:val="21"/>
           <w14:ligatures w14:val="none"/>
         </w:rPr>
-        <w:t>    currentUser</w:t>
-      </w:r>
+        <w:t xml:space="preserve">    </w:t>
+      </w:r>
+      <w:proofErr w:type="spellStart"/>
+      <w:r>
+        <w:rPr>
+          <w:rFonts w:ascii="Consolas" w:eastAsia="Times New Roman" w:hAnsi="Consolas" w:cs="Times New Roman"/>
+          <w:color w:val="FCFCFA"/>
+          <w:kern w:val="0"/>
+          <w:sz w:val="21"/>
+          <w:szCs w:val="21"/>
+          <w14:ligatures w14:val="none"/>
+        </w:rPr>
+        <w:t>currentUser</w:t>
+      </w:r>
+      <w:proofErr w:type="spellEnd"/>
       <w:r>
         <w:rPr>
           <w:rFonts w:ascii="Consolas" w:eastAsia="Times New Roman" w:hAnsi="Consolas" w:cs="Times New Roman"/>
@@ -20913,6 +22056,7 @@
         </w:rPr>
         <w:t xml:space="preserve"> </w:t>
       </w:r>
+      <w:proofErr w:type="spellStart"/>
       <w:r>
         <w:rPr>
           <w:rFonts w:ascii="Consolas" w:eastAsia="Times New Roman" w:hAnsi="Consolas" w:cs="Times New Roman"/>
@@ -20924,6 +22068,7 @@
         </w:rPr>
         <w:t>userSlice</w:t>
       </w:r>
+      <w:proofErr w:type="spellEnd"/>
       <w:r>
         <w:rPr>
           <w:rFonts w:ascii="Consolas" w:eastAsia="Times New Roman" w:hAnsi="Consolas" w:cs="Times New Roman"/>
@@ -20957,6 +22102,7 @@
         </w:rPr>
         <w:t xml:space="preserve"> </w:t>
       </w:r>
+      <w:proofErr w:type="spellStart"/>
       <w:r>
         <w:rPr>
           <w:rFonts w:ascii="Consolas" w:eastAsia="Times New Roman" w:hAnsi="Consolas" w:cs="Times New Roman"/>
@@ -20968,6 +22114,7 @@
         </w:rPr>
         <w:t>createSlice</w:t>
       </w:r>
+      <w:proofErr w:type="spellEnd"/>
       <w:r>
         <w:rPr>
           <w:rFonts w:ascii="Consolas" w:eastAsia="Times New Roman" w:hAnsi="Consolas" w:cs="Times New Roman"/>
@@ -21083,8 +22230,21 @@
           <w:szCs w:val="21"/>
           <w14:ligatures w14:val="none"/>
         </w:rPr>
-        <w:t>    initialState</w:t>
-      </w:r>
+        <w:t xml:space="preserve">    </w:t>
+      </w:r>
+      <w:proofErr w:type="spellStart"/>
+      <w:r>
+        <w:rPr>
+          <w:rFonts w:ascii="Consolas" w:eastAsia="Times New Roman" w:hAnsi="Consolas" w:cs="Times New Roman"/>
+          <w:color w:val="FCFCFA"/>
+          <w:kern w:val="0"/>
+          <w:sz w:val="21"/>
+          <w:szCs w:val="21"/>
+          <w14:ligatures w14:val="none"/>
+        </w:rPr>
+        <w:t>initialState</w:t>
+      </w:r>
+      <w:proofErr w:type="spellEnd"/>
       <w:r>
         <w:rPr>
           <w:rFonts w:ascii="Consolas" w:eastAsia="Times New Roman" w:hAnsi="Consolas" w:cs="Times New Roman"/>
@@ -21179,6 +22339,7 @@
         </w:rPr>
         <w:t xml:space="preserve">        </w:t>
       </w:r>
+      <w:proofErr w:type="spellStart"/>
       <w:r>
         <w:rPr>
           <w:rFonts w:ascii="Consolas" w:eastAsia="Times New Roman" w:hAnsi="Consolas" w:cs="Times New Roman"/>
@@ -21190,6 +22351,7 @@
         </w:rPr>
         <w:t>signInStart</w:t>
       </w:r>
+      <w:proofErr w:type="spellEnd"/>
       <w:r>
         <w:rPr>
           <w:rFonts w:ascii="Consolas" w:eastAsia="Times New Roman" w:hAnsi="Consolas" w:cs="Times New Roman"/>
@@ -21314,7 +22476,19 @@
           <w:szCs w:val="21"/>
           <w14:ligatures w14:val="none"/>
         </w:rPr>
-        <w:t>            state</w:t>
+        <w:t xml:space="preserve">            </w:t>
+      </w:r>
+      <w:proofErr w:type="spellStart"/>
+      <w:r>
+        <w:rPr>
+          <w:rFonts w:ascii="Consolas" w:eastAsia="Times New Roman" w:hAnsi="Consolas" w:cs="Times New Roman"/>
+          <w:color w:val="FCFCFA"/>
+          <w:kern w:val="0"/>
+          <w:sz w:val="21"/>
+          <w:szCs w:val="21"/>
+          <w14:ligatures w14:val="none"/>
+        </w:rPr>
+        <w:t>state</w:t>
       </w:r>
       <w:r>
         <w:rPr>
@@ -21336,7 +22510,19 @@
           <w:szCs w:val="21"/>
           <w14:ligatures w14:val="none"/>
         </w:rPr>
-        <w:t xml:space="preserve">loading </w:t>
+        <w:t>loading</w:t>
+      </w:r>
+      <w:proofErr w:type="spellEnd"/>
+      <w:r>
+        <w:rPr>
+          <w:rFonts w:ascii="Consolas" w:eastAsia="Times New Roman" w:hAnsi="Consolas" w:cs="Times New Roman"/>
+          <w:color w:val="FCFCFA"/>
+          <w:kern w:val="0"/>
+          <w:sz w:val="21"/>
+          <w:szCs w:val="21"/>
+          <w14:ligatures w14:val="none"/>
+        </w:rPr>
+        <w:t xml:space="preserve"> </w:t>
       </w:r>
       <w:r>
         <w:rPr>
@@ -21443,6 +22629,7 @@
         </w:rPr>
         <w:t xml:space="preserve">        </w:t>
       </w:r>
+      <w:proofErr w:type="spellStart"/>
       <w:r>
         <w:rPr>
           <w:rFonts w:ascii="Consolas" w:eastAsia="Times New Roman" w:hAnsi="Consolas" w:cs="Times New Roman"/>
@@ -21454,6 +22641,7 @@
         </w:rPr>
         <w:t>signInSuccess</w:t>
       </w:r>
+      <w:proofErr w:type="spellEnd"/>
       <w:r>
         <w:rPr>
           <w:rFonts w:ascii="Consolas" w:eastAsia="Times New Roman" w:hAnsi="Consolas" w:cs="Times New Roman"/>
@@ -21613,7 +22801,19 @@
           <w:szCs w:val="21"/>
           <w14:ligatures w14:val="none"/>
         </w:rPr>
-        <w:t>            state</w:t>
+        <w:t xml:space="preserve">            </w:t>
+      </w:r>
+      <w:proofErr w:type="spellStart"/>
+      <w:r>
+        <w:rPr>
+          <w:rFonts w:ascii="Consolas" w:eastAsia="Times New Roman" w:hAnsi="Consolas" w:cs="Times New Roman"/>
+          <w:color w:val="FCFCFA"/>
+          <w:kern w:val="0"/>
+          <w:sz w:val="21"/>
+          <w:szCs w:val="21"/>
+          <w14:ligatures w14:val="none"/>
+        </w:rPr>
+        <w:t>state</w:t>
       </w:r>
       <w:r>
         <w:rPr>
@@ -21635,7 +22835,19 @@
           <w:szCs w:val="21"/>
           <w14:ligatures w14:val="none"/>
         </w:rPr>
-        <w:t xml:space="preserve">loading </w:t>
+        <w:t>loading</w:t>
+      </w:r>
+      <w:proofErr w:type="spellEnd"/>
+      <w:r>
+        <w:rPr>
+          <w:rFonts w:ascii="Consolas" w:eastAsia="Times New Roman" w:hAnsi="Consolas" w:cs="Times New Roman"/>
+          <w:color w:val="FCFCFA"/>
+          <w:kern w:val="0"/>
+          <w:sz w:val="21"/>
+          <w:szCs w:val="21"/>
+          <w14:ligatures w14:val="none"/>
+        </w:rPr>
+        <w:t xml:space="preserve"> </w:t>
       </w:r>
       <w:r>
         <w:rPr>
@@ -21704,7 +22916,19 @@
           <w:szCs w:val="21"/>
           <w14:ligatures w14:val="none"/>
         </w:rPr>
-        <w:t>            state</w:t>
+        <w:t xml:space="preserve">            </w:t>
+      </w:r>
+      <w:proofErr w:type="spellStart"/>
+      <w:r>
+        <w:rPr>
+          <w:rFonts w:ascii="Consolas" w:eastAsia="Times New Roman" w:hAnsi="Consolas" w:cs="Times New Roman"/>
+          <w:color w:val="FCFCFA"/>
+          <w:kern w:val="0"/>
+          <w:sz w:val="21"/>
+          <w:szCs w:val="21"/>
+          <w14:ligatures w14:val="none"/>
+        </w:rPr>
+        <w:t>state</w:t>
       </w:r>
       <w:r>
         <w:rPr>
@@ -21726,7 +22950,19 @@
           <w:szCs w:val="21"/>
           <w14:ligatures w14:val="none"/>
         </w:rPr>
-        <w:t xml:space="preserve">currentUser </w:t>
+        <w:t>currentUser</w:t>
+      </w:r>
+      <w:proofErr w:type="spellEnd"/>
+      <w:r>
+        <w:rPr>
+          <w:rFonts w:ascii="Consolas" w:eastAsia="Times New Roman" w:hAnsi="Consolas" w:cs="Times New Roman"/>
+          <w:color w:val="FCFCFA"/>
+          <w:kern w:val="0"/>
+          <w:sz w:val="21"/>
+          <w:szCs w:val="21"/>
+          <w14:ligatures w14:val="none"/>
+        </w:rPr>
+        <w:t xml:space="preserve"> </w:t>
       </w:r>
       <w:r>
         <w:rPr>
@@ -21748,7 +22984,19 @@
           <w:szCs w:val="21"/>
           <w14:ligatures w14:val="none"/>
         </w:rPr>
-        <w:t xml:space="preserve"> action</w:t>
+        <w:t xml:space="preserve"> </w:t>
+      </w:r>
+      <w:proofErr w:type="spellStart"/>
+      <w:r>
+        <w:rPr>
+          <w:rFonts w:ascii="Consolas" w:eastAsia="Times New Roman" w:hAnsi="Consolas" w:cs="Times New Roman"/>
+          <w:color w:val="FCFCFA"/>
+          <w:kern w:val="0"/>
+          <w:sz w:val="21"/>
+          <w:szCs w:val="21"/>
+          <w14:ligatures w14:val="none"/>
+        </w:rPr>
+        <w:t>action</w:t>
       </w:r>
       <w:r>
         <w:rPr>
@@ -21772,6 +23020,7 @@
         </w:rPr>
         <w:t>payload</w:t>
       </w:r>
+      <w:proofErr w:type="spellEnd"/>
       <w:r>
         <w:rPr>
           <w:rFonts w:ascii="Consolas" w:eastAsia="Times New Roman" w:hAnsi="Consolas" w:cs="Times New Roman"/>
@@ -21806,7 +23055,19 @@
           <w:szCs w:val="21"/>
           <w14:ligatures w14:val="none"/>
         </w:rPr>
-        <w:t>            state</w:t>
+        <w:t xml:space="preserve">            </w:t>
+      </w:r>
+      <w:proofErr w:type="spellStart"/>
+      <w:r>
+        <w:rPr>
+          <w:rFonts w:ascii="Consolas" w:eastAsia="Times New Roman" w:hAnsi="Consolas" w:cs="Times New Roman"/>
+          <w:color w:val="FCFCFA"/>
+          <w:kern w:val="0"/>
+          <w:sz w:val="21"/>
+          <w:szCs w:val="21"/>
+          <w14:ligatures w14:val="none"/>
+        </w:rPr>
+        <w:t>state</w:t>
       </w:r>
       <w:r>
         <w:rPr>
@@ -21828,7 +23089,19 @@
           <w:szCs w:val="21"/>
           <w14:ligatures w14:val="none"/>
         </w:rPr>
-        <w:t xml:space="preserve">error </w:t>
+        <w:t>error</w:t>
+      </w:r>
+      <w:proofErr w:type="spellEnd"/>
+      <w:r>
+        <w:rPr>
+          <w:rFonts w:ascii="Consolas" w:eastAsia="Times New Roman" w:hAnsi="Consolas" w:cs="Times New Roman"/>
+          <w:color w:val="FCFCFA"/>
+          <w:kern w:val="0"/>
+          <w:sz w:val="21"/>
+          <w:szCs w:val="21"/>
+          <w14:ligatures w14:val="none"/>
+        </w:rPr>
+        <w:t xml:space="preserve"> </w:t>
       </w:r>
       <w:r>
         <w:rPr>
@@ -21935,6 +23208,7 @@
         </w:rPr>
         <w:t xml:space="preserve">        </w:t>
       </w:r>
+      <w:proofErr w:type="spellStart"/>
       <w:r>
         <w:rPr>
           <w:rFonts w:ascii="Consolas" w:eastAsia="Times New Roman" w:hAnsi="Consolas" w:cs="Times New Roman"/>
@@ -21946,6 +23220,7 @@
         </w:rPr>
         <w:t>signInFailure</w:t>
       </w:r>
+      <w:proofErr w:type="spellEnd"/>
       <w:r>
         <w:rPr>
           <w:rFonts w:ascii="Consolas" w:eastAsia="Times New Roman" w:hAnsi="Consolas" w:cs="Times New Roman"/>
@@ -22105,7 +23380,19 @@
           <w:szCs w:val="21"/>
           <w14:ligatures w14:val="none"/>
         </w:rPr>
-        <w:t>            state</w:t>
+        <w:t xml:space="preserve">            </w:t>
+      </w:r>
+      <w:proofErr w:type="spellStart"/>
+      <w:r>
+        <w:rPr>
+          <w:rFonts w:ascii="Consolas" w:eastAsia="Times New Roman" w:hAnsi="Consolas" w:cs="Times New Roman"/>
+          <w:color w:val="FCFCFA"/>
+          <w:kern w:val="0"/>
+          <w:sz w:val="21"/>
+          <w:szCs w:val="21"/>
+          <w14:ligatures w14:val="none"/>
+        </w:rPr>
+        <w:t>state</w:t>
       </w:r>
       <w:r>
         <w:rPr>
@@ -22127,7 +23414,19 @@
           <w:szCs w:val="21"/>
           <w14:ligatures w14:val="none"/>
         </w:rPr>
-        <w:t xml:space="preserve">loading </w:t>
+        <w:t>loading</w:t>
+      </w:r>
+      <w:proofErr w:type="spellEnd"/>
+      <w:r>
+        <w:rPr>
+          <w:rFonts w:ascii="Consolas" w:eastAsia="Times New Roman" w:hAnsi="Consolas" w:cs="Times New Roman"/>
+          <w:color w:val="FCFCFA"/>
+          <w:kern w:val="0"/>
+          <w:sz w:val="21"/>
+          <w:szCs w:val="21"/>
+          <w14:ligatures w14:val="none"/>
+        </w:rPr>
+        <w:t xml:space="preserve"> </w:t>
       </w:r>
       <w:r>
         <w:rPr>
@@ -22196,7 +23495,19 @@
           <w:szCs w:val="21"/>
           <w14:ligatures w14:val="none"/>
         </w:rPr>
-        <w:t>            state</w:t>
+        <w:t xml:space="preserve">            </w:t>
+      </w:r>
+      <w:proofErr w:type="spellStart"/>
+      <w:r>
+        <w:rPr>
+          <w:rFonts w:ascii="Consolas" w:eastAsia="Times New Roman" w:hAnsi="Consolas" w:cs="Times New Roman"/>
+          <w:color w:val="FCFCFA"/>
+          <w:kern w:val="0"/>
+          <w:sz w:val="21"/>
+          <w:szCs w:val="21"/>
+          <w14:ligatures w14:val="none"/>
+        </w:rPr>
+        <w:t>state</w:t>
       </w:r>
       <w:r>
         <w:rPr>
@@ -22218,7 +23529,19 @@
           <w:szCs w:val="21"/>
           <w14:ligatures w14:val="none"/>
         </w:rPr>
-        <w:t xml:space="preserve">error </w:t>
+        <w:t>error</w:t>
+      </w:r>
+      <w:proofErr w:type="spellEnd"/>
+      <w:r>
+        <w:rPr>
+          <w:rFonts w:ascii="Consolas" w:eastAsia="Times New Roman" w:hAnsi="Consolas" w:cs="Times New Roman"/>
+          <w:color w:val="FCFCFA"/>
+          <w:kern w:val="0"/>
+          <w:sz w:val="21"/>
+          <w:szCs w:val="21"/>
+          <w14:ligatures w14:val="none"/>
+        </w:rPr>
+        <w:t xml:space="preserve"> </w:t>
       </w:r>
       <w:r>
         <w:rPr>
@@ -22240,7 +23563,19 @@
           <w:szCs w:val="21"/>
           <w14:ligatures w14:val="none"/>
         </w:rPr>
-        <w:t xml:space="preserve"> action</w:t>
+        <w:t xml:space="preserve"> </w:t>
+      </w:r>
+      <w:proofErr w:type="spellStart"/>
+      <w:r>
+        <w:rPr>
+          <w:rFonts w:ascii="Consolas" w:eastAsia="Times New Roman" w:hAnsi="Consolas" w:cs="Times New Roman"/>
+          <w:color w:val="FCFCFA"/>
+          <w:kern w:val="0"/>
+          <w:sz w:val="21"/>
+          <w:szCs w:val="21"/>
+          <w14:ligatures w14:val="none"/>
+        </w:rPr>
+        <w:t>action</w:t>
       </w:r>
       <w:r>
         <w:rPr>
@@ -22264,6 +23599,7 @@
         </w:rPr>
         <w:t>payload</w:t>
       </w:r>
+      <w:proofErr w:type="spellEnd"/>
       <w:r>
         <w:rPr>
           <w:rFonts w:ascii="Consolas" w:eastAsia="Times New Roman" w:hAnsi="Consolas" w:cs="Times New Roman"/>
@@ -22468,6 +23804,7 @@
         </w:rPr>
         <w:t xml:space="preserve"> </w:t>
       </w:r>
+      <w:proofErr w:type="spellStart"/>
       <w:r>
         <w:rPr>
           <w:rFonts w:ascii="Consolas" w:eastAsia="Times New Roman" w:hAnsi="Consolas" w:cs="Times New Roman"/>
@@ -22479,6 +23816,7 @@
         </w:rPr>
         <w:t>signInStart</w:t>
       </w:r>
+      <w:proofErr w:type="spellEnd"/>
       <w:r>
         <w:rPr>
           <w:rFonts w:ascii="Consolas" w:eastAsia="Times New Roman" w:hAnsi="Consolas" w:cs="Times New Roman"/>
@@ -22501,6 +23839,7 @@
         </w:rPr>
         <w:t xml:space="preserve"> </w:t>
       </w:r>
+      <w:proofErr w:type="spellStart"/>
       <w:r>
         <w:rPr>
           <w:rFonts w:ascii="Consolas" w:eastAsia="Times New Roman" w:hAnsi="Consolas" w:cs="Times New Roman"/>
@@ -22512,6 +23851,7 @@
         </w:rPr>
         <w:t>signInSuccess</w:t>
       </w:r>
+      <w:proofErr w:type="spellEnd"/>
       <w:r>
         <w:rPr>
           <w:rFonts w:ascii="Consolas" w:eastAsia="Times New Roman" w:hAnsi="Consolas" w:cs="Times New Roman"/>
@@ -22534,6 +23874,7 @@
         </w:rPr>
         <w:t xml:space="preserve"> </w:t>
       </w:r>
+      <w:proofErr w:type="spellStart"/>
       <w:r>
         <w:rPr>
           <w:rFonts w:ascii="Consolas" w:eastAsia="Times New Roman" w:hAnsi="Consolas" w:cs="Times New Roman"/>
@@ -22545,6 +23886,7 @@
         </w:rPr>
         <w:t>signInFailure</w:t>
       </w:r>
+      <w:proofErr w:type="spellEnd"/>
       <w:r>
         <w:rPr>
           <w:rFonts w:ascii="Consolas" w:eastAsia="Times New Roman" w:hAnsi="Consolas" w:cs="Times New Roman"/>
@@ -22598,7 +23940,19 @@
           <w:szCs w:val="21"/>
           <w14:ligatures w14:val="none"/>
         </w:rPr>
-        <w:t xml:space="preserve"> userSlice</w:t>
+        <w:t xml:space="preserve"> </w:t>
+      </w:r>
+      <w:proofErr w:type="spellStart"/>
+      <w:r>
+        <w:rPr>
+          <w:rFonts w:ascii="Consolas" w:eastAsia="Times New Roman" w:hAnsi="Consolas" w:cs="Times New Roman"/>
+          <w:color w:val="FCFCFA"/>
+          <w:kern w:val="0"/>
+          <w:sz w:val="21"/>
+          <w:szCs w:val="21"/>
+          <w14:ligatures w14:val="none"/>
+        </w:rPr>
+        <w:t>userSlice</w:t>
       </w:r>
       <w:r>
         <w:rPr>
@@ -22622,6 +23976,7 @@
         </w:rPr>
         <w:t>actions</w:t>
       </w:r>
+      <w:proofErr w:type="spellEnd"/>
       <w:r>
         <w:rPr>
           <w:rFonts w:ascii="Consolas" w:eastAsia="Times New Roman" w:hAnsi="Consolas" w:cs="Times New Roman"/>
@@ -22703,7 +24058,19 @@
           <w:szCs w:val="21"/>
           <w14:ligatures w14:val="none"/>
         </w:rPr>
-        <w:t xml:space="preserve"> userSlice</w:t>
+        <w:t xml:space="preserve"> </w:t>
+      </w:r>
+      <w:proofErr w:type="spellStart"/>
+      <w:r>
+        <w:rPr>
+          <w:rFonts w:ascii="Consolas" w:eastAsia="Times New Roman" w:hAnsi="Consolas" w:cs="Times New Roman"/>
+          <w:color w:val="FCFCFA"/>
+          <w:kern w:val="0"/>
+          <w:sz w:val="21"/>
+          <w:szCs w:val="21"/>
+          <w14:ligatures w14:val="none"/>
+        </w:rPr>
+        <w:t>userSlice</w:t>
       </w:r>
       <w:r>
         <w:rPr>
@@ -22727,6 +24094,7 @@
         </w:rPr>
         <w:t>reducer</w:t>
       </w:r>
+      <w:proofErr w:type="spellEnd"/>
       <w:r>
         <w:rPr>
           <w:rFonts w:ascii="Consolas" w:eastAsia="Times New Roman" w:hAnsi="Consolas" w:cs="Times New Roman"/>
@@ -22793,10 +24161,417 @@
       </w:r>
     </w:p>
     <w:p>
-      <w:r>
-        <w:t>npm I cookie-parser</w:t>
-      </w:r>
-    </w:p>
+      <w:proofErr w:type="spellStart"/>
+      <w:r>
+        <w:t>npm</w:t>
+      </w:r>
+      <w:proofErr w:type="spellEnd"/>
+      <w:r>
+        <w:t xml:space="preserve"> I cookie-parser</w:t>
+      </w:r>
+      <w:r>
+        <w:t xml:space="preserve"> </w:t>
+      </w:r>
+    </w:p>
+    <w:p>
+      <w:r>
+        <w:t>class 35</w:t>
+      </w:r>
+    </w:p>
+    <w:p>
+      <w:r>
+        <w:t>in the client side:</w:t>
+      </w:r>
+    </w:p>
+    <w:p>
+      <w:proofErr w:type="spellStart"/>
+      <w:r>
+        <w:t>npm</w:t>
+      </w:r>
+      <w:proofErr w:type="spellEnd"/>
+      <w:r>
+        <w:t xml:space="preserve"> I swiper</w:t>
+      </w:r>
+    </w:p>
+    <w:p>
+      <w:pPr>
+        <w:shd w:val="clear" w:color="auto" w:fill="2D2A2E"/>
+        <w:spacing w:after="0" w:line="285" w:lineRule="atLeast"/>
+        <w:rPr>
+          <w:rFonts w:ascii="Consolas" w:eastAsia="Times New Roman" w:hAnsi="Consolas" w:cs="Times New Roman"/>
+          <w:color w:val="FCFCFA"/>
+          <w:kern w:val="0"/>
+          <w:sz w:val="21"/>
+          <w:szCs w:val="21"/>
+          <w14:ligatures w14:val="none"/>
+        </w:rPr>
+      </w:pPr>
+      <w:r>
+        <w:rPr>
+          <w:rFonts w:ascii="Consolas" w:eastAsia="Times New Roman" w:hAnsi="Consolas" w:cs="Times New Roman"/>
+          <w:color w:val="FF6188"/>
+          <w:kern w:val="0"/>
+          <w:sz w:val="21"/>
+          <w:szCs w:val="21"/>
+          <w14:ligatures w14:val="none"/>
+        </w:rPr>
+        <w:t>import</w:t>
+      </w:r>
+      <w:r>
+        <w:rPr>
+          <w:rFonts w:ascii="Consolas" w:eastAsia="Times New Roman" w:hAnsi="Consolas" w:cs="Times New Roman"/>
+          <w:color w:val="FCFCFA"/>
+          <w:kern w:val="0"/>
+          <w:sz w:val="21"/>
+          <w:szCs w:val="21"/>
+          <w14:ligatures w14:val="none"/>
+        </w:rPr>
+        <w:t xml:space="preserve"> </w:t>
+      </w:r>
+      <w:r>
+        <w:rPr>
+          <w:rFonts w:ascii="Consolas" w:eastAsia="Times New Roman" w:hAnsi="Consolas" w:cs="Times New Roman"/>
+          <w:color w:val="939293"/>
+          <w:kern w:val="0"/>
+          <w:sz w:val="21"/>
+          <w:szCs w:val="21"/>
+          <w14:ligatures w14:val="none"/>
+        </w:rPr>
+        <w:t>{</w:t>
+      </w:r>
+      <w:proofErr w:type="spellStart"/>
+      <w:r>
+        <w:rPr>
+          <w:rFonts w:ascii="Consolas" w:eastAsia="Times New Roman" w:hAnsi="Consolas" w:cs="Times New Roman"/>
+          <w:color w:val="FCFCFA"/>
+          <w:kern w:val="0"/>
+          <w:sz w:val="21"/>
+          <w:szCs w:val="21"/>
+          <w14:ligatures w14:val="none"/>
+        </w:rPr>
+        <w:t>useSelector</w:t>
+      </w:r>
+      <w:proofErr w:type="spellEnd"/>
+      <w:r>
+        <w:rPr>
+          <w:rFonts w:ascii="Consolas" w:eastAsia="Times New Roman" w:hAnsi="Consolas" w:cs="Times New Roman"/>
+          <w:color w:val="939293"/>
+          <w:kern w:val="0"/>
+          <w:sz w:val="21"/>
+          <w:szCs w:val="21"/>
+          <w14:ligatures w14:val="none"/>
+        </w:rPr>
+        <w:t>}</w:t>
+      </w:r>
+      <w:r>
+        <w:rPr>
+          <w:rFonts w:ascii="Consolas" w:eastAsia="Times New Roman" w:hAnsi="Consolas" w:cs="Times New Roman"/>
+          <w:color w:val="FCFCFA"/>
+          <w:kern w:val="0"/>
+          <w:sz w:val="21"/>
+          <w:szCs w:val="21"/>
+          <w14:ligatures w14:val="none"/>
+        </w:rPr>
+        <w:t xml:space="preserve"> </w:t>
+      </w:r>
+      <w:proofErr w:type="spellStart"/>
+      <w:r>
+        <w:rPr>
+          <w:rFonts w:ascii="Consolas" w:eastAsia="Times New Roman" w:hAnsi="Consolas" w:cs="Times New Roman"/>
+          <w:color w:val="FF6188"/>
+          <w:kern w:val="0"/>
+          <w:sz w:val="21"/>
+          <w:szCs w:val="21"/>
+          <w14:ligatures w14:val="none"/>
+        </w:rPr>
+        <w:t>from</w:t>
+      </w:r>
+      <w:r>
+        <w:rPr>
+          <w:rFonts w:ascii="Consolas" w:eastAsia="Times New Roman" w:hAnsi="Consolas" w:cs="Times New Roman"/>
+          <w:color w:val="939293"/>
+          <w:kern w:val="0"/>
+          <w:sz w:val="21"/>
+          <w:szCs w:val="21"/>
+          <w14:ligatures w14:val="none"/>
+        </w:rPr>
+        <w:t>'</w:t>
+      </w:r>
+      <w:r>
+        <w:rPr>
+          <w:rFonts w:ascii="Consolas" w:eastAsia="Times New Roman" w:hAnsi="Consolas" w:cs="Times New Roman"/>
+          <w:color w:val="FFD866"/>
+          <w:kern w:val="0"/>
+          <w:sz w:val="21"/>
+          <w:szCs w:val="21"/>
+          <w14:ligatures w14:val="none"/>
+        </w:rPr>
+        <w:t>react</w:t>
+      </w:r>
+      <w:proofErr w:type="spellEnd"/>
+      <w:r>
+        <w:rPr>
+          <w:rFonts w:ascii="Consolas" w:eastAsia="Times New Roman" w:hAnsi="Consolas" w:cs="Times New Roman"/>
+          <w:color w:val="FFD866"/>
+          <w:kern w:val="0"/>
+          <w:sz w:val="21"/>
+          <w:szCs w:val="21"/>
+          <w14:ligatures w14:val="none"/>
+        </w:rPr>
+        <w:t>-redux</w:t>
+      </w:r>
+      <w:r>
+        <w:rPr>
+          <w:rFonts w:ascii="Consolas" w:eastAsia="Times New Roman" w:hAnsi="Consolas" w:cs="Times New Roman"/>
+          <w:color w:val="939293"/>
+          <w:kern w:val="0"/>
+          <w:sz w:val="21"/>
+          <w:szCs w:val="21"/>
+          <w14:ligatures w14:val="none"/>
+        </w:rPr>
+        <w:t>';</w:t>
+      </w:r>
+    </w:p>
+    <w:p>
+      <w:r>
+        <w:lastRenderedPageBreak/>
+        <w:t xml:space="preserve">las line allows to have access to the logged user through the </w:t>
+      </w:r>
+      <w:proofErr w:type="spellStart"/>
+      <w:r>
+        <w:t>pagas</w:t>
+      </w:r>
+      <w:proofErr w:type="spellEnd"/>
+    </w:p>
+    <w:p>
+      <w:r>
+        <w:t>and inside the function we need to initialize the variable:</w:t>
+      </w:r>
+    </w:p>
+    <w:p>
+      <w:pPr>
+        <w:shd w:val="clear" w:color="auto" w:fill="2D2A2E"/>
+        <w:spacing w:after="0" w:line="285" w:lineRule="atLeast"/>
+        <w:rPr>
+          <w:rFonts w:ascii="Consolas" w:eastAsia="Times New Roman" w:hAnsi="Consolas" w:cs="Times New Roman"/>
+          <w:color w:val="FCFCFA"/>
+          <w:kern w:val="0"/>
+          <w:sz w:val="21"/>
+          <w:szCs w:val="21"/>
+          <w14:ligatures w14:val="none"/>
+        </w:rPr>
+      </w:pPr>
+      <w:r>
+        <w:rPr>
+          <w:rFonts w:ascii="Consolas" w:eastAsia="Times New Roman" w:hAnsi="Consolas" w:cs="Times New Roman"/>
+          <w:i/>
+          <w:iCs/>
+          <w:color w:val="78DCE8"/>
+          <w:kern w:val="0"/>
+          <w:sz w:val="21"/>
+          <w:szCs w:val="21"/>
+          <w14:ligatures w14:val="none"/>
+        </w:rPr>
+        <w:t>const</w:t>
+      </w:r>
+      <w:r>
+        <w:rPr>
+          <w:rFonts w:ascii="Consolas" w:eastAsia="Times New Roman" w:hAnsi="Consolas" w:cs="Times New Roman"/>
+          <w:color w:val="FCFCFA"/>
+          <w:kern w:val="0"/>
+          <w:sz w:val="21"/>
+          <w:szCs w:val="21"/>
+          <w14:ligatures w14:val="none"/>
+        </w:rPr>
+        <w:t xml:space="preserve"> </w:t>
+      </w:r>
+      <w:proofErr w:type="spellStart"/>
+      <w:r>
+        <w:rPr>
+          <w:rFonts w:ascii="Consolas" w:eastAsia="Times New Roman" w:hAnsi="Consolas" w:cs="Times New Roman"/>
+          <w:color w:val="AB9DF2"/>
+          <w:kern w:val="0"/>
+          <w:sz w:val="21"/>
+          <w:szCs w:val="21"/>
+          <w14:ligatures w14:val="none"/>
+        </w:rPr>
+        <w:t>currentUser</w:t>
+      </w:r>
+      <w:proofErr w:type="spellEnd"/>
+      <w:r>
+        <w:rPr>
+          <w:rFonts w:ascii="Consolas" w:eastAsia="Times New Roman" w:hAnsi="Consolas" w:cs="Times New Roman"/>
+          <w:color w:val="FCFCFA"/>
+          <w:kern w:val="0"/>
+          <w:sz w:val="21"/>
+          <w:szCs w:val="21"/>
+          <w14:ligatures w14:val="none"/>
+        </w:rPr>
+        <w:t xml:space="preserve"> </w:t>
+      </w:r>
+      <w:r>
+        <w:rPr>
+          <w:rFonts w:ascii="Consolas" w:eastAsia="Times New Roman" w:hAnsi="Consolas" w:cs="Times New Roman"/>
+          <w:color w:val="FF6188"/>
+          <w:kern w:val="0"/>
+          <w:sz w:val="21"/>
+          <w:szCs w:val="21"/>
+          <w14:ligatures w14:val="none"/>
+        </w:rPr>
+        <w:t>=</w:t>
+      </w:r>
+      <w:r>
+        <w:rPr>
+          <w:rFonts w:ascii="Consolas" w:eastAsia="Times New Roman" w:hAnsi="Consolas" w:cs="Times New Roman"/>
+          <w:color w:val="FCFCFA"/>
+          <w:kern w:val="0"/>
+          <w:sz w:val="21"/>
+          <w:szCs w:val="21"/>
+          <w14:ligatures w14:val="none"/>
+        </w:rPr>
+        <w:t xml:space="preserve"> </w:t>
+      </w:r>
+      <w:proofErr w:type="spellStart"/>
+      <w:r>
+        <w:rPr>
+          <w:rFonts w:ascii="Consolas" w:eastAsia="Times New Roman" w:hAnsi="Consolas" w:cs="Times New Roman"/>
+          <w:color w:val="A9DC76"/>
+          <w:kern w:val="0"/>
+          <w:sz w:val="21"/>
+          <w:szCs w:val="21"/>
+          <w14:ligatures w14:val="none"/>
+        </w:rPr>
+        <w:t>useSelector</w:t>
+      </w:r>
+      <w:proofErr w:type="spellEnd"/>
+      <w:r>
+        <w:rPr>
+          <w:rFonts w:ascii="Consolas" w:eastAsia="Times New Roman" w:hAnsi="Consolas" w:cs="Times New Roman"/>
+          <w:color w:val="939293"/>
+          <w:kern w:val="0"/>
+          <w:sz w:val="21"/>
+          <w:szCs w:val="21"/>
+          <w14:ligatures w14:val="none"/>
+        </w:rPr>
+        <w:t>(</w:t>
+      </w:r>
+      <w:r>
+        <w:rPr>
+          <w:rFonts w:ascii="Consolas" w:eastAsia="Times New Roman" w:hAnsi="Consolas" w:cs="Times New Roman"/>
+          <w:i/>
+          <w:iCs/>
+          <w:color w:val="FC9867"/>
+          <w:kern w:val="0"/>
+          <w:sz w:val="21"/>
+          <w:szCs w:val="21"/>
+          <w14:ligatures w14:val="none"/>
+        </w:rPr>
+        <w:t>state</w:t>
+      </w:r>
+      <w:r>
+        <w:rPr>
+          <w:rFonts w:ascii="Consolas" w:eastAsia="Times New Roman" w:hAnsi="Consolas" w:cs="Times New Roman"/>
+          <w:color w:val="FCFCFA"/>
+          <w:kern w:val="0"/>
+          <w:sz w:val="21"/>
+          <w:szCs w:val="21"/>
+          <w14:ligatures w14:val="none"/>
+        </w:rPr>
+        <w:t xml:space="preserve"> </w:t>
+      </w:r>
+      <w:r>
+        <w:rPr>
+          <w:rFonts w:ascii="Consolas" w:eastAsia="Times New Roman" w:hAnsi="Consolas" w:cs="Times New Roman"/>
+          <w:color w:val="FF6188"/>
+          <w:kern w:val="0"/>
+          <w:sz w:val="21"/>
+          <w:szCs w:val="21"/>
+          <w14:ligatures w14:val="none"/>
+        </w:rPr>
+        <w:t>=&gt;</w:t>
+      </w:r>
+      <w:r>
+        <w:rPr>
+          <w:rFonts w:ascii="Consolas" w:eastAsia="Times New Roman" w:hAnsi="Consolas" w:cs="Times New Roman"/>
+          <w:color w:val="FCFCFA"/>
+          <w:kern w:val="0"/>
+          <w:sz w:val="21"/>
+          <w:szCs w:val="21"/>
+          <w14:ligatures w14:val="none"/>
+        </w:rPr>
+        <w:t xml:space="preserve"> </w:t>
+      </w:r>
+      <w:proofErr w:type="spellStart"/>
+      <w:r>
+        <w:rPr>
+          <w:rFonts w:ascii="Consolas" w:eastAsia="Times New Roman" w:hAnsi="Consolas" w:cs="Times New Roman"/>
+          <w:color w:val="FCFCFA"/>
+          <w:kern w:val="0"/>
+          <w:sz w:val="21"/>
+          <w:szCs w:val="21"/>
+          <w14:ligatures w14:val="none"/>
+        </w:rPr>
+        <w:t>state</w:t>
+      </w:r>
+      <w:r>
+        <w:rPr>
+          <w:rFonts w:ascii="Consolas" w:eastAsia="Times New Roman" w:hAnsi="Consolas" w:cs="Times New Roman"/>
+          <w:color w:val="939293"/>
+          <w:kern w:val="0"/>
+          <w:sz w:val="21"/>
+          <w:szCs w:val="21"/>
+          <w14:ligatures w14:val="none"/>
+        </w:rPr>
+        <w:t>.</w:t>
+      </w:r>
+      <w:r>
+        <w:rPr>
+          <w:rFonts w:ascii="Consolas" w:eastAsia="Times New Roman" w:hAnsi="Consolas" w:cs="Times New Roman"/>
+          <w:color w:val="FCFCFA"/>
+          <w:kern w:val="0"/>
+          <w:sz w:val="21"/>
+          <w:szCs w:val="21"/>
+          <w14:ligatures w14:val="none"/>
+        </w:rPr>
+        <w:t>user</w:t>
+      </w:r>
+      <w:r>
+        <w:rPr>
+          <w:rFonts w:ascii="Consolas" w:eastAsia="Times New Roman" w:hAnsi="Consolas" w:cs="Times New Roman"/>
+          <w:color w:val="939293"/>
+          <w:kern w:val="0"/>
+          <w:sz w:val="21"/>
+          <w:szCs w:val="21"/>
+          <w14:ligatures w14:val="none"/>
+        </w:rPr>
+        <w:t>.</w:t>
+      </w:r>
+      <w:r>
+        <w:rPr>
+          <w:rFonts w:ascii="Consolas" w:eastAsia="Times New Roman" w:hAnsi="Consolas" w:cs="Times New Roman"/>
+          <w:color w:val="FCFCFA"/>
+          <w:kern w:val="0"/>
+          <w:sz w:val="21"/>
+          <w:szCs w:val="21"/>
+          <w14:ligatures w14:val="none"/>
+        </w:rPr>
+        <w:t>currentUser</w:t>
+      </w:r>
+      <w:proofErr w:type="spellEnd"/>
+      <w:r>
+        <w:rPr>
+          <w:rFonts w:ascii="Consolas" w:eastAsia="Times New Roman" w:hAnsi="Consolas" w:cs="Times New Roman"/>
+          <w:color w:val="939293"/>
+          <w:kern w:val="0"/>
+          <w:sz w:val="21"/>
+          <w:szCs w:val="21"/>
+          <w14:ligatures w14:val="none"/>
+        </w:rPr>
+        <w:t>);</w:t>
+      </w:r>
+    </w:p>
+    <w:p/>
+    <w:p/>
     <w:sectPr>
       <w:pgSz w:w="12240" w:h="15840"/>
       <w:pgMar w:top="1417" w:right="1701" w:bottom="1417" w:left="1701" w:header="708" w:footer="708" w:gutter="0"/>

</xml_diff>

<commit_message>
create search API route
</commit_message>
<xml_diff>
--- a/notesMERNcourse.docx
+++ b/notesMERNcourse.docx
@@ -9,46 +9,17 @@
     </w:p>
     <w:p>
       <w:r>
-        <w:t xml:space="preserve">create a folder named </w:t>
-      </w:r>
-      <w:proofErr w:type="spellStart"/>
-      <w:r>
-        <w:t>api</w:t>
-      </w:r>
-      <w:proofErr w:type="spellEnd"/>
-      <w:r>
-        <w:t xml:space="preserve"> into the root</w:t>
-      </w:r>
-    </w:p>
-    <w:p>
-      <w:r>
-        <w:t xml:space="preserve">in the  </w:t>
-      </w:r>
-      <w:proofErr w:type="spellStart"/>
-      <w:r>
-        <w:t>the</w:t>
-      </w:r>
-      <w:proofErr w:type="spellEnd"/>
-      <w:r>
-        <w:t xml:space="preserve"> terminal and in the root :</w:t>
-      </w:r>
-    </w:p>
-    <w:p>
-      <w:proofErr w:type="spellStart"/>
-      <w:r>
-        <w:t>npm</w:t>
-      </w:r>
-      <w:proofErr w:type="spellEnd"/>
-      <w:r>
-        <w:t xml:space="preserve"> </w:t>
-      </w:r>
-      <w:proofErr w:type="spellStart"/>
-      <w:r>
-        <w:t>init</w:t>
-      </w:r>
-      <w:proofErr w:type="spellEnd"/>
-      <w:r>
-        <w:t xml:space="preserve"> -y</w:t>
+        <w:t>create a folder named api into the root</w:t>
+      </w:r>
+    </w:p>
+    <w:p>
+      <w:r>
+        <w:t>in the  the terminal and in the root :</w:t>
+      </w:r>
+    </w:p>
+    <w:p>
+      <w:r>
+        <w:t>npm init -y</w:t>
       </w:r>
     </w:p>
     <w:p>
@@ -201,15 +172,7 @@
     </w:p>
     <w:p>
       <w:r>
-        <w:t xml:space="preserve">Now we need to create index.js file inside </w:t>
-      </w:r>
-      <w:proofErr w:type="spellStart"/>
-      <w:r>
-        <w:t>api</w:t>
-      </w:r>
-      <w:proofErr w:type="spellEnd"/>
-      <w:r>
-        <w:t xml:space="preserve"> folder</w:t>
+        <w:t>Now we need to create index.js file inside api folder</w:t>
       </w:r>
     </w:p>
     <w:p>
@@ -218,21 +181,8 @@
       </w:r>
     </w:p>
     <w:p>
-      <w:proofErr w:type="spellStart"/>
-      <w:r>
-        <w:t>npm</w:t>
-      </w:r>
-      <w:proofErr w:type="spellEnd"/>
-      <w:r>
-        <w:t xml:space="preserve"> </w:t>
-      </w:r>
-      <w:proofErr w:type="spellStart"/>
-      <w:r>
-        <w:t>i</w:t>
-      </w:r>
-      <w:proofErr w:type="spellEnd"/>
-      <w:r>
-        <w:t xml:space="preserve"> express</w:t>
+      <w:r>
+        <w:t>npm i express</w:t>
       </w:r>
     </w:p>
     <w:p>
@@ -334,35 +284,9 @@
     </w:p>
     <w:p/>
     <w:p>
-      <w:proofErr w:type="spellStart"/>
-      <w:r>
-        <w:t>como</w:t>
-      </w:r>
-      <w:proofErr w:type="spellEnd"/>
-      <w:r>
-        <w:t xml:space="preserve"> </w:t>
-      </w:r>
-      <w:proofErr w:type="spellStart"/>
-      <w:r>
-        <w:t>bloquear</w:t>
-      </w:r>
-      <w:proofErr w:type="spellEnd"/>
-      <w:r>
-        <w:t xml:space="preserve"> cellular </w:t>
-      </w:r>
-      <w:proofErr w:type="spellStart"/>
-      <w:r>
-        <w:t>por</w:t>
-      </w:r>
-      <w:proofErr w:type="spellEnd"/>
-      <w:r>
-        <w:t xml:space="preserve"> </w:t>
-      </w:r>
-      <w:proofErr w:type="spellStart"/>
-      <w:r>
-        <w:t>robo</w:t>
-      </w:r>
-      <w:proofErr w:type="spellEnd"/>
+      <w:r>
+        <w:t>como bloquear cellular por robo</w:t>
+      </w:r>
     </w:p>
     <w:p>
       <w:r>
@@ -456,15 +380,7 @@
     </w:p>
     <w:p>
       <w:r>
-        <w:t xml:space="preserve">open two terminal one for the </w:t>
-      </w:r>
-      <w:proofErr w:type="spellStart"/>
-      <w:r>
-        <w:t>api</w:t>
-      </w:r>
-      <w:proofErr w:type="spellEnd"/>
-      <w:r>
-        <w:t xml:space="preserve"> and another for the client and run them:</w:t>
+        <w:t>open two terminal one for the api and another for the client and run them:</w:t>
       </w:r>
     </w:p>
     <w:p>
@@ -510,34 +426,13 @@
       </w:r>
     </w:p>
     <w:p>
-      <w:proofErr w:type="spellStart"/>
-      <w:r>
-        <w:t>npm</w:t>
-      </w:r>
-      <w:proofErr w:type="spellEnd"/>
-      <w:r>
-        <w:t xml:space="preserve"> </w:t>
-      </w:r>
-      <w:proofErr w:type="spellStart"/>
-      <w:r>
-        <w:t>i</w:t>
-      </w:r>
-      <w:proofErr w:type="spellEnd"/>
-      <w:r>
-        <w:t xml:space="preserve"> mongoose</w:t>
-      </w:r>
-    </w:p>
-    <w:p>
-      <w:r>
-        <w:t xml:space="preserve">in the chrome </w:t>
-      </w:r>
-      <w:proofErr w:type="spellStart"/>
-      <w:r>
-        <w:t>sigin</w:t>
-      </w:r>
-      <w:proofErr w:type="spellEnd"/>
-      <w:r>
-        <w:t xml:space="preserve"> mongo atlas and create a new project:</w:t>
+      <w:r>
+        <w:t>npm i mongoose</w:t>
+      </w:r>
+    </w:p>
+    <w:p>
+      <w:r>
+        <w:t>in the chrome sigin mongo atlas and create a new project:</w:t>
       </w:r>
     </w:p>
     <w:p>
@@ -1228,21 +1123,8 @@
         <w:t xml:space="preserve"> </w:t>
       </w:r>
       <w:r>
-        <w:t>&gt;</w:t>
-      </w:r>
-      <w:proofErr w:type="spellStart"/>
-      <w:r>
-        <w:t>npm</w:t>
-      </w:r>
-      <w:proofErr w:type="spellEnd"/>
-      <w:r>
-        <w:t xml:space="preserve"> install </w:t>
-      </w:r>
-      <w:proofErr w:type="spellStart"/>
-      <w:r>
-        <w:t>dotenv</w:t>
-      </w:r>
-      <w:proofErr w:type="spellEnd"/>
+        <w:t>&gt;npm install dotenv</w:t>
+      </w:r>
     </w:p>
     <w:p>
       <w:r>
@@ -1423,24 +1305,11 @@
     </w:p>
     <w:p>
       <w:r>
-        <w:t>****alt +</w:t>
-      </w:r>
-      <w:proofErr w:type="spellStart"/>
-      <w:r>
-        <w:t>shift+down</w:t>
-      </w:r>
-      <w:proofErr w:type="spellEnd"/>
-      <w:r>
-        <w:t xml:space="preserve"> arrow****  copy twice a </w:t>
-      </w:r>
-      <w:proofErr w:type="spellStart"/>
-      <w:r>
-        <w:t>blo</w:t>
+        <w:t>****alt +shift+down arrow****  copy twice a blo</w:t>
       </w:r>
       <w:r>
         <w:t>k</w:t>
       </w:r>
-      <w:proofErr w:type="spellEnd"/>
       <w:r>
         <w:t xml:space="preserve"> of code</w:t>
       </w:r>
@@ -1737,23 +1606,7 @@
     </w:p>
     <w:p>
       <w:r>
-        <w:t>each time we call /</w:t>
-      </w:r>
-      <w:proofErr w:type="spellStart"/>
-      <w:r>
-        <w:t>api</w:t>
-      </w:r>
-      <w:proofErr w:type="spellEnd"/>
-      <w:r>
-        <w:t xml:space="preserve">/user index will call  ‘/test’ from </w:t>
-      </w:r>
-      <w:proofErr w:type="spellStart"/>
-      <w:r>
-        <w:t>userRouter</w:t>
-      </w:r>
-      <w:proofErr w:type="spellEnd"/>
-      <w:r>
-        <w:t xml:space="preserve"> which  calls test function which is defined in the controller file</w:t>
+        <w:t>each time we call /api/user index will call  ‘/test’ from userRouter which  calls test function which is defined in the controller file</w:t>
       </w:r>
     </w:p>
     <w:p>
@@ -2184,47 +2037,13 @@
           <w:szCs w:val="32"/>
         </w:rPr>
       </w:pPr>
-      <w:proofErr w:type="spellStart"/>
       <w:r>
         <w:rPr>
           <w:sz w:val="32"/>
           <w:szCs w:val="32"/>
         </w:rPr>
-        <w:t>npm</w:t>
-      </w:r>
-      <w:proofErr w:type="spellEnd"/>
-      <w:r>
-        <w:rPr>
-          <w:sz w:val="32"/>
-          <w:szCs w:val="32"/>
-        </w:rPr>
-        <w:t xml:space="preserve"> </w:t>
-      </w:r>
-      <w:proofErr w:type="spellStart"/>
-      <w:r>
-        <w:rPr>
-          <w:sz w:val="32"/>
-          <w:szCs w:val="32"/>
-        </w:rPr>
-        <w:t>i</w:t>
-      </w:r>
-      <w:proofErr w:type="spellEnd"/>
-      <w:r>
-        <w:rPr>
-          <w:sz w:val="32"/>
-          <w:szCs w:val="32"/>
-        </w:rPr>
-        <w:t xml:space="preserve"> </w:t>
-      </w:r>
-      <w:proofErr w:type="spellStart"/>
-      <w:r>
-        <w:rPr>
-          <w:sz w:val="32"/>
-          <w:szCs w:val="32"/>
-        </w:rPr>
-        <w:t>bcryptjs</w:t>
-      </w:r>
-      <w:proofErr w:type="spellEnd"/>
+        <w:t>npm i bcryptjs</w:t>
+      </w:r>
     </w:p>
     <w:p>
       <w:r>
@@ -2233,15 +2052,7 @@
     </w:p>
     <w:p>
       <w:r>
-        <w:t xml:space="preserve">in the </w:t>
-      </w:r>
-      <w:proofErr w:type="spellStart"/>
-      <w:r>
-        <w:t>api</w:t>
-      </w:r>
-      <w:proofErr w:type="spellEnd"/>
-      <w:r>
-        <w:t xml:space="preserve">/index.js </w:t>
+        <w:t xml:space="preserve">in the api/index.js </w:t>
       </w:r>
     </w:p>
     <w:p>
@@ -2427,19 +2238,9 @@
       </w:r>
     </w:p>
     <w:p>
-      <w:proofErr w:type="spellStart"/>
-      <w:r>
-        <w:t>Beowse</w:t>
-      </w:r>
-      <w:proofErr w:type="spellEnd"/>
-      <w:r>
-        <w:t xml:space="preserve"> to </w:t>
-      </w:r>
-      <w:proofErr w:type="spellStart"/>
-      <w:r>
-        <w:t>SignUp.jsx</w:t>
-      </w:r>
-      <w:proofErr w:type="spellEnd"/>
+      <w:r>
+        <w:t>Beowse to SignUp.jsx</w:t>
+      </w:r>
     </w:p>
     <w:p>
       <w:r>
@@ -2735,21 +2536,8 @@
                 <w:szCs w:val="21"/>
                 <w14:ligatures w14:val="none"/>
               </w:rPr>
-              <w:t>react-router-</w:t>
+              <w:t>react-router-dom</w:t>
             </w:r>
-            <w:proofErr w:type="spellStart"/>
-            <w:r>
-              <w:rPr>
-                <w:rFonts w:ascii="Consolas" w:eastAsia="Times New Roman" w:hAnsi="Consolas" w:cs="Times New Roman"/>
-                <w:color w:val="FFD866"/>
-                <w:kern w:val="0"/>
-                <w:sz w:val="21"/>
-                <w:szCs w:val="21"/>
-                <w14:ligatures w14:val="none"/>
-              </w:rPr>
-              <w:t>dom</w:t>
-            </w:r>
-            <w:proofErr w:type="spellEnd"/>
             <w:r>
               <w:rPr>
                 <w:rFonts w:ascii="Consolas" w:eastAsia="Times New Roman" w:hAnsi="Consolas" w:cs="Times New Roman"/>
@@ -2857,7 +2645,6 @@
               </w:rPr>
               <w:t xml:space="preserve"> </w:t>
             </w:r>
-            <w:proofErr w:type="spellStart"/>
             <w:r>
               <w:rPr>
                 <w:rFonts w:ascii="Consolas" w:eastAsia="Times New Roman" w:hAnsi="Consolas" w:cs="Times New Roman"/>
@@ -2869,7 +2656,6 @@
               </w:rPr>
               <w:t>SignUp</w:t>
             </w:r>
-            <w:proofErr w:type="spellEnd"/>
             <w:r>
               <w:rPr>
                 <w:rFonts w:ascii="Consolas" w:eastAsia="Times New Roman" w:hAnsi="Consolas" w:cs="Times New Roman"/>
@@ -3019,7 +2805,6 @@
               </w:rPr>
               <w:t xml:space="preserve"> </w:t>
             </w:r>
-            <w:proofErr w:type="spellStart"/>
             <w:r>
               <w:rPr>
                 <w:rFonts w:ascii="Consolas" w:eastAsia="Times New Roman" w:hAnsi="Consolas" w:cs="Times New Roman"/>
@@ -3033,7 +2818,6 @@
               </w:rPr>
               <w:t>className</w:t>
             </w:r>
-            <w:proofErr w:type="spellEnd"/>
             <w:r>
               <w:rPr>
                 <w:rFonts w:ascii="Consolas" w:eastAsia="Times New Roman" w:hAnsi="Consolas" w:cs="Times New Roman"/>
@@ -3136,7 +2920,6 @@
               </w:rPr>
               <w:t xml:space="preserve"> </w:t>
             </w:r>
-            <w:proofErr w:type="spellStart"/>
             <w:r>
               <w:rPr>
                 <w:rFonts w:ascii="Consolas" w:eastAsia="Times New Roman" w:hAnsi="Consolas" w:cs="Times New Roman"/>
@@ -3150,7 +2933,6 @@
               </w:rPr>
               <w:t>className</w:t>
             </w:r>
-            <w:proofErr w:type="spellEnd"/>
             <w:r>
               <w:rPr>
                 <w:rFonts w:ascii="Consolas" w:eastAsia="Times New Roman" w:hAnsi="Consolas" w:cs="Times New Roman"/>
@@ -3182,31 +2964,7 @@
                 <w:szCs w:val="21"/>
                 <w14:ligatures w14:val="none"/>
               </w:rPr>
-              <w:t>text-3xl text-center font-</w:t>
-            </w:r>
-            <w:proofErr w:type="spellStart"/>
-            <w:r>
-              <w:rPr>
-                <w:rFonts w:ascii="Consolas" w:eastAsia="Times New Roman" w:hAnsi="Consolas" w:cs="Times New Roman"/>
-                <w:color w:val="FFD866"/>
-                <w:kern w:val="0"/>
-                <w:sz w:val="21"/>
-                <w:szCs w:val="21"/>
-                <w14:ligatures w14:val="none"/>
-              </w:rPr>
-              <w:t>semibold</w:t>
-            </w:r>
-            <w:proofErr w:type="spellEnd"/>
-            <w:r>
-              <w:rPr>
-                <w:rFonts w:ascii="Consolas" w:eastAsia="Times New Roman" w:hAnsi="Consolas" w:cs="Times New Roman"/>
-                <w:color w:val="FFD866"/>
-                <w:kern w:val="0"/>
-                <w:sz w:val="21"/>
-                <w:szCs w:val="21"/>
-                <w14:ligatures w14:val="none"/>
-              </w:rPr>
-              <w:t xml:space="preserve"> my-7</w:t>
+              <w:t>text-3xl text-center font-semibold my-7</w:t>
             </w:r>
             <w:r>
               <w:rPr>
@@ -3321,7 +3079,6 @@
               </w:rPr>
               <w:t xml:space="preserve"> </w:t>
             </w:r>
-            <w:proofErr w:type="spellStart"/>
             <w:r>
               <w:rPr>
                 <w:rFonts w:ascii="Consolas" w:eastAsia="Times New Roman" w:hAnsi="Consolas" w:cs="Times New Roman"/>
@@ -3335,7 +3092,6 @@
               </w:rPr>
               <w:t>className</w:t>
             </w:r>
-            <w:proofErr w:type="spellEnd"/>
             <w:r>
               <w:rPr>
                 <w:rFonts w:ascii="Consolas" w:eastAsia="Times New Roman" w:hAnsi="Consolas" w:cs="Times New Roman"/>
@@ -3575,7 +3331,6 @@
               </w:rPr>
               <w:t xml:space="preserve"> </w:t>
             </w:r>
-            <w:proofErr w:type="spellStart"/>
             <w:r>
               <w:rPr>
                 <w:rFonts w:ascii="Consolas" w:eastAsia="Times New Roman" w:hAnsi="Consolas" w:cs="Times New Roman"/>
@@ -3589,7 +3344,6 @@
               </w:rPr>
               <w:t>className</w:t>
             </w:r>
-            <w:proofErr w:type="spellEnd"/>
             <w:r>
               <w:rPr>
                 <w:rFonts w:ascii="Consolas" w:eastAsia="Times New Roman" w:hAnsi="Consolas" w:cs="Times New Roman"/>
@@ -3918,7 +3672,6 @@
               </w:rPr>
               <w:t xml:space="preserve"> </w:t>
             </w:r>
-            <w:proofErr w:type="spellStart"/>
             <w:r>
               <w:rPr>
                 <w:rFonts w:ascii="Consolas" w:eastAsia="Times New Roman" w:hAnsi="Consolas" w:cs="Times New Roman"/>
@@ -3932,7 +3685,6 @@
               </w:rPr>
               <w:t>className</w:t>
             </w:r>
-            <w:proofErr w:type="spellEnd"/>
             <w:r>
               <w:rPr>
                 <w:rFonts w:ascii="Consolas" w:eastAsia="Times New Roman" w:hAnsi="Consolas" w:cs="Times New Roman"/>
@@ -4261,7 +4013,6 @@
               </w:rPr>
               <w:t xml:space="preserve"> </w:t>
             </w:r>
-            <w:proofErr w:type="spellStart"/>
             <w:r>
               <w:rPr>
                 <w:rFonts w:ascii="Consolas" w:eastAsia="Times New Roman" w:hAnsi="Consolas" w:cs="Times New Roman"/>
@@ -4275,7 +4026,6 @@
               </w:rPr>
               <w:t>className</w:t>
             </w:r>
-            <w:proofErr w:type="spellEnd"/>
             <w:r>
               <w:rPr>
                 <w:rFonts w:ascii="Consolas" w:eastAsia="Times New Roman" w:hAnsi="Consolas" w:cs="Times New Roman"/>
@@ -4468,7 +4218,6 @@
               </w:rPr>
               <w:t xml:space="preserve"> </w:t>
             </w:r>
-            <w:proofErr w:type="spellStart"/>
             <w:r>
               <w:rPr>
                 <w:rFonts w:ascii="Consolas" w:eastAsia="Times New Roman" w:hAnsi="Consolas" w:cs="Times New Roman"/>
@@ -4482,7 +4231,6 @@
               </w:rPr>
               <w:t>className</w:t>
             </w:r>
-            <w:proofErr w:type="spellEnd"/>
             <w:r>
               <w:rPr>
                 <w:rFonts w:ascii="Consolas" w:eastAsia="Times New Roman" w:hAnsi="Consolas" w:cs="Times New Roman"/>
@@ -4687,7 +4435,6 @@
               </w:rPr>
               <w:t xml:space="preserve"> </w:t>
             </w:r>
-            <w:proofErr w:type="spellStart"/>
             <w:r>
               <w:rPr>
                 <w:rFonts w:ascii="Consolas" w:eastAsia="Times New Roman" w:hAnsi="Consolas" w:cs="Times New Roman"/>
@@ -4701,7 +4448,6 @@
               </w:rPr>
               <w:t>className</w:t>
             </w:r>
-            <w:proofErr w:type="spellEnd"/>
             <w:r>
               <w:rPr>
                 <w:rFonts w:ascii="Consolas" w:eastAsia="Times New Roman" w:hAnsi="Consolas" w:cs="Times New Roman"/>
@@ -5054,7 +4800,6 @@
               </w:rPr>
               <w:t xml:space="preserve"> </w:t>
             </w:r>
-            <w:proofErr w:type="spellStart"/>
             <w:r>
               <w:rPr>
                 <w:rFonts w:ascii="Consolas" w:eastAsia="Times New Roman" w:hAnsi="Consolas" w:cs="Times New Roman"/>
@@ -5068,7 +4813,6 @@
               </w:rPr>
               <w:t>className</w:t>
             </w:r>
-            <w:proofErr w:type="spellEnd"/>
             <w:r>
               <w:rPr>
                 <w:rFonts w:ascii="Consolas" w:eastAsia="Times New Roman" w:hAnsi="Consolas" w:cs="Times New Roman"/>
@@ -5439,39 +5183,18 @@
     </w:p>
     <w:p>
       <w:r>
-        <w:t xml:space="preserve">so we want to add an unchanged event </w:t>
-      </w:r>
-      <w:proofErr w:type="spellStart"/>
-      <w:r>
-        <w:t>listenet</w:t>
-      </w:r>
-      <w:proofErr w:type="spellEnd"/>
-      <w:r>
-        <w:t xml:space="preserve"> to the inputs</w:t>
+        <w:t>so we want to add an unchanged event listenet to the inputs</w:t>
       </w:r>
     </w:p>
     <w:p/>
     <w:p>
       <w:r>
-        <w:t xml:space="preserve">all information is stored in a piece of state called </w:t>
-      </w:r>
-      <w:proofErr w:type="spellStart"/>
-      <w:r>
-        <w:t>formData</w:t>
-      </w:r>
-      <w:proofErr w:type="spellEnd"/>
-    </w:p>
-    <w:p>
-      <w:r>
-        <w:t xml:space="preserve">Create a </w:t>
-      </w:r>
-      <w:proofErr w:type="spellStart"/>
-      <w:r>
-        <w:t>proxi</w:t>
-      </w:r>
-      <w:proofErr w:type="spellEnd"/>
-      <w:r>
-        <w:t>:</w:t>
+        <w:t>all information is stored in a piece of state called formData</w:t>
+      </w:r>
+    </w:p>
+    <w:p>
+      <w:r>
+        <w:t>Create a proxi:</w:t>
       </w:r>
     </w:p>
     <w:p>
@@ -5519,28 +5242,12 @@
     </w:p>
     <w:p>
       <w:r>
-        <w:t xml:space="preserve">it allows the client side charge the data in the </w:t>
-      </w:r>
-      <w:proofErr w:type="spellStart"/>
-      <w:r>
-        <w:t>api</w:t>
-      </w:r>
-      <w:proofErr w:type="spellEnd"/>
-      <w:r>
-        <w:t xml:space="preserve"> side</w:t>
-      </w:r>
-    </w:p>
-    <w:p>
-      <w:r>
-        <w:t xml:space="preserve">and this the new code for </w:t>
-      </w:r>
-      <w:proofErr w:type="spellStart"/>
-      <w:r>
-        <w:t>sigup.jsx</w:t>
-      </w:r>
-      <w:proofErr w:type="spellEnd"/>
-      <w:r>
-        <w:t>:</w:t>
+        <w:t>it allows the client side charge the data in the api side</w:t>
+      </w:r>
+    </w:p>
+    <w:p>
+      <w:r>
+        <w:t>and this the new code for sigup.jsx:</w:t>
       </w:r>
     </w:p>
     <w:p>
@@ -5598,31 +5305,7 @@
           <w:szCs w:val="21"/>
           <w14:ligatures w14:val="none"/>
         </w:rPr>
-        <w:t xml:space="preserve"> </w:t>
-      </w:r>
-      <w:proofErr w:type="spellStart"/>
-      <w:r>
-        <w:rPr>
-          <w:rFonts w:ascii="Consolas" w:eastAsia="Times New Roman" w:hAnsi="Consolas" w:cs="Times New Roman"/>
-          <w:color w:val="FCFCFA"/>
-          <w:kern w:val="0"/>
-          <w:sz w:val="21"/>
-          <w:szCs w:val="21"/>
-          <w14:ligatures w14:val="none"/>
-        </w:rPr>
-        <w:t>useState</w:t>
-      </w:r>
-      <w:proofErr w:type="spellEnd"/>
-      <w:r>
-        <w:rPr>
-          <w:rFonts w:ascii="Consolas" w:eastAsia="Times New Roman" w:hAnsi="Consolas" w:cs="Times New Roman"/>
-          <w:color w:val="FCFCFA"/>
-          <w:kern w:val="0"/>
-          <w:sz w:val="21"/>
-          <w:szCs w:val="21"/>
-          <w14:ligatures w14:val="none"/>
-        </w:rPr>
-        <w:t xml:space="preserve"> </w:t>
+        <w:t xml:space="preserve"> useState </w:t>
       </w:r>
       <w:r>
         <w:rPr>
@@ -5779,21 +5462,41 @@
           <w:szCs w:val="21"/>
           <w14:ligatures w14:val="none"/>
         </w:rPr>
+        <w:t xml:space="preserve"> useNavigate </w:t>
+      </w:r>
+      <w:r>
+        <w:rPr>
+          <w:rFonts w:ascii="Consolas" w:eastAsia="Times New Roman" w:hAnsi="Consolas" w:cs="Times New Roman"/>
+          <w:color w:val="939293"/>
+          <w:kern w:val="0"/>
+          <w:sz w:val="21"/>
+          <w:szCs w:val="21"/>
+          <w14:ligatures w14:val="none"/>
+        </w:rPr>
+        <w:t>}</w:t>
+      </w:r>
+      <w:r>
+        <w:rPr>
+          <w:rFonts w:ascii="Consolas" w:eastAsia="Times New Roman" w:hAnsi="Consolas" w:cs="Times New Roman"/>
+          <w:color w:val="FCFCFA"/>
+          <w:kern w:val="0"/>
+          <w:sz w:val="21"/>
+          <w:szCs w:val="21"/>
+          <w14:ligatures w14:val="none"/>
+        </w:rPr>
         <w:t xml:space="preserve"> </w:t>
       </w:r>
-      <w:proofErr w:type="spellStart"/>
-      <w:r>
-        <w:rPr>
-          <w:rFonts w:ascii="Consolas" w:eastAsia="Times New Roman" w:hAnsi="Consolas" w:cs="Times New Roman"/>
-          <w:color w:val="FCFCFA"/>
-          <w:kern w:val="0"/>
-          <w:sz w:val="21"/>
-          <w:szCs w:val="21"/>
-          <w14:ligatures w14:val="none"/>
-        </w:rPr>
-        <w:t>useNavigate</w:t>
-      </w:r>
-      <w:proofErr w:type="spellEnd"/>
+      <w:r>
+        <w:rPr>
+          <w:rFonts w:ascii="Consolas" w:eastAsia="Times New Roman" w:hAnsi="Consolas" w:cs="Times New Roman"/>
+          <w:color w:val="FF6188"/>
+          <w:kern w:val="0"/>
+          <w:sz w:val="21"/>
+          <w:szCs w:val="21"/>
+          <w14:ligatures w14:val="none"/>
+        </w:rPr>
+        <w:t>from</w:t>
+      </w:r>
       <w:r>
         <w:rPr>
           <w:rFonts w:ascii="Consolas" w:eastAsia="Times New Roman" w:hAnsi="Consolas" w:cs="Times New Roman"/>
@@ -5814,50 +5517,6 @@
           <w:szCs w:val="21"/>
           <w14:ligatures w14:val="none"/>
         </w:rPr>
-        <w:t>}</w:t>
-      </w:r>
-      <w:r>
-        <w:rPr>
-          <w:rFonts w:ascii="Consolas" w:eastAsia="Times New Roman" w:hAnsi="Consolas" w:cs="Times New Roman"/>
-          <w:color w:val="FCFCFA"/>
-          <w:kern w:val="0"/>
-          <w:sz w:val="21"/>
-          <w:szCs w:val="21"/>
-          <w14:ligatures w14:val="none"/>
-        </w:rPr>
-        <w:t xml:space="preserve"> </w:t>
-      </w:r>
-      <w:r>
-        <w:rPr>
-          <w:rFonts w:ascii="Consolas" w:eastAsia="Times New Roman" w:hAnsi="Consolas" w:cs="Times New Roman"/>
-          <w:color w:val="FF6188"/>
-          <w:kern w:val="0"/>
-          <w:sz w:val="21"/>
-          <w:szCs w:val="21"/>
-          <w14:ligatures w14:val="none"/>
-        </w:rPr>
-        <w:t>from</w:t>
-      </w:r>
-      <w:r>
-        <w:rPr>
-          <w:rFonts w:ascii="Consolas" w:eastAsia="Times New Roman" w:hAnsi="Consolas" w:cs="Times New Roman"/>
-          <w:color w:val="FCFCFA"/>
-          <w:kern w:val="0"/>
-          <w:sz w:val="21"/>
-          <w:szCs w:val="21"/>
-          <w14:ligatures w14:val="none"/>
-        </w:rPr>
-        <w:t xml:space="preserve"> </w:t>
-      </w:r>
-      <w:r>
-        <w:rPr>
-          <w:rFonts w:ascii="Consolas" w:eastAsia="Times New Roman" w:hAnsi="Consolas" w:cs="Times New Roman"/>
-          <w:color w:val="939293"/>
-          <w:kern w:val="0"/>
-          <w:sz w:val="21"/>
-          <w:szCs w:val="21"/>
-          <w14:ligatures w14:val="none"/>
-        </w:rPr>
         <w:t>'</w:t>
       </w:r>
       <w:r>
@@ -5869,21 +5528,8 @@
           <w:szCs w:val="21"/>
           <w14:ligatures w14:val="none"/>
         </w:rPr>
-        <w:t>react-router-</w:t>
-      </w:r>
-      <w:proofErr w:type="spellStart"/>
-      <w:r>
-        <w:rPr>
-          <w:rFonts w:ascii="Consolas" w:eastAsia="Times New Roman" w:hAnsi="Consolas" w:cs="Times New Roman"/>
-          <w:color w:val="FFD866"/>
-          <w:kern w:val="0"/>
-          <w:sz w:val="21"/>
-          <w:szCs w:val="21"/>
-          <w14:ligatures w14:val="none"/>
-        </w:rPr>
-        <w:t>dom</w:t>
-      </w:r>
-      <w:proofErr w:type="spellEnd"/>
+        <w:t>react-router-dom</w:t>
+      </w:r>
       <w:r>
         <w:rPr>
           <w:rFonts w:ascii="Consolas" w:eastAsia="Times New Roman" w:hAnsi="Consolas" w:cs="Times New Roman"/>
@@ -5991,7 +5637,6 @@
         </w:rPr>
         <w:t xml:space="preserve"> </w:t>
       </w:r>
-      <w:proofErr w:type="spellStart"/>
       <w:r>
         <w:rPr>
           <w:rFonts w:ascii="Consolas" w:eastAsia="Times New Roman" w:hAnsi="Consolas" w:cs="Times New Roman"/>
@@ -6003,7 +5648,6 @@
         </w:rPr>
         <w:t>SignUp</w:t>
       </w:r>
-      <w:proofErr w:type="spellEnd"/>
       <w:r>
         <w:rPr>
           <w:rFonts w:ascii="Consolas" w:eastAsia="Times New Roman" w:hAnsi="Consolas" w:cs="Times New Roman"/>
@@ -6097,7 +5741,6 @@
         </w:rPr>
         <w:t>[</w:t>
       </w:r>
-      <w:proofErr w:type="spellStart"/>
       <w:r>
         <w:rPr>
           <w:rFonts w:ascii="Consolas" w:eastAsia="Times New Roman" w:hAnsi="Consolas" w:cs="Times New Roman"/>
@@ -6109,7 +5752,6 @@
         </w:rPr>
         <w:t>formData</w:t>
       </w:r>
-      <w:proofErr w:type="spellEnd"/>
       <w:r>
         <w:rPr>
           <w:rFonts w:ascii="Consolas" w:eastAsia="Times New Roman" w:hAnsi="Consolas" w:cs="Times New Roman"/>
@@ -6132,7 +5774,6 @@
         </w:rPr>
         <w:t xml:space="preserve"> </w:t>
       </w:r>
-      <w:proofErr w:type="spellStart"/>
       <w:r>
         <w:rPr>
           <w:rFonts w:ascii="Consolas" w:eastAsia="Times New Roman" w:hAnsi="Consolas" w:cs="Times New Roman"/>
@@ -6144,7 +5785,6 @@
         </w:rPr>
         <w:t>setFormData</w:t>
       </w:r>
-      <w:proofErr w:type="spellEnd"/>
       <w:r>
         <w:rPr>
           <w:rFonts w:ascii="Consolas" w:eastAsia="Times New Roman" w:hAnsi="Consolas" w:cs="Times New Roman"/>
@@ -6189,7 +5829,6 @@
         </w:rPr>
         <w:t xml:space="preserve"> </w:t>
       </w:r>
-      <w:proofErr w:type="spellStart"/>
       <w:r>
         <w:rPr>
           <w:rFonts w:ascii="Consolas" w:eastAsia="Times New Roman" w:hAnsi="Consolas" w:cs="Times New Roman"/>
@@ -6201,7 +5840,6 @@
         </w:rPr>
         <w:t>useState</w:t>
       </w:r>
-      <w:proofErr w:type="spellEnd"/>
       <w:r>
         <w:rPr>
           <w:rFonts w:ascii="Consolas" w:eastAsia="Times New Roman" w:hAnsi="Consolas" w:cs="Times New Roman"/>
@@ -6306,7 +5944,6 @@
         </w:rPr>
         <w:t xml:space="preserve"> </w:t>
       </w:r>
-      <w:proofErr w:type="spellStart"/>
       <w:r>
         <w:rPr>
           <w:rFonts w:ascii="Consolas" w:eastAsia="Times New Roman" w:hAnsi="Consolas" w:cs="Times New Roman"/>
@@ -6318,7 +5955,6 @@
         </w:rPr>
         <w:t>setError</w:t>
       </w:r>
-      <w:proofErr w:type="spellEnd"/>
       <w:r>
         <w:rPr>
           <w:rFonts w:ascii="Consolas" w:eastAsia="Times New Roman" w:hAnsi="Consolas" w:cs="Times New Roman"/>
@@ -6363,7 +5999,6 @@
         </w:rPr>
         <w:t xml:space="preserve"> </w:t>
       </w:r>
-      <w:proofErr w:type="spellStart"/>
       <w:r>
         <w:rPr>
           <w:rFonts w:ascii="Consolas" w:eastAsia="Times New Roman" w:hAnsi="Consolas" w:cs="Times New Roman"/>
@@ -6375,7 +6010,6 @@
         </w:rPr>
         <w:t>useState</w:t>
       </w:r>
-      <w:proofErr w:type="spellEnd"/>
       <w:r>
         <w:rPr>
           <w:rFonts w:ascii="Consolas" w:eastAsia="Times New Roman" w:hAnsi="Consolas" w:cs="Times New Roman"/>
@@ -6491,7 +6125,6 @@
         </w:rPr>
         <w:t xml:space="preserve"> </w:t>
       </w:r>
-      <w:proofErr w:type="spellStart"/>
       <w:r>
         <w:rPr>
           <w:rFonts w:ascii="Consolas" w:eastAsia="Times New Roman" w:hAnsi="Consolas" w:cs="Times New Roman"/>
@@ -6503,7 +6136,6 @@
         </w:rPr>
         <w:t>setLoading</w:t>
       </w:r>
-      <w:proofErr w:type="spellEnd"/>
       <w:r>
         <w:rPr>
           <w:rFonts w:ascii="Consolas" w:eastAsia="Times New Roman" w:hAnsi="Consolas" w:cs="Times New Roman"/>
@@ -6548,7 +6180,6 @@
         </w:rPr>
         <w:t xml:space="preserve"> </w:t>
       </w:r>
-      <w:proofErr w:type="spellStart"/>
       <w:r>
         <w:rPr>
           <w:rFonts w:ascii="Consolas" w:eastAsia="Times New Roman" w:hAnsi="Consolas" w:cs="Times New Roman"/>
@@ -6560,7 +6191,6 @@
         </w:rPr>
         <w:t>useState</w:t>
       </w:r>
-      <w:proofErr w:type="spellEnd"/>
       <w:r>
         <w:rPr>
           <w:rFonts w:ascii="Consolas" w:eastAsia="Times New Roman" w:hAnsi="Consolas" w:cs="Times New Roman"/>
@@ -6687,7 +6317,6 @@
         </w:rPr>
         <w:t xml:space="preserve"> </w:t>
       </w:r>
-      <w:proofErr w:type="spellStart"/>
       <w:r>
         <w:rPr>
           <w:rFonts w:ascii="Consolas" w:eastAsia="Times New Roman" w:hAnsi="Consolas" w:cs="Times New Roman"/>
@@ -6699,7 +6328,6 @@
         </w:rPr>
         <w:t>useNavigate</w:t>
       </w:r>
-      <w:proofErr w:type="spellEnd"/>
       <w:r>
         <w:rPr>
           <w:rFonts w:ascii="Consolas" w:eastAsia="Times New Roman" w:hAnsi="Consolas" w:cs="Times New Roman"/>
@@ -6760,7 +6388,6 @@
         </w:rPr>
         <w:t xml:space="preserve"> </w:t>
       </w:r>
-      <w:proofErr w:type="spellStart"/>
       <w:r>
         <w:rPr>
           <w:rFonts w:ascii="Consolas" w:eastAsia="Times New Roman" w:hAnsi="Consolas" w:cs="Times New Roman"/>
@@ -6772,7 +6399,6 @@
         </w:rPr>
         <w:t>handleChange</w:t>
       </w:r>
-      <w:proofErr w:type="spellEnd"/>
       <w:r>
         <w:rPr>
           <w:rFonts w:ascii="Consolas" w:eastAsia="Times New Roman" w:hAnsi="Consolas" w:cs="Times New Roman"/>
@@ -6910,7 +6536,6 @@
         </w:rPr>
         <w:t xml:space="preserve">    </w:t>
       </w:r>
-      <w:proofErr w:type="spellStart"/>
       <w:r>
         <w:rPr>
           <w:rFonts w:ascii="Consolas" w:eastAsia="Times New Roman" w:hAnsi="Consolas" w:cs="Times New Roman"/>
@@ -6922,7 +6547,6 @@
         </w:rPr>
         <w:t>setFormData</w:t>
       </w:r>
-      <w:proofErr w:type="spellEnd"/>
       <w:r>
         <w:rPr>
           <w:rFonts w:ascii="Consolas" w:eastAsia="Times New Roman" w:hAnsi="Consolas" w:cs="Times New Roman"/>
@@ -6970,7 +6594,6 @@
         </w:rPr>
         <w:t>...</w:t>
       </w:r>
-      <w:proofErr w:type="spellStart"/>
       <w:r>
         <w:rPr>
           <w:rFonts w:ascii="Consolas" w:eastAsia="Times New Roman" w:hAnsi="Consolas" w:cs="Times New Roman"/>
@@ -6982,7 +6605,6 @@
         </w:rPr>
         <w:t>formData</w:t>
       </w:r>
-      <w:proofErr w:type="spellEnd"/>
       <w:r>
         <w:rPr>
           <w:rFonts w:ascii="Consolas" w:eastAsia="Times New Roman" w:hAnsi="Consolas" w:cs="Times New Roman"/>
@@ -7091,19 +6713,7 @@
           <w:szCs w:val="21"/>
           <w14:ligatures w14:val="none"/>
         </w:rPr>
-        <w:t xml:space="preserve"> </w:t>
-      </w:r>
-      <w:proofErr w:type="spellStart"/>
-      <w:r>
-        <w:rPr>
-          <w:rFonts w:ascii="Consolas" w:eastAsia="Times New Roman" w:hAnsi="Consolas" w:cs="Times New Roman"/>
-          <w:color w:val="FCFCFA"/>
-          <w:kern w:val="0"/>
-          <w:sz w:val="21"/>
-          <w:szCs w:val="21"/>
-          <w14:ligatures w14:val="none"/>
-        </w:rPr>
-        <w:t>e</w:t>
+        <w:t xml:space="preserve"> e</w:t>
       </w:r>
       <w:r>
         <w:rPr>
@@ -7149,7 +6759,6 @@
         </w:rPr>
         <w:t>value</w:t>
       </w:r>
-      <w:proofErr w:type="spellEnd"/>
     </w:p>
     <w:p>
       <w:pPr>
@@ -7271,7 +6880,6 @@
         </w:rPr>
         <w:t xml:space="preserve"> </w:t>
       </w:r>
-      <w:proofErr w:type="spellStart"/>
       <w:r>
         <w:rPr>
           <w:rFonts w:ascii="Consolas" w:eastAsia="Times New Roman" w:hAnsi="Consolas" w:cs="Times New Roman"/>
@@ -7283,7 +6891,6 @@
         </w:rPr>
         <w:t>handleSubmit</w:t>
       </w:r>
-      <w:proofErr w:type="spellEnd"/>
       <w:r>
         <w:rPr>
           <w:rFonts w:ascii="Consolas" w:eastAsia="Times New Roman" w:hAnsi="Consolas" w:cs="Times New Roman"/>
@@ -7432,19 +7039,7 @@
           <w:szCs w:val="21"/>
           <w14:ligatures w14:val="none"/>
         </w:rPr>
-        <w:t xml:space="preserve">    </w:t>
-      </w:r>
-      <w:proofErr w:type="spellStart"/>
-      <w:r>
-        <w:rPr>
-          <w:rFonts w:ascii="Consolas" w:eastAsia="Times New Roman" w:hAnsi="Consolas" w:cs="Times New Roman"/>
-          <w:color w:val="FCFCFA"/>
-          <w:kern w:val="0"/>
-          <w:sz w:val="21"/>
-          <w:szCs w:val="21"/>
-          <w14:ligatures w14:val="none"/>
-        </w:rPr>
-        <w:t>e</w:t>
+        <w:t>    e</w:t>
       </w:r>
       <w:r>
         <w:rPr>
@@ -7468,7 +7063,6 @@
         </w:rPr>
         <w:t>preventDefault</w:t>
       </w:r>
-      <w:proofErr w:type="spellEnd"/>
       <w:r>
         <w:rPr>
           <w:rFonts w:ascii="Consolas" w:eastAsia="Times New Roman" w:hAnsi="Consolas" w:cs="Times New Roman"/>
@@ -7588,7 +7182,6 @@
         </w:rPr>
         <w:t xml:space="preserve">      </w:t>
       </w:r>
-      <w:proofErr w:type="spellStart"/>
       <w:r>
         <w:rPr>
           <w:rFonts w:ascii="Consolas" w:eastAsia="Times New Roman" w:hAnsi="Consolas" w:cs="Times New Roman"/>
@@ -7600,7 +7193,6 @@
         </w:rPr>
         <w:t>setLoading</w:t>
       </w:r>
-      <w:proofErr w:type="spellEnd"/>
       <w:r>
         <w:rPr>
           <w:rFonts w:ascii="Consolas" w:eastAsia="Times New Roman" w:hAnsi="Consolas" w:cs="Times New Roman"/>
@@ -7780,31 +7372,7 @@
           <w:szCs w:val="21"/>
           <w14:ligatures w14:val="none"/>
         </w:rPr>
-        <w:t>/</w:t>
-      </w:r>
-      <w:proofErr w:type="spellStart"/>
-      <w:r>
-        <w:rPr>
-          <w:rFonts w:ascii="Consolas" w:eastAsia="Times New Roman" w:hAnsi="Consolas" w:cs="Times New Roman"/>
-          <w:color w:val="FFD866"/>
-          <w:kern w:val="0"/>
-          <w:sz w:val="21"/>
-          <w:szCs w:val="21"/>
-          <w14:ligatures w14:val="none"/>
-        </w:rPr>
-        <w:t>api</w:t>
-      </w:r>
-      <w:proofErr w:type="spellEnd"/>
-      <w:r>
-        <w:rPr>
-          <w:rFonts w:ascii="Consolas" w:eastAsia="Times New Roman" w:hAnsi="Consolas" w:cs="Times New Roman"/>
-          <w:color w:val="FFD866"/>
-          <w:kern w:val="0"/>
-          <w:sz w:val="21"/>
-          <w:szCs w:val="21"/>
-          <w14:ligatures w14:val="none"/>
-        </w:rPr>
-        <w:t>/auth/signup</w:t>
+        <w:t>/api/auth/signup</w:t>
       </w:r>
       <w:r>
         <w:rPr>
@@ -8066,21 +7634,8 @@
           <w:szCs w:val="21"/>
           <w14:ligatures w14:val="none"/>
         </w:rPr>
-        <w:t>application/</w:t>
-      </w:r>
-      <w:proofErr w:type="spellStart"/>
-      <w:r>
-        <w:rPr>
-          <w:rFonts w:ascii="Consolas" w:eastAsia="Times New Roman" w:hAnsi="Consolas" w:cs="Times New Roman"/>
-          <w:color w:val="FFD866"/>
-          <w:kern w:val="0"/>
-          <w:sz w:val="21"/>
-          <w:szCs w:val="21"/>
-          <w14:ligatures w14:val="none"/>
-        </w:rPr>
-        <w:t>json</w:t>
-      </w:r>
-      <w:proofErr w:type="spellEnd"/>
+        <w:t>application/json</w:t>
+      </w:r>
       <w:r>
         <w:rPr>
           <w:rFonts w:ascii="Consolas" w:eastAsia="Times New Roman" w:hAnsi="Consolas" w:cs="Times New Roman"/>
@@ -8176,7 +7731,6 @@
         </w:rPr>
         <w:t xml:space="preserve"> </w:t>
       </w:r>
-      <w:proofErr w:type="spellStart"/>
       <w:r>
         <w:rPr>
           <w:rFonts w:ascii="Consolas" w:eastAsia="Times New Roman" w:hAnsi="Consolas" w:cs="Times New Roman"/>
@@ -8210,7 +7764,6 @@
         </w:rPr>
         <w:t>stringify</w:t>
       </w:r>
-      <w:proofErr w:type="spellEnd"/>
       <w:r>
         <w:rPr>
           <w:rFonts w:ascii="Consolas" w:eastAsia="Times New Roman" w:hAnsi="Consolas" w:cs="Times New Roman"/>
@@ -8222,7 +7775,6 @@
         </w:rPr>
         <w:t>(</w:t>
       </w:r>
-      <w:proofErr w:type="spellStart"/>
       <w:r>
         <w:rPr>
           <w:rFonts w:ascii="Consolas" w:eastAsia="Times New Roman" w:hAnsi="Consolas" w:cs="Times New Roman"/>
@@ -8234,7 +7786,6 @@
         </w:rPr>
         <w:t>formData</w:t>
       </w:r>
-      <w:proofErr w:type="spellEnd"/>
       <w:r>
         <w:rPr>
           <w:rFonts w:ascii="Consolas" w:eastAsia="Times New Roman" w:hAnsi="Consolas" w:cs="Times New Roman"/>
@@ -8395,19 +7946,7 @@
           <w:szCs w:val="21"/>
           <w14:ligatures w14:val="none"/>
         </w:rPr>
-        <w:t xml:space="preserve"> </w:t>
-      </w:r>
-      <w:proofErr w:type="spellStart"/>
-      <w:r>
-        <w:rPr>
-          <w:rFonts w:ascii="Consolas" w:eastAsia="Times New Roman" w:hAnsi="Consolas" w:cs="Times New Roman"/>
-          <w:color w:val="FCFCFA"/>
-          <w:kern w:val="0"/>
-          <w:sz w:val="21"/>
-          <w:szCs w:val="21"/>
-          <w14:ligatures w14:val="none"/>
-        </w:rPr>
-        <w:t>res</w:t>
+        <w:t xml:space="preserve"> res</w:t>
       </w:r>
       <w:r>
         <w:rPr>
@@ -8431,7 +7970,6 @@
         </w:rPr>
         <w:t>json</w:t>
       </w:r>
-      <w:proofErr w:type="spellEnd"/>
       <w:r>
         <w:rPr>
           <w:rFonts w:ascii="Consolas" w:eastAsia="Times New Roman" w:hAnsi="Consolas" w:cs="Times New Roman"/>
@@ -8501,7 +8039,6 @@
         </w:rPr>
         <w:t>(</w:t>
       </w:r>
-      <w:proofErr w:type="spellStart"/>
       <w:r>
         <w:rPr>
           <w:rFonts w:ascii="Consolas" w:eastAsia="Times New Roman" w:hAnsi="Consolas" w:cs="Times New Roman"/>
@@ -8535,7 +8072,6 @@
         </w:rPr>
         <w:t>success</w:t>
       </w:r>
-      <w:proofErr w:type="spellEnd"/>
       <w:r>
         <w:rPr>
           <w:rFonts w:ascii="Consolas" w:eastAsia="Times New Roman" w:hAnsi="Consolas" w:cs="Times New Roman"/>
@@ -8627,7 +8163,6 @@
         </w:rPr>
         <w:t xml:space="preserve">        </w:t>
       </w:r>
-      <w:proofErr w:type="spellStart"/>
       <w:r>
         <w:rPr>
           <w:rFonts w:ascii="Consolas" w:eastAsia="Times New Roman" w:hAnsi="Consolas" w:cs="Times New Roman"/>
@@ -8639,7 +8174,6 @@
         </w:rPr>
         <w:t>setError</w:t>
       </w:r>
-      <w:proofErr w:type="spellEnd"/>
       <w:r>
         <w:rPr>
           <w:rFonts w:ascii="Consolas" w:eastAsia="Times New Roman" w:hAnsi="Consolas" w:cs="Times New Roman"/>
@@ -8651,7 +8185,6 @@
         </w:rPr>
         <w:t>(</w:t>
       </w:r>
-      <w:proofErr w:type="spellStart"/>
       <w:r>
         <w:rPr>
           <w:rFonts w:ascii="Consolas" w:eastAsia="Times New Roman" w:hAnsi="Consolas" w:cs="Times New Roman"/>
@@ -8685,7 +8218,6 @@
         </w:rPr>
         <w:t>message</w:t>
       </w:r>
-      <w:proofErr w:type="spellEnd"/>
       <w:r>
         <w:rPr>
           <w:rFonts w:ascii="Consolas" w:eastAsia="Times New Roman" w:hAnsi="Consolas" w:cs="Times New Roman"/>
@@ -8722,7 +8254,6 @@
         </w:rPr>
         <w:t xml:space="preserve">        </w:t>
       </w:r>
-      <w:proofErr w:type="spellStart"/>
       <w:r>
         <w:rPr>
           <w:rFonts w:ascii="Consolas" w:eastAsia="Times New Roman" w:hAnsi="Consolas" w:cs="Times New Roman"/>
@@ -8734,7 +8265,6 @@
         </w:rPr>
         <w:t>setLoading</w:t>
       </w:r>
-      <w:proofErr w:type="spellEnd"/>
       <w:r>
         <w:rPr>
           <w:rFonts w:ascii="Consolas" w:eastAsia="Times New Roman" w:hAnsi="Consolas" w:cs="Times New Roman"/>
@@ -8865,7 +8395,6 @@
         </w:rPr>
         <w:t xml:space="preserve">      </w:t>
       </w:r>
-      <w:proofErr w:type="spellStart"/>
       <w:r>
         <w:rPr>
           <w:rFonts w:ascii="Consolas" w:eastAsia="Times New Roman" w:hAnsi="Consolas" w:cs="Times New Roman"/>
@@ -8877,7 +8406,6 @@
         </w:rPr>
         <w:t>setLoading</w:t>
       </w:r>
-      <w:proofErr w:type="spellEnd"/>
       <w:r>
         <w:rPr>
           <w:rFonts w:ascii="Consolas" w:eastAsia="Times New Roman" w:hAnsi="Consolas" w:cs="Times New Roman"/>
@@ -8936,7 +8464,6 @@
         </w:rPr>
         <w:t xml:space="preserve">      </w:t>
       </w:r>
-      <w:proofErr w:type="spellStart"/>
       <w:r>
         <w:rPr>
           <w:rFonts w:ascii="Consolas" w:eastAsia="Times New Roman" w:hAnsi="Consolas" w:cs="Times New Roman"/>
@@ -8948,7 +8475,6 @@
         </w:rPr>
         <w:t>setError</w:t>
       </w:r>
-      <w:proofErr w:type="spellEnd"/>
       <w:r>
         <w:rPr>
           <w:rFonts w:ascii="Consolas" w:eastAsia="Times New Roman" w:hAnsi="Consolas" w:cs="Times New Roman"/>
@@ -9200,7 +8726,6 @@
         </w:rPr>
         <w:t xml:space="preserve">      </w:t>
       </w:r>
-      <w:proofErr w:type="spellStart"/>
       <w:r>
         <w:rPr>
           <w:rFonts w:ascii="Consolas" w:eastAsia="Times New Roman" w:hAnsi="Consolas" w:cs="Times New Roman"/>
@@ -9212,7 +8737,6 @@
         </w:rPr>
         <w:t>setLoading</w:t>
       </w:r>
-      <w:proofErr w:type="spellEnd"/>
       <w:r>
         <w:rPr>
           <w:rFonts w:ascii="Consolas" w:eastAsia="Times New Roman" w:hAnsi="Consolas" w:cs="Times New Roman"/>
@@ -9271,7 +8795,6 @@
         </w:rPr>
         <w:t xml:space="preserve">      </w:t>
       </w:r>
-      <w:proofErr w:type="spellStart"/>
       <w:r>
         <w:rPr>
           <w:rFonts w:ascii="Consolas" w:eastAsia="Times New Roman" w:hAnsi="Consolas" w:cs="Times New Roman"/>
@@ -9283,7 +8806,6 @@
         </w:rPr>
         <w:t>setError</w:t>
       </w:r>
-      <w:proofErr w:type="spellEnd"/>
       <w:r>
         <w:rPr>
           <w:rFonts w:ascii="Consolas" w:eastAsia="Times New Roman" w:hAnsi="Consolas" w:cs="Times New Roman"/>
@@ -9295,7 +8817,6 @@
         </w:rPr>
         <w:t>(</w:t>
       </w:r>
-      <w:proofErr w:type="spellStart"/>
       <w:r>
         <w:rPr>
           <w:rFonts w:ascii="Consolas" w:eastAsia="Times New Roman" w:hAnsi="Consolas" w:cs="Times New Roman"/>
@@ -9329,7 +8850,6 @@
         </w:rPr>
         <w:t>message</w:t>
       </w:r>
-      <w:proofErr w:type="spellEnd"/>
       <w:r>
         <w:rPr>
           <w:rFonts w:ascii="Consolas" w:eastAsia="Times New Roman" w:hAnsi="Consolas" w:cs="Times New Roman"/>
@@ -9529,7 +9049,6 @@
         </w:rPr>
         <w:t xml:space="preserve"> </w:t>
       </w:r>
-      <w:proofErr w:type="spellStart"/>
       <w:r>
         <w:rPr>
           <w:rFonts w:ascii="Consolas" w:eastAsia="Times New Roman" w:hAnsi="Consolas" w:cs="Times New Roman"/>
@@ -9543,7 +9062,6 @@
         </w:rPr>
         <w:t>className</w:t>
       </w:r>
-      <w:proofErr w:type="spellEnd"/>
       <w:r>
         <w:rPr>
           <w:rFonts w:ascii="Consolas" w:eastAsia="Times New Roman" w:hAnsi="Consolas" w:cs="Times New Roman"/>
@@ -9646,7 +9164,6 @@
         </w:rPr>
         <w:t xml:space="preserve"> </w:t>
       </w:r>
-      <w:proofErr w:type="spellStart"/>
       <w:r>
         <w:rPr>
           <w:rFonts w:ascii="Consolas" w:eastAsia="Times New Roman" w:hAnsi="Consolas" w:cs="Times New Roman"/>
@@ -9660,7 +9177,6 @@
         </w:rPr>
         <w:t>className</w:t>
       </w:r>
-      <w:proofErr w:type="spellEnd"/>
       <w:r>
         <w:rPr>
           <w:rFonts w:ascii="Consolas" w:eastAsia="Times New Roman" w:hAnsi="Consolas" w:cs="Times New Roman"/>
@@ -9692,31 +9208,7 @@
           <w:szCs w:val="21"/>
           <w14:ligatures w14:val="none"/>
         </w:rPr>
-        <w:t>text-3xl text-center font-</w:t>
-      </w:r>
-      <w:proofErr w:type="spellStart"/>
-      <w:r>
-        <w:rPr>
-          <w:rFonts w:ascii="Consolas" w:eastAsia="Times New Roman" w:hAnsi="Consolas" w:cs="Times New Roman"/>
-          <w:color w:val="FFD866"/>
-          <w:kern w:val="0"/>
-          <w:sz w:val="21"/>
-          <w:szCs w:val="21"/>
-          <w14:ligatures w14:val="none"/>
-        </w:rPr>
-        <w:t>semibold</w:t>
-      </w:r>
-      <w:proofErr w:type="spellEnd"/>
-      <w:r>
-        <w:rPr>
-          <w:rFonts w:ascii="Consolas" w:eastAsia="Times New Roman" w:hAnsi="Consolas" w:cs="Times New Roman"/>
-          <w:color w:val="FFD866"/>
-          <w:kern w:val="0"/>
-          <w:sz w:val="21"/>
-          <w:szCs w:val="21"/>
-          <w14:ligatures w14:val="none"/>
-        </w:rPr>
-        <w:t xml:space="preserve"> my-7</w:t>
+        <w:t>text-3xl text-center font-semibold my-7</w:t>
       </w:r>
       <w:r>
         <w:rPr>
@@ -9831,7 +9323,6 @@
         </w:rPr>
         <w:t xml:space="preserve"> </w:t>
       </w:r>
-      <w:proofErr w:type="spellStart"/>
       <w:r>
         <w:rPr>
           <w:rFonts w:ascii="Consolas" w:eastAsia="Times New Roman" w:hAnsi="Consolas" w:cs="Times New Roman"/>
@@ -9845,7 +9336,6 @@
         </w:rPr>
         <w:t>onSubmit</w:t>
       </w:r>
-      <w:proofErr w:type="spellEnd"/>
       <w:r>
         <w:rPr>
           <w:rFonts w:ascii="Consolas" w:eastAsia="Times New Roman" w:hAnsi="Consolas" w:cs="Times New Roman"/>
@@ -9868,7 +9358,6 @@
         </w:rPr>
         <w:t>{</w:t>
       </w:r>
-      <w:proofErr w:type="spellStart"/>
       <w:r>
         <w:rPr>
           <w:rFonts w:ascii="Consolas" w:eastAsia="Times New Roman" w:hAnsi="Consolas" w:cs="Times New Roman"/>
@@ -9880,7 +9369,6 @@
         </w:rPr>
         <w:t>handleSubmit</w:t>
       </w:r>
-      <w:proofErr w:type="spellEnd"/>
       <w:r>
         <w:rPr>
           <w:rFonts w:ascii="Consolas" w:eastAsia="Times New Roman" w:hAnsi="Consolas" w:cs="Times New Roman"/>
@@ -9903,7 +9391,6 @@
         </w:rPr>
         <w:t xml:space="preserve"> </w:t>
       </w:r>
-      <w:proofErr w:type="spellStart"/>
       <w:r>
         <w:rPr>
           <w:rFonts w:ascii="Consolas" w:eastAsia="Times New Roman" w:hAnsi="Consolas" w:cs="Times New Roman"/>
@@ -9917,7 +9404,6 @@
         </w:rPr>
         <w:t>className</w:t>
       </w:r>
-      <w:proofErr w:type="spellEnd"/>
       <w:r>
         <w:rPr>
           <w:rFonts w:ascii="Consolas" w:eastAsia="Times New Roman" w:hAnsi="Consolas" w:cs="Times New Roman"/>
@@ -10156,7 +9642,6 @@
         </w:rPr>
         <w:t xml:space="preserve"> </w:t>
       </w:r>
-      <w:proofErr w:type="spellStart"/>
       <w:r>
         <w:rPr>
           <w:rFonts w:ascii="Consolas" w:eastAsia="Times New Roman" w:hAnsi="Consolas" w:cs="Times New Roman"/>
@@ -10170,7 +9655,6 @@
         </w:rPr>
         <w:t>className</w:t>
       </w:r>
-      <w:proofErr w:type="spellEnd"/>
       <w:r>
         <w:rPr>
           <w:rFonts w:ascii="Consolas" w:eastAsia="Times New Roman" w:hAnsi="Consolas" w:cs="Times New Roman"/>
@@ -10294,7 +9778,6 @@
         </w:rPr>
         <w:t xml:space="preserve"> </w:t>
       </w:r>
-      <w:proofErr w:type="spellStart"/>
       <w:r>
         <w:rPr>
           <w:rFonts w:ascii="Consolas" w:eastAsia="Times New Roman" w:hAnsi="Consolas" w:cs="Times New Roman"/>
@@ -10308,7 +9791,6 @@
         </w:rPr>
         <w:t>onChange</w:t>
       </w:r>
-      <w:proofErr w:type="spellEnd"/>
       <w:r>
         <w:rPr>
           <w:rFonts w:ascii="Consolas" w:eastAsia="Times New Roman" w:hAnsi="Consolas" w:cs="Times New Roman"/>
@@ -10331,7 +9813,6 @@
         </w:rPr>
         <w:t>{</w:t>
       </w:r>
-      <w:proofErr w:type="spellStart"/>
       <w:r>
         <w:rPr>
           <w:rFonts w:ascii="Consolas" w:eastAsia="Times New Roman" w:hAnsi="Consolas" w:cs="Times New Roman"/>
@@ -10343,7 +9824,6 @@
         </w:rPr>
         <w:t>handleChange</w:t>
       </w:r>
-      <w:proofErr w:type="spellEnd"/>
       <w:r>
         <w:rPr>
           <w:rFonts w:ascii="Consolas" w:eastAsia="Times New Roman" w:hAnsi="Consolas" w:cs="Times New Roman"/>
@@ -10560,7 +10040,6 @@
         </w:rPr>
         <w:t xml:space="preserve"> </w:t>
       </w:r>
-      <w:proofErr w:type="spellStart"/>
       <w:r>
         <w:rPr>
           <w:rFonts w:ascii="Consolas" w:eastAsia="Times New Roman" w:hAnsi="Consolas" w:cs="Times New Roman"/>
@@ -10574,7 +10053,6 @@
         </w:rPr>
         <w:t>className</w:t>
       </w:r>
-      <w:proofErr w:type="spellEnd"/>
       <w:r>
         <w:rPr>
           <w:rFonts w:ascii="Consolas" w:eastAsia="Times New Roman" w:hAnsi="Consolas" w:cs="Times New Roman"/>
@@ -10698,7 +10176,6 @@
         </w:rPr>
         <w:t xml:space="preserve"> </w:t>
       </w:r>
-      <w:proofErr w:type="spellStart"/>
       <w:r>
         <w:rPr>
           <w:rFonts w:ascii="Consolas" w:eastAsia="Times New Roman" w:hAnsi="Consolas" w:cs="Times New Roman"/>
@@ -10712,7 +10189,6 @@
         </w:rPr>
         <w:t>onChange</w:t>
       </w:r>
-      <w:proofErr w:type="spellEnd"/>
       <w:r>
         <w:rPr>
           <w:rFonts w:ascii="Consolas" w:eastAsia="Times New Roman" w:hAnsi="Consolas" w:cs="Times New Roman"/>
@@ -10735,7 +10211,6 @@
         </w:rPr>
         <w:t>{</w:t>
       </w:r>
-      <w:proofErr w:type="spellStart"/>
       <w:r>
         <w:rPr>
           <w:rFonts w:ascii="Consolas" w:eastAsia="Times New Roman" w:hAnsi="Consolas" w:cs="Times New Roman"/>
@@ -10747,7 +10222,6 @@
         </w:rPr>
         <w:t>handleChange</w:t>
       </w:r>
-      <w:proofErr w:type="spellEnd"/>
       <w:r>
         <w:rPr>
           <w:rFonts w:ascii="Consolas" w:eastAsia="Times New Roman" w:hAnsi="Consolas" w:cs="Times New Roman"/>
@@ -10964,7 +10438,6 @@
         </w:rPr>
         <w:t xml:space="preserve"> </w:t>
       </w:r>
-      <w:proofErr w:type="spellStart"/>
       <w:r>
         <w:rPr>
           <w:rFonts w:ascii="Consolas" w:eastAsia="Times New Roman" w:hAnsi="Consolas" w:cs="Times New Roman"/>
@@ -10978,7 +10451,6 @@
         </w:rPr>
         <w:t>className</w:t>
       </w:r>
-      <w:proofErr w:type="spellEnd"/>
       <w:r>
         <w:rPr>
           <w:rFonts w:ascii="Consolas" w:eastAsia="Times New Roman" w:hAnsi="Consolas" w:cs="Times New Roman"/>
@@ -11102,7 +10574,6 @@
         </w:rPr>
         <w:t xml:space="preserve"> </w:t>
       </w:r>
-      <w:proofErr w:type="spellStart"/>
       <w:r>
         <w:rPr>
           <w:rFonts w:ascii="Consolas" w:eastAsia="Times New Roman" w:hAnsi="Consolas" w:cs="Times New Roman"/>
@@ -11116,7 +10587,6 @@
         </w:rPr>
         <w:t>onChange</w:t>
       </w:r>
-      <w:proofErr w:type="spellEnd"/>
       <w:r>
         <w:rPr>
           <w:rFonts w:ascii="Consolas" w:eastAsia="Times New Roman" w:hAnsi="Consolas" w:cs="Times New Roman"/>
@@ -11139,7 +10609,6 @@
         </w:rPr>
         <w:t>{</w:t>
       </w:r>
-      <w:proofErr w:type="spellStart"/>
       <w:r>
         <w:rPr>
           <w:rFonts w:ascii="Consolas" w:eastAsia="Times New Roman" w:hAnsi="Consolas" w:cs="Times New Roman"/>
@@ -11151,7 +10620,6 @@
         </w:rPr>
         <w:t>handleChange</w:t>
       </w:r>
-      <w:proofErr w:type="spellEnd"/>
       <w:r>
         <w:rPr>
           <w:rFonts w:ascii="Consolas" w:eastAsia="Times New Roman" w:hAnsi="Consolas" w:cs="Times New Roman"/>
@@ -11300,7 +10768,6 @@
         </w:rPr>
         <w:t xml:space="preserve"> </w:t>
       </w:r>
-      <w:proofErr w:type="spellStart"/>
       <w:r>
         <w:rPr>
           <w:rFonts w:ascii="Consolas" w:eastAsia="Times New Roman" w:hAnsi="Consolas" w:cs="Times New Roman"/>
@@ -11314,7 +10781,6 @@
         </w:rPr>
         <w:t>className</w:t>
       </w:r>
-      <w:proofErr w:type="spellEnd"/>
       <w:r>
         <w:rPr>
           <w:rFonts w:ascii="Consolas" w:eastAsia="Times New Roman" w:hAnsi="Consolas" w:cs="Times New Roman"/>
@@ -11370,7 +10836,6 @@
         </w:rPr>
         <w:t>{</w:t>
       </w:r>
-      <w:proofErr w:type="spellStart"/>
       <w:r>
         <w:rPr>
           <w:rFonts w:ascii="Consolas" w:eastAsia="Times New Roman" w:hAnsi="Consolas" w:cs="Times New Roman"/>
@@ -11413,19 +10878,7 @@
           <w:szCs w:val="21"/>
           <w14:ligatures w14:val="none"/>
         </w:rPr>
-        <w:t>Loading</w:t>
-      </w:r>
-      <w:proofErr w:type="spellEnd"/>
-      <w:r>
-        <w:rPr>
-          <w:rFonts w:ascii="Consolas" w:eastAsia="Times New Roman" w:hAnsi="Consolas" w:cs="Times New Roman"/>
-          <w:color w:val="FFD866"/>
-          <w:kern w:val="0"/>
-          <w:sz w:val="21"/>
-          <w:szCs w:val="21"/>
-          <w14:ligatures w14:val="none"/>
-        </w:rPr>
-        <w:t>...</w:t>
+        <w:t>Loading...</w:t>
       </w:r>
       <w:r>
         <w:rPr>
@@ -11642,7 +11095,6 @@
         </w:rPr>
         <w:t xml:space="preserve"> </w:t>
       </w:r>
-      <w:proofErr w:type="spellStart"/>
       <w:r>
         <w:rPr>
           <w:rFonts w:ascii="Consolas" w:eastAsia="Times New Roman" w:hAnsi="Consolas" w:cs="Times New Roman"/>
@@ -11656,7 +11108,6 @@
         </w:rPr>
         <w:t>className</w:t>
       </w:r>
-      <w:proofErr w:type="spellEnd"/>
       <w:r>
         <w:rPr>
           <w:rFonts w:ascii="Consolas" w:eastAsia="Times New Roman" w:hAnsi="Consolas" w:cs="Times New Roman"/>
@@ -12009,7 +11460,6 @@
         </w:rPr>
         <w:t xml:space="preserve"> </w:t>
       </w:r>
-      <w:proofErr w:type="spellStart"/>
       <w:r>
         <w:rPr>
           <w:rFonts w:ascii="Consolas" w:eastAsia="Times New Roman" w:hAnsi="Consolas" w:cs="Times New Roman"/>
@@ -12023,7 +11473,6 @@
         </w:rPr>
         <w:t>className</w:t>
       </w:r>
-      <w:proofErr w:type="spellEnd"/>
       <w:r>
         <w:rPr>
           <w:rFonts w:ascii="Consolas" w:eastAsia="Times New Roman" w:hAnsi="Consolas" w:cs="Times New Roman"/>
@@ -12330,7 +11779,6 @@
         </w:rPr>
         <w:t xml:space="preserve"> </w:t>
       </w:r>
-      <w:proofErr w:type="spellStart"/>
       <w:r>
         <w:rPr>
           <w:rFonts w:ascii="Consolas" w:eastAsia="Times New Roman" w:hAnsi="Consolas" w:cs="Times New Roman"/>
@@ -12344,7 +11792,6 @@
         </w:rPr>
         <w:t>className</w:t>
       </w:r>
-      <w:proofErr w:type="spellEnd"/>
       <w:r>
         <w:rPr>
           <w:rFonts w:ascii="Consolas" w:eastAsia="Times New Roman" w:hAnsi="Consolas" w:cs="Times New Roman"/>
@@ -12603,57 +12050,23 @@
     <w:p/>
     <w:p>
       <w:r>
-        <w:t xml:space="preserve">CLASS 14: Create </w:t>
-      </w:r>
-      <w:proofErr w:type="spellStart"/>
-      <w:r>
-        <w:t>singn</w:t>
-      </w:r>
-      <w:proofErr w:type="spellEnd"/>
-      <w:r>
-        <w:t xml:space="preserve"> in API route</w:t>
+        <w:t>CLASS 14: Create singn in API route</w:t>
       </w:r>
     </w:p>
     <w:p>
       <w:r>
         <w:lastRenderedPageBreak/>
-        <w:t xml:space="preserve">we need to install </w:t>
-      </w:r>
-      <w:proofErr w:type="spellStart"/>
-      <w:r>
-        <w:t>jsonwentoken</w:t>
-      </w:r>
-      <w:proofErr w:type="spellEnd"/>
-      <w:r>
-        <w:t xml:space="preserve"> library:</w:t>
-      </w:r>
-    </w:p>
-    <w:p>
-      <w:proofErr w:type="spellStart"/>
-      <w:r>
-        <w:t>npm</w:t>
-      </w:r>
-      <w:proofErr w:type="spellEnd"/>
-      <w:r>
-        <w:t xml:space="preserve"> install </w:t>
-      </w:r>
-      <w:proofErr w:type="spellStart"/>
-      <w:r>
-        <w:t>jsonwebtoken</w:t>
-      </w:r>
-      <w:proofErr w:type="spellEnd"/>
-    </w:p>
-    <w:p>
-      <w:r>
-        <w:t xml:space="preserve">inside auth.route.js we create a new router with the post method which is going to be for sign in and it call the </w:t>
-      </w:r>
-      <w:proofErr w:type="spellStart"/>
-      <w:r>
-        <w:t>signin</w:t>
-      </w:r>
-      <w:proofErr w:type="spellEnd"/>
-      <w:r>
-        <w:t xml:space="preserve"> function</w:t>
+        <w:t>we need to install jsonwentoken library:</w:t>
+      </w:r>
+    </w:p>
+    <w:p>
+      <w:r>
+        <w:t>npm install jsonwebtoken</w:t>
+      </w:r>
+    </w:p>
+    <w:p>
+      <w:r>
+        <w:t>inside auth.route.js we create a new router with the post method which is going to be for sign in and it call the signin function</w:t>
       </w:r>
     </w:p>
     <w:p>
@@ -12699,13 +12112,8 @@
       </w:r>
     </w:p>
     <w:p>
-      <w:proofErr w:type="spellStart"/>
-      <w:r>
-        <w:t>signin</w:t>
-      </w:r>
-      <w:proofErr w:type="spellEnd"/>
-      <w:r>
-        <w:t xml:space="preserve"> function was created in the auth.controller.js file:</w:t>
+      <w:r>
+        <w:t>signin function was created in the auth.controller.js file:</w:t>
       </w:r>
     </w:p>
     <w:p>
@@ -12752,31 +12160,7 @@
     </w:p>
     <w:p>
       <w:r>
-        <w:t xml:space="preserve">and I create the </w:t>
-      </w:r>
-      <w:proofErr w:type="spellStart"/>
-      <w:r>
-        <w:t>correctPassword</w:t>
-      </w:r>
-      <w:proofErr w:type="spellEnd"/>
-      <w:r>
-        <w:t xml:space="preserve"> function in the </w:t>
-      </w:r>
-      <w:proofErr w:type="spellStart"/>
-      <w:r>
-        <w:t>user.model</w:t>
-      </w:r>
-      <w:proofErr w:type="spellEnd"/>
-      <w:r>
-        <w:t xml:space="preserve"> </w:t>
-      </w:r>
-      <w:proofErr w:type="spellStart"/>
-      <w:r>
-        <w:t>js</w:t>
-      </w:r>
-      <w:proofErr w:type="spellEnd"/>
-      <w:r>
-        <w:t xml:space="preserve"> file:</w:t>
+        <w:t>and I create the correctPassword function in the user.model js file:</w:t>
       </w:r>
     </w:p>
     <w:p>
@@ -12923,15 +12307,7 @@
     </w:p>
     <w:p>
       <w:r>
-        <w:t xml:space="preserve">This is the in the </w:t>
-      </w:r>
-      <w:proofErr w:type="spellStart"/>
-      <w:r>
-        <w:t>signin.jsx</w:t>
-      </w:r>
-      <w:proofErr w:type="spellEnd"/>
-      <w:r>
-        <w:t xml:space="preserve"> file:</w:t>
+        <w:t>This is the in the signin.jsx file:</w:t>
       </w:r>
     </w:p>
     <w:p>
@@ -12989,31 +12365,7 @@
           <w:szCs w:val="21"/>
           <w14:ligatures w14:val="none"/>
         </w:rPr>
-        <w:t xml:space="preserve"> </w:t>
-      </w:r>
-      <w:proofErr w:type="spellStart"/>
-      <w:r>
-        <w:rPr>
-          <w:rFonts w:ascii="Consolas" w:eastAsia="Times New Roman" w:hAnsi="Consolas" w:cs="Times New Roman"/>
-          <w:color w:val="FCFCFA"/>
-          <w:kern w:val="0"/>
-          <w:sz w:val="21"/>
-          <w:szCs w:val="21"/>
-          <w14:ligatures w14:val="none"/>
-        </w:rPr>
-        <w:t>useState</w:t>
-      </w:r>
-      <w:proofErr w:type="spellEnd"/>
-      <w:r>
-        <w:rPr>
-          <w:rFonts w:ascii="Consolas" w:eastAsia="Times New Roman" w:hAnsi="Consolas" w:cs="Times New Roman"/>
-          <w:color w:val="FCFCFA"/>
-          <w:kern w:val="0"/>
-          <w:sz w:val="21"/>
-          <w:szCs w:val="21"/>
-          <w14:ligatures w14:val="none"/>
-        </w:rPr>
-        <w:t xml:space="preserve"> </w:t>
+        <w:t xml:space="preserve"> useState </w:t>
       </w:r>
       <w:r>
         <w:rPr>
@@ -13170,21 +12522,41 @@
           <w:szCs w:val="21"/>
           <w14:ligatures w14:val="none"/>
         </w:rPr>
+        <w:t xml:space="preserve"> useNavigate </w:t>
+      </w:r>
+      <w:r>
+        <w:rPr>
+          <w:rFonts w:ascii="Consolas" w:eastAsia="Times New Roman" w:hAnsi="Consolas" w:cs="Times New Roman"/>
+          <w:color w:val="939293"/>
+          <w:kern w:val="0"/>
+          <w:sz w:val="21"/>
+          <w:szCs w:val="21"/>
+          <w14:ligatures w14:val="none"/>
+        </w:rPr>
+        <w:t>}</w:t>
+      </w:r>
+      <w:r>
+        <w:rPr>
+          <w:rFonts w:ascii="Consolas" w:eastAsia="Times New Roman" w:hAnsi="Consolas" w:cs="Times New Roman"/>
+          <w:color w:val="FCFCFA"/>
+          <w:kern w:val="0"/>
+          <w:sz w:val="21"/>
+          <w:szCs w:val="21"/>
+          <w14:ligatures w14:val="none"/>
+        </w:rPr>
         <w:t xml:space="preserve"> </w:t>
       </w:r>
-      <w:proofErr w:type="spellStart"/>
-      <w:r>
-        <w:rPr>
-          <w:rFonts w:ascii="Consolas" w:eastAsia="Times New Roman" w:hAnsi="Consolas" w:cs="Times New Roman"/>
-          <w:color w:val="FCFCFA"/>
-          <w:kern w:val="0"/>
-          <w:sz w:val="21"/>
-          <w:szCs w:val="21"/>
-          <w14:ligatures w14:val="none"/>
-        </w:rPr>
-        <w:t>useNavigate</w:t>
-      </w:r>
-      <w:proofErr w:type="spellEnd"/>
+      <w:r>
+        <w:rPr>
+          <w:rFonts w:ascii="Consolas" w:eastAsia="Times New Roman" w:hAnsi="Consolas" w:cs="Times New Roman"/>
+          <w:color w:val="FF6188"/>
+          <w:kern w:val="0"/>
+          <w:sz w:val="21"/>
+          <w:szCs w:val="21"/>
+          <w14:ligatures w14:val="none"/>
+        </w:rPr>
+        <w:t>from</w:t>
+      </w:r>
       <w:r>
         <w:rPr>
           <w:rFonts w:ascii="Consolas" w:eastAsia="Times New Roman" w:hAnsi="Consolas" w:cs="Times New Roman"/>
@@ -13205,50 +12577,6 @@
           <w:szCs w:val="21"/>
           <w14:ligatures w14:val="none"/>
         </w:rPr>
-        <w:t>}</w:t>
-      </w:r>
-      <w:r>
-        <w:rPr>
-          <w:rFonts w:ascii="Consolas" w:eastAsia="Times New Roman" w:hAnsi="Consolas" w:cs="Times New Roman"/>
-          <w:color w:val="FCFCFA"/>
-          <w:kern w:val="0"/>
-          <w:sz w:val="21"/>
-          <w:szCs w:val="21"/>
-          <w14:ligatures w14:val="none"/>
-        </w:rPr>
-        <w:t xml:space="preserve"> </w:t>
-      </w:r>
-      <w:r>
-        <w:rPr>
-          <w:rFonts w:ascii="Consolas" w:eastAsia="Times New Roman" w:hAnsi="Consolas" w:cs="Times New Roman"/>
-          <w:color w:val="FF6188"/>
-          <w:kern w:val="0"/>
-          <w:sz w:val="21"/>
-          <w:szCs w:val="21"/>
-          <w14:ligatures w14:val="none"/>
-        </w:rPr>
-        <w:t>from</w:t>
-      </w:r>
-      <w:r>
-        <w:rPr>
-          <w:rFonts w:ascii="Consolas" w:eastAsia="Times New Roman" w:hAnsi="Consolas" w:cs="Times New Roman"/>
-          <w:color w:val="FCFCFA"/>
-          <w:kern w:val="0"/>
-          <w:sz w:val="21"/>
-          <w:szCs w:val="21"/>
-          <w14:ligatures w14:val="none"/>
-        </w:rPr>
-        <w:t xml:space="preserve"> </w:t>
-      </w:r>
-      <w:r>
-        <w:rPr>
-          <w:rFonts w:ascii="Consolas" w:eastAsia="Times New Roman" w:hAnsi="Consolas" w:cs="Times New Roman"/>
-          <w:color w:val="939293"/>
-          <w:kern w:val="0"/>
-          <w:sz w:val="21"/>
-          <w:szCs w:val="21"/>
-          <w14:ligatures w14:val="none"/>
-        </w:rPr>
         <w:t>'</w:t>
       </w:r>
       <w:r>
@@ -13260,21 +12588,8 @@
           <w:szCs w:val="21"/>
           <w14:ligatures w14:val="none"/>
         </w:rPr>
-        <w:t>react-router-</w:t>
-      </w:r>
-      <w:proofErr w:type="spellStart"/>
-      <w:r>
-        <w:rPr>
-          <w:rFonts w:ascii="Consolas" w:eastAsia="Times New Roman" w:hAnsi="Consolas" w:cs="Times New Roman"/>
-          <w:color w:val="FFD866"/>
-          <w:kern w:val="0"/>
-          <w:sz w:val="21"/>
-          <w:szCs w:val="21"/>
-          <w14:ligatures w14:val="none"/>
-        </w:rPr>
-        <w:t>dom</w:t>
-      </w:r>
-      <w:proofErr w:type="spellEnd"/>
+        <w:t>react-router-dom</w:t>
+      </w:r>
       <w:r>
         <w:rPr>
           <w:rFonts w:ascii="Consolas" w:eastAsia="Times New Roman" w:hAnsi="Consolas" w:cs="Times New Roman"/>
@@ -13342,21 +12657,8 @@
           <w:szCs w:val="21"/>
           <w14:ligatures w14:val="none"/>
         </w:rPr>
-        <w:t xml:space="preserve"> </w:t>
-      </w:r>
-      <w:proofErr w:type="spellStart"/>
-      <w:r>
-        <w:rPr>
-          <w:rFonts w:ascii="Consolas" w:eastAsia="Times New Roman" w:hAnsi="Consolas" w:cs="Times New Roman"/>
-          <w:color w:val="FCFCFA"/>
-          <w:kern w:val="0"/>
-          <w:sz w:val="21"/>
-          <w:szCs w:val="21"/>
-          <w14:ligatures w14:val="none"/>
-        </w:rPr>
-        <w:t>FaEye</w:t>
-      </w:r>
-      <w:proofErr w:type="spellEnd"/>
+        <w:t xml:space="preserve"> FaEye</w:t>
+      </w:r>
       <w:r>
         <w:rPr>
           <w:rFonts w:ascii="Consolas" w:eastAsia="Times New Roman" w:hAnsi="Consolas" w:cs="Times New Roman"/>
@@ -13377,31 +12679,7 @@
           <w:szCs w:val="21"/>
           <w14:ligatures w14:val="none"/>
         </w:rPr>
-        <w:t xml:space="preserve"> </w:t>
-      </w:r>
-      <w:proofErr w:type="spellStart"/>
-      <w:r>
-        <w:rPr>
-          <w:rFonts w:ascii="Consolas" w:eastAsia="Times New Roman" w:hAnsi="Consolas" w:cs="Times New Roman"/>
-          <w:color w:val="FCFCFA"/>
-          <w:kern w:val="0"/>
-          <w:sz w:val="21"/>
-          <w:szCs w:val="21"/>
-          <w14:ligatures w14:val="none"/>
-        </w:rPr>
-        <w:t>FaEyeSlash</w:t>
-      </w:r>
-      <w:proofErr w:type="spellEnd"/>
-      <w:r>
-        <w:rPr>
-          <w:rFonts w:ascii="Consolas" w:eastAsia="Times New Roman" w:hAnsi="Consolas" w:cs="Times New Roman"/>
-          <w:color w:val="FCFCFA"/>
-          <w:kern w:val="0"/>
-          <w:sz w:val="21"/>
-          <w:szCs w:val="21"/>
-          <w14:ligatures w14:val="none"/>
-        </w:rPr>
-        <w:t xml:space="preserve"> </w:t>
+        <w:t xml:space="preserve"> FaEyeSlash </w:t>
       </w:r>
       <w:r>
         <w:rPr>
@@ -13587,7 +12865,6 @@
         </w:rPr>
         <w:t xml:space="preserve"> </w:t>
       </w:r>
-      <w:proofErr w:type="spellStart"/>
       <w:r>
         <w:rPr>
           <w:rFonts w:ascii="Consolas" w:eastAsia="Times New Roman" w:hAnsi="Consolas" w:cs="Times New Roman"/>
@@ -13599,7 +12876,6 @@
         </w:rPr>
         <w:t>SignIn</w:t>
       </w:r>
-      <w:proofErr w:type="spellEnd"/>
       <w:r>
         <w:rPr>
           <w:rFonts w:ascii="Consolas" w:eastAsia="Times New Roman" w:hAnsi="Consolas" w:cs="Times New Roman"/>
@@ -13693,7 +12969,6 @@
         </w:rPr>
         <w:t>[</w:t>
       </w:r>
-      <w:proofErr w:type="spellStart"/>
       <w:r>
         <w:rPr>
           <w:rFonts w:ascii="Consolas" w:eastAsia="Times New Roman" w:hAnsi="Consolas" w:cs="Times New Roman"/>
@@ -13705,7 +12980,6 @@
         </w:rPr>
         <w:t>showPassword</w:t>
       </w:r>
-      <w:proofErr w:type="spellEnd"/>
       <w:r>
         <w:rPr>
           <w:rFonts w:ascii="Consolas" w:eastAsia="Times New Roman" w:hAnsi="Consolas" w:cs="Times New Roman"/>
@@ -13728,7 +13002,6 @@
         </w:rPr>
         <w:t xml:space="preserve"> </w:t>
       </w:r>
-      <w:proofErr w:type="spellStart"/>
       <w:r>
         <w:rPr>
           <w:rFonts w:ascii="Consolas" w:eastAsia="Times New Roman" w:hAnsi="Consolas" w:cs="Times New Roman"/>
@@ -13740,7 +13013,6 @@
         </w:rPr>
         <w:t>setShowPassword</w:t>
       </w:r>
-      <w:proofErr w:type="spellEnd"/>
       <w:r>
         <w:rPr>
           <w:rFonts w:ascii="Consolas" w:eastAsia="Times New Roman" w:hAnsi="Consolas" w:cs="Times New Roman"/>
@@ -13785,7 +13057,6 @@
         </w:rPr>
         <w:t xml:space="preserve"> </w:t>
       </w:r>
-      <w:proofErr w:type="spellStart"/>
       <w:r>
         <w:rPr>
           <w:rFonts w:ascii="Consolas" w:eastAsia="Times New Roman" w:hAnsi="Consolas" w:cs="Times New Roman"/>
@@ -13797,7 +13068,6 @@
         </w:rPr>
         <w:t>useState</w:t>
       </w:r>
-      <w:proofErr w:type="spellEnd"/>
       <w:r>
         <w:rPr>
           <w:rFonts w:ascii="Consolas" w:eastAsia="Times New Roman" w:hAnsi="Consolas" w:cs="Times New Roman"/>
@@ -13880,7 +13150,6 @@
         </w:rPr>
         <w:t xml:space="preserve"> </w:t>
       </w:r>
-      <w:proofErr w:type="spellStart"/>
       <w:r>
         <w:rPr>
           <w:rFonts w:ascii="Consolas" w:eastAsia="Times New Roman" w:hAnsi="Consolas" w:cs="Times New Roman"/>
@@ -13892,7 +13161,6 @@
         </w:rPr>
         <w:t>PasswordIcon</w:t>
       </w:r>
-      <w:proofErr w:type="spellEnd"/>
       <w:r>
         <w:rPr>
           <w:rFonts w:ascii="Consolas" w:eastAsia="Times New Roman" w:hAnsi="Consolas" w:cs="Times New Roman"/>
@@ -13924,21 +13192,8 @@
           <w:szCs w:val="21"/>
           <w14:ligatures w14:val="none"/>
         </w:rPr>
-        <w:t xml:space="preserve"> </w:t>
-      </w:r>
-      <w:proofErr w:type="spellStart"/>
-      <w:r>
-        <w:rPr>
-          <w:rFonts w:ascii="Consolas" w:eastAsia="Times New Roman" w:hAnsi="Consolas" w:cs="Times New Roman"/>
-          <w:color w:val="FCFCFA"/>
-          <w:kern w:val="0"/>
-          <w:sz w:val="21"/>
-          <w:szCs w:val="21"/>
-          <w14:ligatures w14:val="none"/>
-        </w:rPr>
-        <w:t>showPassword</w:t>
-      </w:r>
-      <w:proofErr w:type="spellEnd"/>
+        <w:t xml:space="preserve"> showPassword</w:t>
+      </w:r>
       <w:r>
         <w:rPr>
           <w:rFonts w:ascii="Consolas" w:eastAsia="Times New Roman" w:hAnsi="Consolas" w:cs="Times New Roman"/>
@@ -13959,31 +13214,7 @@
           <w:szCs w:val="21"/>
           <w14:ligatures w14:val="none"/>
         </w:rPr>
-        <w:t xml:space="preserve"> </w:t>
-      </w:r>
-      <w:proofErr w:type="spellStart"/>
-      <w:r>
-        <w:rPr>
-          <w:rFonts w:ascii="Consolas" w:eastAsia="Times New Roman" w:hAnsi="Consolas" w:cs="Times New Roman"/>
-          <w:color w:val="FCFCFA"/>
-          <w:kern w:val="0"/>
-          <w:sz w:val="21"/>
-          <w:szCs w:val="21"/>
-          <w14:ligatures w14:val="none"/>
-        </w:rPr>
-        <w:t>FaEye</w:t>
-      </w:r>
-      <w:proofErr w:type="spellEnd"/>
-      <w:r>
-        <w:rPr>
-          <w:rFonts w:ascii="Consolas" w:eastAsia="Times New Roman" w:hAnsi="Consolas" w:cs="Times New Roman"/>
-          <w:color w:val="FCFCFA"/>
-          <w:kern w:val="0"/>
-          <w:sz w:val="21"/>
-          <w:szCs w:val="21"/>
-          <w14:ligatures w14:val="none"/>
-        </w:rPr>
-        <w:t xml:space="preserve"> </w:t>
+        <w:t xml:space="preserve"> FaEye </w:t>
       </w:r>
       <w:r>
         <w:rPr>
@@ -14005,21 +13236,8 @@
           <w:szCs w:val="21"/>
           <w14:ligatures w14:val="none"/>
         </w:rPr>
-        <w:t xml:space="preserve"> </w:t>
-      </w:r>
-      <w:proofErr w:type="spellStart"/>
-      <w:r>
-        <w:rPr>
-          <w:rFonts w:ascii="Consolas" w:eastAsia="Times New Roman" w:hAnsi="Consolas" w:cs="Times New Roman"/>
-          <w:color w:val="FCFCFA"/>
-          <w:kern w:val="0"/>
-          <w:sz w:val="21"/>
-          <w:szCs w:val="21"/>
-          <w14:ligatures w14:val="none"/>
-        </w:rPr>
-        <w:t>FaEyeSlash</w:t>
-      </w:r>
-      <w:proofErr w:type="spellEnd"/>
+        <w:t xml:space="preserve"> FaEyeSlash</w:t>
+      </w:r>
       <w:r>
         <w:rPr>
           <w:rFonts w:ascii="Consolas" w:eastAsia="Times New Roman" w:hAnsi="Consolas" w:cs="Times New Roman"/>
@@ -14091,7 +13309,6 @@
         </w:rPr>
         <w:t>[</w:t>
       </w:r>
-      <w:proofErr w:type="spellStart"/>
       <w:r>
         <w:rPr>
           <w:rFonts w:ascii="Consolas" w:eastAsia="Times New Roman" w:hAnsi="Consolas" w:cs="Times New Roman"/>
@@ -14103,7 +13320,6 @@
         </w:rPr>
         <w:t>formData</w:t>
       </w:r>
-      <w:proofErr w:type="spellEnd"/>
       <w:r>
         <w:rPr>
           <w:rFonts w:ascii="Consolas" w:eastAsia="Times New Roman" w:hAnsi="Consolas" w:cs="Times New Roman"/>
@@ -14126,7 +13342,6 @@
         </w:rPr>
         <w:t xml:space="preserve"> </w:t>
       </w:r>
-      <w:proofErr w:type="spellStart"/>
       <w:r>
         <w:rPr>
           <w:rFonts w:ascii="Consolas" w:eastAsia="Times New Roman" w:hAnsi="Consolas" w:cs="Times New Roman"/>
@@ -14138,7 +13353,6 @@
         </w:rPr>
         <w:t>setFormData</w:t>
       </w:r>
-      <w:proofErr w:type="spellEnd"/>
       <w:r>
         <w:rPr>
           <w:rFonts w:ascii="Consolas" w:eastAsia="Times New Roman" w:hAnsi="Consolas" w:cs="Times New Roman"/>
@@ -14183,7 +13397,6 @@
         </w:rPr>
         <w:t xml:space="preserve"> </w:t>
       </w:r>
-      <w:proofErr w:type="spellStart"/>
       <w:r>
         <w:rPr>
           <w:rFonts w:ascii="Consolas" w:eastAsia="Times New Roman" w:hAnsi="Consolas" w:cs="Times New Roman"/>
@@ -14195,7 +13408,6 @@
         </w:rPr>
         <w:t>useState</w:t>
       </w:r>
-      <w:proofErr w:type="spellEnd"/>
       <w:r>
         <w:rPr>
           <w:rFonts w:ascii="Consolas" w:eastAsia="Times New Roman" w:hAnsi="Consolas" w:cs="Times New Roman"/>
@@ -14300,7 +13512,6 @@
         </w:rPr>
         <w:t xml:space="preserve"> </w:t>
       </w:r>
-      <w:proofErr w:type="spellStart"/>
       <w:r>
         <w:rPr>
           <w:rFonts w:ascii="Consolas" w:eastAsia="Times New Roman" w:hAnsi="Consolas" w:cs="Times New Roman"/>
@@ -14312,7 +13523,6 @@
         </w:rPr>
         <w:t>setError</w:t>
       </w:r>
-      <w:proofErr w:type="spellEnd"/>
       <w:r>
         <w:rPr>
           <w:rFonts w:ascii="Consolas" w:eastAsia="Times New Roman" w:hAnsi="Consolas" w:cs="Times New Roman"/>
@@ -14357,7 +13567,6 @@
         </w:rPr>
         <w:t xml:space="preserve"> </w:t>
       </w:r>
-      <w:proofErr w:type="spellStart"/>
       <w:r>
         <w:rPr>
           <w:rFonts w:ascii="Consolas" w:eastAsia="Times New Roman" w:hAnsi="Consolas" w:cs="Times New Roman"/>
@@ -14369,7 +13578,6 @@
         </w:rPr>
         <w:t>useState</w:t>
       </w:r>
-      <w:proofErr w:type="spellEnd"/>
       <w:r>
         <w:rPr>
           <w:rFonts w:ascii="Consolas" w:eastAsia="Times New Roman" w:hAnsi="Consolas" w:cs="Times New Roman"/>
@@ -14485,7 +13693,6 @@
         </w:rPr>
         <w:t xml:space="preserve"> </w:t>
       </w:r>
-      <w:proofErr w:type="spellStart"/>
       <w:r>
         <w:rPr>
           <w:rFonts w:ascii="Consolas" w:eastAsia="Times New Roman" w:hAnsi="Consolas" w:cs="Times New Roman"/>
@@ -14497,7 +13704,6 @@
         </w:rPr>
         <w:t>setLoading</w:t>
       </w:r>
-      <w:proofErr w:type="spellEnd"/>
       <w:r>
         <w:rPr>
           <w:rFonts w:ascii="Consolas" w:eastAsia="Times New Roman" w:hAnsi="Consolas" w:cs="Times New Roman"/>
@@ -14542,7 +13748,6 @@
         </w:rPr>
         <w:t xml:space="preserve"> </w:t>
       </w:r>
-      <w:proofErr w:type="spellStart"/>
       <w:r>
         <w:rPr>
           <w:rFonts w:ascii="Consolas" w:eastAsia="Times New Roman" w:hAnsi="Consolas" w:cs="Times New Roman"/>
@@ -14554,7 +13759,6 @@
         </w:rPr>
         <w:t>useState</w:t>
       </w:r>
-      <w:proofErr w:type="spellEnd"/>
       <w:r>
         <w:rPr>
           <w:rFonts w:ascii="Consolas" w:eastAsia="Times New Roman" w:hAnsi="Consolas" w:cs="Times New Roman"/>
@@ -14681,7 +13885,6 @@
         </w:rPr>
         <w:t xml:space="preserve"> </w:t>
       </w:r>
-      <w:proofErr w:type="spellStart"/>
       <w:r>
         <w:rPr>
           <w:rFonts w:ascii="Consolas" w:eastAsia="Times New Roman" w:hAnsi="Consolas" w:cs="Times New Roman"/>
@@ -14693,7 +13896,6 @@
         </w:rPr>
         <w:t>useNavigate</w:t>
       </w:r>
-      <w:proofErr w:type="spellEnd"/>
       <w:r>
         <w:rPr>
           <w:rFonts w:ascii="Consolas" w:eastAsia="Times New Roman" w:hAnsi="Consolas" w:cs="Times New Roman"/>
@@ -14754,7 +13956,6 @@
         </w:rPr>
         <w:t xml:space="preserve"> </w:t>
       </w:r>
-      <w:proofErr w:type="spellStart"/>
       <w:r>
         <w:rPr>
           <w:rFonts w:ascii="Consolas" w:eastAsia="Times New Roman" w:hAnsi="Consolas" w:cs="Times New Roman"/>
@@ -14766,7 +13967,6 @@
         </w:rPr>
         <w:t>handleChange</w:t>
       </w:r>
-      <w:proofErr w:type="spellEnd"/>
       <w:r>
         <w:rPr>
           <w:rFonts w:ascii="Consolas" w:eastAsia="Times New Roman" w:hAnsi="Consolas" w:cs="Times New Roman"/>
@@ -14904,7 +14104,6 @@
         </w:rPr>
         <w:t xml:space="preserve">    </w:t>
       </w:r>
-      <w:proofErr w:type="spellStart"/>
       <w:r>
         <w:rPr>
           <w:rFonts w:ascii="Consolas" w:eastAsia="Times New Roman" w:hAnsi="Consolas" w:cs="Times New Roman"/>
@@ -14916,7 +14115,6 @@
         </w:rPr>
         <w:t>setFormData</w:t>
       </w:r>
-      <w:proofErr w:type="spellEnd"/>
       <w:r>
         <w:rPr>
           <w:rFonts w:ascii="Consolas" w:eastAsia="Times New Roman" w:hAnsi="Consolas" w:cs="Times New Roman"/>
@@ -14964,7 +14162,6 @@
         </w:rPr>
         <w:t>...</w:t>
       </w:r>
-      <w:proofErr w:type="spellStart"/>
       <w:r>
         <w:rPr>
           <w:rFonts w:ascii="Consolas" w:eastAsia="Times New Roman" w:hAnsi="Consolas" w:cs="Times New Roman"/>
@@ -14976,7 +14173,6 @@
         </w:rPr>
         <w:t>formData</w:t>
       </w:r>
-      <w:proofErr w:type="spellEnd"/>
       <w:r>
         <w:rPr>
           <w:rFonts w:ascii="Consolas" w:eastAsia="Times New Roman" w:hAnsi="Consolas" w:cs="Times New Roman"/>
@@ -15085,19 +14281,7 @@
           <w:szCs w:val="21"/>
           <w14:ligatures w14:val="none"/>
         </w:rPr>
-        <w:t xml:space="preserve"> </w:t>
-      </w:r>
-      <w:proofErr w:type="spellStart"/>
-      <w:r>
-        <w:rPr>
-          <w:rFonts w:ascii="Consolas" w:eastAsia="Times New Roman" w:hAnsi="Consolas" w:cs="Times New Roman"/>
-          <w:color w:val="FCFCFA"/>
-          <w:kern w:val="0"/>
-          <w:sz w:val="21"/>
-          <w:szCs w:val="21"/>
-          <w14:ligatures w14:val="none"/>
-        </w:rPr>
-        <w:t>e</w:t>
+        <w:t xml:space="preserve"> e</w:t>
       </w:r>
       <w:r>
         <w:rPr>
@@ -15143,7 +14327,6 @@
         </w:rPr>
         <w:t>value</w:t>
       </w:r>
-      <w:proofErr w:type="spellEnd"/>
     </w:p>
     <w:p>
       <w:pPr>
@@ -15266,7 +14449,6 @@
         </w:rPr>
         <w:t xml:space="preserve"> </w:t>
       </w:r>
-      <w:proofErr w:type="spellStart"/>
       <w:r>
         <w:rPr>
           <w:rFonts w:ascii="Consolas" w:eastAsia="Times New Roman" w:hAnsi="Consolas" w:cs="Times New Roman"/>
@@ -15278,7 +14460,6 @@
         </w:rPr>
         <w:t>handleSubmit</w:t>
       </w:r>
-      <w:proofErr w:type="spellEnd"/>
       <w:r>
         <w:rPr>
           <w:rFonts w:ascii="Consolas" w:eastAsia="Times New Roman" w:hAnsi="Consolas" w:cs="Times New Roman"/>
@@ -15427,19 +14608,7 @@
           <w:szCs w:val="21"/>
           <w14:ligatures w14:val="none"/>
         </w:rPr>
-        <w:t xml:space="preserve">    </w:t>
-      </w:r>
-      <w:proofErr w:type="spellStart"/>
-      <w:r>
-        <w:rPr>
-          <w:rFonts w:ascii="Consolas" w:eastAsia="Times New Roman" w:hAnsi="Consolas" w:cs="Times New Roman"/>
-          <w:color w:val="FCFCFA"/>
-          <w:kern w:val="0"/>
-          <w:sz w:val="21"/>
-          <w:szCs w:val="21"/>
-          <w14:ligatures w14:val="none"/>
-        </w:rPr>
-        <w:t>e</w:t>
+        <w:t>    e</w:t>
       </w:r>
       <w:r>
         <w:rPr>
@@ -15463,7 +14632,6 @@
         </w:rPr>
         <w:t>preventDefault</w:t>
       </w:r>
-      <w:proofErr w:type="spellEnd"/>
       <w:r>
         <w:rPr>
           <w:rFonts w:ascii="Consolas" w:eastAsia="Times New Roman" w:hAnsi="Consolas" w:cs="Times New Roman"/>
@@ -15583,7 +14751,6 @@
         </w:rPr>
         <w:t xml:space="preserve">      </w:t>
       </w:r>
-      <w:proofErr w:type="spellStart"/>
       <w:r>
         <w:rPr>
           <w:rFonts w:ascii="Consolas" w:eastAsia="Times New Roman" w:hAnsi="Consolas" w:cs="Times New Roman"/>
@@ -15595,7 +14762,6 @@
         </w:rPr>
         <w:t>setLoading</w:t>
       </w:r>
-      <w:proofErr w:type="spellEnd"/>
       <w:r>
         <w:rPr>
           <w:rFonts w:ascii="Consolas" w:eastAsia="Times New Roman" w:hAnsi="Consolas" w:cs="Times New Roman"/>
@@ -15775,45 +14941,8 @@
           <w:szCs w:val="21"/>
           <w14:ligatures w14:val="none"/>
         </w:rPr>
-        <w:t>/</w:t>
-      </w:r>
-      <w:proofErr w:type="spellStart"/>
-      <w:r>
-        <w:rPr>
-          <w:rFonts w:ascii="Consolas" w:eastAsia="Times New Roman" w:hAnsi="Consolas" w:cs="Times New Roman"/>
-          <w:color w:val="FFD866"/>
-          <w:kern w:val="0"/>
-          <w:sz w:val="21"/>
-          <w:szCs w:val="21"/>
-          <w14:ligatures w14:val="none"/>
-        </w:rPr>
-        <w:t>api</w:t>
-      </w:r>
-      <w:proofErr w:type="spellEnd"/>
-      <w:r>
-        <w:rPr>
-          <w:rFonts w:ascii="Consolas" w:eastAsia="Times New Roman" w:hAnsi="Consolas" w:cs="Times New Roman"/>
-          <w:color w:val="FFD866"/>
-          <w:kern w:val="0"/>
-          <w:sz w:val="21"/>
-          <w:szCs w:val="21"/>
-          <w14:ligatures w14:val="none"/>
-        </w:rPr>
-        <w:t>/auth/</w:t>
-      </w:r>
-      <w:proofErr w:type="spellStart"/>
-      <w:r>
-        <w:rPr>
-          <w:rFonts w:ascii="Consolas" w:eastAsia="Times New Roman" w:hAnsi="Consolas" w:cs="Times New Roman"/>
-          <w:color w:val="FFD866"/>
-          <w:kern w:val="0"/>
-          <w:sz w:val="21"/>
-          <w:szCs w:val="21"/>
-          <w14:ligatures w14:val="none"/>
-        </w:rPr>
-        <w:t>signin</w:t>
-      </w:r>
-      <w:proofErr w:type="spellEnd"/>
+        <w:t>/api/auth/signin</w:t>
+      </w:r>
       <w:r>
         <w:rPr>
           <w:rFonts w:ascii="Consolas" w:eastAsia="Times New Roman" w:hAnsi="Consolas" w:cs="Times New Roman"/>
@@ -16074,21 +15203,8 @@
           <w:szCs w:val="21"/>
           <w14:ligatures w14:val="none"/>
         </w:rPr>
-        <w:t>application/</w:t>
-      </w:r>
-      <w:proofErr w:type="spellStart"/>
-      <w:r>
-        <w:rPr>
-          <w:rFonts w:ascii="Consolas" w:eastAsia="Times New Roman" w:hAnsi="Consolas" w:cs="Times New Roman"/>
-          <w:color w:val="FFD866"/>
-          <w:kern w:val="0"/>
-          <w:sz w:val="21"/>
-          <w:szCs w:val="21"/>
-          <w14:ligatures w14:val="none"/>
-        </w:rPr>
-        <w:t>json</w:t>
-      </w:r>
-      <w:proofErr w:type="spellEnd"/>
+        <w:t>application/json</w:t>
+      </w:r>
       <w:r>
         <w:rPr>
           <w:rFonts w:ascii="Consolas" w:eastAsia="Times New Roman" w:hAnsi="Consolas" w:cs="Times New Roman"/>
@@ -16183,7 +15299,6 @@
         </w:rPr>
         <w:t xml:space="preserve"> </w:t>
       </w:r>
-      <w:proofErr w:type="spellStart"/>
       <w:r>
         <w:rPr>
           <w:rFonts w:ascii="Consolas" w:eastAsia="Times New Roman" w:hAnsi="Consolas" w:cs="Times New Roman"/>
@@ -16217,7 +15332,6 @@
         </w:rPr>
         <w:t>stringify</w:t>
       </w:r>
-      <w:proofErr w:type="spellEnd"/>
       <w:r>
         <w:rPr>
           <w:rFonts w:ascii="Consolas" w:eastAsia="Times New Roman" w:hAnsi="Consolas" w:cs="Times New Roman"/>
@@ -16229,7 +15343,6 @@
         </w:rPr>
         <w:t>(</w:t>
       </w:r>
-      <w:proofErr w:type="spellStart"/>
       <w:r>
         <w:rPr>
           <w:rFonts w:ascii="Consolas" w:eastAsia="Times New Roman" w:hAnsi="Consolas" w:cs="Times New Roman"/>
@@ -16241,7 +15354,6 @@
         </w:rPr>
         <w:t>formData</w:t>
       </w:r>
-      <w:proofErr w:type="spellEnd"/>
       <w:r>
         <w:rPr>
           <w:rFonts w:ascii="Consolas" w:eastAsia="Times New Roman" w:hAnsi="Consolas" w:cs="Times New Roman"/>
@@ -16402,19 +15514,7 @@
           <w:szCs w:val="21"/>
           <w14:ligatures w14:val="none"/>
         </w:rPr>
-        <w:t xml:space="preserve"> </w:t>
-      </w:r>
-      <w:proofErr w:type="spellStart"/>
-      <w:r>
-        <w:rPr>
-          <w:rFonts w:ascii="Consolas" w:eastAsia="Times New Roman" w:hAnsi="Consolas" w:cs="Times New Roman"/>
-          <w:color w:val="FCFCFA"/>
-          <w:kern w:val="0"/>
-          <w:sz w:val="21"/>
-          <w:szCs w:val="21"/>
-          <w14:ligatures w14:val="none"/>
-        </w:rPr>
-        <w:t>res</w:t>
+        <w:t xml:space="preserve"> res</w:t>
       </w:r>
       <w:r>
         <w:rPr>
@@ -16438,7 +15538,6 @@
         </w:rPr>
         <w:t>json</w:t>
       </w:r>
-      <w:proofErr w:type="spellEnd"/>
       <w:r>
         <w:rPr>
           <w:rFonts w:ascii="Consolas" w:eastAsia="Times New Roman" w:hAnsi="Consolas" w:cs="Times New Roman"/>
@@ -16508,7 +15607,6 @@
         </w:rPr>
         <w:t>(</w:t>
       </w:r>
-      <w:proofErr w:type="spellStart"/>
       <w:r>
         <w:rPr>
           <w:rFonts w:ascii="Consolas" w:eastAsia="Times New Roman" w:hAnsi="Consolas" w:cs="Times New Roman"/>
@@ -16542,7 +15640,6 @@
         </w:rPr>
         <w:t>success</w:t>
       </w:r>
-      <w:proofErr w:type="spellEnd"/>
       <w:r>
         <w:rPr>
           <w:rFonts w:ascii="Consolas" w:eastAsia="Times New Roman" w:hAnsi="Consolas" w:cs="Times New Roman"/>
@@ -16634,7 +15731,6 @@
         </w:rPr>
         <w:t xml:space="preserve">        </w:t>
       </w:r>
-      <w:proofErr w:type="spellStart"/>
       <w:r>
         <w:rPr>
           <w:rFonts w:ascii="Consolas" w:eastAsia="Times New Roman" w:hAnsi="Consolas" w:cs="Times New Roman"/>
@@ -16646,7 +15742,6 @@
         </w:rPr>
         <w:t>setError</w:t>
       </w:r>
-      <w:proofErr w:type="spellEnd"/>
       <w:r>
         <w:rPr>
           <w:rFonts w:ascii="Consolas" w:eastAsia="Times New Roman" w:hAnsi="Consolas" w:cs="Times New Roman"/>
@@ -16658,7 +15753,6 @@
         </w:rPr>
         <w:t>(</w:t>
       </w:r>
-      <w:proofErr w:type="spellStart"/>
       <w:r>
         <w:rPr>
           <w:rFonts w:ascii="Consolas" w:eastAsia="Times New Roman" w:hAnsi="Consolas" w:cs="Times New Roman"/>
@@ -16692,7 +15786,6 @@
         </w:rPr>
         <w:t>message</w:t>
       </w:r>
-      <w:proofErr w:type="spellEnd"/>
       <w:r>
         <w:rPr>
           <w:rFonts w:ascii="Consolas" w:eastAsia="Times New Roman" w:hAnsi="Consolas" w:cs="Times New Roman"/>
@@ -16729,7 +15822,6 @@
         </w:rPr>
         <w:t xml:space="preserve">        </w:t>
       </w:r>
-      <w:proofErr w:type="spellStart"/>
       <w:r>
         <w:rPr>
           <w:rFonts w:ascii="Consolas" w:eastAsia="Times New Roman" w:hAnsi="Consolas" w:cs="Times New Roman"/>
@@ -16741,7 +15833,6 @@
         </w:rPr>
         <w:t>setLoading</w:t>
       </w:r>
-      <w:proofErr w:type="spellEnd"/>
       <w:r>
         <w:rPr>
           <w:rFonts w:ascii="Consolas" w:eastAsia="Times New Roman" w:hAnsi="Consolas" w:cs="Times New Roman"/>
@@ -16872,7 +15963,6 @@
         </w:rPr>
         <w:t xml:space="preserve">      </w:t>
       </w:r>
-      <w:proofErr w:type="spellStart"/>
       <w:r>
         <w:rPr>
           <w:rFonts w:ascii="Consolas" w:eastAsia="Times New Roman" w:hAnsi="Consolas" w:cs="Times New Roman"/>
@@ -16884,7 +15974,6 @@
         </w:rPr>
         <w:t>setLoading</w:t>
       </w:r>
-      <w:proofErr w:type="spellEnd"/>
       <w:r>
         <w:rPr>
           <w:rFonts w:ascii="Consolas" w:eastAsia="Times New Roman" w:hAnsi="Consolas" w:cs="Times New Roman"/>
@@ -16943,7 +16032,6 @@
         </w:rPr>
         <w:t xml:space="preserve">      </w:t>
       </w:r>
-      <w:proofErr w:type="spellStart"/>
       <w:r>
         <w:rPr>
           <w:rFonts w:ascii="Consolas" w:eastAsia="Times New Roman" w:hAnsi="Consolas" w:cs="Times New Roman"/>
@@ -16955,7 +16043,6 @@
         </w:rPr>
         <w:t>setError</w:t>
       </w:r>
-      <w:proofErr w:type="spellEnd"/>
       <w:r>
         <w:rPr>
           <w:rFonts w:ascii="Consolas" w:eastAsia="Times New Roman" w:hAnsi="Consolas" w:cs="Times New Roman"/>
@@ -17207,7 +16294,6 @@
         </w:rPr>
         <w:t xml:space="preserve">      </w:t>
       </w:r>
-      <w:proofErr w:type="spellStart"/>
       <w:r>
         <w:rPr>
           <w:rFonts w:ascii="Consolas" w:eastAsia="Times New Roman" w:hAnsi="Consolas" w:cs="Times New Roman"/>
@@ -17219,7 +16305,6 @@
         </w:rPr>
         <w:t>setLoading</w:t>
       </w:r>
-      <w:proofErr w:type="spellEnd"/>
       <w:r>
         <w:rPr>
           <w:rFonts w:ascii="Consolas" w:eastAsia="Times New Roman" w:hAnsi="Consolas" w:cs="Times New Roman"/>
@@ -17278,7 +16363,6 @@
         </w:rPr>
         <w:t xml:space="preserve">      </w:t>
       </w:r>
-      <w:proofErr w:type="spellStart"/>
       <w:r>
         <w:rPr>
           <w:rFonts w:ascii="Consolas" w:eastAsia="Times New Roman" w:hAnsi="Consolas" w:cs="Times New Roman"/>
@@ -17290,7 +16374,6 @@
         </w:rPr>
         <w:t>setError</w:t>
       </w:r>
-      <w:proofErr w:type="spellEnd"/>
       <w:r>
         <w:rPr>
           <w:rFonts w:ascii="Consolas" w:eastAsia="Times New Roman" w:hAnsi="Consolas" w:cs="Times New Roman"/>
@@ -17302,7 +16385,6 @@
         </w:rPr>
         <w:t>(</w:t>
       </w:r>
-      <w:proofErr w:type="spellStart"/>
       <w:r>
         <w:rPr>
           <w:rFonts w:ascii="Consolas" w:eastAsia="Times New Roman" w:hAnsi="Consolas" w:cs="Times New Roman"/>
@@ -17336,7 +16418,6 @@
         </w:rPr>
         <w:t>message</w:t>
       </w:r>
-      <w:proofErr w:type="spellEnd"/>
       <w:r>
         <w:rPr>
           <w:rFonts w:ascii="Consolas" w:eastAsia="Times New Roman" w:hAnsi="Consolas" w:cs="Times New Roman"/>
@@ -17536,7 +16617,6 @@
         </w:rPr>
         <w:t xml:space="preserve"> </w:t>
       </w:r>
-      <w:proofErr w:type="spellStart"/>
       <w:r>
         <w:rPr>
           <w:rFonts w:ascii="Consolas" w:eastAsia="Times New Roman" w:hAnsi="Consolas" w:cs="Times New Roman"/>
@@ -17550,7 +16630,6 @@
         </w:rPr>
         <w:t>className</w:t>
       </w:r>
-      <w:proofErr w:type="spellEnd"/>
       <w:r>
         <w:rPr>
           <w:rFonts w:ascii="Consolas" w:eastAsia="Times New Roman" w:hAnsi="Consolas" w:cs="Times New Roman"/>
@@ -17653,7 +16732,6 @@
         </w:rPr>
         <w:t xml:space="preserve"> </w:t>
       </w:r>
-      <w:proofErr w:type="spellStart"/>
       <w:r>
         <w:rPr>
           <w:rFonts w:ascii="Consolas" w:eastAsia="Times New Roman" w:hAnsi="Consolas" w:cs="Times New Roman"/>
@@ -17667,7 +16745,6 @@
         </w:rPr>
         <w:t>className</w:t>
       </w:r>
-      <w:proofErr w:type="spellEnd"/>
       <w:r>
         <w:rPr>
           <w:rFonts w:ascii="Consolas" w:eastAsia="Times New Roman" w:hAnsi="Consolas" w:cs="Times New Roman"/>
@@ -17699,31 +16776,7 @@
           <w:szCs w:val="21"/>
           <w14:ligatures w14:val="none"/>
         </w:rPr>
-        <w:t>text-3xl text-center font-</w:t>
-      </w:r>
-      <w:proofErr w:type="spellStart"/>
-      <w:r>
-        <w:rPr>
-          <w:rFonts w:ascii="Consolas" w:eastAsia="Times New Roman" w:hAnsi="Consolas" w:cs="Times New Roman"/>
-          <w:color w:val="FFD866"/>
-          <w:kern w:val="0"/>
-          <w:sz w:val="21"/>
-          <w:szCs w:val="21"/>
-          <w14:ligatures w14:val="none"/>
-        </w:rPr>
-        <w:t>semibold</w:t>
-      </w:r>
-      <w:proofErr w:type="spellEnd"/>
-      <w:r>
-        <w:rPr>
-          <w:rFonts w:ascii="Consolas" w:eastAsia="Times New Roman" w:hAnsi="Consolas" w:cs="Times New Roman"/>
-          <w:color w:val="FFD866"/>
-          <w:kern w:val="0"/>
-          <w:sz w:val="21"/>
-          <w:szCs w:val="21"/>
-          <w14:ligatures w14:val="none"/>
-        </w:rPr>
-        <w:t xml:space="preserve"> my-7</w:t>
+        <w:t>text-3xl text-center font-semibold my-7</w:t>
       </w:r>
       <w:r>
         <w:rPr>
@@ -17877,7 +16930,6 @@
         </w:rPr>
         <w:t xml:space="preserve"> </w:t>
       </w:r>
-      <w:proofErr w:type="spellStart"/>
       <w:r>
         <w:rPr>
           <w:rFonts w:ascii="Consolas" w:eastAsia="Times New Roman" w:hAnsi="Consolas" w:cs="Times New Roman"/>
@@ -17891,7 +16943,6 @@
         </w:rPr>
         <w:t>onSubmit</w:t>
       </w:r>
-      <w:proofErr w:type="spellEnd"/>
       <w:r>
         <w:rPr>
           <w:rFonts w:ascii="Consolas" w:eastAsia="Times New Roman" w:hAnsi="Consolas" w:cs="Times New Roman"/>
@@ -17914,7 +16965,6 @@
         </w:rPr>
         <w:t>{</w:t>
       </w:r>
-      <w:proofErr w:type="spellStart"/>
       <w:r>
         <w:rPr>
           <w:rFonts w:ascii="Consolas" w:eastAsia="Times New Roman" w:hAnsi="Consolas" w:cs="Times New Roman"/>
@@ -17926,7 +16976,6 @@
         </w:rPr>
         <w:t>handleSubmit</w:t>
       </w:r>
-      <w:proofErr w:type="spellEnd"/>
       <w:r>
         <w:rPr>
           <w:rFonts w:ascii="Consolas" w:eastAsia="Times New Roman" w:hAnsi="Consolas" w:cs="Times New Roman"/>
@@ -17949,7 +16998,6 @@
         </w:rPr>
         <w:t xml:space="preserve"> </w:t>
       </w:r>
-      <w:proofErr w:type="spellStart"/>
       <w:r>
         <w:rPr>
           <w:rFonts w:ascii="Consolas" w:eastAsia="Times New Roman" w:hAnsi="Consolas" w:cs="Times New Roman"/>
@@ -17963,7 +17011,6 @@
         </w:rPr>
         <w:t>className</w:t>
       </w:r>
-      <w:proofErr w:type="spellEnd"/>
       <w:r>
         <w:rPr>
           <w:rFonts w:ascii="Consolas" w:eastAsia="Times New Roman" w:hAnsi="Consolas" w:cs="Times New Roman"/>
@@ -18202,7 +17249,6 @@
         </w:rPr>
         <w:t xml:space="preserve"> </w:t>
       </w:r>
-      <w:proofErr w:type="spellStart"/>
       <w:r>
         <w:rPr>
           <w:rFonts w:ascii="Consolas" w:eastAsia="Times New Roman" w:hAnsi="Consolas" w:cs="Times New Roman"/>
@@ -18216,7 +17262,6 @@
         </w:rPr>
         <w:t>className</w:t>
       </w:r>
-      <w:proofErr w:type="spellEnd"/>
       <w:r>
         <w:rPr>
           <w:rFonts w:ascii="Consolas" w:eastAsia="Times New Roman" w:hAnsi="Consolas" w:cs="Times New Roman"/>
@@ -18340,7 +17385,6 @@
         </w:rPr>
         <w:t xml:space="preserve"> </w:t>
       </w:r>
-      <w:proofErr w:type="spellStart"/>
       <w:r>
         <w:rPr>
           <w:rFonts w:ascii="Consolas" w:eastAsia="Times New Roman" w:hAnsi="Consolas" w:cs="Times New Roman"/>
@@ -18354,7 +17398,6 @@
         </w:rPr>
         <w:t>onChange</w:t>
       </w:r>
-      <w:proofErr w:type="spellEnd"/>
       <w:r>
         <w:rPr>
           <w:rFonts w:ascii="Consolas" w:eastAsia="Times New Roman" w:hAnsi="Consolas" w:cs="Times New Roman"/>
@@ -18377,7 +17420,6 @@
         </w:rPr>
         <w:t>{</w:t>
       </w:r>
-      <w:proofErr w:type="spellStart"/>
       <w:r>
         <w:rPr>
           <w:rFonts w:ascii="Consolas" w:eastAsia="Times New Roman" w:hAnsi="Consolas" w:cs="Times New Roman"/>
@@ -18389,7 +17431,6 @@
         </w:rPr>
         <w:t>handleChange</w:t>
       </w:r>
-      <w:proofErr w:type="spellEnd"/>
       <w:r>
         <w:rPr>
           <w:rFonts w:ascii="Consolas" w:eastAsia="Times New Roman" w:hAnsi="Consolas" w:cs="Times New Roman"/>
@@ -18470,7 +17511,6 @@
         </w:rPr>
         <w:t xml:space="preserve"> </w:t>
       </w:r>
-      <w:proofErr w:type="spellStart"/>
       <w:r>
         <w:rPr>
           <w:rFonts w:ascii="Consolas" w:eastAsia="Times New Roman" w:hAnsi="Consolas" w:cs="Times New Roman"/>
@@ -18484,7 +17524,6 @@
         </w:rPr>
         <w:t>className</w:t>
       </w:r>
-      <w:proofErr w:type="spellEnd"/>
       <w:r>
         <w:rPr>
           <w:rFonts w:ascii="Consolas" w:eastAsia="Times New Roman" w:hAnsi="Consolas" w:cs="Times New Roman"/>
@@ -18507,7 +17546,6 @@
         </w:rPr>
         <w:t>'</w:t>
       </w:r>
-      <w:proofErr w:type="spellStart"/>
       <w:r>
         <w:rPr>
           <w:rFonts w:ascii="Consolas" w:eastAsia="Times New Roman" w:hAnsi="Consolas" w:cs="Times New Roman"/>
@@ -18517,19 +17555,7 @@
           <w:szCs w:val="21"/>
           <w14:ligatures w14:val="none"/>
         </w:rPr>
-        <w:t>bg</w:t>
-      </w:r>
-      <w:proofErr w:type="spellEnd"/>
-      <w:r>
-        <w:rPr>
-          <w:rFonts w:ascii="Consolas" w:eastAsia="Times New Roman" w:hAnsi="Consolas" w:cs="Times New Roman"/>
-          <w:color w:val="FFD866"/>
-          <w:kern w:val="0"/>
-          <w:sz w:val="21"/>
-          <w:szCs w:val="21"/>
-          <w14:ligatures w14:val="none"/>
-        </w:rPr>
-        <w:t>-white p-3 border rounded-lg flex items-center</w:t>
+        <w:t>bg-white p-3 border rounded-lg flex items-center</w:t>
       </w:r>
       <w:r>
         <w:rPr>
@@ -18649,7 +17675,6 @@
         </w:rPr>
         <w:t>{</w:t>
       </w:r>
-      <w:proofErr w:type="spellStart"/>
       <w:r>
         <w:rPr>
           <w:rFonts w:ascii="Consolas" w:eastAsia="Times New Roman" w:hAnsi="Consolas" w:cs="Times New Roman"/>
@@ -18661,7 +17686,6 @@
         </w:rPr>
         <w:t>showPassword</w:t>
       </w:r>
-      <w:proofErr w:type="spellEnd"/>
       <w:r>
         <w:rPr>
           <w:rFonts w:ascii="Consolas" w:eastAsia="Times New Roman" w:hAnsi="Consolas" w:cs="Times New Roman"/>
@@ -18901,7 +17925,6 @@
         </w:rPr>
         <w:t xml:space="preserve">          </w:t>
       </w:r>
-      <w:proofErr w:type="spellStart"/>
       <w:r>
         <w:rPr>
           <w:rFonts w:ascii="Consolas" w:eastAsia="Times New Roman" w:hAnsi="Consolas" w:cs="Times New Roman"/>
@@ -18915,7 +17938,6 @@
         </w:rPr>
         <w:t>className</w:t>
       </w:r>
-      <w:proofErr w:type="spellEnd"/>
       <w:r>
         <w:rPr>
           <w:rFonts w:ascii="Consolas" w:eastAsia="Times New Roman" w:hAnsi="Consolas" w:cs="Times New Roman"/>
@@ -18947,55 +17969,7 @@
           <w:szCs w:val="21"/>
           <w14:ligatures w14:val="none"/>
         </w:rPr>
-        <w:t xml:space="preserve">flex-grow </w:t>
-      </w:r>
-      <w:proofErr w:type="spellStart"/>
-      <w:r>
-        <w:rPr>
-          <w:rFonts w:ascii="Consolas" w:eastAsia="Times New Roman" w:hAnsi="Consolas" w:cs="Times New Roman"/>
-          <w:color w:val="FFD866"/>
-          <w:kern w:val="0"/>
-          <w:sz w:val="21"/>
-          <w:szCs w:val="21"/>
-          <w14:ligatures w14:val="none"/>
-        </w:rPr>
-        <w:t>bg</w:t>
-      </w:r>
-      <w:proofErr w:type="spellEnd"/>
-      <w:r>
-        <w:rPr>
-          <w:rFonts w:ascii="Consolas" w:eastAsia="Times New Roman" w:hAnsi="Consolas" w:cs="Times New Roman"/>
-          <w:color w:val="FFD866"/>
-          <w:kern w:val="0"/>
-          <w:sz w:val="21"/>
-          <w:szCs w:val="21"/>
-          <w14:ligatures w14:val="none"/>
-        </w:rPr>
-        <w:t xml:space="preserve">-transparent </w:t>
-      </w:r>
-      <w:proofErr w:type="spellStart"/>
-      <w:r>
-        <w:rPr>
-          <w:rFonts w:ascii="Consolas" w:eastAsia="Times New Roman" w:hAnsi="Consolas" w:cs="Times New Roman"/>
-          <w:color w:val="FFD866"/>
-          <w:kern w:val="0"/>
-          <w:sz w:val="21"/>
-          <w:szCs w:val="21"/>
-          <w14:ligatures w14:val="none"/>
-        </w:rPr>
-        <w:t>focus:outline-none</w:t>
-      </w:r>
-      <w:proofErr w:type="spellEnd"/>
-      <w:r>
-        <w:rPr>
-          <w:rFonts w:ascii="Consolas" w:eastAsia="Times New Roman" w:hAnsi="Consolas" w:cs="Times New Roman"/>
-          <w:color w:val="FFD866"/>
-          <w:kern w:val="0"/>
-          <w:sz w:val="21"/>
-          <w:szCs w:val="21"/>
-          <w14:ligatures w14:val="none"/>
-        </w:rPr>
-        <w:t xml:space="preserve"> w-24 sm:w-64</w:t>
+        <w:t>flex-grow bg-transparent focus:outline-none w-24 sm:w-64</w:t>
       </w:r>
       <w:r>
         <w:rPr>
@@ -19115,7 +18089,6 @@
         </w:rPr>
         <w:t xml:space="preserve">          </w:t>
       </w:r>
-      <w:proofErr w:type="spellStart"/>
       <w:r>
         <w:rPr>
           <w:rFonts w:ascii="Consolas" w:eastAsia="Times New Roman" w:hAnsi="Consolas" w:cs="Times New Roman"/>
@@ -19129,7 +18102,6 @@
         </w:rPr>
         <w:t>onChange</w:t>
       </w:r>
-      <w:proofErr w:type="spellEnd"/>
       <w:r>
         <w:rPr>
           <w:rFonts w:ascii="Consolas" w:eastAsia="Times New Roman" w:hAnsi="Consolas" w:cs="Times New Roman"/>
@@ -19152,7 +18124,6 @@
         </w:rPr>
         <w:t>{</w:t>
       </w:r>
-      <w:proofErr w:type="spellStart"/>
       <w:r>
         <w:rPr>
           <w:rFonts w:ascii="Consolas" w:eastAsia="Times New Roman" w:hAnsi="Consolas" w:cs="Times New Roman"/>
@@ -19164,7 +18135,6 @@
         </w:rPr>
         <w:t>handleChange</w:t>
       </w:r>
-      <w:proofErr w:type="spellEnd"/>
       <w:r>
         <w:rPr>
           <w:rFonts w:ascii="Consolas" w:eastAsia="Times New Roman" w:hAnsi="Consolas" w:cs="Times New Roman"/>
@@ -19339,7 +18309,6 @@
         </w:rPr>
         <w:t xml:space="preserve"> </w:t>
       </w:r>
-      <w:proofErr w:type="spellStart"/>
       <w:r>
         <w:rPr>
           <w:rFonts w:ascii="Consolas" w:eastAsia="Times New Roman" w:hAnsi="Consolas" w:cs="Times New Roman"/>
@@ -19353,7 +18322,6 @@
         </w:rPr>
         <w:t>onClick</w:t>
       </w:r>
-      <w:proofErr w:type="spellEnd"/>
       <w:r>
         <w:rPr>
           <w:rFonts w:ascii="Consolas" w:eastAsia="Times New Roman" w:hAnsi="Consolas" w:cs="Times New Roman"/>
@@ -19420,7 +18388,6 @@
         </w:rPr>
         <w:t xml:space="preserve"> </w:t>
       </w:r>
-      <w:proofErr w:type="spellStart"/>
       <w:r>
         <w:rPr>
           <w:rFonts w:ascii="Consolas" w:eastAsia="Times New Roman" w:hAnsi="Consolas" w:cs="Times New Roman"/>
@@ -19432,7 +18399,6 @@
         </w:rPr>
         <w:t>setShowPassword</w:t>
       </w:r>
-      <w:proofErr w:type="spellEnd"/>
       <w:r>
         <w:rPr>
           <w:rFonts w:ascii="Consolas" w:eastAsia="Times New Roman" w:hAnsi="Consolas" w:cs="Times New Roman"/>
@@ -19455,7 +18421,6 @@
         </w:rPr>
         <w:t>!</w:t>
       </w:r>
-      <w:proofErr w:type="spellStart"/>
       <w:r>
         <w:rPr>
           <w:rFonts w:ascii="Consolas" w:eastAsia="Times New Roman" w:hAnsi="Consolas" w:cs="Times New Roman"/>
@@ -19467,7 +18432,6 @@
         </w:rPr>
         <w:t>showPassword</w:t>
       </w:r>
-      <w:proofErr w:type="spellEnd"/>
       <w:r>
         <w:rPr>
           <w:rFonts w:ascii="Consolas" w:eastAsia="Times New Roman" w:hAnsi="Consolas" w:cs="Times New Roman"/>
@@ -19501,7 +18465,6 @@
         </w:rPr>
         <w:t xml:space="preserve"> </w:t>
       </w:r>
-      <w:proofErr w:type="spellStart"/>
       <w:r>
         <w:rPr>
           <w:rFonts w:ascii="Consolas" w:eastAsia="Times New Roman" w:hAnsi="Consolas" w:cs="Times New Roman"/>
@@ -19515,7 +18478,6 @@
         </w:rPr>
         <w:t>className</w:t>
       </w:r>
-      <w:proofErr w:type="spellEnd"/>
       <w:r>
         <w:rPr>
           <w:rFonts w:ascii="Consolas" w:eastAsia="Times New Roman" w:hAnsi="Consolas" w:cs="Times New Roman"/>
@@ -19538,7 +18500,6 @@
         </w:rPr>
         <w:t>'</w:t>
       </w:r>
-      <w:proofErr w:type="spellStart"/>
       <w:r>
         <w:rPr>
           <w:rFonts w:ascii="Consolas" w:eastAsia="Times New Roman" w:hAnsi="Consolas" w:cs="Times New Roman"/>
@@ -19548,19 +18509,7 @@
           <w:szCs w:val="21"/>
           <w14:ligatures w14:val="none"/>
         </w:rPr>
-        <w:t>focus:outline-none</w:t>
-      </w:r>
-      <w:proofErr w:type="spellEnd"/>
-      <w:r>
-        <w:rPr>
-          <w:rFonts w:ascii="Consolas" w:eastAsia="Times New Roman" w:hAnsi="Consolas" w:cs="Times New Roman"/>
-          <w:color w:val="FFD866"/>
-          <w:kern w:val="0"/>
-          <w:sz w:val="21"/>
-          <w:szCs w:val="21"/>
-          <w14:ligatures w14:val="none"/>
-        </w:rPr>
-        <w:t xml:space="preserve"> text-gray-500</w:t>
+        <w:t>focus:outline-none text-gray-500</w:t>
       </w:r>
       <w:r>
         <w:rPr>
@@ -19609,7 +18558,6 @@
         </w:rPr>
         <w:t>&lt;</w:t>
       </w:r>
-      <w:proofErr w:type="spellStart"/>
       <w:r>
         <w:rPr>
           <w:rFonts w:ascii="Consolas" w:eastAsia="Times New Roman" w:hAnsi="Consolas" w:cs="Times New Roman"/>
@@ -19621,7 +18569,6 @@
         </w:rPr>
         <w:t>PasswordIcon</w:t>
       </w:r>
-      <w:proofErr w:type="spellEnd"/>
       <w:r>
         <w:rPr>
           <w:rFonts w:ascii="Consolas" w:eastAsia="Times New Roman" w:hAnsi="Consolas" w:cs="Times New Roman"/>
@@ -19633,7 +18580,6 @@
         </w:rPr>
         <w:t xml:space="preserve"> </w:t>
       </w:r>
-      <w:proofErr w:type="spellStart"/>
       <w:r>
         <w:rPr>
           <w:rFonts w:ascii="Consolas" w:eastAsia="Times New Roman" w:hAnsi="Consolas" w:cs="Times New Roman"/>
@@ -19647,7 +18593,6 @@
         </w:rPr>
         <w:t>className</w:t>
       </w:r>
-      <w:proofErr w:type="spellEnd"/>
       <w:r>
         <w:rPr>
           <w:rFonts w:ascii="Consolas" w:eastAsia="Times New Roman" w:hAnsi="Consolas" w:cs="Times New Roman"/>
@@ -19934,7 +18879,6 @@
         </w:rPr>
         <w:t xml:space="preserve"> </w:t>
       </w:r>
-      <w:proofErr w:type="spellStart"/>
       <w:r>
         <w:rPr>
           <w:rFonts w:ascii="Consolas" w:eastAsia="Times New Roman" w:hAnsi="Consolas" w:cs="Times New Roman"/>
@@ -19948,7 +18892,6 @@
         </w:rPr>
         <w:t>className</w:t>
       </w:r>
-      <w:proofErr w:type="spellEnd"/>
       <w:r>
         <w:rPr>
           <w:rFonts w:ascii="Consolas" w:eastAsia="Times New Roman" w:hAnsi="Consolas" w:cs="Times New Roman"/>
@@ -20004,7 +18947,6 @@
         </w:rPr>
         <w:t>{</w:t>
       </w:r>
-      <w:proofErr w:type="spellStart"/>
       <w:r>
         <w:rPr>
           <w:rFonts w:ascii="Consolas" w:eastAsia="Times New Roman" w:hAnsi="Consolas" w:cs="Times New Roman"/>
@@ -20047,19 +18989,7 @@
           <w:szCs w:val="21"/>
           <w14:ligatures w14:val="none"/>
         </w:rPr>
-        <w:t>Loading</w:t>
-      </w:r>
-      <w:proofErr w:type="spellEnd"/>
-      <w:r>
-        <w:rPr>
-          <w:rFonts w:ascii="Consolas" w:eastAsia="Times New Roman" w:hAnsi="Consolas" w:cs="Times New Roman"/>
-          <w:color w:val="FFD866"/>
-          <w:kern w:val="0"/>
-          <w:sz w:val="21"/>
-          <w:szCs w:val="21"/>
-          <w14:ligatures w14:val="none"/>
-        </w:rPr>
-        <w:t>...</w:t>
+        <w:t>Loading...</w:t>
       </w:r>
       <w:r>
         <w:rPr>
@@ -20301,7 +19231,6 @@
         </w:rPr>
         <w:t xml:space="preserve"> </w:t>
       </w:r>
-      <w:proofErr w:type="spellStart"/>
       <w:r>
         <w:rPr>
           <w:rFonts w:ascii="Consolas" w:eastAsia="Times New Roman" w:hAnsi="Consolas" w:cs="Times New Roman"/>
@@ -20315,7 +19244,6 @@
         </w:rPr>
         <w:t>className</w:t>
       </w:r>
-      <w:proofErr w:type="spellEnd"/>
       <w:r>
         <w:rPr>
           <w:rFonts w:ascii="Consolas" w:eastAsia="Times New Roman" w:hAnsi="Consolas" w:cs="Times New Roman"/>
@@ -20418,29 +19346,16 @@
         </w:rPr>
         <w:t>&gt;</w:t>
       </w:r>
-      <w:proofErr w:type="spellStart"/>
-      <w:r>
-        <w:rPr>
-          <w:rFonts w:ascii="Consolas" w:eastAsia="Times New Roman" w:hAnsi="Consolas" w:cs="Times New Roman"/>
-          <w:color w:val="FCFCFA"/>
-          <w:kern w:val="0"/>
-          <w:sz w:val="21"/>
-          <w:szCs w:val="21"/>
-          <w14:ligatures w14:val="none"/>
-        </w:rPr>
-        <w:t>Dont</w:t>
-      </w:r>
-      <w:proofErr w:type="spellEnd"/>
-      <w:r>
-        <w:rPr>
-          <w:rFonts w:ascii="Consolas" w:eastAsia="Times New Roman" w:hAnsi="Consolas" w:cs="Times New Roman"/>
-          <w:color w:val="FCFCFA"/>
-          <w:kern w:val="0"/>
-          <w:sz w:val="21"/>
-          <w:szCs w:val="21"/>
-          <w14:ligatures w14:val="none"/>
-        </w:rPr>
-        <w:t xml:space="preserve"> have an account?</w:t>
+      <w:r>
+        <w:rPr>
+          <w:rFonts w:ascii="Consolas" w:eastAsia="Times New Roman" w:hAnsi="Consolas" w:cs="Times New Roman"/>
+          <w:color w:val="FCFCFA"/>
+          <w:kern w:val="0"/>
+          <w:sz w:val="21"/>
+          <w:szCs w:val="21"/>
+          <w14:ligatures w14:val="none"/>
+        </w:rPr>
+        <w:t>Dont have an account?</w:t>
       </w:r>
       <w:r>
         <w:rPr>
@@ -20681,7 +19596,6 @@
         </w:rPr>
         <w:t xml:space="preserve"> </w:t>
       </w:r>
-      <w:proofErr w:type="spellStart"/>
       <w:r>
         <w:rPr>
           <w:rFonts w:ascii="Consolas" w:eastAsia="Times New Roman" w:hAnsi="Consolas" w:cs="Times New Roman"/>
@@ -20695,7 +19609,6 @@
         </w:rPr>
         <w:t>className</w:t>
       </w:r>
-      <w:proofErr w:type="spellEnd"/>
       <w:r>
         <w:rPr>
           <w:rFonts w:ascii="Consolas" w:eastAsia="Times New Roman" w:hAnsi="Consolas" w:cs="Times New Roman"/>
@@ -21002,7 +19915,6 @@
         </w:rPr>
         <w:t xml:space="preserve"> </w:t>
       </w:r>
-      <w:proofErr w:type="spellStart"/>
       <w:r>
         <w:rPr>
           <w:rFonts w:ascii="Consolas" w:eastAsia="Times New Roman" w:hAnsi="Consolas" w:cs="Times New Roman"/>
@@ -21016,7 +19928,6 @@
         </w:rPr>
         <w:t>className</w:t>
       </w:r>
-      <w:proofErr w:type="spellEnd"/>
       <w:r>
         <w:rPr>
           <w:rFonts w:ascii="Consolas" w:eastAsia="Times New Roman" w:hAnsi="Consolas" w:cs="Times New Roman"/>
@@ -21286,25 +20197,12 @@
     </w:p>
     <w:p>
       <w:r>
-        <w:t xml:space="preserve">in the </w:t>
-      </w:r>
-      <w:proofErr w:type="spellStart"/>
-      <w:r>
-        <w:t>cliente</w:t>
-      </w:r>
-      <w:proofErr w:type="spellEnd"/>
-      <w:r>
-        <w:t xml:space="preserve"> side:</w:t>
-      </w:r>
-    </w:p>
-    <w:p>
-      <w:proofErr w:type="spellStart"/>
-      <w:r>
-        <w:t>npm</w:t>
-      </w:r>
-      <w:proofErr w:type="spellEnd"/>
-      <w:r>
-        <w:t xml:space="preserve"> install @reduxjs/toolkit react-redux</w:t>
+        <w:t>in the cliente side:</w:t>
+      </w:r>
+    </w:p>
+    <w:p>
+      <w:r>
+        <w:t>npm install @reduxjs/toolkit react-redux</w:t>
       </w:r>
     </w:p>
     <w:p>
@@ -21547,7 +20445,6 @@
         </w:rPr>
         <w:t>{</w:t>
       </w:r>
-      <w:proofErr w:type="spellStart"/>
       <w:r>
         <w:rPr>
           <w:rFonts w:ascii="Consolas" w:eastAsia="Times New Roman" w:hAnsi="Consolas" w:cs="Times New Roman"/>
@@ -21559,7 +20456,6 @@
         </w:rPr>
         <w:t>createSlice</w:t>
       </w:r>
-      <w:proofErr w:type="spellEnd"/>
       <w:r>
         <w:rPr>
           <w:rFonts w:ascii="Consolas" w:eastAsia="Times New Roman" w:hAnsi="Consolas" w:cs="Times New Roman"/>
@@ -21624,31 +20520,7 @@
           <w:szCs w:val="21"/>
           <w14:ligatures w14:val="none"/>
         </w:rPr>
-        <w:t>@</w:t>
-      </w:r>
-      <w:proofErr w:type="spellStart"/>
-      <w:r>
-        <w:rPr>
-          <w:rFonts w:ascii="Consolas" w:eastAsia="Times New Roman" w:hAnsi="Consolas" w:cs="Times New Roman"/>
-          <w:color w:val="FFD866"/>
-          <w:kern w:val="0"/>
-          <w:sz w:val="21"/>
-          <w:szCs w:val="21"/>
-          <w14:ligatures w14:val="none"/>
-        </w:rPr>
-        <w:t>reduxjs</w:t>
-      </w:r>
-      <w:proofErr w:type="spellEnd"/>
-      <w:r>
-        <w:rPr>
-          <w:rFonts w:ascii="Consolas" w:eastAsia="Times New Roman" w:hAnsi="Consolas" w:cs="Times New Roman"/>
-          <w:color w:val="FFD866"/>
-          <w:kern w:val="0"/>
-          <w:sz w:val="21"/>
-          <w:szCs w:val="21"/>
-          <w14:ligatures w14:val="none"/>
-        </w:rPr>
-        <w:t>/toolkit</w:t>
+        <w:t>@reduxjs/toolkit</w:t>
       </w:r>
       <w:r>
         <w:rPr>
@@ -21713,7 +20585,6 @@
         </w:rPr>
         <w:t xml:space="preserve"> </w:t>
       </w:r>
-      <w:proofErr w:type="spellStart"/>
       <w:r>
         <w:rPr>
           <w:rFonts w:ascii="Consolas" w:eastAsia="Times New Roman" w:hAnsi="Consolas" w:cs="Times New Roman"/>
@@ -21725,7 +20596,6 @@
         </w:rPr>
         <w:t>initialState</w:t>
       </w:r>
-      <w:proofErr w:type="spellEnd"/>
       <w:r>
         <w:rPr>
           <w:rFonts w:ascii="Consolas" w:eastAsia="Times New Roman" w:hAnsi="Consolas" w:cs="Times New Roman"/>
@@ -21793,21 +20663,8 @@
           <w:szCs w:val="21"/>
           <w14:ligatures w14:val="none"/>
         </w:rPr>
-        <w:t xml:space="preserve">    </w:t>
-      </w:r>
-      <w:proofErr w:type="spellStart"/>
-      <w:r>
-        <w:rPr>
-          <w:rFonts w:ascii="Consolas" w:eastAsia="Times New Roman" w:hAnsi="Consolas" w:cs="Times New Roman"/>
-          <w:color w:val="FCFCFA"/>
-          <w:kern w:val="0"/>
-          <w:sz w:val="21"/>
-          <w:szCs w:val="21"/>
-          <w14:ligatures w14:val="none"/>
-        </w:rPr>
-        <w:t>currentUser</w:t>
-      </w:r>
-      <w:proofErr w:type="spellEnd"/>
+        <w:t>    currentUser</w:t>
+      </w:r>
       <w:r>
         <w:rPr>
           <w:rFonts w:ascii="Consolas" w:eastAsia="Times New Roman" w:hAnsi="Consolas" w:cs="Times New Roman"/>
@@ -22056,7 +20913,6 @@
         </w:rPr>
         <w:t xml:space="preserve"> </w:t>
       </w:r>
-      <w:proofErr w:type="spellStart"/>
       <w:r>
         <w:rPr>
           <w:rFonts w:ascii="Consolas" w:eastAsia="Times New Roman" w:hAnsi="Consolas" w:cs="Times New Roman"/>
@@ -22068,7 +20924,6 @@
         </w:rPr>
         <w:t>userSlice</w:t>
       </w:r>
-      <w:proofErr w:type="spellEnd"/>
       <w:r>
         <w:rPr>
           <w:rFonts w:ascii="Consolas" w:eastAsia="Times New Roman" w:hAnsi="Consolas" w:cs="Times New Roman"/>
@@ -22102,7 +20957,6 @@
         </w:rPr>
         <w:t xml:space="preserve"> </w:t>
       </w:r>
-      <w:proofErr w:type="spellStart"/>
       <w:r>
         <w:rPr>
           <w:rFonts w:ascii="Consolas" w:eastAsia="Times New Roman" w:hAnsi="Consolas" w:cs="Times New Roman"/>
@@ -22114,7 +20968,6 @@
         </w:rPr>
         <w:t>createSlice</w:t>
       </w:r>
-      <w:proofErr w:type="spellEnd"/>
       <w:r>
         <w:rPr>
           <w:rFonts w:ascii="Consolas" w:eastAsia="Times New Roman" w:hAnsi="Consolas" w:cs="Times New Roman"/>
@@ -22230,21 +21083,8 @@
           <w:szCs w:val="21"/>
           <w14:ligatures w14:val="none"/>
         </w:rPr>
-        <w:t xml:space="preserve">    </w:t>
-      </w:r>
-      <w:proofErr w:type="spellStart"/>
-      <w:r>
-        <w:rPr>
-          <w:rFonts w:ascii="Consolas" w:eastAsia="Times New Roman" w:hAnsi="Consolas" w:cs="Times New Roman"/>
-          <w:color w:val="FCFCFA"/>
-          <w:kern w:val="0"/>
-          <w:sz w:val="21"/>
-          <w:szCs w:val="21"/>
-          <w14:ligatures w14:val="none"/>
-        </w:rPr>
-        <w:t>initialState</w:t>
-      </w:r>
-      <w:proofErr w:type="spellEnd"/>
+        <w:t>    initialState</w:t>
+      </w:r>
       <w:r>
         <w:rPr>
           <w:rFonts w:ascii="Consolas" w:eastAsia="Times New Roman" w:hAnsi="Consolas" w:cs="Times New Roman"/>
@@ -22339,7 +21179,6 @@
         </w:rPr>
         <w:t xml:space="preserve">        </w:t>
       </w:r>
-      <w:proofErr w:type="spellStart"/>
       <w:r>
         <w:rPr>
           <w:rFonts w:ascii="Consolas" w:eastAsia="Times New Roman" w:hAnsi="Consolas" w:cs="Times New Roman"/>
@@ -22351,7 +21190,6 @@
         </w:rPr>
         <w:t>signInStart</w:t>
       </w:r>
-      <w:proofErr w:type="spellEnd"/>
       <w:r>
         <w:rPr>
           <w:rFonts w:ascii="Consolas" w:eastAsia="Times New Roman" w:hAnsi="Consolas" w:cs="Times New Roman"/>
@@ -22476,19 +21314,7 @@
           <w:szCs w:val="21"/>
           <w14:ligatures w14:val="none"/>
         </w:rPr>
-        <w:t xml:space="preserve">            </w:t>
-      </w:r>
-      <w:proofErr w:type="spellStart"/>
-      <w:r>
-        <w:rPr>
-          <w:rFonts w:ascii="Consolas" w:eastAsia="Times New Roman" w:hAnsi="Consolas" w:cs="Times New Roman"/>
-          <w:color w:val="FCFCFA"/>
-          <w:kern w:val="0"/>
-          <w:sz w:val="21"/>
-          <w:szCs w:val="21"/>
-          <w14:ligatures w14:val="none"/>
-        </w:rPr>
-        <w:t>state</w:t>
+        <w:t>            state</w:t>
       </w:r>
       <w:r>
         <w:rPr>
@@ -22510,19 +21336,7 @@
           <w:szCs w:val="21"/>
           <w14:ligatures w14:val="none"/>
         </w:rPr>
-        <w:t>loading</w:t>
-      </w:r>
-      <w:proofErr w:type="spellEnd"/>
-      <w:r>
-        <w:rPr>
-          <w:rFonts w:ascii="Consolas" w:eastAsia="Times New Roman" w:hAnsi="Consolas" w:cs="Times New Roman"/>
-          <w:color w:val="FCFCFA"/>
-          <w:kern w:val="0"/>
-          <w:sz w:val="21"/>
-          <w:szCs w:val="21"/>
-          <w14:ligatures w14:val="none"/>
-        </w:rPr>
-        <w:t xml:space="preserve"> </w:t>
+        <w:t xml:space="preserve">loading </w:t>
       </w:r>
       <w:r>
         <w:rPr>
@@ -22629,7 +21443,6 @@
         </w:rPr>
         <w:t xml:space="preserve">        </w:t>
       </w:r>
-      <w:proofErr w:type="spellStart"/>
       <w:r>
         <w:rPr>
           <w:rFonts w:ascii="Consolas" w:eastAsia="Times New Roman" w:hAnsi="Consolas" w:cs="Times New Roman"/>
@@ -22641,7 +21454,6 @@
         </w:rPr>
         <w:t>signInSuccess</w:t>
       </w:r>
-      <w:proofErr w:type="spellEnd"/>
       <w:r>
         <w:rPr>
           <w:rFonts w:ascii="Consolas" w:eastAsia="Times New Roman" w:hAnsi="Consolas" w:cs="Times New Roman"/>
@@ -22801,19 +21613,7 @@
           <w:szCs w:val="21"/>
           <w14:ligatures w14:val="none"/>
         </w:rPr>
-        <w:t xml:space="preserve">            </w:t>
-      </w:r>
-      <w:proofErr w:type="spellStart"/>
-      <w:r>
-        <w:rPr>
-          <w:rFonts w:ascii="Consolas" w:eastAsia="Times New Roman" w:hAnsi="Consolas" w:cs="Times New Roman"/>
-          <w:color w:val="FCFCFA"/>
-          <w:kern w:val="0"/>
-          <w:sz w:val="21"/>
-          <w:szCs w:val="21"/>
-          <w14:ligatures w14:val="none"/>
-        </w:rPr>
-        <w:t>state</w:t>
+        <w:t>            state</w:t>
       </w:r>
       <w:r>
         <w:rPr>
@@ -22835,19 +21635,7 @@
           <w:szCs w:val="21"/>
           <w14:ligatures w14:val="none"/>
         </w:rPr>
-        <w:t>loading</w:t>
-      </w:r>
-      <w:proofErr w:type="spellEnd"/>
-      <w:r>
-        <w:rPr>
-          <w:rFonts w:ascii="Consolas" w:eastAsia="Times New Roman" w:hAnsi="Consolas" w:cs="Times New Roman"/>
-          <w:color w:val="FCFCFA"/>
-          <w:kern w:val="0"/>
-          <w:sz w:val="21"/>
-          <w:szCs w:val="21"/>
-          <w14:ligatures w14:val="none"/>
-        </w:rPr>
-        <w:t xml:space="preserve"> </w:t>
+        <w:t xml:space="preserve">loading </w:t>
       </w:r>
       <w:r>
         <w:rPr>
@@ -22916,19 +21704,7 @@
           <w:szCs w:val="21"/>
           <w14:ligatures w14:val="none"/>
         </w:rPr>
-        <w:t xml:space="preserve">            </w:t>
-      </w:r>
-      <w:proofErr w:type="spellStart"/>
-      <w:r>
-        <w:rPr>
-          <w:rFonts w:ascii="Consolas" w:eastAsia="Times New Roman" w:hAnsi="Consolas" w:cs="Times New Roman"/>
-          <w:color w:val="FCFCFA"/>
-          <w:kern w:val="0"/>
-          <w:sz w:val="21"/>
-          <w:szCs w:val="21"/>
-          <w14:ligatures w14:val="none"/>
-        </w:rPr>
-        <w:t>state</w:t>
+        <w:t>            state</w:t>
       </w:r>
       <w:r>
         <w:rPr>
@@ -22950,19 +21726,7 @@
           <w:szCs w:val="21"/>
           <w14:ligatures w14:val="none"/>
         </w:rPr>
-        <w:t>currentUser</w:t>
-      </w:r>
-      <w:proofErr w:type="spellEnd"/>
-      <w:r>
-        <w:rPr>
-          <w:rFonts w:ascii="Consolas" w:eastAsia="Times New Roman" w:hAnsi="Consolas" w:cs="Times New Roman"/>
-          <w:color w:val="FCFCFA"/>
-          <w:kern w:val="0"/>
-          <w:sz w:val="21"/>
-          <w:szCs w:val="21"/>
-          <w14:ligatures w14:val="none"/>
-        </w:rPr>
-        <w:t xml:space="preserve"> </w:t>
+        <w:t xml:space="preserve">currentUser </w:t>
       </w:r>
       <w:r>
         <w:rPr>
@@ -22984,19 +21748,7 @@
           <w:szCs w:val="21"/>
           <w14:ligatures w14:val="none"/>
         </w:rPr>
-        <w:t xml:space="preserve"> </w:t>
-      </w:r>
-      <w:proofErr w:type="spellStart"/>
-      <w:r>
-        <w:rPr>
-          <w:rFonts w:ascii="Consolas" w:eastAsia="Times New Roman" w:hAnsi="Consolas" w:cs="Times New Roman"/>
-          <w:color w:val="FCFCFA"/>
-          <w:kern w:val="0"/>
-          <w:sz w:val="21"/>
-          <w:szCs w:val="21"/>
-          <w14:ligatures w14:val="none"/>
-        </w:rPr>
-        <w:t>action</w:t>
+        <w:t xml:space="preserve"> action</w:t>
       </w:r>
       <w:r>
         <w:rPr>
@@ -23020,7 +21772,6 @@
         </w:rPr>
         <w:t>payload</w:t>
       </w:r>
-      <w:proofErr w:type="spellEnd"/>
       <w:r>
         <w:rPr>
           <w:rFonts w:ascii="Consolas" w:eastAsia="Times New Roman" w:hAnsi="Consolas" w:cs="Times New Roman"/>
@@ -23055,19 +21806,7 @@
           <w:szCs w:val="21"/>
           <w14:ligatures w14:val="none"/>
         </w:rPr>
-        <w:t xml:space="preserve">            </w:t>
-      </w:r>
-      <w:proofErr w:type="spellStart"/>
-      <w:r>
-        <w:rPr>
-          <w:rFonts w:ascii="Consolas" w:eastAsia="Times New Roman" w:hAnsi="Consolas" w:cs="Times New Roman"/>
-          <w:color w:val="FCFCFA"/>
-          <w:kern w:val="0"/>
-          <w:sz w:val="21"/>
-          <w:szCs w:val="21"/>
-          <w14:ligatures w14:val="none"/>
-        </w:rPr>
-        <w:t>state</w:t>
+        <w:t>            state</w:t>
       </w:r>
       <w:r>
         <w:rPr>
@@ -23089,19 +21828,7 @@
           <w:szCs w:val="21"/>
           <w14:ligatures w14:val="none"/>
         </w:rPr>
-        <w:t>error</w:t>
-      </w:r>
-      <w:proofErr w:type="spellEnd"/>
-      <w:r>
-        <w:rPr>
-          <w:rFonts w:ascii="Consolas" w:eastAsia="Times New Roman" w:hAnsi="Consolas" w:cs="Times New Roman"/>
-          <w:color w:val="FCFCFA"/>
-          <w:kern w:val="0"/>
-          <w:sz w:val="21"/>
-          <w:szCs w:val="21"/>
-          <w14:ligatures w14:val="none"/>
-        </w:rPr>
-        <w:t xml:space="preserve"> </w:t>
+        <w:t xml:space="preserve">error </w:t>
       </w:r>
       <w:r>
         <w:rPr>
@@ -23208,7 +21935,6 @@
         </w:rPr>
         <w:t xml:space="preserve">        </w:t>
       </w:r>
-      <w:proofErr w:type="spellStart"/>
       <w:r>
         <w:rPr>
           <w:rFonts w:ascii="Consolas" w:eastAsia="Times New Roman" w:hAnsi="Consolas" w:cs="Times New Roman"/>
@@ -23220,7 +21946,6 @@
         </w:rPr>
         <w:t>signInFailure</w:t>
       </w:r>
-      <w:proofErr w:type="spellEnd"/>
       <w:r>
         <w:rPr>
           <w:rFonts w:ascii="Consolas" w:eastAsia="Times New Roman" w:hAnsi="Consolas" w:cs="Times New Roman"/>
@@ -23380,19 +22105,7 @@
           <w:szCs w:val="21"/>
           <w14:ligatures w14:val="none"/>
         </w:rPr>
-        <w:t xml:space="preserve">            </w:t>
-      </w:r>
-      <w:proofErr w:type="spellStart"/>
-      <w:r>
-        <w:rPr>
-          <w:rFonts w:ascii="Consolas" w:eastAsia="Times New Roman" w:hAnsi="Consolas" w:cs="Times New Roman"/>
-          <w:color w:val="FCFCFA"/>
-          <w:kern w:val="0"/>
-          <w:sz w:val="21"/>
-          <w:szCs w:val="21"/>
-          <w14:ligatures w14:val="none"/>
-        </w:rPr>
-        <w:t>state</w:t>
+        <w:t>            state</w:t>
       </w:r>
       <w:r>
         <w:rPr>
@@ -23414,19 +22127,7 @@
           <w:szCs w:val="21"/>
           <w14:ligatures w14:val="none"/>
         </w:rPr>
-        <w:t>loading</w:t>
-      </w:r>
-      <w:proofErr w:type="spellEnd"/>
-      <w:r>
-        <w:rPr>
-          <w:rFonts w:ascii="Consolas" w:eastAsia="Times New Roman" w:hAnsi="Consolas" w:cs="Times New Roman"/>
-          <w:color w:val="FCFCFA"/>
-          <w:kern w:val="0"/>
-          <w:sz w:val="21"/>
-          <w:szCs w:val="21"/>
-          <w14:ligatures w14:val="none"/>
-        </w:rPr>
-        <w:t xml:space="preserve"> </w:t>
+        <w:t xml:space="preserve">loading </w:t>
       </w:r>
       <w:r>
         <w:rPr>
@@ -23495,19 +22196,7 @@
           <w:szCs w:val="21"/>
           <w14:ligatures w14:val="none"/>
         </w:rPr>
-        <w:t xml:space="preserve">            </w:t>
-      </w:r>
-      <w:proofErr w:type="spellStart"/>
-      <w:r>
-        <w:rPr>
-          <w:rFonts w:ascii="Consolas" w:eastAsia="Times New Roman" w:hAnsi="Consolas" w:cs="Times New Roman"/>
-          <w:color w:val="FCFCFA"/>
-          <w:kern w:val="0"/>
-          <w:sz w:val="21"/>
-          <w:szCs w:val="21"/>
-          <w14:ligatures w14:val="none"/>
-        </w:rPr>
-        <w:t>state</w:t>
+        <w:t>            state</w:t>
       </w:r>
       <w:r>
         <w:rPr>
@@ -23529,19 +22218,7 @@
           <w:szCs w:val="21"/>
           <w14:ligatures w14:val="none"/>
         </w:rPr>
-        <w:t>error</w:t>
-      </w:r>
-      <w:proofErr w:type="spellEnd"/>
-      <w:r>
-        <w:rPr>
-          <w:rFonts w:ascii="Consolas" w:eastAsia="Times New Roman" w:hAnsi="Consolas" w:cs="Times New Roman"/>
-          <w:color w:val="FCFCFA"/>
-          <w:kern w:val="0"/>
-          <w:sz w:val="21"/>
-          <w:szCs w:val="21"/>
-          <w14:ligatures w14:val="none"/>
-        </w:rPr>
-        <w:t xml:space="preserve"> </w:t>
+        <w:t xml:space="preserve">error </w:t>
       </w:r>
       <w:r>
         <w:rPr>
@@ -23563,19 +22240,7 @@
           <w:szCs w:val="21"/>
           <w14:ligatures w14:val="none"/>
         </w:rPr>
-        <w:t xml:space="preserve"> </w:t>
-      </w:r>
-      <w:proofErr w:type="spellStart"/>
-      <w:r>
-        <w:rPr>
-          <w:rFonts w:ascii="Consolas" w:eastAsia="Times New Roman" w:hAnsi="Consolas" w:cs="Times New Roman"/>
-          <w:color w:val="FCFCFA"/>
-          <w:kern w:val="0"/>
-          <w:sz w:val="21"/>
-          <w:szCs w:val="21"/>
-          <w14:ligatures w14:val="none"/>
-        </w:rPr>
-        <w:t>action</w:t>
+        <w:t xml:space="preserve"> action</w:t>
       </w:r>
       <w:r>
         <w:rPr>
@@ -23599,7 +22264,6 @@
         </w:rPr>
         <w:t>payload</w:t>
       </w:r>
-      <w:proofErr w:type="spellEnd"/>
       <w:r>
         <w:rPr>
           <w:rFonts w:ascii="Consolas" w:eastAsia="Times New Roman" w:hAnsi="Consolas" w:cs="Times New Roman"/>
@@ -23804,7 +22468,6 @@
         </w:rPr>
         <w:t xml:space="preserve"> </w:t>
       </w:r>
-      <w:proofErr w:type="spellStart"/>
       <w:r>
         <w:rPr>
           <w:rFonts w:ascii="Consolas" w:eastAsia="Times New Roman" w:hAnsi="Consolas" w:cs="Times New Roman"/>
@@ -23816,7 +22479,6 @@
         </w:rPr>
         <w:t>signInStart</w:t>
       </w:r>
-      <w:proofErr w:type="spellEnd"/>
       <w:r>
         <w:rPr>
           <w:rFonts w:ascii="Consolas" w:eastAsia="Times New Roman" w:hAnsi="Consolas" w:cs="Times New Roman"/>
@@ -23839,7 +22501,6 @@
         </w:rPr>
         <w:t xml:space="preserve"> </w:t>
       </w:r>
-      <w:proofErr w:type="spellStart"/>
       <w:r>
         <w:rPr>
           <w:rFonts w:ascii="Consolas" w:eastAsia="Times New Roman" w:hAnsi="Consolas" w:cs="Times New Roman"/>
@@ -23851,7 +22512,6 @@
         </w:rPr>
         <w:t>signInSuccess</w:t>
       </w:r>
-      <w:proofErr w:type="spellEnd"/>
       <w:r>
         <w:rPr>
           <w:rFonts w:ascii="Consolas" w:eastAsia="Times New Roman" w:hAnsi="Consolas" w:cs="Times New Roman"/>
@@ -23874,7 +22534,6 @@
         </w:rPr>
         <w:t xml:space="preserve"> </w:t>
       </w:r>
-      <w:proofErr w:type="spellStart"/>
       <w:r>
         <w:rPr>
           <w:rFonts w:ascii="Consolas" w:eastAsia="Times New Roman" w:hAnsi="Consolas" w:cs="Times New Roman"/>
@@ -23886,7 +22545,6 @@
         </w:rPr>
         <w:t>signInFailure</w:t>
       </w:r>
-      <w:proofErr w:type="spellEnd"/>
       <w:r>
         <w:rPr>
           <w:rFonts w:ascii="Consolas" w:eastAsia="Times New Roman" w:hAnsi="Consolas" w:cs="Times New Roman"/>
@@ -23940,19 +22598,7 @@
           <w:szCs w:val="21"/>
           <w14:ligatures w14:val="none"/>
         </w:rPr>
-        <w:t xml:space="preserve"> </w:t>
-      </w:r>
-      <w:proofErr w:type="spellStart"/>
-      <w:r>
-        <w:rPr>
-          <w:rFonts w:ascii="Consolas" w:eastAsia="Times New Roman" w:hAnsi="Consolas" w:cs="Times New Roman"/>
-          <w:color w:val="FCFCFA"/>
-          <w:kern w:val="0"/>
-          <w:sz w:val="21"/>
-          <w:szCs w:val="21"/>
-          <w14:ligatures w14:val="none"/>
-        </w:rPr>
-        <w:t>userSlice</w:t>
+        <w:t xml:space="preserve"> userSlice</w:t>
       </w:r>
       <w:r>
         <w:rPr>
@@ -23976,7 +22622,6 @@
         </w:rPr>
         <w:t>actions</w:t>
       </w:r>
-      <w:proofErr w:type="spellEnd"/>
       <w:r>
         <w:rPr>
           <w:rFonts w:ascii="Consolas" w:eastAsia="Times New Roman" w:hAnsi="Consolas" w:cs="Times New Roman"/>
@@ -24058,19 +22703,7 @@
           <w:szCs w:val="21"/>
           <w14:ligatures w14:val="none"/>
         </w:rPr>
-        <w:t xml:space="preserve"> </w:t>
-      </w:r>
-      <w:proofErr w:type="spellStart"/>
-      <w:r>
-        <w:rPr>
-          <w:rFonts w:ascii="Consolas" w:eastAsia="Times New Roman" w:hAnsi="Consolas" w:cs="Times New Roman"/>
-          <w:color w:val="FCFCFA"/>
-          <w:kern w:val="0"/>
-          <w:sz w:val="21"/>
-          <w:szCs w:val="21"/>
-          <w14:ligatures w14:val="none"/>
-        </w:rPr>
-        <w:t>userSlice</w:t>
+        <w:t xml:space="preserve"> userSlice</w:t>
       </w:r>
       <w:r>
         <w:rPr>
@@ -24094,7 +22727,6 @@
         </w:rPr>
         <w:t>reducer</w:t>
       </w:r>
-      <w:proofErr w:type="spellEnd"/>
       <w:r>
         <w:rPr>
           <w:rFonts w:ascii="Consolas" w:eastAsia="Times New Roman" w:hAnsi="Consolas" w:cs="Times New Roman"/>
@@ -24161,13 +22793,8 @@
       </w:r>
     </w:p>
     <w:p>
-      <w:proofErr w:type="spellStart"/>
-      <w:r>
-        <w:t>npm</w:t>
-      </w:r>
-      <w:proofErr w:type="spellEnd"/>
-      <w:r>
-        <w:t xml:space="preserve"> I cookie-parser</w:t>
+      <w:r>
+        <w:t>npm I cookie-parser</w:t>
       </w:r>
       <w:r>
         <w:t xml:space="preserve"> </w:t>
@@ -24184,13 +22811,8 @@
       </w:r>
     </w:p>
     <w:p>
-      <w:proofErr w:type="spellStart"/>
-      <w:r>
-        <w:t>npm</w:t>
-      </w:r>
-      <w:proofErr w:type="spellEnd"/>
-      <w:r>
-        <w:t xml:space="preserve"> I swiper</w:t>
+      <w:r>
+        <w:t>npm I swiper</w:t>
       </w:r>
     </w:p>
     <w:p>
@@ -24239,7 +22861,6 @@
         </w:rPr>
         <w:t>{</w:t>
       </w:r>
-      <w:proofErr w:type="spellStart"/>
       <w:r>
         <w:rPr>
           <w:rFonts w:ascii="Consolas" w:eastAsia="Times New Roman" w:hAnsi="Consolas" w:cs="Times New Roman"/>
@@ -24251,7 +22872,6 @@
         </w:rPr>
         <w:t>useSelector</w:t>
       </w:r>
-      <w:proofErr w:type="spellEnd"/>
       <w:r>
         <w:rPr>
           <w:rFonts w:ascii="Consolas" w:eastAsia="Times New Roman" w:hAnsi="Consolas" w:cs="Times New Roman"/>
@@ -24274,7 +22894,6 @@
         </w:rPr>
         <w:t xml:space="preserve"> </w:t>
       </w:r>
-      <w:proofErr w:type="spellStart"/>
       <w:r>
         <w:rPr>
           <w:rFonts w:ascii="Consolas" w:eastAsia="Times New Roman" w:hAnsi="Consolas" w:cs="Times New Roman"/>
@@ -24306,19 +22925,7 @@
           <w:szCs w:val="21"/>
           <w14:ligatures w14:val="none"/>
         </w:rPr>
-        <w:t>react</w:t>
-      </w:r>
-      <w:proofErr w:type="spellEnd"/>
-      <w:r>
-        <w:rPr>
-          <w:rFonts w:ascii="Consolas" w:eastAsia="Times New Roman" w:hAnsi="Consolas" w:cs="Times New Roman"/>
-          <w:color w:val="FFD866"/>
-          <w:kern w:val="0"/>
-          <w:sz w:val="21"/>
-          <w:szCs w:val="21"/>
-          <w14:ligatures w14:val="none"/>
-        </w:rPr>
-        <w:t>-redux</w:t>
+        <w:t>react-redux</w:t>
       </w:r>
       <w:r>
         <w:rPr>
@@ -24335,13 +22942,8 @@
     <w:p>
       <w:r>
         <w:lastRenderedPageBreak/>
-        <w:t xml:space="preserve">las line allows to have access to the logged user through the </w:t>
-      </w:r>
-      <w:proofErr w:type="spellStart"/>
-      <w:r>
-        <w:t>pagas</w:t>
-      </w:r>
-      <w:proofErr w:type="spellEnd"/>
+        <w:t>las line allows to have access to the logged user through the pagas</w:t>
+      </w:r>
     </w:p>
     <w:p>
       <w:r>
@@ -24385,7 +22987,6 @@
         </w:rPr>
         <w:t xml:space="preserve"> </w:t>
       </w:r>
-      <w:proofErr w:type="spellStart"/>
       <w:r>
         <w:rPr>
           <w:rFonts w:ascii="Consolas" w:eastAsia="Times New Roman" w:hAnsi="Consolas" w:cs="Times New Roman"/>
@@ -24397,7 +22998,6 @@
         </w:rPr>
         <w:t>currentUser</w:t>
       </w:r>
-      <w:proofErr w:type="spellEnd"/>
       <w:r>
         <w:rPr>
           <w:rFonts w:ascii="Consolas" w:eastAsia="Times New Roman" w:hAnsi="Consolas" w:cs="Times New Roman"/>
@@ -24431,7 +23031,6 @@
         </w:rPr>
         <w:t xml:space="preserve"> </w:t>
       </w:r>
-      <w:proofErr w:type="spellStart"/>
       <w:r>
         <w:rPr>
           <w:rFonts w:ascii="Consolas" w:eastAsia="Times New Roman" w:hAnsi="Consolas" w:cs="Times New Roman"/>
@@ -24443,7 +23042,6 @@
         </w:rPr>
         <w:t>useSelector</w:t>
       </w:r>
-      <w:proofErr w:type="spellEnd"/>
       <w:r>
         <w:rPr>
           <w:rFonts w:ascii="Consolas" w:eastAsia="Times New Roman" w:hAnsi="Consolas" w:cs="Times New Roman"/>
@@ -24499,19 +23097,172 @@
           <w:szCs w:val="21"/>
           <w14:ligatures w14:val="none"/>
         </w:rPr>
+        <w:t xml:space="preserve"> state</w:t>
+      </w:r>
+      <w:r>
+        <w:rPr>
+          <w:rFonts w:ascii="Consolas" w:eastAsia="Times New Roman" w:hAnsi="Consolas" w:cs="Times New Roman"/>
+          <w:color w:val="939293"/>
+          <w:kern w:val="0"/>
+          <w:sz w:val="21"/>
+          <w:szCs w:val="21"/>
+          <w14:ligatures w14:val="none"/>
+        </w:rPr>
+        <w:t>.</w:t>
+      </w:r>
+      <w:r>
+        <w:rPr>
+          <w:rFonts w:ascii="Consolas" w:eastAsia="Times New Roman" w:hAnsi="Consolas" w:cs="Times New Roman"/>
+          <w:color w:val="FCFCFA"/>
+          <w:kern w:val="0"/>
+          <w:sz w:val="21"/>
+          <w:szCs w:val="21"/>
+          <w14:ligatures w14:val="none"/>
+        </w:rPr>
+        <w:t>user</w:t>
+      </w:r>
+      <w:r>
+        <w:rPr>
+          <w:rFonts w:ascii="Consolas" w:eastAsia="Times New Roman" w:hAnsi="Consolas" w:cs="Times New Roman"/>
+          <w:color w:val="939293"/>
+          <w:kern w:val="0"/>
+          <w:sz w:val="21"/>
+          <w:szCs w:val="21"/>
+          <w14:ligatures w14:val="none"/>
+        </w:rPr>
+        <w:t>.</w:t>
+      </w:r>
+      <w:r>
+        <w:rPr>
+          <w:rFonts w:ascii="Consolas" w:eastAsia="Times New Roman" w:hAnsi="Consolas" w:cs="Times New Roman"/>
+          <w:color w:val="FCFCFA"/>
+          <w:kern w:val="0"/>
+          <w:sz w:val="21"/>
+          <w:szCs w:val="21"/>
+          <w14:ligatures w14:val="none"/>
+        </w:rPr>
+        <w:t>currentUser</w:t>
+      </w:r>
+      <w:r>
+        <w:rPr>
+          <w:rFonts w:ascii="Consolas" w:eastAsia="Times New Roman" w:hAnsi="Consolas" w:cs="Times New Roman"/>
+          <w:color w:val="939293"/>
+          <w:kern w:val="0"/>
+          <w:sz w:val="21"/>
+          <w:szCs w:val="21"/>
+          <w14:ligatures w14:val="none"/>
+        </w:rPr>
+        <w:t>);</w:t>
+      </w:r>
+    </w:p>
+    <w:p/>
+    <w:p>
+      <w:r>
+        <w:t>class 38</w:t>
+      </w:r>
+    </w:p>
+    <w:p>
+      <w:pPr>
+        <w:shd w:val="clear" w:color="auto" w:fill="2D2A2E"/>
+        <w:spacing w:after="0" w:line="285" w:lineRule="atLeast"/>
+        <w:rPr>
+          <w:rFonts w:ascii="Consolas" w:eastAsia="Times New Roman" w:hAnsi="Consolas" w:cs="Times New Roman"/>
+          <w:color w:val="FCFCFA"/>
+          <w:kern w:val="0"/>
+          <w:sz w:val="21"/>
+          <w:szCs w:val="21"/>
+          <w14:ligatures w14:val="none"/>
+        </w:rPr>
+      </w:pPr>
+      <w:r>
+        <w:rPr>
+          <w:rFonts w:ascii="Consolas" w:eastAsia="Times New Roman" w:hAnsi="Consolas" w:cs="Times New Roman"/>
+          <w:i/>
+          <w:iCs/>
+          <w:color w:val="78DCE8"/>
+          <w:kern w:val="0"/>
+          <w:sz w:val="21"/>
+          <w:szCs w:val="21"/>
+          <w14:ligatures w14:val="none"/>
+        </w:rPr>
+        <w:t>const</w:t>
+      </w:r>
+      <w:r>
+        <w:rPr>
+          <w:rFonts w:ascii="Consolas" w:eastAsia="Times New Roman" w:hAnsi="Consolas" w:cs="Times New Roman"/>
+          <w:color w:val="FCFCFA"/>
+          <w:kern w:val="0"/>
+          <w:sz w:val="21"/>
+          <w:szCs w:val="21"/>
+          <w14:ligatures w14:val="none"/>
+        </w:rPr>
         <w:t xml:space="preserve"> </w:t>
       </w:r>
-      <w:proofErr w:type="spellStart"/>
-      <w:r>
-        <w:rPr>
-          <w:rFonts w:ascii="Consolas" w:eastAsia="Times New Roman" w:hAnsi="Consolas" w:cs="Times New Roman"/>
-          <w:color w:val="FCFCFA"/>
-          <w:kern w:val="0"/>
-          <w:sz w:val="21"/>
-          <w:szCs w:val="21"/>
-          <w14:ligatures w14:val="none"/>
-        </w:rPr>
-        <w:t>state</w:t>
+      <w:r>
+        <w:rPr>
+          <w:rFonts w:ascii="Consolas" w:eastAsia="Times New Roman" w:hAnsi="Consolas" w:cs="Times New Roman"/>
+          <w:color w:val="AB9DF2"/>
+          <w:kern w:val="0"/>
+          <w:sz w:val="21"/>
+          <w:szCs w:val="21"/>
+          <w14:ligatures w14:val="none"/>
+        </w:rPr>
+        <w:t>listings</w:t>
+      </w:r>
+      <w:r>
+        <w:rPr>
+          <w:rFonts w:ascii="Consolas" w:eastAsia="Times New Roman" w:hAnsi="Consolas" w:cs="Times New Roman"/>
+          <w:color w:val="FCFCFA"/>
+          <w:kern w:val="0"/>
+          <w:sz w:val="21"/>
+          <w:szCs w:val="21"/>
+          <w14:ligatures w14:val="none"/>
+        </w:rPr>
+        <w:t xml:space="preserve"> </w:t>
+      </w:r>
+      <w:r>
+        <w:rPr>
+          <w:rFonts w:ascii="Consolas" w:eastAsia="Times New Roman" w:hAnsi="Consolas" w:cs="Times New Roman"/>
+          <w:color w:val="FF6188"/>
+          <w:kern w:val="0"/>
+          <w:sz w:val="21"/>
+          <w:szCs w:val="21"/>
+          <w14:ligatures w14:val="none"/>
+        </w:rPr>
+        <w:t>=</w:t>
+      </w:r>
+      <w:r>
+        <w:rPr>
+          <w:rFonts w:ascii="Consolas" w:eastAsia="Times New Roman" w:hAnsi="Consolas" w:cs="Times New Roman"/>
+          <w:color w:val="FCFCFA"/>
+          <w:kern w:val="0"/>
+          <w:sz w:val="21"/>
+          <w:szCs w:val="21"/>
+          <w14:ligatures w14:val="none"/>
+        </w:rPr>
+        <w:t xml:space="preserve"> </w:t>
+      </w:r>
+      <w:r>
+        <w:rPr>
+          <w:rFonts w:ascii="Consolas" w:eastAsia="Times New Roman" w:hAnsi="Consolas" w:cs="Times New Roman"/>
+          <w:color w:val="FF6188"/>
+          <w:kern w:val="0"/>
+          <w:sz w:val="21"/>
+          <w:szCs w:val="21"/>
+          <w14:ligatures w14:val="none"/>
+        </w:rPr>
+        <w:t>await</w:t>
+      </w:r>
+      <w:r>
+        <w:rPr>
+          <w:rFonts w:ascii="Consolas" w:eastAsia="Times New Roman" w:hAnsi="Consolas" w:cs="Times New Roman"/>
+          <w:color w:val="FCFCFA"/>
+          <w:kern w:val="0"/>
+          <w:sz w:val="21"/>
+          <w:szCs w:val="21"/>
+          <w14:ligatures w14:val="none"/>
+        </w:rPr>
+        <w:t xml:space="preserve"> Listing</w:t>
       </w:r>
       <w:r>
         <w:rPr>
@@ -24527,50 +23278,236 @@
       <w:r>
         <w:rPr>
           <w:rFonts w:ascii="Consolas" w:eastAsia="Times New Roman" w:hAnsi="Consolas" w:cs="Times New Roman"/>
-          <w:color w:val="FCFCFA"/>
-          <w:kern w:val="0"/>
-          <w:sz w:val="21"/>
-          <w:szCs w:val="21"/>
-          <w14:ligatures w14:val="none"/>
-        </w:rPr>
-        <w:t>user</w:t>
-      </w:r>
-      <w:r>
-        <w:rPr>
-          <w:rFonts w:ascii="Consolas" w:eastAsia="Times New Roman" w:hAnsi="Consolas" w:cs="Times New Roman"/>
-          <w:color w:val="939293"/>
-          <w:kern w:val="0"/>
-          <w:sz w:val="21"/>
-          <w:szCs w:val="21"/>
-          <w14:ligatures w14:val="none"/>
-        </w:rPr>
-        <w:t>.</w:t>
-      </w:r>
-      <w:r>
-        <w:rPr>
-          <w:rFonts w:ascii="Consolas" w:eastAsia="Times New Roman" w:hAnsi="Consolas" w:cs="Times New Roman"/>
-          <w:color w:val="FCFCFA"/>
-          <w:kern w:val="0"/>
-          <w:sz w:val="21"/>
-          <w:szCs w:val="21"/>
-          <w14:ligatures w14:val="none"/>
-        </w:rPr>
-        <w:t>currentUser</w:t>
-      </w:r>
-      <w:proofErr w:type="spellEnd"/>
-      <w:r>
-        <w:rPr>
-          <w:rFonts w:ascii="Consolas" w:eastAsia="Times New Roman" w:hAnsi="Consolas" w:cs="Times New Roman"/>
-          <w:color w:val="939293"/>
-          <w:kern w:val="0"/>
-          <w:sz w:val="21"/>
-          <w:szCs w:val="21"/>
-          <w14:ligatures w14:val="none"/>
-        </w:rPr>
-        <w:t>);</w:t>
+          <w:color w:val="A9DC76"/>
+          <w:kern w:val="0"/>
+          <w:sz w:val="21"/>
+          <w:szCs w:val="21"/>
+          <w14:ligatures w14:val="none"/>
+        </w:rPr>
+        <w:t>find</w:t>
+      </w:r>
+      <w:r>
+        <w:rPr>
+          <w:rFonts w:ascii="Consolas" w:eastAsia="Times New Roman" w:hAnsi="Consolas" w:cs="Times New Roman"/>
+          <w:color w:val="939293"/>
+          <w:kern w:val="0"/>
+          <w:sz w:val="21"/>
+          <w:szCs w:val="21"/>
+          <w14:ligatures w14:val="none"/>
+        </w:rPr>
+        <w:t>({</w:t>
+      </w:r>
+    </w:p>
+    <w:p>
+      <w:pPr>
+        <w:shd w:val="clear" w:color="auto" w:fill="2D2A2E"/>
+        <w:spacing w:after="0" w:line="285" w:lineRule="atLeast"/>
+        <w:rPr>
+          <w:rFonts w:ascii="Consolas" w:eastAsia="Times New Roman" w:hAnsi="Consolas" w:cs="Times New Roman"/>
+          <w:color w:val="FCFCFA"/>
+          <w:kern w:val="0"/>
+          <w:sz w:val="21"/>
+          <w:szCs w:val="21"/>
+          <w14:ligatures w14:val="none"/>
+        </w:rPr>
+      </w:pPr>
+      <w:r>
+        <w:rPr>
+          <w:rFonts w:ascii="Consolas" w:eastAsia="Times New Roman" w:hAnsi="Consolas" w:cs="Times New Roman"/>
+          <w:color w:val="FCFCFA"/>
+          <w:kern w:val="0"/>
+          <w:sz w:val="21"/>
+          <w:szCs w:val="21"/>
+          <w14:ligatures w14:val="none"/>
+        </w:rPr>
+        <w:t>        name</w:t>
+      </w:r>
+      <w:r>
+        <w:rPr>
+          <w:rFonts w:ascii="Consolas" w:eastAsia="Times New Roman" w:hAnsi="Consolas" w:cs="Times New Roman"/>
+          <w:color w:val="939293"/>
+          <w:kern w:val="0"/>
+          <w:sz w:val="21"/>
+          <w:szCs w:val="21"/>
+          <w14:ligatures w14:val="none"/>
+        </w:rPr>
+        <w:t>:{</w:t>
+      </w:r>
+      <w:r>
+        <w:rPr>
+          <w:rFonts w:ascii="Consolas" w:eastAsia="Times New Roman" w:hAnsi="Consolas" w:cs="Times New Roman"/>
+          <w:color w:val="FCFCFA"/>
+          <w:kern w:val="0"/>
+          <w:sz w:val="21"/>
+          <w:szCs w:val="21"/>
+          <w14:ligatures w14:val="none"/>
+        </w:rPr>
+        <w:t xml:space="preserve"> $regex</w:t>
+      </w:r>
+      <w:r>
+        <w:rPr>
+          <w:rFonts w:ascii="Consolas" w:eastAsia="Times New Roman" w:hAnsi="Consolas" w:cs="Times New Roman"/>
+          <w:color w:val="939293"/>
+          <w:kern w:val="0"/>
+          <w:sz w:val="21"/>
+          <w:szCs w:val="21"/>
+          <w14:ligatures w14:val="none"/>
+        </w:rPr>
+        <w:t>:</w:t>
+      </w:r>
+      <w:r>
+        <w:rPr>
+          <w:rFonts w:ascii="Consolas" w:eastAsia="Times New Roman" w:hAnsi="Consolas" w:cs="Times New Roman"/>
+          <w:color w:val="FCFCFA"/>
+          <w:kern w:val="0"/>
+          <w:sz w:val="21"/>
+          <w:szCs w:val="21"/>
+          <w14:ligatures w14:val="none"/>
+        </w:rPr>
+        <w:t xml:space="preserve"> searchTerm</w:t>
+      </w:r>
+      <w:r>
+        <w:rPr>
+          <w:rFonts w:ascii="Consolas" w:eastAsia="Times New Roman" w:hAnsi="Consolas" w:cs="Times New Roman"/>
+          <w:color w:val="939293"/>
+          <w:kern w:val="0"/>
+          <w:sz w:val="21"/>
+          <w:szCs w:val="21"/>
+          <w14:ligatures w14:val="none"/>
+        </w:rPr>
+        <w:t>,</w:t>
+      </w:r>
+      <w:r>
+        <w:rPr>
+          <w:rFonts w:ascii="Consolas" w:eastAsia="Times New Roman" w:hAnsi="Consolas" w:cs="Times New Roman"/>
+          <w:color w:val="FCFCFA"/>
+          <w:kern w:val="0"/>
+          <w:sz w:val="21"/>
+          <w:szCs w:val="21"/>
+          <w14:ligatures w14:val="none"/>
+        </w:rPr>
+        <w:t xml:space="preserve"> $options</w:t>
+      </w:r>
+      <w:r>
+        <w:rPr>
+          <w:rFonts w:ascii="Consolas" w:eastAsia="Times New Roman" w:hAnsi="Consolas" w:cs="Times New Roman"/>
+          <w:color w:val="939293"/>
+          <w:kern w:val="0"/>
+          <w:sz w:val="21"/>
+          <w:szCs w:val="21"/>
+          <w14:ligatures w14:val="none"/>
+        </w:rPr>
+        <w:t>:</w:t>
+      </w:r>
+      <w:r>
+        <w:rPr>
+          <w:rFonts w:ascii="Consolas" w:eastAsia="Times New Roman" w:hAnsi="Consolas" w:cs="Times New Roman"/>
+          <w:color w:val="FCFCFA"/>
+          <w:kern w:val="0"/>
+          <w:sz w:val="21"/>
+          <w:szCs w:val="21"/>
+          <w14:ligatures w14:val="none"/>
+        </w:rPr>
+        <w:t xml:space="preserve"> </w:t>
+      </w:r>
+      <w:r>
+        <w:rPr>
+          <w:rFonts w:ascii="Consolas" w:eastAsia="Times New Roman" w:hAnsi="Consolas" w:cs="Times New Roman"/>
+          <w:color w:val="939293"/>
+          <w:kern w:val="0"/>
+          <w:sz w:val="21"/>
+          <w:szCs w:val="21"/>
+          <w14:ligatures w14:val="none"/>
+        </w:rPr>
+        <w:t>'</w:t>
+      </w:r>
+      <w:r>
+        <w:rPr>
+          <w:rFonts w:ascii="Consolas" w:eastAsia="Times New Roman" w:hAnsi="Consolas" w:cs="Times New Roman"/>
+          <w:color w:val="FFD866"/>
+          <w:kern w:val="0"/>
+          <w:sz w:val="21"/>
+          <w:szCs w:val="21"/>
+          <w14:ligatures w14:val="none"/>
+        </w:rPr>
+        <w:t>i</w:t>
+      </w:r>
+      <w:r>
+        <w:rPr>
+          <w:rFonts w:ascii="Consolas" w:eastAsia="Times New Roman" w:hAnsi="Consolas" w:cs="Times New Roman"/>
+          <w:color w:val="939293"/>
+          <w:kern w:val="0"/>
+          <w:sz w:val="21"/>
+          <w:szCs w:val="21"/>
+          <w14:ligatures w14:val="none"/>
+        </w:rPr>
+        <w:t>'</w:t>
+      </w:r>
+      <w:r>
+        <w:rPr>
+          <w:rFonts w:ascii="Consolas" w:eastAsia="Times New Roman" w:hAnsi="Consolas" w:cs="Times New Roman"/>
+          <w:color w:val="FCFCFA"/>
+          <w:kern w:val="0"/>
+          <w:sz w:val="21"/>
+          <w:szCs w:val="21"/>
+          <w14:ligatures w14:val="none"/>
+        </w:rPr>
+        <w:t xml:space="preserve"> </w:t>
+      </w:r>
+      <w:r>
+        <w:rPr>
+          <w:rFonts w:ascii="Consolas" w:eastAsia="Times New Roman" w:hAnsi="Consolas" w:cs="Times New Roman"/>
+          <w:color w:val="939293"/>
+          <w:kern w:val="0"/>
+          <w:sz w:val="21"/>
+          <w:szCs w:val="21"/>
+          <w14:ligatures w14:val="none"/>
+        </w:rPr>
+        <w:t>},</w:t>
+      </w:r>
+    </w:p>
+    <w:p>
+      <w:pPr>
+        <w:shd w:val="clear" w:color="auto" w:fill="2D2A2E"/>
+        <w:spacing w:after="0" w:line="285" w:lineRule="atLeast"/>
+        <w:rPr>
+          <w:rFonts w:ascii="Consolas" w:eastAsia="Times New Roman" w:hAnsi="Consolas" w:cs="Times New Roman"/>
+          <w:color w:val="FCFCFA"/>
+          <w:kern w:val="0"/>
+          <w:sz w:val="21"/>
+          <w:szCs w:val="21"/>
+          <w14:ligatures w14:val="none"/>
+        </w:rPr>
+      </w:pPr>
+      <w:r>
+        <w:rPr>
+          <w:rFonts w:ascii="Consolas" w:eastAsia="Times New Roman" w:hAnsi="Consolas" w:cs="Times New Roman"/>
+          <w:color w:val="FCFCFA"/>
+          <w:kern w:val="0"/>
+          <w:sz w:val="21"/>
+          <w:szCs w:val="21"/>
+          <w14:ligatures w14:val="none"/>
+        </w:rPr>
+        <w:t xml:space="preserve">    </w:t>
+      </w:r>
+      <w:r>
+        <w:rPr>
+          <w:rFonts w:ascii="Consolas" w:eastAsia="Times New Roman" w:hAnsi="Consolas" w:cs="Times New Roman"/>
+          <w:color w:val="939293"/>
+          <w:kern w:val="0"/>
+          <w:sz w:val="21"/>
+          <w:szCs w:val="21"/>
+          <w14:ligatures w14:val="none"/>
+        </w:rPr>
+        <w:t>})</w:t>
       </w:r>
     </w:p>
     <w:p/>
+    <w:p>
+      <w:r>
+        <w:t>$regex allow to find any word or part of a word inside the name ‘i’ is searching upper or lowercase</w:t>
+      </w:r>
+    </w:p>
     <w:p/>
     <w:sectPr>
       <w:pgSz w:w="12240" w:h="15840"/>

</xml_diff>